<commit_message>
har skravet log bog for 27-02-23
</commit_message>
<xml_diff>
--- a/Logbog/LogBog.docx
+++ b/Logbog/LogBog.docx
@@ -56,6 +56,59 @@
         <w:t>Fremskaffelse af 3 arduino´er samt opsætning af lokalt netværk.</w:t>
       </w:r>
     </w:p>
+    <w:p/>
+    <w:p>
+      <w:r>
+        <w:t>27/02 2023 Marius</w:t>
+      </w:r>
+    </w:p>
+    <w:p>
+      <w:r>
+        <w:t>Gennemgang af vaskeriet opgaven samt analyse.</w:t>
+      </w:r>
+    </w:p>
+    <w:p>
+      <w:r>
+        <w:t>Tegning og gennemgang af rigt billede.</w:t>
+      </w:r>
+    </w:p>
+    <w:p>
+      <w:r>
+        <w:t xml:space="preserve">Opsætning og testing af lille vaskemaskinen sammen med arduino og arduino ethernet </w:t>
+      </w:r>
+    </w:p>
+    <w:p>
+      <w:r>
+        <w:t>Dirgram over hvordan den lille vaskemaskine virker med en arduino</w:t>
+      </w:r>
+    </w:p>
+    <w:p>
+      <w:r>
+        <w:t>Støtte på et problem med arduino´en og vaskemaksinen hvor vaskemaskinen ikke ville køre jeg løste det ved at tilføje en trinstor (b547 b133) det der gjore at det virkede med en trinstor var på grund af amparene</w:t>
+      </w:r>
+    </w:p>
+    <w:p>
+      <w:r>
+        <w:t>Fremskaffelse af 3 arduino´er</w:t>
+      </w:r>
+      <w:r>
+        <w:t xml:space="preserve"> og</w:t>
+      </w:r>
+      <w:r>
+        <w:t xml:space="preserve"> </w:t>
+      </w:r>
+      <w:r>
+        <w:t xml:space="preserve">2 RFID reader </w:t>
+      </w:r>
+      <w:r>
+        <w:t xml:space="preserve">samt </w:t>
+      </w:r>
+      <w:r>
+        <w:t>en lille vaskemaskeine</w:t>
+      </w:r>
+    </w:p>
+    <w:p/>
+    <w:p/>
     <w:p/>
     <w:sectPr>
       <w:pgSz w:w="11906" w:h="16838"/>

</xml_diff>

<commit_message>
Oploading logbog for 01-03-23, I2C doc og circuit dirgram
</commit_message>
<xml_diff>
--- a/Logbog/LogBog.docx
+++ b/Logbog/LogBog.docx
@@ -53,15 +53,7 @@
     </w:p>
     <w:p>
       <w:r>
-        <w:t xml:space="preserve">Fremskaffelse af 3 </w:t>
-      </w:r>
-      <w:proofErr w:type="spellStart"/>
-      <w:r>
-        <w:t>arduino´er</w:t>
-      </w:r>
-      <w:proofErr w:type="spellEnd"/>
-      <w:r>
-        <w:t xml:space="preserve"> samt opsætning af lokalt netværk.</w:t>
+        <w:t>Fremskaffelse af 3 arduino´er samt opsætning af lokalt netværk.</w:t>
       </w:r>
     </w:p>
     <w:p/>
@@ -88,121 +80,32 @@
     </w:p>
     <w:p>
       <w:r>
-        <w:t xml:space="preserve">Opsætning og </w:t>
-      </w:r>
-      <w:proofErr w:type="spellStart"/>
-      <w:r>
-        <w:t>testing</w:t>
-      </w:r>
-      <w:proofErr w:type="spellEnd"/>
-      <w:r>
-        <w:t xml:space="preserve"> af lille vaskemaskinen sammen med </w:t>
-      </w:r>
-      <w:proofErr w:type="spellStart"/>
-      <w:r>
-        <w:t>arduino</w:t>
-      </w:r>
-      <w:proofErr w:type="spellEnd"/>
-      <w:r>
-        <w:t xml:space="preserve"> og </w:t>
-      </w:r>
-      <w:proofErr w:type="spellStart"/>
-      <w:r>
-        <w:t>arduino</w:t>
-      </w:r>
-      <w:proofErr w:type="spellEnd"/>
-      <w:r>
-        <w:t xml:space="preserve"> </w:t>
-      </w:r>
-      <w:proofErr w:type="spellStart"/>
-      <w:r>
-        <w:t>ethernet</w:t>
-      </w:r>
-      <w:proofErr w:type="spellEnd"/>
-      <w:r>
-        <w:t xml:space="preserve"> </w:t>
-      </w:r>
-    </w:p>
-    <w:p>
-      <w:proofErr w:type="spellStart"/>
-      <w:r>
-        <w:t>Dirgram</w:t>
-      </w:r>
-      <w:proofErr w:type="spellEnd"/>
-      <w:r>
-        <w:t xml:space="preserve"> over hvordan den lille vaskemaskine virker med en </w:t>
-      </w:r>
-      <w:proofErr w:type="spellStart"/>
-      <w:r>
-        <w:t>arduino</w:t>
-      </w:r>
-      <w:proofErr w:type="spellEnd"/>
-    </w:p>
-    <w:p>
-      <w:r>
-        <w:t xml:space="preserve">Støtte på et problem med </w:t>
-      </w:r>
-      <w:proofErr w:type="spellStart"/>
-      <w:r>
-        <w:t>arduino´en</w:t>
-      </w:r>
-      <w:proofErr w:type="spellEnd"/>
-      <w:r>
-        <w:t xml:space="preserve"> og </w:t>
-      </w:r>
-      <w:proofErr w:type="spellStart"/>
-      <w:r>
-        <w:t>vaskemaksinen</w:t>
-      </w:r>
-      <w:proofErr w:type="spellEnd"/>
-      <w:r>
-        <w:t xml:space="preserve"> hvor vaskemaskinen ikke ville køre jeg løste det ved at tilføje en trinstor (b547 b133) det der </w:t>
-      </w:r>
-      <w:proofErr w:type="spellStart"/>
-      <w:r>
-        <w:t>gjore</w:t>
-      </w:r>
-      <w:proofErr w:type="spellEnd"/>
-      <w:r>
-        <w:t xml:space="preserve"> at det virkede med en trinstor var på grund af </w:t>
-      </w:r>
-      <w:proofErr w:type="spellStart"/>
-      <w:r>
-        <w:t>amparene</w:t>
-      </w:r>
-      <w:proofErr w:type="spellEnd"/>
-    </w:p>
-    <w:p>
-      <w:r>
-        <w:t xml:space="preserve">Fremskaffelse af 3 </w:t>
-      </w:r>
-      <w:proofErr w:type="spellStart"/>
-      <w:r>
-        <w:t>arduino´er</w:t>
-      </w:r>
-      <w:proofErr w:type="spellEnd"/>
+        <w:t xml:space="preserve">Opsætning og testing af lille vaskemaskinen sammen med arduino og arduino ethernet </w:t>
+      </w:r>
+    </w:p>
+    <w:p>
+      <w:r>
+        <w:t>Dirgram over hvordan den lille vaskemaskine virker med en arduino</w:t>
+      </w:r>
+    </w:p>
+    <w:p>
+      <w:r>
+        <w:t>Støtte på et problem med arduino´en og vaskemaksinen hvor vaskemaskinen ikke ville køre jeg løste det ved at tilføje en trinstor (b547 b133) det der gjore at det virkede med en trinstor var på grund af amparene</w:t>
+      </w:r>
+    </w:p>
+    <w:p>
+      <w:r>
+        <w:t>Fremskaffelse af 3 arduino´er</w:t>
+      </w:r>
       <w:r>
         <w:t xml:space="preserve"> og</w:t>
       </w:r>
       <w:r>
-        <w:t xml:space="preserve"> 2 RFID </w:t>
-      </w:r>
-      <w:proofErr w:type="spellStart"/>
-      <w:r>
-        <w:t>reader</w:t>
-      </w:r>
-      <w:proofErr w:type="spellEnd"/>
-      <w:r>
-        <w:t xml:space="preserve"> </w:t>
-      </w:r>
-      <w:r>
-        <w:t xml:space="preserve">samt en lille </w:t>
-      </w:r>
-      <w:proofErr w:type="spellStart"/>
-      <w:r>
-        <w:t>vaskemaskeine</w:t>
-      </w:r>
-      <w:proofErr w:type="spellEnd"/>
+        <w:t xml:space="preserve"> 2 RFID reader </w:t>
+      </w:r>
+      <w:r>
+        <w:t>samt en lille vaskemaskeine</w:t>
+      </w:r>
     </w:p>
     <w:p/>
     <w:p>
@@ -223,36 +126,12 @@
     </w:p>
     <w:p>
       <w:r>
-        <w:t xml:space="preserve">Påbegyndt skrivelse af </w:t>
-      </w:r>
-      <w:proofErr w:type="spellStart"/>
-      <w:r>
-        <w:t>kravspecfikation</w:t>
-      </w:r>
-      <w:proofErr w:type="spellEnd"/>
-      <w:r>
-        <w:t>.</w:t>
-      </w:r>
-    </w:p>
-    <w:p>
-      <w:r>
-        <w:t xml:space="preserve">Gik i gang med at installere </w:t>
-      </w:r>
-      <w:proofErr w:type="spellStart"/>
-      <w:r>
-        <w:t>microsoft</w:t>
-      </w:r>
-      <w:proofErr w:type="spellEnd"/>
-      <w:r>
-        <w:t xml:space="preserve"> sql server 2022 på </w:t>
-      </w:r>
-      <w:proofErr w:type="spellStart"/>
-      <w:r>
-        <w:t>windows</w:t>
-      </w:r>
-      <w:proofErr w:type="spellEnd"/>
-      <w:r>
-        <w:t xml:space="preserve"> serveren men stødte på et problem i forhold til at kunne forbinde til sql serveren udefra. Fandt ud af at problemet lå i at der var oprettet 2 sql server instanser som kørte på hver deres port som ikke var åbnet i firewallen.</w:t>
+        <w:t>Påbegyndt skrivelse af kravspecfikation.</w:t>
+      </w:r>
+    </w:p>
+    <w:p>
+      <w:r>
+        <w:t>Gik i gang med at installere microsoft sql server 2022 på windows serveren men stødte på et problem i forhold til at kunne forbinde til sql serveren udefra. Fandt ud af at problemet lå i at der var oprettet 2 sql server instanser som kørte på hver deres port som ikke var åbnet i firewallen.</w:t>
       </w:r>
     </w:p>
     <w:p>
@@ -262,36 +141,12 @@
     </w:p>
     <w:p>
       <w:r>
-        <w:t xml:space="preserve">Oprettelse af </w:t>
-      </w:r>
-      <w:proofErr w:type="spellStart"/>
-      <w:r>
-        <w:t>console</w:t>
-      </w:r>
-      <w:proofErr w:type="spellEnd"/>
-      <w:r>
-        <w:t xml:space="preserve"> app som har til formål at lave </w:t>
-      </w:r>
-      <w:proofErr w:type="spellStart"/>
-      <w:r>
-        <w:t>api</w:t>
-      </w:r>
-      <w:proofErr w:type="spellEnd"/>
-      <w:r>
-        <w:t xml:space="preserve"> kald til elpriserligenu.dk</w:t>
-      </w:r>
-    </w:p>
-    <w:p>
-      <w:r>
-        <w:t xml:space="preserve">Begyndt at skrive kode til at lave </w:t>
-      </w:r>
-      <w:proofErr w:type="spellStart"/>
-      <w:r>
-        <w:t>api</w:t>
-      </w:r>
-      <w:proofErr w:type="spellEnd"/>
-      <w:r>
-        <w:t xml:space="preserve"> kaldene samt skrive til databasen.</w:t>
+        <w:t>Oprettelse af console app som har til formål at lave api kald til elpriserligenu.dk</w:t>
+      </w:r>
+    </w:p>
+    <w:p>
+      <w:r>
+        <w:t>Begyndt at skrive kode til at lave api kaldene samt skrive til databasen.</w:t>
       </w:r>
     </w:p>
     <w:p/>
@@ -310,172 +165,29 @@
     </w:p>
     <w:p>
       <w:r>
-        <w:t xml:space="preserve">Påbegyndt skrivelse af </w:t>
-      </w:r>
-      <w:proofErr w:type="spellStart"/>
-      <w:r>
-        <w:t>kravspecfikation</w:t>
-      </w:r>
-      <w:proofErr w:type="spellEnd"/>
-      <w:r>
-        <w:t>.</w:t>
-      </w:r>
-    </w:p>
-    <w:p>
-      <w:r>
-        <w:t xml:space="preserve">Har opsat RFID </w:t>
-      </w:r>
-      <w:proofErr w:type="spellStart"/>
-      <w:r>
-        <w:t>reader</w:t>
-      </w:r>
-      <w:proofErr w:type="spellEnd"/>
-      <w:r>
-        <w:t xml:space="preserve"> på en </w:t>
-      </w:r>
-      <w:proofErr w:type="spellStart"/>
-      <w:r>
-        <w:t>arduino</w:t>
-      </w:r>
-      <w:proofErr w:type="spellEnd"/>
-      <w:r>
-        <w:t xml:space="preserve"> og opsat LED display på en </w:t>
-      </w:r>
-      <w:proofErr w:type="spellStart"/>
-      <w:r>
-        <w:t>ardurino</w:t>
-      </w:r>
-      <w:proofErr w:type="spellEnd"/>
-      <w:r>
-        <w:t xml:space="preserve"> samt jeg har brugt </w:t>
-      </w:r>
-      <w:proofErr w:type="spellStart"/>
-      <w:r>
-        <w:t>protkolen</w:t>
-      </w:r>
-      <w:proofErr w:type="spellEnd"/>
-      <w:r>
-        <w:t xml:space="preserve"> I2C som giver </w:t>
-      </w:r>
-      <w:proofErr w:type="spellStart"/>
-      <w:r>
-        <w:t>muglihed</w:t>
-      </w:r>
-      <w:proofErr w:type="spellEnd"/>
-      <w:r>
-        <w:t xml:space="preserve"> for at </w:t>
-      </w:r>
-      <w:proofErr w:type="spellStart"/>
-      <w:r>
-        <w:t>kummiker</w:t>
-      </w:r>
-      <w:proofErr w:type="spellEnd"/>
-      <w:r>
-        <w:t xml:space="preserve"> mellem </w:t>
-      </w:r>
-      <w:proofErr w:type="spellStart"/>
-      <w:r>
-        <w:t>arduinoer</w:t>
-      </w:r>
-      <w:proofErr w:type="spellEnd"/>
-      <w:r>
-        <w:t xml:space="preserve"> over 2 </w:t>
-      </w:r>
-      <w:proofErr w:type="spellStart"/>
-      <w:r>
-        <w:t>pins</w:t>
-      </w:r>
-      <w:proofErr w:type="spellEnd"/>
-      <w:r>
-        <w:t xml:space="preserve"> </w:t>
-      </w:r>
-    </w:p>
-    <w:p>
-      <w:r>
-        <w:t xml:space="preserve">Jeg har stød på problemer med RFID </w:t>
-      </w:r>
-      <w:proofErr w:type="spellStart"/>
-      <w:r>
-        <w:t>readen</w:t>
-      </w:r>
-      <w:proofErr w:type="spellEnd"/>
-      <w:r>
-        <w:t xml:space="preserve"> ikke ville skrive noget fordi </w:t>
-      </w:r>
-      <w:proofErr w:type="spellStart"/>
-      <w:r>
-        <w:t>arduinoen</w:t>
-      </w:r>
-      <w:proofErr w:type="spellEnd"/>
-      <w:r>
-        <w:t xml:space="preserve"> </w:t>
-      </w:r>
-      <w:proofErr w:type="spellStart"/>
-      <w:r>
-        <w:t>sallted</w:t>
-      </w:r>
-      <w:proofErr w:type="spellEnd"/>
-      <w:r>
-        <w:t xml:space="preserve"> når man ville </w:t>
-      </w:r>
-      <w:proofErr w:type="spellStart"/>
-      <w:r>
-        <w:t>opload</w:t>
-      </w:r>
-      <w:proofErr w:type="spellEnd"/>
-      <w:r>
-        <w:t xml:space="preserve"> det løste jeg ved at skifte </w:t>
-      </w:r>
-      <w:proofErr w:type="spellStart"/>
-      <w:r>
-        <w:t>arduinoen</w:t>
-      </w:r>
-      <w:proofErr w:type="spellEnd"/>
-      <w:r>
-        <w:t xml:space="preserve"> ud jeg har haft problemer med I2C </w:t>
-      </w:r>
-      <w:proofErr w:type="spellStart"/>
-      <w:r>
-        <w:t>protkoden</w:t>
-      </w:r>
-      <w:proofErr w:type="spellEnd"/>
-      <w:r>
-        <w:t xml:space="preserve"> i form af hvordan den skulle sætte op både </w:t>
-      </w:r>
-      <w:proofErr w:type="spellStart"/>
-      <w:r>
-        <w:t>hvlike</w:t>
-      </w:r>
-      <w:proofErr w:type="spellEnd"/>
-      <w:r>
-        <w:t xml:space="preserve"> pine der skulle bruges på de </w:t>
-      </w:r>
-      <w:proofErr w:type="spellStart"/>
-      <w:r>
-        <w:t>forskille</w:t>
-      </w:r>
-      <w:proofErr w:type="spellEnd"/>
-      <w:r>
-        <w:t xml:space="preserve"> </w:t>
-      </w:r>
-      <w:proofErr w:type="spellStart"/>
-      <w:r>
-        <w:t>arduino</w:t>
-      </w:r>
-      <w:proofErr w:type="spellEnd"/>
-      <w:r>
-        <w:t xml:space="preserve"> typer og hvordan man bare sende en simple </w:t>
-      </w:r>
-      <w:proofErr w:type="spellStart"/>
-      <w:r>
-        <w:t>bedskde</w:t>
-      </w:r>
-      <w:proofErr w:type="spellEnd"/>
+        <w:t>Påbegyndt skrivelse af kravspecfikation.</w:t>
+      </w:r>
+    </w:p>
+    <w:p>
+      <w:r>
+        <w:t xml:space="preserve">Har opsat RFID reader på en arduino og opsat LED display på en ardurino samt jeg har brugt protkolen I2C som giver muglihed for at kummiker mellem arduinoer over 2 pins </w:t>
+      </w:r>
+    </w:p>
+    <w:p>
+      <w:r>
+        <w:t>Jeg har stød på problemer med RFID readen ikke ville skrive noget fordi arduinoen sallted når man ville opload det løste jeg ved at skifte arduinoen ud jeg har haft problemer med I2C protkoden i form af hvordan den skulle sætte op både hvlike pine der skulle bruges på de forskille arduino typer og hvordan man bare sende en simple bedskde</w:t>
+      </w:r>
     </w:p>
     <w:p/>
     <w:p>
       <w:r>
-        <w:t>01/03 2023 Mathias</w:t>
+        <w:t>01/03</w:t>
+      </w:r>
+      <w:r>
+        <w:t>/</w:t>
+      </w:r>
+      <w:r>
+        <w:t>2023 Mathias</w:t>
       </w:r>
     </w:p>
     <w:p>
@@ -485,15 +197,7 @@
     </w:p>
     <w:p>
       <w:r>
-        <w:t xml:space="preserve">Lavet </w:t>
-      </w:r>
-      <w:proofErr w:type="spellStart"/>
-      <w:r>
-        <w:t>transact</w:t>
-      </w:r>
-      <w:proofErr w:type="spellEnd"/>
-      <w:r>
-        <w:t xml:space="preserve"> sql scripts til op</w:t>
+        <w:t>Lavet transact sql scripts til op</w:t>
       </w:r>
       <w:r>
         <w:t>rettelse af database, tabel og storeprocedures som skal bruges til klienten.</w:t>
@@ -501,99 +205,1207 @@
     </w:p>
     <w:p>
       <w:r>
-        <w:t xml:space="preserve">Stødte på problemer i forhold til </w:t>
-      </w:r>
-      <w:proofErr w:type="spellStart"/>
-      <w:r>
-        <w:t>DateTime</w:t>
-      </w:r>
-      <w:proofErr w:type="spellEnd"/>
-      <w:r>
-        <w:t xml:space="preserve"> </w:t>
-      </w:r>
-      <w:proofErr w:type="spellStart"/>
-      <w:r>
-        <w:t>datoformatet</w:t>
-      </w:r>
-      <w:proofErr w:type="spellEnd"/>
-      <w:r>
-        <w:t xml:space="preserve"> når det bliver læst fra </w:t>
-      </w:r>
-      <w:proofErr w:type="spellStart"/>
-      <w:r>
-        <w:t>Json</w:t>
-      </w:r>
-      <w:proofErr w:type="spellEnd"/>
-      <w:r>
-        <w:t xml:space="preserve"> til </w:t>
-      </w:r>
-      <w:proofErr w:type="spellStart"/>
-      <w:r>
-        <w:t>DateTime</w:t>
-      </w:r>
-      <w:proofErr w:type="spellEnd"/>
-      <w:r>
-        <w:t xml:space="preserve"> objekt så er det i default </w:t>
-      </w:r>
-      <w:proofErr w:type="spellStart"/>
-      <w:r>
-        <w:t>dd</w:t>
-      </w:r>
-      <w:proofErr w:type="spellEnd"/>
-      <w:r>
-        <w:t>-MM-</w:t>
-      </w:r>
-      <w:proofErr w:type="spellStart"/>
-      <w:r>
-        <w:t>yyyy</w:t>
-      </w:r>
-      <w:proofErr w:type="spellEnd"/>
-      <w:r>
-        <w:t xml:space="preserve"> format men når der læses fra </w:t>
-      </w:r>
-      <w:proofErr w:type="gramStart"/>
-      <w:r>
-        <w:t>databasen</w:t>
-      </w:r>
-      <w:proofErr w:type="gramEnd"/>
-      <w:r>
-        <w:t xml:space="preserve"> så er det i </w:t>
-      </w:r>
-      <w:proofErr w:type="spellStart"/>
-      <w:r>
-        <w:t>yyyy</w:t>
-      </w:r>
-      <w:proofErr w:type="spellEnd"/>
-      <w:r>
-        <w:t>-MM-</w:t>
-      </w:r>
-      <w:proofErr w:type="spellStart"/>
-      <w:r>
-        <w:t>dd</w:t>
-      </w:r>
-      <w:proofErr w:type="spellEnd"/>
-      <w:r>
-        <w:t xml:space="preserve"> format hvilket har givet problemer. Løsningen blev at lave en </w:t>
-      </w:r>
-      <w:proofErr w:type="spellStart"/>
-      <w:r>
-        <w:t>datoformat</w:t>
-      </w:r>
-      <w:proofErr w:type="spellEnd"/>
-      <w:r>
-        <w:t xml:space="preserve"> konvertering på apiklienten som sker når </w:t>
-      </w:r>
-      <w:proofErr w:type="spellStart"/>
-      <w:r>
-        <w:t>dataen</w:t>
-      </w:r>
-      <w:proofErr w:type="spellEnd"/>
-      <w:r>
-        <w:t xml:space="preserve"> skrives eller hentes fra databasen.</w:t>
+        <w:t>Stødte på problemer i forhold til DateTime datoformatet når det bliver læst fra Json til DateTime objekt så er det i default dd-MM-yyyy format men når der læses fra databasen så er det i yyyy-MM-dd format hvilket har givet problemer. Løsningen blev at lave en datoformat konvertering på apiklienten som sker når dataen skrives eller hentes fra databasen.</w:t>
       </w:r>
     </w:p>
     <w:p/>
     <w:p/>
+    <w:p/>
+    <w:p/>
+    <w:p/>
+    <w:p/>
+    <w:p/>
+    <w:p/>
+    <w:p/>
+    <w:p/>
+    <w:p/>
+    <w:p/>
+    <w:p/>
+    <w:p/>
+    <w:p/>
+    <w:p/>
+    <w:p>
+      <w:r>
+        <w:lastRenderedPageBreak/>
+        <w:t>01/03/2023 Marius</w:t>
+      </w:r>
+    </w:p>
+    <w:p>
+      <w:r>
+        <w:rPr>
+          <w:noProof/>
+          <w:sz w:val="18"/>
+          <w:szCs w:val="18"/>
+        </w:rPr>
+        <mc:AlternateContent>
+          <mc:Choice Requires="wps">
+            <w:drawing>
+              <wp:anchor distT="0" distB="0" distL="114300" distR="114300" simplePos="0" relativeHeight="251660288" behindDoc="1" locked="0" layoutInCell="1" allowOverlap="1" wp14:anchorId="55592DCB" wp14:editId="06117C4A">
+                <wp:simplePos x="0" y="0"/>
+                <wp:positionH relativeFrom="column">
+                  <wp:posOffset>4351020</wp:posOffset>
+                </wp:positionH>
+                <wp:positionV relativeFrom="paragraph">
+                  <wp:posOffset>3810</wp:posOffset>
+                </wp:positionV>
+                <wp:extent cx="2072640" cy="2910840"/>
+                <wp:effectExtent l="0" t="0" r="22860" b="22860"/>
+                <wp:wrapTight wrapText="bothSides">
+                  <wp:wrapPolygon edited="0">
+                    <wp:start x="0" y="0"/>
+                    <wp:lineTo x="0" y="21628"/>
+                    <wp:lineTo x="21640" y="21628"/>
+                    <wp:lineTo x="21640" y="0"/>
+                    <wp:lineTo x="0" y="0"/>
+                  </wp:wrapPolygon>
+                </wp:wrapTight>
+                <wp:docPr id="2" name="Text Box 2"/>
+                <wp:cNvGraphicFramePr/>
+                <a:graphic xmlns:a="http://schemas.openxmlformats.org/drawingml/2006/main">
+                  <a:graphicData uri="http://schemas.microsoft.com/office/word/2010/wordprocessingShape">
+                    <wps:wsp>
+                      <wps:cNvSpPr txBox="1"/>
+                      <wps:spPr>
+                        <a:xfrm>
+                          <a:off x="0" y="0"/>
+                          <a:ext cx="2072640" cy="2910840"/>
+                        </a:xfrm>
+                        <a:prstGeom prst="rect">
+                          <a:avLst/>
+                        </a:prstGeom>
+                        <a:solidFill>
+                          <a:schemeClr val="lt1"/>
+                        </a:solidFill>
+                        <a:ln w="6350">
+                          <a:solidFill>
+                            <a:prstClr val="black"/>
+                          </a:solidFill>
+                        </a:ln>
+                      </wps:spPr>
+                      <wps:txbx>
+                        <w:txbxContent>
+                          <w:p>
+                            <w:pPr>
+                              <w:spacing w:after="0"/>
+                              <w:rPr>
+                                <w:sz w:val="18"/>
+                                <w:szCs w:val="18"/>
+                                <w:lang w:val="en-GB"/>
+                              </w:rPr>
+                            </w:pPr>
+                            <w:r>
+                              <w:rPr>
+                                <w:sz w:val="18"/>
+                                <w:szCs w:val="18"/>
+                                <w:lang w:val="en-GB"/>
+                              </w:rPr>
+                              <w:t>```C</w:t>
+                            </w:r>
+                          </w:p>
+                          <w:p>
+                            <w:pPr>
+                              <w:spacing w:after="0"/>
+                              <w:rPr>
+                                <w:sz w:val="18"/>
+                                <w:szCs w:val="18"/>
+                                <w:lang w:val="en-GB"/>
+                              </w:rPr>
+                            </w:pPr>
+                            <w:r>
+                              <w:rPr>
+                                <w:sz w:val="18"/>
+                                <w:szCs w:val="18"/>
+                                <w:lang w:val="en-GB"/>
+                              </w:rPr>
+                              <w:t xml:space="preserve">// Master </w:t>
+                            </w:r>
+                            <w:proofErr w:type="spellStart"/>
+                            <w:r>
+                              <w:rPr>
+                                <w:sz w:val="18"/>
+                                <w:szCs w:val="18"/>
+                                <w:lang w:val="en-GB"/>
+                              </w:rPr>
+                              <w:t>kode</w:t>
+                            </w:r>
+                            <w:proofErr w:type="spellEnd"/>
+                          </w:p>
+                          <w:p>
+                            <w:pPr>
+                              <w:spacing w:after="0"/>
+                              <w:rPr>
+                                <w:sz w:val="18"/>
+                                <w:szCs w:val="18"/>
+                                <w:lang w:val="en-GB"/>
+                              </w:rPr>
+                            </w:pPr>
+                            <w:r>
+                              <w:rPr>
+                                <w:sz w:val="18"/>
+                                <w:szCs w:val="18"/>
+                                <w:lang w:val="en-GB"/>
+                              </w:rPr>
+                              <w:t>#include &lt;</w:t>
+                            </w:r>
+                            <w:proofErr w:type="spellStart"/>
+                            <w:r>
+                              <w:rPr>
+                                <w:sz w:val="18"/>
+                                <w:szCs w:val="18"/>
+                                <w:lang w:val="en-GB"/>
+                              </w:rPr>
+                              <w:t>Wire.h</w:t>
+                            </w:r>
+                            <w:proofErr w:type="spellEnd"/>
+                            <w:r>
+                              <w:rPr>
+                                <w:sz w:val="18"/>
+                                <w:szCs w:val="18"/>
+                                <w:lang w:val="en-GB"/>
+                              </w:rPr>
+                              <w:t xml:space="preserve">&gt; </w:t>
+                            </w:r>
+                          </w:p>
+                          <w:p>
+                            <w:pPr>
+                              <w:spacing w:after="0"/>
+                              <w:rPr>
+                                <w:sz w:val="18"/>
+                                <w:szCs w:val="18"/>
+                                <w:lang w:val="en-GB"/>
+                              </w:rPr>
+                            </w:pPr>
+                            <w:r>
+                              <w:rPr>
+                                <w:sz w:val="18"/>
+                                <w:szCs w:val="18"/>
+                                <w:lang w:val="en-GB"/>
+                              </w:rPr>
+                              <w:t xml:space="preserve">void setup() { </w:t>
+                            </w:r>
+                          </w:p>
+                          <w:p>
+                            <w:pPr>
+                              <w:spacing w:after="0"/>
+                              <w:rPr>
+                                <w:sz w:val="18"/>
+                                <w:szCs w:val="18"/>
+                                <w:lang w:val="en-GB"/>
+                              </w:rPr>
+                            </w:pPr>
+                            <w:r>
+                              <w:rPr>
+                                <w:sz w:val="18"/>
+                                <w:szCs w:val="18"/>
+                                <w:lang w:val="en-GB"/>
+                              </w:rPr>
+                              <w:t xml:space="preserve">     </w:t>
+                            </w:r>
+                            <w:proofErr w:type="spellStart"/>
+                            <w:r>
+                              <w:rPr>
+                                <w:sz w:val="18"/>
+                                <w:szCs w:val="18"/>
+                                <w:lang w:val="en-GB"/>
+                              </w:rPr>
+                              <w:t>Wire.begin</w:t>
+                            </w:r>
+                            <w:proofErr w:type="spellEnd"/>
+                            <w:r>
+                              <w:rPr>
+                                <w:sz w:val="18"/>
+                                <w:szCs w:val="18"/>
+                                <w:lang w:val="en-GB"/>
+                              </w:rPr>
+                              <w:t xml:space="preserve">(); </w:t>
+                            </w:r>
+                          </w:p>
+                          <w:p>
+                            <w:pPr>
+                              <w:spacing w:after="0"/>
+                              <w:rPr>
+                                <w:sz w:val="18"/>
+                                <w:szCs w:val="18"/>
+                                <w:lang w:val="en-GB"/>
+                              </w:rPr>
+                            </w:pPr>
+                            <w:r>
+                              <w:rPr>
+                                <w:sz w:val="18"/>
+                                <w:szCs w:val="18"/>
+                                <w:lang w:val="en-GB"/>
+                              </w:rPr>
+                              <w:t xml:space="preserve">     </w:t>
+                            </w:r>
+                            <w:proofErr w:type="spellStart"/>
+                            <w:r>
+                              <w:rPr>
+                                <w:sz w:val="18"/>
+                                <w:szCs w:val="18"/>
+                                <w:lang w:val="en-GB"/>
+                              </w:rPr>
+                              <w:t>Serial.begin</w:t>
+                            </w:r>
+                            <w:proofErr w:type="spellEnd"/>
+                            <w:r>
+                              <w:rPr>
+                                <w:sz w:val="18"/>
+                                <w:szCs w:val="18"/>
+                                <w:lang w:val="en-GB"/>
+                              </w:rPr>
+                              <w:t xml:space="preserve">(9600); </w:t>
+                            </w:r>
+                          </w:p>
+                          <w:p>
+                            <w:pPr>
+                              <w:spacing w:after="0"/>
+                              <w:rPr>
+                                <w:sz w:val="18"/>
+                                <w:szCs w:val="18"/>
+                                <w:lang w:val="en-GB"/>
+                              </w:rPr>
+                            </w:pPr>
+                            <w:r>
+                              <w:rPr>
+                                <w:sz w:val="18"/>
+                                <w:szCs w:val="18"/>
+                                <w:lang w:val="en-GB"/>
+                              </w:rPr>
+                              <w:t xml:space="preserve">} </w:t>
+                            </w:r>
+                          </w:p>
+                          <w:p>
+                            <w:pPr>
+                              <w:spacing w:after="0"/>
+                              <w:rPr>
+                                <w:sz w:val="18"/>
+                                <w:szCs w:val="18"/>
+                                <w:lang w:val="en-GB"/>
+                              </w:rPr>
+                            </w:pPr>
+                            <w:r>
+                              <w:rPr>
+                                <w:sz w:val="18"/>
+                                <w:szCs w:val="18"/>
+                                <w:lang w:val="en-GB"/>
+                              </w:rPr>
+                              <w:t xml:space="preserve">void loop() { </w:t>
+                            </w:r>
+                          </w:p>
+                          <w:p>
+                            <w:pPr>
+                              <w:spacing w:after="0"/>
+                              <w:rPr>
+                                <w:sz w:val="18"/>
+                                <w:szCs w:val="18"/>
+                                <w:lang w:val="en-GB"/>
+                              </w:rPr>
+                            </w:pPr>
+                            <w:r>
+                              <w:rPr>
+                                <w:sz w:val="18"/>
+                                <w:szCs w:val="18"/>
+                                <w:lang w:val="en-GB"/>
+                              </w:rPr>
+                              <w:t xml:space="preserve">     </w:t>
+                            </w:r>
+                            <w:proofErr w:type="spellStart"/>
+                            <w:r>
+                              <w:rPr>
+                                <w:sz w:val="18"/>
+                                <w:szCs w:val="18"/>
+                                <w:lang w:val="en-GB"/>
+                              </w:rPr>
+                              <w:t>Wire.beginTransmission</w:t>
+                            </w:r>
+                            <w:proofErr w:type="spellEnd"/>
+                            <w:r>
+                              <w:rPr>
+                                <w:sz w:val="18"/>
+                                <w:szCs w:val="18"/>
+                                <w:lang w:val="en-GB"/>
+                              </w:rPr>
+                              <w:t xml:space="preserve">(0x08); </w:t>
+                            </w:r>
+                          </w:p>
+                          <w:p>
+                            <w:pPr>
+                              <w:spacing w:after="0"/>
+                              <w:rPr>
+                                <w:sz w:val="18"/>
+                                <w:szCs w:val="18"/>
+                                <w:lang w:val="en-GB"/>
+                              </w:rPr>
+                            </w:pPr>
+                            <w:r>
+                              <w:rPr>
+                                <w:sz w:val="18"/>
+                                <w:szCs w:val="18"/>
+                                <w:lang w:val="en-GB"/>
+                              </w:rPr>
+                              <w:t xml:space="preserve">     </w:t>
+                            </w:r>
+                            <w:proofErr w:type="spellStart"/>
+                            <w:r>
+                              <w:rPr>
+                                <w:sz w:val="18"/>
+                                <w:szCs w:val="18"/>
+                                <w:lang w:val="en-GB"/>
+                              </w:rPr>
+                              <w:t>Wire.write</w:t>
+                            </w:r>
+                            <w:proofErr w:type="spellEnd"/>
+                            <w:r>
+                              <w:rPr>
+                                <w:sz w:val="18"/>
+                                <w:szCs w:val="18"/>
+                                <w:lang w:val="en-GB"/>
+                              </w:rPr>
+                              <w:t xml:space="preserve">("some text");  </w:t>
+                            </w:r>
+                          </w:p>
+                          <w:p>
+                            <w:pPr>
+                              <w:spacing w:after="0"/>
+                              <w:rPr>
+                                <w:sz w:val="18"/>
+                                <w:szCs w:val="18"/>
+                                <w:lang w:val="en-GB"/>
+                              </w:rPr>
+                            </w:pPr>
+                            <w:r>
+                              <w:rPr>
+                                <w:sz w:val="18"/>
+                                <w:szCs w:val="18"/>
+                                <w:lang w:val="en-GB"/>
+                              </w:rPr>
+                              <w:tab/>
+                            </w:r>
+                          </w:p>
+                          <w:p>
+                            <w:pPr>
+                              <w:spacing w:after="0"/>
+                              <w:rPr>
+                                <w:sz w:val="18"/>
+                                <w:szCs w:val="18"/>
+                                <w:lang w:val="en-GB"/>
+                              </w:rPr>
+                            </w:pPr>
+                            <w:r>
+                              <w:rPr>
+                                <w:sz w:val="18"/>
+                                <w:szCs w:val="18"/>
+                                <w:lang w:val="en-GB"/>
+                              </w:rPr>
+                              <w:t xml:space="preserve">     </w:t>
+                            </w:r>
+                            <w:proofErr w:type="spellStart"/>
+                            <w:r>
+                              <w:rPr>
+                                <w:sz w:val="18"/>
+                                <w:szCs w:val="18"/>
+                                <w:lang w:val="en-GB"/>
+                              </w:rPr>
+                              <w:t>Wire.requestFrom</w:t>
+                            </w:r>
+                            <w:proofErr w:type="spellEnd"/>
+                            <w:r>
+                              <w:rPr>
+                                <w:sz w:val="18"/>
+                                <w:szCs w:val="18"/>
+                                <w:lang w:val="en-GB"/>
+                              </w:rPr>
+                              <w:t xml:space="preserve">(0x08, 6); </w:t>
+                            </w:r>
+                          </w:p>
+                          <w:p>
+                            <w:pPr>
+                              <w:spacing w:after="0"/>
+                              <w:rPr>
+                                <w:sz w:val="18"/>
+                                <w:szCs w:val="18"/>
+                                <w:lang w:val="en-GB"/>
+                              </w:rPr>
+                            </w:pPr>
+                            <w:r>
+                              <w:rPr>
+                                <w:sz w:val="18"/>
+                                <w:szCs w:val="18"/>
+                                <w:lang w:val="en-GB"/>
+                              </w:rPr>
+                              <w:t xml:space="preserve">    </w:t>
+                            </w:r>
+                            <w:r>
+                              <w:rPr>
+                                <w:sz w:val="18"/>
+                                <w:szCs w:val="18"/>
+                                <w:lang w:val="en-GB"/>
+                              </w:rPr>
+                              <w:t>while(</w:t>
+                            </w:r>
+                            <w:proofErr w:type="spellStart"/>
+                            <w:r>
+                              <w:rPr>
+                                <w:sz w:val="18"/>
+                                <w:szCs w:val="18"/>
+                                <w:lang w:val="en-GB"/>
+                              </w:rPr>
+                              <w:t>Wire.available</w:t>
+                            </w:r>
+                            <w:proofErr w:type="spellEnd"/>
+                            <w:r>
+                              <w:rPr>
+                                <w:sz w:val="18"/>
+                                <w:szCs w:val="18"/>
+                                <w:lang w:val="en-GB"/>
+                              </w:rPr>
+                              <w:t xml:space="preserve">()) { </w:t>
+                            </w:r>
+                          </w:p>
+                          <w:p>
+                            <w:pPr>
+                              <w:spacing w:after="0"/>
+                              <w:rPr>
+                                <w:sz w:val="18"/>
+                                <w:szCs w:val="18"/>
+                                <w:lang w:val="en-GB"/>
+                              </w:rPr>
+                            </w:pPr>
+                            <w:r>
+                              <w:rPr>
+                                <w:sz w:val="18"/>
+                                <w:szCs w:val="18"/>
+                                <w:lang w:val="en-GB"/>
+                              </w:rPr>
+                              <w:t xml:space="preserve">        </w:t>
+                            </w:r>
+                            <w:r>
+                              <w:rPr>
+                                <w:sz w:val="18"/>
+                                <w:szCs w:val="18"/>
+                                <w:lang w:val="en-GB"/>
+                              </w:rPr>
+                              <w:t xml:space="preserve">char c = </w:t>
+                            </w:r>
+                            <w:proofErr w:type="spellStart"/>
+                            <w:r>
+                              <w:rPr>
+                                <w:sz w:val="18"/>
+                                <w:szCs w:val="18"/>
+                                <w:lang w:val="en-GB"/>
+                              </w:rPr>
+                              <w:t>Wire.read</w:t>
+                            </w:r>
+                            <w:proofErr w:type="spellEnd"/>
+                            <w:r>
+                              <w:rPr>
+                                <w:sz w:val="18"/>
+                                <w:szCs w:val="18"/>
+                                <w:lang w:val="en-GB"/>
+                              </w:rPr>
+                              <w:t xml:space="preserve">(); </w:t>
+                            </w:r>
+                          </w:p>
+                          <w:p>
+                            <w:pPr>
+                              <w:spacing w:after="0"/>
+                              <w:rPr>
+                                <w:sz w:val="18"/>
+                                <w:szCs w:val="18"/>
+                              </w:rPr>
+                            </w:pPr>
+                            <w:r>
+                              <w:rPr>
+                                <w:sz w:val="18"/>
+                                <w:szCs w:val="18"/>
+                                <w:lang w:val="en-GB"/>
+                              </w:rPr>
+                              <w:t xml:space="preserve">        </w:t>
+                            </w:r>
+                            <w:r>
+                              <w:rPr>
+                                <w:sz w:val="18"/>
+                                <w:szCs w:val="18"/>
+                              </w:rPr>
+                              <w:t>Serial.print(c);</w:t>
+                            </w:r>
+                          </w:p>
+                          <w:p>
+                            <w:pPr>
+                              <w:spacing w:after="0"/>
+                              <w:rPr>
+                                <w:sz w:val="18"/>
+                                <w:szCs w:val="18"/>
+                              </w:rPr>
+                            </w:pPr>
+                            <w:r>
+                              <w:rPr>
+                                <w:sz w:val="18"/>
+                                <w:szCs w:val="18"/>
+                              </w:rPr>
+                              <w:t xml:space="preserve">    </w:t>
+                            </w:r>
+                            <w:r>
+                              <w:rPr>
+                                <w:sz w:val="18"/>
+                                <w:szCs w:val="18"/>
+                              </w:rPr>
+                              <w:t>}</w:t>
+                            </w:r>
+                          </w:p>
+                          <w:p>
+                            <w:pPr>
+                              <w:spacing w:after="0"/>
+                              <w:rPr>
+                                <w:sz w:val="18"/>
+                                <w:szCs w:val="18"/>
+                              </w:rPr>
+                            </w:pPr>
+                            <w:r>
+                              <w:rPr>
+                                <w:sz w:val="18"/>
+                                <w:szCs w:val="18"/>
+                              </w:rPr>
+                              <w:t xml:space="preserve">    </w:t>
+                            </w:r>
+                            <w:r>
+                              <w:rPr>
+                                <w:sz w:val="18"/>
+                                <w:szCs w:val="18"/>
+                              </w:rPr>
+                              <w:t xml:space="preserve">delay(500); </w:t>
+                            </w:r>
+                          </w:p>
+                          <w:p>
+                            <w:pPr>
+                              <w:spacing w:after="0"/>
+                              <w:rPr>
+                                <w:sz w:val="18"/>
+                                <w:szCs w:val="18"/>
+                              </w:rPr>
+                            </w:pPr>
+                            <w:r>
+                              <w:rPr>
+                                <w:sz w:val="18"/>
+                                <w:szCs w:val="18"/>
+                              </w:rPr>
+                              <w:t>}</w:t>
+                            </w:r>
+                          </w:p>
+                          <w:p>
+                            <w:pPr>
+                              <w:spacing w:after="0"/>
+                              <w:rPr>
+                                <w:sz w:val="18"/>
+                                <w:szCs w:val="18"/>
+                              </w:rPr>
+                            </w:pPr>
+                            <w:r>
+                              <w:rPr>
+                                <w:sz w:val="18"/>
+                                <w:szCs w:val="18"/>
+                              </w:rPr>
+                              <w:t>```</w:t>
+                            </w:r>
+                          </w:p>
+                          <w:p/>
+                        </w:txbxContent>
+                      </wps:txbx>
+                      <wps:bodyPr rot="0" spcFirstLastPara="0" vertOverflow="overflow" horzOverflow="overflow" vert="horz" wrap="square" lIns="91440" tIns="45720" rIns="91440" bIns="45720" numCol="1" spcCol="0" rtlCol="0" fromWordArt="0" anchor="t" anchorCtr="0" forceAA="0" compatLnSpc="1">
+                        <a:prstTxWarp prst="textNoShape">
+                          <a:avLst/>
+                        </a:prstTxWarp>
+                        <a:noAutofit/>
+                      </wps:bodyPr>
+                    </wps:wsp>
+                  </a:graphicData>
+                </a:graphic>
+                <wp14:sizeRelH relativeFrom="margin">
+                  <wp14:pctWidth>0</wp14:pctWidth>
+                </wp14:sizeRelH>
+                <wp14:sizeRelV relativeFrom="margin">
+                  <wp14:pctHeight>0</wp14:pctHeight>
+                </wp14:sizeRelV>
+              </wp:anchor>
+            </w:drawing>
+          </mc:Choice>
+          <mc:Fallback>
+            <w:pict>
+              <v:shapetype w14:anchorId="55592DCB" id="_x0000_t202" coordsize="21600,21600" o:spt="202" path="m,l,21600r21600,l21600,xe">
+                <v:stroke joinstyle="miter"/>
+                <v:path gradientshapeok="t" o:connecttype="rect"/>
+              </v:shapetype>
+              <v:shape id="Text Box 2" o:spid="_x0000_s1026" type="#_x0000_t202" style="position:absolute;margin-left:342.6pt;margin-top:.3pt;width:163.2pt;height:229.2pt;z-index:-251656192;visibility:visible;mso-wrap-style:square;mso-width-percent:0;mso-height-percent:0;mso-wrap-distance-left:9pt;mso-wrap-distance-top:0;mso-wrap-distance-right:9pt;mso-wrap-distance-bottom:0;mso-position-horizontal:absolute;mso-position-horizontal-relative:text;mso-position-vertical:absolute;mso-position-vertical-relative:text;mso-width-percent:0;mso-height-percent:0;mso-width-relative:margin;mso-height-relative:margin;v-text-anchor:top" o:gfxdata="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" fillcolor="white [3201]" strokeweight=".5pt">
+                <v:textbox>
+                  <w:txbxContent>
+                    <w:p>
+                      <w:pPr>
+                        <w:spacing w:after="0"/>
+                        <w:rPr>
+                          <w:sz w:val="18"/>
+                          <w:szCs w:val="18"/>
+                          <w:lang w:val="en-GB"/>
+                        </w:rPr>
+                      </w:pPr>
+                      <w:r>
+                        <w:rPr>
+                          <w:sz w:val="18"/>
+                          <w:szCs w:val="18"/>
+                          <w:lang w:val="en-GB"/>
+                        </w:rPr>
+                        <w:t>```C</w:t>
+                      </w:r>
+                    </w:p>
+                    <w:p>
+                      <w:pPr>
+                        <w:spacing w:after="0"/>
+                        <w:rPr>
+                          <w:sz w:val="18"/>
+                          <w:szCs w:val="18"/>
+                          <w:lang w:val="en-GB"/>
+                        </w:rPr>
+                      </w:pPr>
+                      <w:r>
+                        <w:rPr>
+                          <w:sz w:val="18"/>
+                          <w:szCs w:val="18"/>
+                          <w:lang w:val="en-GB"/>
+                        </w:rPr>
+                        <w:t xml:space="preserve">// Master </w:t>
+                      </w:r>
+                      <w:proofErr w:type="spellStart"/>
+                      <w:r>
+                        <w:rPr>
+                          <w:sz w:val="18"/>
+                          <w:szCs w:val="18"/>
+                          <w:lang w:val="en-GB"/>
+                        </w:rPr>
+                        <w:t>kode</w:t>
+                      </w:r>
+                      <w:proofErr w:type="spellEnd"/>
+                    </w:p>
+                    <w:p>
+                      <w:pPr>
+                        <w:spacing w:after="0"/>
+                        <w:rPr>
+                          <w:sz w:val="18"/>
+                          <w:szCs w:val="18"/>
+                          <w:lang w:val="en-GB"/>
+                        </w:rPr>
+                      </w:pPr>
+                      <w:r>
+                        <w:rPr>
+                          <w:sz w:val="18"/>
+                          <w:szCs w:val="18"/>
+                          <w:lang w:val="en-GB"/>
+                        </w:rPr>
+                        <w:t>#include &lt;</w:t>
+                      </w:r>
+                      <w:proofErr w:type="spellStart"/>
+                      <w:r>
+                        <w:rPr>
+                          <w:sz w:val="18"/>
+                          <w:szCs w:val="18"/>
+                          <w:lang w:val="en-GB"/>
+                        </w:rPr>
+                        <w:t>Wire.h</w:t>
+                      </w:r>
+                      <w:proofErr w:type="spellEnd"/>
+                      <w:r>
+                        <w:rPr>
+                          <w:sz w:val="18"/>
+                          <w:szCs w:val="18"/>
+                          <w:lang w:val="en-GB"/>
+                        </w:rPr>
+                        <w:t xml:space="preserve">&gt; </w:t>
+                      </w:r>
+                    </w:p>
+                    <w:p>
+                      <w:pPr>
+                        <w:spacing w:after="0"/>
+                        <w:rPr>
+                          <w:sz w:val="18"/>
+                          <w:szCs w:val="18"/>
+                          <w:lang w:val="en-GB"/>
+                        </w:rPr>
+                      </w:pPr>
+                      <w:r>
+                        <w:rPr>
+                          <w:sz w:val="18"/>
+                          <w:szCs w:val="18"/>
+                          <w:lang w:val="en-GB"/>
+                        </w:rPr>
+                        <w:t xml:space="preserve">void setup() { </w:t>
+                      </w:r>
+                    </w:p>
+                    <w:p>
+                      <w:pPr>
+                        <w:spacing w:after="0"/>
+                        <w:rPr>
+                          <w:sz w:val="18"/>
+                          <w:szCs w:val="18"/>
+                          <w:lang w:val="en-GB"/>
+                        </w:rPr>
+                      </w:pPr>
+                      <w:r>
+                        <w:rPr>
+                          <w:sz w:val="18"/>
+                          <w:szCs w:val="18"/>
+                          <w:lang w:val="en-GB"/>
+                        </w:rPr>
+                        <w:t xml:space="preserve">     </w:t>
+                      </w:r>
+                      <w:proofErr w:type="spellStart"/>
+                      <w:r>
+                        <w:rPr>
+                          <w:sz w:val="18"/>
+                          <w:szCs w:val="18"/>
+                          <w:lang w:val="en-GB"/>
+                        </w:rPr>
+                        <w:t>Wire.begin</w:t>
+                      </w:r>
+                      <w:proofErr w:type="spellEnd"/>
+                      <w:r>
+                        <w:rPr>
+                          <w:sz w:val="18"/>
+                          <w:szCs w:val="18"/>
+                          <w:lang w:val="en-GB"/>
+                        </w:rPr>
+                        <w:t xml:space="preserve">(); </w:t>
+                      </w:r>
+                    </w:p>
+                    <w:p>
+                      <w:pPr>
+                        <w:spacing w:after="0"/>
+                        <w:rPr>
+                          <w:sz w:val="18"/>
+                          <w:szCs w:val="18"/>
+                          <w:lang w:val="en-GB"/>
+                        </w:rPr>
+                      </w:pPr>
+                      <w:r>
+                        <w:rPr>
+                          <w:sz w:val="18"/>
+                          <w:szCs w:val="18"/>
+                          <w:lang w:val="en-GB"/>
+                        </w:rPr>
+                        <w:t xml:space="preserve">     </w:t>
+                      </w:r>
+                      <w:proofErr w:type="spellStart"/>
+                      <w:r>
+                        <w:rPr>
+                          <w:sz w:val="18"/>
+                          <w:szCs w:val="18"/>
+                          <w:lang w:val="en-GB"/>
+                        </w:rPr>
+                        <w:t>Serial.begin</w:t>
+                      </w:r>
+                      <w:proofErr w:type="spellEnd"/>
+                      <w:r>
+                        <w:rPr>
+                          <w:sz w:val="18"/>
+                          <w:szCs w:val="18"/>
+                          <w:lang w:val="en-GB"/>
+                        </w:rPr>
+                        <w:t xml:space="preserve">(9600); </w:t>
+                      </w:r>
+                    </w:p>
+                    <w:p>
+                      <w:pPr>
+                        <w:spacing w:after="0"/>
+                        <w:rPr>
+                          <w:sz w:val="18"/>
+                          <w:szCs w:val="18"/>
+                          <w:lang w:val="en-GB"/>
+                        </w:rPr>
+                      </w:pPr>
+                      <w:r>
+                        <w:rPr>
+                          <w:sz w:val="18"/>
+                          <w:szCs w:val="18"/>
+                          <w:lang w:val="en-GB"/>
+                        </w:rPr>
+                        <w:t xml:space="preserve">} </w:t>
+                      </w:r>
+                    </w:p>
+                    <w:p>
+                      <w:pPr>
+                        <w:spacing w:after="0"/>
+                        <w:rPr>
+                          <w:sz w:val="18"/>
+                          <w:szCs w:val="18"/>
+                          <w:lang w:val="en-GB"/>
+                        </w:rPr>
+                      </w:pPr>
+                      <w:r>
+                        <w:rPr>
+                          <w:sz w:val="18"/>
+                          <w:szCs w:val="18"/>
+                          <w:lang w:val="en-GB"/>
+                        </w:rPr>
+                        <w:t xml:space="preserve">void loop() { </w:t>
+                      </w:r>
+                    </w:p>
+                    <w:p>
+                      <w:pPr>
+                        <w:spacing w:after="0"/>
+                        <w:rPr>
+                          <w:sz w:val="18"/>
+                          <w:szCs w:val="18"/>
+                          <w:lang w:val="en-GB"/>
+                        </w:rPr>
+                      </w:pPr>
+                      <w:r>
+                        <w:rPr>
+                          <w:sz w:val="18"/>
+                          <w:szCs w:val="18"/>
+                          <w:lang w:val="en-GB"/>
+                        </w:rPr>
+                        <w:t xml:space="preserve">     </w:t>
+                      </w:r>
+                      <w:proofErr w:type="spellStart"/>
+                      <w:r>
+                        <w:rPr>
+                          <w:sz w:val="18"/>
+                          <w:szCs w:val="18"/>
+                          <w:lang w:val="en-GB"/>
+                        </w:rPr>
+                        <w:t>Wire.beginTransmission</w:t>
+                      </w:r>
+                      <w:proofErr w:type="spellEnd"/>
+                      <w:r>
+                        <w:rPr>
+                          <w:sz w:val="18"/>
+                          <w:szCs w:val="18"/>
+                          <w:lang w:val="en-GB"/>
+                        </w:rPr>
+                        <w:t xml:space="preserve">(0x08); </w:t>
+                      </w:r>
+                    </w:p>
+                    <w:p>
+                      <w:pPr>
+                        <w:spacing w:after="0"/>
+                        <w:rPr>
+                          <w:sz w:val="18"/>
+                          <w:szCs w:val="18"/>
+                          <w:lang w:val="en-GB"/>
+                        </w:rPr>
+                      </w:pPr>
+                      <w:r>
+                        <w:rPr>
+                          <w:sz w:val="18"/>
+                          <w:szCs w:val="18"/>
+                          <w:lang w:val="en-GB"/>
+                        </w:rPr>
+                        <w:t xml:space="preserve">     </w:t>
+                      </w:r>
+                      <w:proofErr w:type="spellStart"/>
+                      <w:r>
+                        <w:rPr>
+                          <w:sz w:val="18"/>
+                          <w:szCs w:val="18"/>
+                          <w:lang w:val="en-GB"/>
+                        </w:rPr>
+                        <w:t>Wire.write</w:t>
+                      </w:r>
+                      <w:proofErr w:type="spellEnd"/>
+                      <w:r>
+                        <w:rPr>
+                          <w:sz w:val="18"/>
+                          <w:szCs w:val="18"/>
+                          <w:lang w:val="en-GB"/>
+                        </w:rPr>
+                        <w:t xml:space="preserve">("some text");  </w:t>
+                      </w:r>
+                    </w:p>
+                    <w:p>
+                      <w:pPr>
+                        <w:spacing w:after="0"/>
+                        <w:rPr>
+                          <w:sz w:val="18"/>
+                          <w:szCs w:val="18"/>
+                          <w:lang w:val="en-GB"/>
+                        </w:rPr>
+                      </w:pPr>
+                      <w:r>
+                        <w:rPr>
+                          <w:sz w:val="18"/>
+                          <w:szCs w:val="18"/>
+                          <w:lang w:val="en-GB"/>
+                        </w:rPr>
+                        <w:tab/>
+                      </w:r>
+                    </w:p>
+                    <w:p>
+                      <w:pPr>
+                        <w:spacing w:after="0"/>
+                        <w:rPr>
+                          <w:sz w:val="18"/>
+                          <w:szCs w:val="18"/>
+                          <w:lang w:val="en-GB"/>
+                        </w:rPr>
+                      </w:pPr>
+                      <w:r>
+                        <w:rPr>
+                          <w:sz w:val="18"/>
+                          <w:szCs w:val="18"/>
+                          <w:lang w:val="en-GB"/>
+                        </w:rPr>
+                        <w:t xml:space="preserve">     </w:t>
+                      </w:r>
+                      <w:proofErr w:type="spellStart"/>
+                      <w:r>
+                        <w:rPr>
+                          <w:sz w:val="18"/>
+                          <w:szCs w:val="18"/>
+                          <w:lang w:val="en-GB"/>
+                        </w:rPr>
+                        <w:t>Wire.requestFrom</w:t>
+                      </w:r>
+                      <w:proofErr w:type="spellEnd"/>
+                      <w:r>
+                        <w:rPr>
+                          <w:sz w:val="18"/>
+                          <w:szCs w:val="18"/>
+                          <w:lang w:val="en-GB"/>
+                        </w:rPr>
+                        <w:t xml:space="preserve">(0x08, 6); </w:t>
+                      </w:r>
+                    </w:p>
+                    <w:p>
+                      <w:pPr>
+                        <w:spacing w:after="0"/>
+                        <w:rPr>
+                          <w:sz w:val="18"/>
+                          <w:szCs w:val="18"/>
+                          <w:lang w:val="en-GB"/>
+                        </w:rPr>
+                      </w:pPr>
+                      <w:r>
+                        <w:rPr>
+                          <w:sz w:val="18"/>
+                          <w:szCs w:val="18"/>
+                          <w:lang w:val="en-GB"/>
+                        </w:rPr>
+                        <w:t xml:space="preserve">    </w:t>
+                      </w:r>
+                      <w:r>
+                        <w:rPr>
+                          <w:sz w:val="18"/>
+                          <w:szCs w:val="18"/>
+                          <w:lang w:val="en-GB"/>
+                        </w:rPr>
+                        <w:t>while(</w:t>
+                      </w:r>
+                      <w:proofErr w:type="spellStart"/>
+                      <w:r>
+                        <w:rPr>
+                          <w:sz w:val="18"/>
+                          <w:szCs w:val="18"/>
+                          <w:lang w:val="en-GB"/>
+                        </w:rPr>
+                        <w:t>Wire.available</w:t>
+                      </w:r>
+                      <w:proofErr w:type="spellEnd"/>
+                      <w:r>
+                        <w:rPr>
+                          <w:sz w:val="18"/>
+                          <w:szCs w:val="18"/>
+                          <w:lang w:val="en-GB"/>
+                        </w:rPr>
+                        <w:t xml:space="preserve">()) { </w:t>
+                      </w:r>
+                    </w:p>
+                    <w:p>
+                      <w:pPr>
+                        <w:spacing w:after="0"/>
+                        <w:rPr>
+                          <w:sz w:val="18"/>
+                          <w:szCs w:val="18"/>
+                          <w:lang w:val="en-GB"/>
+                        </w:rPr>
+                      </w:pPr>
+                      <w:r>
+                        <w:rPr>
+                          <w:sz w:val="18"/>
+                          <w:szCs w:val="18"/>
+                          <w:lang w:val="en-GB"/>
+                        </w:rPr>
+                        <w:t xml:space="preserve">        </w:t>
+                      </w:r>
+                      <w:r>
+                        <w:rPr>
+                          <w:sz w:val="18"/>
+                          <w:szCs w:val="18"/>
+                          <w:lang w:val="en-GB"/>
+                        </w:rPr>
+                        <w:t xml:space="preserve">char c = </w:t>
+                      </w:r>
+                      <w:proofErr w:type="spellStart"/>
+                      <w:r>
+                        <w:rPr>
+                          <w:sz w:val="18"/>
+                          <w:szCs w:val="18"/>
+                          <w:lang w:val="en-GB"/>
+                        </w:rPr>
+                        <w:t>Wire.read</w:t>
+                      </w:r>
+                      <w:proofErr w:type="spellEnd"/>
+                      <w:r>
+                        <w:rPr>
+                          <w:sz w:val="18"/>
+                          <w:szCs w:val="18"/>
+                          <w:lang w:val="en-GB"/>
+                        </w:rPr>
+                        <w:t xml:space="preserve">(); </w:t>
+                      </w:r>
+                    </w:p>
+                    <w:p>
+                      <w:pPr>
+                        <w:spacing w:after="0"/>
+                        <w:rPr>
+                          <w:sz w:val="18"/>
+                          <w:szCs w:val="18"/>
+                        </w:rPr>
+                      </w:pPr>
+                      <w:r>
+                        <w:rPr>
+                          <w:sz w:val="18"/>
+                          <w:szCs w:val="18"/>
+                          <w:lang w:val="en-GB"/>
+                        </w:rPr>
+                        <w:t xml:space="preserve">        </w:t>
+                      </w:r>
+                      <w:r>
+                        <w:rPr>
+                          <w:sz w:val="18"/>
+                          <w:szCs w:val="18"/>
+                        </w:rPr>
+                        <w:t>Serial.print(c);</w:t>
+                      </w:r>
+                    </w:p>
+                    <w:p>
+                      <w:pPr>
+                        <w:spacing w:after="0"/>
+                        <w:rPr>
+                          <w:sz w:val="18"/>
+                          <w:szCs w:val="18"/>
+                        </w:rPr>
+                      </w:pPr>
+                      <w:r>
+                        <w:rPr>
+                          <w:sz w:val="18"/>
+                          <w:szCs w:val="18"/>
+                        </w:rPr>
+                        <w:t xml:space="preserve">    </w:t>
+                      </w:r>
+                      <w:r>
+                        <w:rPr>
+                          <w:sz w:val="18"/>
+                          <w:szCs w:val="18"/>
+                        </w:rPr>
+                        <w:t>}</w:t>
+                      </w:r>
+                    </w:p>
+                    <w:p>
+                      <w:pPr>
+                        <w:spacing w:after="0"/>
+                        <w:rPr>
+                          <w:sz w:val="18"/>
+                          <w:szCs w:val="18"/>
+                        </w:rPr>
+                      </w:pPr>
+                      <w:r>
+                        <w:rPr>
+                          <w:sz w:val="18"/>
+                          <w:szCs w:val="18"/>
+                        </w:rPr>
+                        <w:t xml:space="preserve">    </w:t>
+                      </w:r>
+                      <w:r>
+                        <w:rPr>
+                          <w:sz w:val="18"/>
+                          <w:szCs w:val="18"/>
+                        </w:rPr>
+                        <w:t xml:space="preserve">delay(500); </w:t>
+                      </w:r>
+                    </w:p>
+                    <w:p>
+                      <w:pPr>
+                        <w:spacing w:after="0"/>
+                        <w:rPr>
+                          <w:sz w:val="18"/>
+                          <w:szCs w:val="18"/>
+                        </w:rPr>
+                      </w:pPr>
+                      <w:r>
+                        <w:rPr>
+                          <w:sz w:val="18"/>
+                          <w:szCs w:val="18"/>
+                        </w:rPr>
+                        <w:t>}</w:t>
+                      </w:r>
+                    </w:p>
+                    <w:p>
+                      <w:pPr>
+                        <w:spacing w:after="0"/>
+                        <w:rPr>
+                          <w:sz w:val="18"/>
+                          <w:szCs w:val="18"/>
+                        </w:rPr>
+                      </w:pPr>
+                      <w:r>
+                        <w:rPr>
+                          <w:sz w:val="18"/>
+                          <w:szCs w:val="18"/>
+                        </w:rPr>
+                        <w:t>```</w:t>
+                      </w:r>
+                    </w:p>
+                    <w:p/>
+                  </w:txbxContent>
+                </v:textbox>
+                <w10:wrap type="tight"/>
+              </v:shape>
+            </w:pict>
+          </mc:Fallback>
+        </mc:AlternateContent>
+      </w:r>
+      <w:r>
+        <w:t>idag har jeg lavet I2C forbindelse imellem en master og 2 slaver hvor det ene slave skriver til display og det anden validere på om det master´en sender er validt ved brug af mock data</w:t>
+      </w:r>
+    </w:p>
+    <w:p>
+      <w:r>
+        <w:t xml:space="preserve">jeg støtte på et problem hvordan man skulle få en master til at snakke sammen med 1 slave ved brug af `Wire.requestFrom(xx, 6)` mit problem var at hvordan jeg skulle sende en string med så parammeter det løste jeg ved at skrive koden </w:t>
+      </w:r>
+      <w:r>
+        <w:sym w:font="Wingdings" w:char="F0E0"/>
+      </w:r>
+    </w:p>
+    <w:p>
+      <w:pPr>
+        <w:rPr>
+          <w:sz w:val="18"/>
+          <w:szCs w:val="18"/>
+        </w:rPr>
+      </w:pPr>
+    </w:p>
+    <w:p>
+      <w:r>
+        <w:t xml:space="preserve">Det jeg gør er at først sender jeg den text jeg skal ha på slave fra masterne og derefter requester response fra slaven </w:t>
+      </w:r>
+    </w:p>
+    <w:p>
+      <w:r>
+        <w:t>jeg har skrivet dokumition på I2C hvad, hvordan og hvilke pinne man skal bruge</w:t>
+      </w:r>
+    </w:p>
+    <w:p>
+      <w:r>
+        <w:t>jeg har lavet et circuit dirgram over arduino (I2C, RFID og skræm setup)</w:t>
+      </w:r>
+    </w:p>
     <w:sectPr>
       <w:pgSz w:w="11906" w:h="16838"/>
       <w:pgMar w:top="1440" w:right="1440" w:bottom="1440" w:left="1440" w:header="708" w:footer="708" w:gutter="0"/>

</xml_diff>

<commit_message>
Logbog for 02-03-23 og added cheatsheet for klasse diagram
</commit_message>
<xml_diff>
--- a/Logbog/LogBog.docx
+++ b/Logbog/LogBog.docx
@@ -205,15 +205,7 @@
     </w:p>
     <w:p>
       <w:r>
-        <w:t xml:space="preserve">Stødte på problemer i forhold til DateTime datoformatet når det bliver læst fra Json til DateTime objekt så er det i default dd-MM-yyyy format men når der læses fra </w:t>
-      </w:r>
-      <w:proofErr w:type="gramStart"/>
-      <w:r>
-        <w:t>databasen</w:t>
-      </w:r>
-      <w:proofErr w:type="gramEnd"/>
-      <w:r>
-        <w:t xml:space="preserve"> så er det i yyyy-MM-dd format hvilket har givet problemer. Løsningen blev at lave en datoformat konvertering på apiklienten som sker når dataen skrives eller hentes fra databasen.</w:t>
+        <w:t>Stødte på problemer i forhold til DateTime datoformatet når det bliver læst fra Json til DateTime objekt så er det i default dd-MM-yyyy format men når der læses fra databasen så er det i yyyy-MM-dd format hvilket har givet problemer. Løsningen blev at lave en datoformat konvertering på apiklienten som sker når dataen skrives eller hentes fra databasen.</w:t>
       </w:r>
     </w:p>
     <w:p/>
@@ -922,21 +914,12 @@
                               </w:rPr>
                               <w:t xml:space="preserve">    </w:t>
                             </w:r>
-                            <w:proofErr w:type="gramStart"/>
-                            <w:r>
-                              <w:rPr>
-                                <w:sz w:val="18"/>
-                                <w:szCs w:val="18"/>
-                              </w:rPr>
-                              <w:t>delay(</w:t>
-                            </w:r>
-                            <w:proofErr w:type="gramEnd"/>
-                            <w:r>
-                              <w:rPr>
-                                <w:sz w:val="18"/>
-                                <w:szCs w:val="18"/>
-                              </w:rPr>
-                              <w:t xml:space="preserve">500); </w:t>
+                            <w:r>
+                              <w:rPr>
+                                <w:sz w:val="18"/>
+                                <w:szCs w:val="18"/>
+                              </w:rPr>
+                              <w:t xml:space="preserve">delay(500); </w:t>
                             </w:r>
                           </w:p>
                           <w:p>
@@ -1631,21 +1614,12 @@
                         </w:rPr>
                         <w:t xml:space="preserve">    </w:t>
                       </w:r>
-                      <w:proofErr w:type="gramStart"/>
-                      <w:r>
-                        <w:rPr>
-                          <w:sz w:val="18"/>
-                          <w:szCs w:val="18"/>
-                        </w:rPr>
-                        <w:t>delay(</w:t>
-                      </w:r>
-                      <w:proofErr w:type="gramEnd"/>
-                      <w:r>
-                        <w:rPr>
-                          <w:sz w:val="18"/>
-                          <w:szCs w:val="18"/>
-                        </w:rPr>
-                        <w:t xml:space="preserve">500); </w:t>
+                      <w:r>
+                        <w:rPr>
+                          <w:sz w:val="18"/>
+                          <w:szCs w:val="18"/>
+                        </w:rPr>
+                        <w:t xml:space="preserve">delay(500); </w:t>
                       </w:r>
                     </w:p>
                     <w:p>
@@ -1690,28 +1664,12 @@
         </mc:AlternateContent>
       </w:r>
       <w:r>
-        <w:t xml:space="preserve">idag har jeg lavet I2C forbindelse imellem en master og 2 slaver hvor </w:t>
-      </w:r>
-      <w:proofErr w:type="gramStart"/>
-      <w:r>
-        <w:t>det ene slave</w:t>
-      </w:r>
-      <w:proofErr w:type="gramEnd"/>
-      <w:r>
-        <w:t xml:space="preserve"> skriver til display og det anden validere på om det master´en sender er validt ved brug af mock data</w:t>
-      </w:r>
-    </w:p>
-    <w:p>
-      <w:r>
-        <w:t xml:space="preserve">jeg støtte på et problem hvordan man skulle få en master til at snakke sammen med 1 slave ved brug af `Wire.requestFrom(xx, </w:t>
-      </w:r>
-      <w:proofErr w:type="gramStart"/>
-      <w:r>
-        <w:t>6)`</w:t>
-      </w:r>
-      <w:proofErr w:type="gramEnd"/>
-      <w:r>
-        <w:t xml:space="preserve"> mit problem var at hvordan jeg skulle sende en string med så parammeter det løste jeg ved at skrive koden </w:t>
+        <w:t>idag har jeg lavet I2C forbindelse imellem en master og 2 slaver hvor det ene slave skriver til display og det anden validere på om det master´en sender er validt ved brug af mock data</w:t>
+      </w:r>
+    </w:p>
+    <w:p>
+      <w:r>
+        <w:t xml:space="preserve">jeg støtte på et problem hvordan man skulle få en master til at snakke sammen med 1 slave ved brug af `Wire.requestFrom(xx, 6)` mit problem var at hvordan jeg skulle sende en string med så parammeter det løste jeg ved at skrive koden </w:t>
       </w:r>
       <w:r>
         <w:sym w:font="Wingdings" w:char="F0E0"/>
@@ -1727,15 +1685,7 @@
     </w:p>
     <w:p>
       <w:r>
-        <w:t xml:space="preserve">Det jeg </w:t>
-      </w:r>
-      <w:proofErr w:type="gramStart"/>
-      <w:r>
-        <w:t>gør</w:t>
-      </w:r>
-      <w:proofErr w:type="gramEnd"/>
-      <w:r>
-        <w:t xml:space="preserve"> er at først sender jeg den text jeg skal ha på slave fra masterne og derefter requester response fra slaven </w:t>
+        <w:t xml:space="preserve">Det jeg gør er at først sender jeg den text jeg skal ha på slave fra masterne og derefter requester response fra slaven </w:t>
       </w:r>
     </w:p>
     <w:p>
@@ -1756,44 +1706,12 @@
     </w:p>
     <w:p>
       <w:r>
-        <w:t>I dag har jeg primært arbejdet på at installere IIS på serveren. Har igennem hele forløbet stødt på problemer med Standard ”</w:t>
-      </w:r>
-      <w:proofErr w:type="spellStart"/>
-      <w:r>
-        <w:t>weatherforecast</w:t>
-      </w:r>
-      <w:proofErr w:type="spellEnd"/>
-      <w:r>
-        <w:t xml:space="preserve">” web </w:t>
-      </w:r>
-      <w:proofErr w:type="spellStart"/>
-      <w:r>
-        <w:t>api</w:t>
-      </w:r>
-      <w:proofErr w:type="spellEnd"/>
-      <w:r>
-        <w:t xml:space="preserve"> ikke virker når den bliver </w:t>
-      </w:r>
-      <w:proofErr w:type="spellStart"/>
-      <w:r>
-        <w:t>deployet</w:t>
-      </w:r>
-      <w:proofErr w:type="spellEnd"/>
-      <w:r>
-        <w:t>.</w:t>
-      </w:r>
-    </w:p>
-    <w:p>
-      <w:r>
-        <w:t xml:space="preserve">Efter en længere </w:t>
-      </w:r>
-      <w:proofErr w:type="spellStart"/>
-      <w:r>
-        <w:t>debuggingsession</w:t>
-      </w:r>
-      <w:proofErr w:type="spellEnd"/>
-      <w:r>
-        <w:t xml:space="preserve"> fandt jeg frem til at der skulle følgende til.</w:t>
+        <w:t>I dag har jeg primært arbejdet på at installere IIS på serveren. Har igennem hele forløbet stødt på problemer med Standard ”weatherforecast” web api ikke virker når den bliver deployet.</w:t>
+      </w:r>
+    </w:p>
+    <w:p>
+      <w:r>
+        <w:t>Efter en længere debuggingsession fandt jeg frem til at der skulle følgende til.</w:t>
       </w:r>
     </w:p>
     <w:p>
@@ -1804,52 +1722,36 @@
           <w:numId w:val="2"/>
         </w:numPr>
       </w:pPr>
-      <w:proofErr w:type="spellStart"/>
-      <w:r>
-        <w:t>dot</w:t>
-      </w:r>
-      <w:proofErr w:type="spellEnd"/>
-      <w:r>
-        <w:t xml:space="preserve"> net core </w:t>
-      </w:r>
-      <w:proofErr w:type="spellStart"/>
-      <w:r>
-        <w:t>hosting</w:t>
-      </w:r>
-      <w:proofErr w:type="spellEnd"/>
-      <w:r>
-        <w:t xml:space="preserve"> </w:t>
-      </w:r>
-      <w:proofErr w:type="spellStart"/>
-      <w:r>
-        <w:t>bundle</w:t>
-      </w:r>
-      <w:proofErr w:type="spellEnd"/>
-      <w:r>
-        <w:t xml:space="preserve"> </w:t>
-      </w:r>
-      <w:r>
-        <w:t xml:space="preserve">til asp </w:t>
-      </w:r>
-      <w:proofErr w:type="spellStart"/>
-      <w:r>
-        <w:t>dot</w:t>
-      </w:r>
-      <w:proofErr w:type="spellEnd"/>
-      <w:r>
-        <w:t xml:space="preserve"> net core 6.0 skal installeres</w:t>
+      <w:r>
+        <w:t xml:space="preserve">dot net core hosting bundle </w:t>
+      </w:r>
+      <w:r>
+        <w:t>til asp dot net core 6.0 skal installeres</w:t>
       </w:r>
       <w:r>
         <w:br/>
       </w:r>
-      <w:hyperlink r:id="rId7" w:history="1">
-        <w:r>
-          <w:rPr>
-            <w:rStyle w:val="Hyperlink"/>
-          </w:rPr>
-          <w:t>https://dotnet.microsoft.com/en-us/download/dotnet/6.0</w:t>
-        </w:r>
-      </w:hyperlink>
+      <w:r>
+        <w:fldChar w:fldCharType="begin"/>
+      </w:r>
+      <w:r>
+        <w:instrText>HYPERLINK "https://dotnet.microsoft.com/en-us/download/dotnet/6.0"</w:instrText>
+      </w:r>
+      <w:r>
+        <w:fldChar w:fldCharType="separate"/>
+      </w:r>
+      <w:r>
+        <w:rPr>
+          <w:rStyle w:val="Hyperlink"/>
+        </w:rPr>
+        <w:t>https://dotnet.microsoft.com/en-us/download/dotnet/6.0</w:t>
+      </w:r>
+      <w:r>
+        <w:rPr>
+          <w:rStyle w:val="Hyperlink"/>
+        </w:rPr>
+        <w:fldChar w:fldCharType="end"/>
+      </w:r>
     </w:p>
     <w:p>
       <w:pPr>
@@ -1872,27 +1774,17 @@
         </w:numPr>
       </w:pPr>
       <w:r>
-        <w:t xml:space="preserve">hvis man ønsker </w:t>
-      </w:r>
-      <w:proofErr w:type="spellStart"/>
-      <w:r>
-        <w:t>swaggerUI</w:t>
-      </w:r>
-      <w:proofErr w:type="spellEnd"/>
-      <w:r>
-        <w:t xml:space="preserve"> så skal følgende skrives i </w:t>
-      </w:r>
-      <w:proofErr w:type="spellStart"/>
-      <w:r>
-        <w:t>Program.cs</w:t>
-      </w:r>
-      <w:proofErr w:type="spellEnd"/>
+        <w:t>hvis man ønsker swaggerUI så skal følgende skrives i Program.cs</w:t>
+      </w:r>
     </w:p>
     <w:p>
       <w:pPr>
         <w:pStyle w:val="ListParagraph"/>
       </w:pPr>
       <w:r>
+        <w:rPr>
+          <w:noProof/>
+        </w:rPr>
         <w:drawing>
           <wp:inline distT="0" distB="0" distL="0" distR="0" wp14:anchorId="2452955A" wp14:editId="27DBE156">
             <wp:extent cx="5731510" cy="751205"/>
@@ -1909,7 +1801,7 @@
                     <pic:cNvPicPr/>
                   </pic:nvPicPr>
                   <pic:blipFill>
-                    <a:blip r:embed="rId8"/>
+                    <a:blip r:embed="rId7"/>
                     <a:stretch>
                       <a:fillRect/>
                     </a:stretch>
@@ -1944,23 +1836,7 @@
         </w:numPr>
       </w:pPr>
       <w:r>
-        <w:t xml:space="preserve">Derefter så kan web </w:t>
-      </w:r>
-      <w:proofErr w:type="spellStart"/>
-      <w:r>
-        <w:t>api’et</w:t>
-      </w:r>
-      <w:proofErr w:type="spellEnd"/>
-      <w:r>
-        <w:t xml:space="preserve"> blive </w:t>
-      </w:r>
-      <w:proofErr w:type="spellStart"/>
-      <w:r>
-        <w:t>published</w:t>
-      </w:r>
-      <w:proofErr w:type="spellEnd"/>
-      <w:r>
-        <w:t xml:space="preserve"> med nedenstående indstillinger:</w:t>
+        <w:t>Derefter så kan web api’et blive published med nedenstående indstillinger:</w:t>
       </w:r>
     </w:p>
     <w:p>
@@ -1973,6 +1849,9 @@
         <w:pStyle w:val="ListParagraph"/>
       </w:pPr>
       <w:r>
+        <w:rPr>
+          <w:noProof/>
+        </w:rPr>
         <w:lastRenderedPageBreak/>
         <w:drawing>
           <wp:inline distT="0" distB="0" distL="0" distR="0" wp14:anchorId="41F9D279" wp14:editId="457D5841">
@@ -1990,7 +1869,7 @@
                     <pic:cNvPicPr/>
                   </pic:nvPicPr>
                   <pic:blipFill>
-                    <a:blip r:embed="rId9"/>
+                    <a:blip r:embed="rId8"/>
                     <a:stretch>
                       <a:fillRect/>
                     </a:stretch>
@@ -2016,47 +1895,7 @@
         <w:pStyle w:val="ListParagraph"/>
       </w:pPr>
       <w:r>
-        <w:t xml:space="preserve">Derudover så havde vi en del problemer med at køre </w:t>
-      </w:r>
-      <w:proofErr w:type="spellStart"/>
-      <w:r>
-        <w:t>apiClienten</w:t>
-      </w:r>
-      <w:proofErr w:type="spellEnd"/>
-      <w:r>
-        <w:t xml:space="preserve"> på Marius maskine han fik en fejl der hed ”</w:t>
-      </w:r>
-      <w:proofErr w:type="spellStart"/>
-      <w:r>
-        <w:t>cannot</w:t>
-      </w:r>
-      <w:proofErr w:type="spellEnd"/>
-      <w:r>
-        <w:t xml:space="preserve"> </w:t>
-      </w:r>
-      <w:proofErr w:type="spellStart"/>
-      <w:r>
-        <w:t>convert</w:t>
-      </w:r>
-      <w:proofErr w:type="spellEnd"/>
-      <w:r>
-        <w:t xml:space="preserve"> datetime to </w:t>
-      </w:r>
-      <w:proofErr w:type="spellStart"/>
-      <w:r>
-        <w:t>nvarchar</w:t>
-      </w:r>
-      <w:proofErr w:type="spellEnd"/>
-      <w:r>
-        <w:t xml:space="preserve">”, det virkede på min og på serveren. Vi fandt frem at det skyldes hans maskine var sat til ”match Windows Display </w:t>
-      </w:r>
-      <w:proofErr w:type="spellStart"/>
-      <w:r>
-        <w:t>language</w:t>
-      </w:r>
-      <w:proofErr w:type="spellEnd"/>
-      <w:r>
-        <w:t>” og problemet blev løst ved at sætte regionen til Danish.</w:t>
+        <w:t>Derudover så havde vi en del problemer med at køre apiClienten på Marius maskine han fik en fejl der hed ”cannot convert datetime to nvarchar”, det virkede på min og på serveren. Vi fandt frem at det skyldes hans maskine var sat til ”match Windows Display language” og problemet blev løst ved at sætte regionen til Danish.</w:t>
       </w:r>
     </w:p>
     <w:p>
@@ -2064,6 +1903,9 @@
         <w:pStyle w:val="ListParagraph"/>
       </w:pPr>
       <w:r>
+        <w:rPr>
+          <w:noProof/>
+        </w:rPr>
         <w:drawing>
           <wp:inline distT="0" distB="0" distL="0" distR="0" wp14:anchorId="1215AF7E" wp14:editId="64FA251A">
             <wp:extent cx="4934639" cy="1381318"/>
@@ -2080,7 +1922,7 @@
                     <pic:cNvPicPr/>
                   </pic:nvPicPr>
                   <pic:blipFill>
-                    <a:blip r:embed="rId10"/>
+                    <a:blip r:embed="rId9"/>
                     <a:stretch>
                       <a:fillRect/>
                     </a:stretch>
@@ -2106,11 +1948,345 @@
         <w:pStyle w:val="ListParagraph"/>
       </w:pPr>
     </w:p>
-    <w:p>
-      <w:r>
+    <w:p/>
+    <w:p/>
+    <w:p/>
+    <w:p/>
+    <w:p/>
+    <w:p/>
+    <w:p>
+      <w:r>
+        <w:lastRenderedPageBreak/>
         <w:br/>
       </w:r>
-    </w:p>
+      <w:r>
+        <w:t>02/03/2023 Marius</w:t>
+      </w:r>
+    </w:p>
+    <w:p>
+      <w:r>
+        <w:t>idag har jeg lavet klasse diagram over ApiClient koden og retteded et små ting så som klasse navn på DTO klasse og andre, stave fejl og formatered whitespace</w:t>
+      </w:r>
+    </w:p>
+    <w:p>
+      <w:r>
+        <w:t xml:space="preserve">jeg støtte på en fejl da prøvet at ApiClient koden at "Error converting data type nvarchar to datetime" og kunne ikke forstå hvorfor det ikke virkede fordi det virkede på Mathias´s computer </w:t>
+      </w:r>
+    </w:p>
+    <w:p>
+      <w:pPr>
+        <w:pStyle w:val="ListParagraph"/>
+        <w:numPr>
+          <w:ilvl w:val="0"/>
+          <w:numId w:val="4"/>
+        </w:numPr>
+      </w:pPr>
+      <w:r>
+        <w:t xml:space="preserve">jeg her prøvet slette alle mine SDK filer for Visual stiduos </w:t>
+      </w:r>
+    </w:p>
+    <w:p>
+      <w:pPr>
+        <w:pStyle w:val="ListParagraph"/>
+        <w:numPr>
+          <w:ilvl w:val="0"/>
+          <w:numId w:val="4"/>
+        </w:numPr>
+      </w:pPr>
+      <w:r>
+        <w:t xml:space="preserve">jeg har prøvet og afinstallere visual stiduos 2019 og visual stiduos 2017 build tools </w:t>
+      </w:r>
+    </w:p>
+    <w:p>
+      <w:pPr>
+        <w:pStyle w:val="ListParagraph"/>
+        <w:numPr>
+          <w:ilvl w:val="0"/>
+          <w:numId w:val="4"/>
+        </w:numPr>
+      </w:pPr>
+      <w:r>
+        <w:t xml:space="preserve">jeg har prøvet og få et budlied projekt af Mathias </w:t>
+      </w:r>
+    </w:p>
+    <w:p>
+      <w:pPr>
+        <w:pStyle w:val="ListParagraph"/>
+        <w:numPr>
+          <w:ilvl w:val="0"/>
+          <w:numId w:val="4"/>
+        </w:numPr>
+      </w:pPr>
+      <w:r>
+        <w:t xml:space="preserve">og det virkede stadig ikke så prøvede jeg build et project og lægge det op på vores windows server og det virkede </w:t>
+      </w:r>
+    </w:p>
+    <w:p>
+      <w:pPr>
+        <w:pStyle w:val="ListParagraph"/>
+        <w:numPr>
+          <w:ilvl w:val="0"/>
+          <w:numId w:val="4"/>
+        </w:numPr>
+      </w:pPr>
+      <w:r>
+        <w:t xml:space="preserve">jeg har prøvet disable norton 360 på min maskine og slukke firewall  </w:t>
+      </w:r>
+    </w:p>
+    <w:p>
+      <w:r>
+        <w:t>M</w:t>
+      </w:r>
+      <w:r>
+        <w:t xml:space="preserve">en løsning var min Datatime på min maskine </w:t>
+      </w:r>
+    </w:p>
+    <w:p>
+      <w:pPr>
+        <w:pStyle w:val="ListParagraph"/>
+        <w:numPr>
+          <w:ilvl w:val="0"/>
+          <w:numId w:val="3"/>
+        </w:numPr>
+        <w:rPr>
+          <w:lang w:val="en-GB"/>
+        </w:rPr>
+      </w:pPr>
+      <w:r>
+        <w:rPr>
+          <w:lang w:val="en-GB"/>
+        </w:rPr>
+        <w:t>W</w:t>
+      </w:r>
+      <w:r>
+        <w:rPr>
+          <w:lang w:val="en-GB"/>
+        </w:rPr>
+        <w:t>indows key + R</w:t>
+      </w:r>
+    </w:p>
+    <w:p>
+      <w:pPr>
+        <w:pStyle w:val="ListParagraph"/>
+        <w:numPr>
+          <w:ilvl w:val="0"/>
+          <w:numId w:val="3"/>
+        </w:numPr>
+        <w:rPr>
+          <w:lang w:val="en-GB"/>
+        </w:rPr>
+      </w:pPr>
+      <w:r>
+        <w:rPr>
+          <w:lang w:val="en-GB"/>
+        </w:rPr>
+        <w:t>Ty</w:t>
+      </w:r>
+      <w:r>
+        <w:rPr>
+          <w:lang w:val="en-GB"/>
+        </w:rPr>
+        <w:t xml:space="preserve">pe "control </w:t>
+      </w:r>
+      <w:proofErr w:type="spellStart"/>
+      <w:r>
+        <w:rPr>
+          <w:lang w:val="en-GB"/>
+        </w:rPr>
+        <w:t>intl.cpl</w:t>
+      </w:r>
+      <w:proofErr w:type="spellEnd"/>
+      <w:r>
+        <w:rPr>
+          <w:lang w:val="en-GB"/>
+        </w:rPr>
+        <w:t>"</w:t>
+      </w:r>
+    </w:p>
+    <w:p>
+      <w:r>
+        <w:t>Virker ikke:</w:t>
+      </w:r>
+    </w:p>
+    <w:p>
+      <w:r>
+        <w:rPr>
+          <w:noProof/>
+        </w:rPr>
+        <w:drawing>
+          <wp:inline distT="0" distB="0" distL="0" distR="0" wp14:anchorId="70FFE6C5" wp14:editId="26F9F690">
+            <wp:extent cx="3947502" cy="1219306"/>
+            <wp:effectExtent l="0" t="0" r="0" b="0"/>
+            <wp:docPr id="5" name="Picture 5" descr="Graphical user interface, text, application&#10;&#10;Description automatically generated"/>
+            <wp:cNvGraphicFramePr>
+              <a:graphicFrameLocks xmlns:a="http://schemas.openxmlformats.org/drawingml/2006/main" noChangeAspect="1"/>
+            </wp:cNvGraphicFramePr>
+            <a:graphic xmlns:a="http://schemas.openxmlformats.org/drawingml/2006/main">
+              <a:graphicData uri="http://schemas.openxmlformats.org/drawingml/2006/picture">
+                <pic:pic xmlns:pic="http://schemas.openxmlformats.org/drawingml/2006/picture">
+                  <pic:nvPicPr>
+                    <pic:cNvPr id="5" name="Picture 5" descr="Graphical user interface, text, application&#10;&#10;Description automatically generated"/>
+                    <pic:cNvPicPr/>
+                  </pic:nvPicPr>
+                  <pic:blipFill>
+                    <a:blip r:embed="rId10">
+                      <a:extLst>
+                        <a:ext uri="{28A0092B-C50C-407E-A947-70E740481C1C}">
+                          <a14:useLocalDpi xmlns:a14="http://schemas.microsoft.com/office/drawing/2010/main" val="0"/>
+                        </a:ext>
+                      </a:extLst>
+                    </a:blip>
+                    <a:stretch>
+                      <a:fillRect/>
+                    </a:stretch>
+                  </pic:blipFill>
+                  <pic:spPr>
+                    <a:xfrm>
+                      <a:off x="0" y="0"/>
+                      <a:ext cx="3947502" cy="1219306"/>
+                    </a:xfrm>
+                    <a:prstGeom prst="rect">
+                      <a:avLst/>
+                    </a:prstGeom>
+                  </pic:spPr>
+                </pic:pic>
+              </a:graphicData>
+            </a:graphic>
+          </wp:inline>
+        </w:drawing>
+      </w:r>
+    </w:p>
+    <w:p>
+      <w:r>
+        <w:t>Virker:</w:t>
+      </w:r>
+    </w:p>
+    <w:p>
+      <w:r>
+        <w:rPr>
+          <w:noProof/>
+        </w:rPr>
+        <w:drawing>
+          <wp:inline distT="0" distB="0" distL="0" distR="0" wp14:anchorId="05EABD51" wp14:editId="681EA00F">
+            <wp:extent cx="4008467" cy="1234547"/>
+            <wp:effectExtent l="0" t="0" r="0" b="3810"/>
+            <wp:docPr id="6" name="Picture 6" descr="Table&#10;&#10;Description automatically generated"/>
+            <wp:cNvGraphicFramePr>
+              <a:graphicFrameLocks xmlns:a="http://schemas.openxmlformats.org/drawingml/2006/main" noChangeAspect="1"/>
+            </wp:cNvGraphicFramePr>
+            <a:graphic xmlns:a="http://schemas.openxmlformats.org/drawingml/2006/main">
+              <a:graphicData uri="http://schemas.openxmlformats.org/drawingml/2006/picture">
+                <pic:pic xmlns:pic="http://schemas.openxmlformats.org/drawingml/2006/picture">
+                  <pic:nvPicPr>
+                    <pic:cNvPr id="6" name="Picture 6" descr="Table&#10;&#10;Description automatically generated"/>
+                    <pic:cNvPicPr/>
+                  </pic:nvPicPr>
+                  <pic:blipFill>
+                    <a:blip r:embed="rId11">
+                      <a:extLst>
+                        <a:ext uri="{28A0092B-C50C-407E-A947-70E740481C1C}">
+                          <a14:useLocalDpi xmlns:a14="http://schemas.microsoft.com/office/drawing/2010/main" val="0"/>
+                        </a:ext>
+                      </a:extLst>
+                    </a:blip>
+                    <a:stretch>
+                      <a:fillRect/>
+                    </a:stretch>
+                  </pic:blipFill>
+                  <pic:spPr>
+                    <a:xfrm>
+                      <a:off x="0" y="0"/>
+                      <a:ext cx="4008467" cy="1234547"/>
+                    </a:xfrm>
+                    <a:prstGeom prst="rect">
+                      <a:avLst/>
+                    </a:prstGeom>
+                  </pic:spPr>
+                </pic:pic>
+              </a:graphicData>
+            </a:graphic>
+          </wp:inline>
+        </w:drawing>
+      </w:r>
+    </w:p>
+    <w:p>
+      <w:r>
+        <w:t xml:space="preserve">vi har lavet </w:t>
+      </w:r>
+      <w:r>
+        <w:t>uddrag af sequence diagram</w:t>
+      </w:r>
+      <w:r>
+        <w:t xml:space="preserve">er </w:t>
+      </w:r>
+      <w:r>
+        <w:t>over</w:t>
+      </w:r>
+      <w:r>
+        <w:t>:</w:t>
+      </w:r>
+    </w:p>
+    <w:p>
+      <w:pPr>
+        <w:pStyle w:val="ListParagraph"/>
+        <w:numPr>
+          <w:ilvl w:val="0"/>
+          <w:numId w:val="4"/>
+        </w:numPr>
+      </w:pPr>
+      <w:r>
+        <w:t>Website til BookingApi for users</w:t>
+      </w:r>
+    </w:p>
+    <w:p>
+      <w:pPr>
+        <w:pStyle w:val="ListParagraph"/>
+        <w:numPr>
+          <w:ilvl w:val="0"/>
+          <w:numId w:val="4"/>
+        </w:numPr>
+      </w:pPr>
+      <w:r>
+        <w:t>Website til BookingApi for admin</w:t>
+      </w:r>
+    </w:p>
+    <w:p>
+      <w:pPr>
+        <w:pStyle w:val="ListParagraph"/>
+        <w:numPr>
+          <w:ilvl w:val="0"/>
+          <w:numId w:val="4"/>
+        </w:numPr>
+      </w:pPr>
+      <w:r>
+        <w:t>BookingApi til Database</w:t>
+      </w:r>
+    </w:p>
+    <w:p>
+      <w:pPr>
+        <w:pStyle w:val="ListParagraph"/>
+        <w:numPr>
+          <w:ilvl w:val="0"/>
+          <w:numId w:val="4"/>
+        </w:numPr>
+      </w:pPr>
+      <w:r>
+        <w:t>ClientApi til Database</w:t>
+      </w:r>
+    </w:p>
+    <w:p>
+      <w:pPr>
+        <w:pStyle w:val="ListParagraph"/>
+        <w:numPr>
+          <w:ilvl w:val="0"/>
+          <w:numId w:val="4"/>
+        </w:numPr>
+      </w:pPr>
+      <w:r>
+        <w:t>Ardunio til bookingApi</w:t>
+      </w:r>
+    </w:p>
+    <w:p/>
     <w:sectPr>
       <w:pgSz w:w="11906" w:h="16838"/>
       <w:pgMar w:top="1440" w:right="1440" w:bottom="1440" w:left="1440" w:header="708" w:footer="708" w:gutter="0"/>
@@ -2174,6 +2350,208 @@
 <file path=word/numbering.xml><?xml version="1.0" encoding="utf-8"?>
 <w:numbering xmlns:wpc="http://schemas.microsoft.com/office/word/2010/wordprocessingCanvas" xmlns:cx="http://schemas.microsoft.com/office/drawing/2014/chartex" xmlns:cx1="http://schemas.microsoft.com/office/drawing/2015/9/8/chartex" xmlns:cx2="http://schemas.microsoft.com/office/drawing/2015/10/21/chartex" xmlns:cx3="http://schemas.microsoft.com/office/drawing/2016/5/9/chartex" xmlns:cx4="http://schemas.microsoft.com/office/drawing/2016/5/10/chartex" xmlns:cx5="http://schemas.microsoft.com/office/drawing/2016/5/11/chartex" xmlns:cx6="http://schemas.microsoft.com/office/drawing/2016/5/12/chartex" xmlns:cx7="http://schemas.microsoft.com/office/drawing/2016/5/13/chartex" xmlns:cx8="http://schemas.microsoft.com/office/drawing/2016/5/14/chartex" xmlns:mc="http://schemas.openxmlformats.org/markup-compatibility/2006" xmlns:aink="http://schemas.microsoft.com/office/drawing/2016/ink" xmlns:am3d="http://schemas.microsoft.com/office/drawing/2017/model3d" xmlns:o="urn:schemas-microsoft-com:office:office" xmlns:oel="http://schemas.microsoft.com/office/2019/extlst" xmlns:r="http://schemas.openxmlformats.org/officeDocument/2006/relationships" xmlns:m="http://schemas.openxmlformats.org/officeDocument/2006/math" xmlns:v="urn:schemas-microsoft-com:vml" xmlns:wp14="http://schemas.microsoft.com/office/word/2010/wordprocessingDrawing" xmlns:wp="http://schemas.openxmlformats.org/drawingml/2006/wordprocessingDrawing" xmlns:w10="urn:schemas-microsoft-com:office:word" xmlns:w="http://schemas.openxmlformats.org/wordprocessingml/2006/main" xmlns:w14="http://schemas.microsoft.com/office/word/2010/wordml" xmlns:w15="http://schemas.microsoft.com/office/word/2012/wordml" xmlns:w16cex="http://schemas.microsoft.com/office/word/2018/wordml/cex" xmlns:w16cid="http://schemas.microsoft.com/office/word/2016/wordml/cid" xmlns:w16="http://schemas.microsoft.com/office/word/2018/wordml" xmlns:w16sdtdh="http://schemas.microsoft.com/office/word/2020/wordml/sdtdatahash" xmlns:w16se="http://schemas.microsoft.com/office/word/2015/wordml/symex" xmlns:wpg="http://schemas.microsoft.com/office/word/2010/wordprocessingGroup" xmlns:wpi="http://schemas.microsoft.com/office/word/2010/wordprocessingInk" xmlns:wne="http://schemas.microsoft.com/office/word/2006/wordml" xmlns:wps="http://schemas.microsoft.com/office/word/2010/wordprocessingShape" mc:Ignorable="w14 w15 w16se w16cid w16 w16cex w16sdtdh wp14">
   <w:abstractNum w:abstractNumId="0" w15:restartNumberingAfterBreak="0">
+    <w:nsid w:val="180E7F2B"/>
+    <w:multiLevelType w:val="hybridMultilevel"/>
+    <w:tmpl w:val="1FCA0C20"/>
+    <w:lvl w:ilvl="0" w:tplc="20000011">
+      <w:start w:val="1"/>
+      <w:numFmt w:val="decimal"/>
+      <w:lvlText w:val="%1)"/>
+      <w:lvlJc w:val="left"/>
+      <w:pPr>
+        <w:ind w:left="720" w:hanging="360"/>
+      </w:pPr>
+      <w:rPr>
+        <w:rFonts w:hint="default"/>
+      </w:rPr>
+    </w:lvl>
+    <w:lvl w:ilvl="1" w:tplc="20000019" w:tentative="1">
+      <w:start w:val="1"/>
+      <w:numFmt w:val="lowerLetter"/>
+      <w:lvlText w:val="%2."/>
+      <w:lvlJc w:val="left"/>
+      <w:pPr>
+        <w:ind w:left="1440" w:hanging="360"/>
+      </w:pPr>
+    </w:lvl>
+    <w:lvl w:ilvl="2" w:tplc="2000001B" w:tentative="1">
+      <w:start w:val="1"/>
+      <w:numFmt w:val="lowerRoman"/>
+      <w:lvlText w:val="%3."/>
+      <w:lvlJc w:val="right"/>
+      <w:pPr>
+        <w:ind w:left="2160" w:hanging="180"/>
+      </w:pPr>
+    </w:lvl>
+    <w:lvl w:ilvl="3" w:tplc="2000000F" w:tentative="1">
+      <w:start w:val="1"/>
+      <w:numFmt w:val="decimal"/>
+      <w:lvlText w:val="%4."/>
+      <w:lvlJc w:val="left"/>
+      <w:pPr>
+        <w:ind w:left="2880" w:hanging="360"/>
+      </w:pPr>
+    </w:lvl>
+    <w:lvl w:ilvl="4" w:tplc="20000019" w:tentative="1">
+      <w:start w:val="1"/>
+      <w:numFmt w:val="lowerLetter"/>
+      <w:lvlText w:val="%5."/>
+      <w:lvlJc w:val="left"/>
+      <w:pPr>
+        <w:ind w:left="3600" w:hanging="360"/>
+      </w:pPr>
+    </w:lvl>
+    <w:lvl w:ilvl="5" w:tplc="2000001B" w:tentative="1">
+      <w:start w:val="1"/>
+      <w:numFmt w:val="lowerRoman"/>
+      <w:lvlText w:val="%6."/>
+      <w:lvlJc w:val="right"/>
+      <w:pPr>
+        <w:ind w:left="4320" w:hanging="180"/>
+      </w:pPr>
+    </w:lvl>
+    <w:lvl w:ilvl="6" w:tplc="2000000F" w:tentative="1">
+      <w:start w:val="1"/>
+      <w:numFmt w:val="decimal"/>
+      <w:lvlText w:val="%7."/>
+      <w:lvlJc w:val="left"/>
+      <w:pPr>
+        <w:ind w:left="5040" w:hanging="360"/>
+      </w:pPr>
+    </w:lvl>
+    <w:lvl w:ilvl="7" w:tplc="20000019" w:tentative="1">
+      <w:start w:val="1"/>
+      <w:numFmt w:val="lowerLetter"/>
+      <w:lvlText w:val="%8."/>
+      <w:lvlJc w:val="left"/>
+      <w:pPr>
+        <w:ind w:left="5760" w:hanging="360"/>
+      </w:pPr>
+    </w:lvl>
+    <w:lvl w:ilvl="8" w:tplc="2000001B" w:tentative="1">
+      <w:start w:val="1"/>
+      <w:numFmt w:val="lowerRoman"/>
+      <w:lvlText w:val="%9."/>
+      <w:lvlJc w:val="right"/>
+      <w:pPr>
+        <w:ind w:left="6480" w:hanging="180"/>
+      </w:pPr>
+    </w:lvl>
+  </w:abstractNum>
+  <w:abstractNum w:abstractNumId="1" w15:restartNumberingAfterBreak="0">
+    <w:nsid w:val="3AF92339"/>
+    <w:multiLevelType w:val="hybridMultilevel"/>
+    <w:tmpl w:val="4DB69F18"/>
+    <w:lvl w:ilvl="0" w:tplc="B8E00BC8">
+      <w:start w:val="1"/>
+      <w:numFmt w:val="bullet"/>
+      <w:lvlText w:val="-"/>
+      <w:lvlJc w:val="left"/>
+      <w:pPr>
+        <w:ind w:left="720" w:hanging="360"/>
+      </w:pPr>
+      <w:rPr>
+        <w:rFonts w:ascii="Calibri" w:eastAsiaTheme="minorHAnsi" w:hAnsi="Calibri" w:cs="Calibri" w:hint="default"/>
+      </w:rPr>
+    </w:lvl>
+    <w:lvl w:ilvl="1" w:tplc="20000003" w:tentative="1">
+      <w:start w:val="1"/>
+      <w:numFmt w:val="bullet"/>
+      <w:lvlText w:val="o"/>
+      <w:lvlJc w:val="left"/>
+      <w:pPr>
+        <w:ind w:left="1440" w:hanging="360"/>
+      </w:pPr>
+      <w:rPr>
+        <w:rFonts w:ascii="Courier New" w:hAnsi="Courier New" w:cs="Courier New" w:hint="default"/>
+      </w:rPr>
+    </w:lvl>
+    <w:lvl w:ilvl="2" w:tplc="20000005" w:tentative="1">
+      <w:start w:val="1"/>
+      <w:numFmt w:val="bullet"/>
+      <w:lvlText w:val=""/>
+      <w:lvlJc w:val="left"/>
+      <w:pPr>
+        <w:ind w:left="2160" w:hanging="360"/>
+      </w:pPr>
+      <w:rPr>
+        <w:rFonts w:ascii="Wingdings" w:hAnsi="Wingdings" w:hint="default"/>
+      </w:rPr>
+    </w:lvl>
+    <w:lvl w:ilvl="3" w:tplc="20000001" w:tentative="1">
+      <w:start w:val="1"/>
+      <w:numFmt w:val="bullet"/>
+      <w:lvlText w:val=""/>
+      <w:lvlJc w:val="left"/>
+      <w:pPr>
+        <w:ind w:left="2880" w:hanging="360"/>
+      </w:pPr>
+      <w:rPr>
+        <w:rFonts w:ascii="Symbol" w:hAnsi="Symbol" w:hint="default"/>
+      </w:rPr>
+    </w:lvl>
+    <w:lvl w:ilvl="4" w:tplc="20000003" w:tentative="1">
+      <w:start w:val="1"/>
+      <w:numFmt w:val="bullet"/>
+      <w:lvlText w:val="o"/>
+      <w:lvlJc w:val="left"/>
+      <w:pPr>
+        <w:ind w:left="3600" w:hanging="360"/>
+      </w:pPr>
+      <w:rPr>
+        <w:rFonts w:ascii="Courier New" w:hAnsi="Courier New" w:cs="Courier New" w:hint="default"/>
+      </w:rPr>
+    </w:lvl>
+    <w:lvl w:ilvl="5" w:tplc="20000005" w:tentative="1">
+      <w:start w:val="1"/>
+      <w:numFmt w:val="bullet"/>
+      <w:lvlText w:val=""/>
+      <w:lvlJc w:val="left"/>
+      <w:pPr>
+        <w:ind w:left="4320" w:hanging="360"/>
+      </w:pPr>
+      <w:rPr>
+        <w:rFonts w:ascii="Wingdings" w:hAnsi="Wingdings" w:hint="default"/>
+      </w:rPr>
+    </w:lvl>
+    <w:lvl w:ilvl="6" w:tplc="20000001" w:tentative="1">
+      <w:start w:val="1"/>
+      <w:numFmt w:val="bullet"/>
+      <w:lvlText w:val=""/>
+      <w:lvlJc w:val="left"/>
+      <w:pPr>
+        <w:ind w:left="5040" w:hanging="360"/>
+      </w:pPr>
+      <w:rPr>
+        <w:rFonts w:ascii="Symbol" w:hAnsi="Symbol" w:hint="default"/>
+      </w:rPr>
+    </w:lvl>
+    <w:lvl w:ilvl="7" w:tplc="20000003" w:tentative="1">
+      <w:start w:val="1"/>
+      <w:numFmt w:val="bullet"/>
+      <w:lvlText w:val="o"/>
+      <w:lvlJc w:val="left"/>
+      <w:pPr>
+        <w:ind w:left="5760" w:hanging="360"/>
+      </w:pPr>
+      <w:rPr>
+        <w:rFonts w:ascii="Courier New" w:hAnsi="Courier New" w:cs="Courier New" w:hint="default"/>
+      </w:rPr>
+    </w:lvl>
+    <w:lvl w:ilvl="8" w:tplc="20000005" w:tentative="1">
+      <w:start w:val="1"/>
+      <w:numFmt w:val="bullet"/>
+      <w:lvlText w:val=""/>
+      <w:lvlJc w:val="left"/>
+      <w:pPr>
+        <w:ind w:left="6480" w:hanging="360"/>
+      </w:pPr>
+      <w:rPr>
+        <w:rFonts w:ascii="Wingdings" w:hAnsi="Wingdings" w:hint="default"/>
+      </w:rPr>
+    </w:lvl>
+  </w:abstractNum>
+  <w:abstractNum w:abstractNumId="2" w15:restartNumberingAfterBreak="0">
     <w:nsid w:val="3E9D547A"/>
     <w:multiLevelType w:val="hybridMultilevel"/>
     <w:tmpl w:val="937451A2"/>
@@ -2262,7 +2640,7 @@
       </w:pPr>
     </w:lvl>
   </w:abstractNum>
-  <w:abstractNum w:abstractNumId="1" w15:restartNumberingAfterBreak="0">
+  <w:abstractNum w:abstractNumId="3" w15:restartNumberingAfterBreak="0">
     <w:nsid w:val="747911E4"/>
     <w:multiLevelType w:val="hybridMultilevel"/>
     <w:tmpl w:val="165C4148"/>
@@ -2352,9 +2730,15 @@
     </w:lvl>
   </w:abstractNum>
   <w:num w:numId="1" w16cid:durableId="1116942937">
+    <w:abstractNumId w:val="2"/>
+  </w:num>
+  <w:num w:numId="2" w16cid:durableId="852841314">
+    <w:abstractNumId w:val="3"/>
+  </w:num>
+  <w:num w:numId="3" w16cid:durableId="962080761">
     <w:abstractNumId w:val="0"/>
   </w:num>
-  <w:num w:numId="2" w16cid:durableId="852841314">
+  <w:num w:numId="4" w16cid:durableId="989284585">
     <w:abstractNumId w:val="1"/>
   </w:num>
 </w:numbering>

</xml_diff>

<commit_message>
oploading logbog for 03-03-23
</commit_message>
<xml_diff>
--- a/Logbog/LogBog.docx
+++ b/Logbog/LogBog.docx
@@ -381,25 +381,7 @@
                                 <w:szCs w:val="18"/>
                                 <w:lang w:val="en-GB"/>
                               </w:rPr>
-                              <w:t xml:space="preserve">void </w:t>
-                            </w:r>
-                            <w:proofErr w:type="gramStart"/>
-                            <w:r>
-                              <w:rPr>
-                                <w:sz w:val="18"/>
-                                <w:szCs w:val="18"/>
-                                <w:lang w:val="en-GB"/>
-                              </w:rPr>
-                              <w:t>setup(</w:t>
-                            </w:r>
-                            <w:proofErr w:type="gramEnd"/>
-                            <w:r>
-                              <w:rPr>
-                                <w:sz w:val="18"/>
-                                <w:szCs w:val="18"/>
-                                <w:lang w:val="en-GB"/>
-                              </w:rPr>
-                              <w:t xml:space="preserve">) { </w:t>
+                              <w:t xml:space="preserve">void setup() { </w:t>
                             </w:r>
                           </w:p>
                           <w:p>
@@ -435,25 +417,7 @@
                                 <w:szCs w:val="18"/>
                                 <w:lang w:val="en-GB"/>
                               </w:rPr>
-                              <w:t>(</w:t>
-                            </w:r>
-                            <w:proofErr w:type="gramStart"/>
-                            <w:r>
-                              <w:rPr>
-                                <w:sz w:val="18"/>
-                                <w:szCs w:val="18"/>
-                                <w:lang w:val="en-GB"/>
-                              </w:rPr>
-                              <w:t>);</w:t>
-                            </w:r>
-                            <w:proofErr w:type="gramEnd"/>
-                            <w:r>
-                              <w:rPr>
-                                <w:sz w:val="18"/>
-                                <w:szCs w:val="18"/>
-                                <w:lang w:val="en-GB"/>
-                              </w:rPr>
-                              <w:t xml:space="preserve"> </w:t>
+                              <w:t xml:space="preserve">(); </w:t>
                             </w:r>
                           </w:p>
                           <w:p>
@@ -489,25 +453,7 @@
                                 <w:szCs w:val="18"/>
                                 <w:lang w:val="en-GB"/>
                               </w:rPr>
-                              <w:t>(9600</w:t>
-                            </w:r>
-                            <w:proofErr w:type="gramStart"/>
-                            <w:r>
-                              <w:rPr>
-                                <w:sz w:val="18"/>
-                                <w:szCs w:val="18"/>
-                                <w:lang w:val="en-GB"/>
-                              </w:rPr>
-                              <w:t>);</w:t>
-                            </w:r>
-                            <w:proofErr w:type="gramEnd"/>
-                            <w:r>
-                              <w:rPr>
-                                <w:sz w:val="18"/>
-                                <w:szCs w:val="18"/>
-                                <w:lang w:val="en-GB"/>
-                              </w:rPr>
-                              <w:t xml:space="preserve"> </w:t>
+                              <w:t xml:space="preserve">(9600); </w:t>
                             </w:r>
                           </w:p>
                           <w:p>
@@ -543,25 +489,7 @@
                                 <w:szCs w:val="18"/>
                                 <w:lang w:val="en-GB"/>
                               </w:rPr>
-                              <w:t xml:space="preserve">void </w:t>
-                            </w:r>
-                            <w:proofErr w:type="gramStart"/>
-                            <w:r>
-                              <w:rPr>
-                                <w:sz w:val="18"/>
-                                <w:szCs w:val="18"/>
-                                <w:lang w:val="en-GB"/>
-                              </w:rPr>
-                              <w:t>loop(</w:t>
-                            </w:r>
-                            <w:proofErr w:type="gramEnd"/>
-                            <w:r>
-                              <w:rPr>
-                                <w:sz w:val="18"/>
-                                <w:szCs w:val="18"/>
-                                <w:lang w:val="en-GB"/>
-                              </w:rPr>
-                              <w:t xml:space="preserve">) { </w:t>
+                              <w:t xml:space="preserve">void loop() { </w:t>
                             </w:r>
                           </w:p>
                           <w:p>
@@ -597,25 +525,7 @@
                                 <w:szCs w:val="18"/>
                                 <w:lang w:val="en-GB"/>
                               </w:rPr>
-                              <w:t>(0x08</w:t>
-                            </w:r>
-                            <w:proofErr w:type="gramStart"/>
-                            <w:r>
-                              <w:rPr>
-                                <w:sz w:val="18"/>
-                                <w:szCs w:val="18"/>
-                                <w:lang w:val="en-GB"/>
-                              </w:rPr>
-                              <w:t>);</w:t>
-                            </w:r>
-                            <w:proofErr w:type="gramEnd"/>
-                            <w:r>
-                              <w:rPr>
-                                <w:sz w:val="18"/>
-                                <w:szCs w:val="18"/>
-                                <w:lang w:val="en-GB"/>
-                              </w:rPr>
-                              <w:t xml:space="preserve"> </w:t>
+                              <w:t xml:space="preserve">(0x08); </w:t>
                             </w:r>
                           </w:p>
                           <w:p>
@@ -651,25 +561,7 @@
                                 <w:szCs w:val="18"/>
                                 <w:lang w:val="en-GB"/>
                               </w:rPr>
-                              <w:t>("some text"</w:t>
-                            </w:r>
-                            <w:proofErr w:type="gramStart"/>
-                            <w:r>
-                              <w:rPr>
-                                <w:sz w:val="18"/>
-                                <w:szCs w:val="18"/>
-                                <w:lang w:val="en-GB"/>
-                              </w:rPr>
-                              <w:t>);</w:t>
-                            </w:r>
-                            <w:proofErr w:type="gramEnd"/>
-                            <w:r>
-                              <w:rPr>
-                                <w:sz w:val="18"/>
-                                <w:szCs w:val="18"/>
-                                <w:lang w:val="en-GB"/>
-                              </w:rPr>
-                              <w:t xml:space="preserve">  </w:t>
+                              <w:t xml:space="preserve">("some text");  </w:t>
                             </w:r>
                           </w:p>
                           <w:p>
@@ -723,25 +615,7 @@
                                 <w:szCs w:val="18"/>
                                 <w:lang w:val="en-GB"/>
                               </w:rPr>
-                              <w:t>(0x08, 6</w:t>
-                            </w:r>
-                            <w:proofErr w:type="gramStart"/>
-                            <w:r>
-                              <w:rPr>
-                                <w:sz w:val="18"/>
-                                <w:szCs w:val="18"/>
-                                <w:lang w:val="en-GB"/>
-                              </w:rPr>
-                              <w:t>);</w:t>
-                            </w:r>
-                            <w:proofErr w:type="gramEnd"/>
-                            <w:r>
-                              <w:rPr>
-                                <w:sz w:val="18"/>
-                                <w:szCs w:val="18"/>
-                                <w:lang w:val="en-GB"/>
-                              </w:rPr>
-                              <w:t xml:space="preserve"> </w:t>
+                              <w:t xml:space="preserve">(0x08, 6); </w:t>
                             </w:r>
                           </w:p>
                           <w:p>
@@ -761,7 +635,6 @@
                               </w:rPr>
                               <w:t xml:space="preserve">    </w:t>
                             </w:r>
-                            <w:proofErr w:type="gramStart"/>
                             <w:r>
                               <w:rPr>
                                 <w:sz w:val="18"/>
@@ -771,7 +644,6 @@
                               <w:t>while(</w:t>
                             </w:r>
                             <w:proofErr w:type="spellStart"/>
-                            <w:proofErr w:type="gramEnd"/>
                             <w:r>
                               <w:rPr>
                                 <w:sz w:val="18"/>
@@ -831,25 +703,7 @@
                                 <w:szCs w:val="18"/>
                                 <w:lang w:val="en-GB"/>
                               </w:rPr>
-                              <w:t>(</w:t>
-                            </w:r>
-                            <w:proofErr w:type="gramStart"/>
-                            <w:r>
-                              <w:rPr>
-                                <w:sz w:val="18"/>
-                                <w:szCs w:val="18"/>
-                                <w:lang w:val="en-GB"/>
-                              </w:rPr>
-                              <w:t>);</w:t>
-                            </w:r>
-                            <w:proofErr w:type="gramEnd"/>
-                            <w:r>
-                              <w:rPr>
-                                <w:sz w:val="18"/>
-                                <w:szCs w:val="18"/>
-                                <w:lang w:val="en-GB"/>
-                              </w:rPr>
-                              <w:t xml:space="preserve"> </w:t>
+                              <w:t xml:space="preserve">(); </w:t>
                             </w:r>
                           </w:p>
                           <w:p>
@@ -1081,25 +935,7 @@
                           <w:szCs w:val="18"/>
                           <w:lang w:val="en-GB"/>
                         </w:rPr>
-                        <w:t xml:space="preserve">void </w:t>
-                      </w:r>
-                      <w:proofErr w:type="gramStart"/>
-                      <w:r>
-                        <w:rPr>
-                          <w:sz w:val="18"/>
-                          <w:szCs w:val="18"/>
-                          <w:lang w:val="en-GB"/>
-                        </w:rPr>
-                        <w:t>setup(</w:t>
-                      </w:r>
-                      <w:proofErr w:type="gramEnd"/>
-                      <w:r>
-                        <w:rPr>
-                          <w:sz w:val="18"/>
-                          <w:szCs w:val="18"/>
-                          <w:lang w:val="en-GB"/>
-                        </w:rPr>
-                        <w:t xml:space="preserve">) { </w:t>
+                        <w:t xml:space="preserve">void setup() { </w:t>
                       </w:r>
                     </w:p>
                     <w:p>
@@ -1135,25 +971,7 @@
                           <w:szCs w:val="18"/>
                           <w:lang w:val="en-GB"/>
                         </w:rPr>
-                        <w:t>(</w:t>
-                      </w:r>
-                      <w:proofErr w:type="gramStart"/>
-                      <w:r>
-                        <w:rPr>
-                          <w:sz w:val="18"/>
-                          <w:szCs w:val="18"/>
-                          <w:lang w:val="en-GB"/>
-                        </w:rPr>
-                        <w:t>);</w:t>
-                      </w:r>
-                      <w:proofErr w:type="gramEnd"/>
-                      <w:r>
-                        <w:rPr>
-                          <w:sz w:val="18"/>
-                          <w:szCs w:val="18"/>
-                          <w:lang w:val="en-GB"/>
-                        </w:rPr>
-                        <w:t xml:space="preserve"> </w:t>
+                        <w:t xml:space="preserve">(); </w:t>
                       </w:r>
                     </w:p>
                     <w:p>
@@ -1189,25 +1007,7 @@
                           <w:szCs w:val="18"/>
                           <w:lang w:val="en-GB"/>
                         </w:rPr>
-                        <w:t>(9600</w:t>
-                      </w:r>
-                      <w:proofErr w:type="gramStart"/>
-                      <w:r>
-                        <w:rPr>
-                          <w:sz w:val="18"/>
-                          <w:szCs w:val="18"/>
-                          <w:lang w:val="en-GB"/>
-                        </w:rPr>
-                        <w:t>);</w:t>
-                      </w:r>
-                      <w:proofErr w:type="gramEnd"/>
-                      <w:r>
-                        <w:rPr>
-                          <w:sz w:val="18"/>
-                          <w:szCs w:val="18"/>
-                          <w:lang w:val="en-GB"/>
-                        </w:rPr>
-                        <w:t xml:space="preserve"> </w:t>
+                        <w:t xml:space="preserve">(9600); </w:t>
                       </w:r>
                     </w:p>
                     <w:p>
@@ -1243,25 +1043,7 @@
                           <w:szCs w:val="18"/>
                           <w:lang w:val="en-GB"/>
                         </w:rPr>
-                        <w:t xml:space="preserve">void </w:t>
-                      </w:r>
-                      <w:proofErr w:type="gramStart"/>
-                      <w:r>
-                        <w:rPr>
-                          <w:sz w:val="18"/>
-                          <w:szCs w:val="18"/>
-                          <w:lang w:val="en-GB"/>
-                        </w:rPr>
-                        <w:t>loop(</w:t>
-                      </w:r>
-                      <w:proofErr w:type="gramEnd"/>
-                      <w:r>
-                        <w:rPr>
-                          <w:sz w:val="18"/>
-                          <w:szCs w:val="18"/>
-                          <w:lang w:val="en-GB"/>
-                        </w:rPr>
-                        <w:t xml:space="preserve">) { </w:t>
+                        <w:t xml:space="preserve">void loop() { </w:t>
                       </w:r>
                     </w:p>
                     <w:p>
@@ -1297,25 +1079,7 @@
                           <w:szCs w:val="18"/>
                           <w:lang w:val="en-GB"/>
                         </w:rPr>
-                        <w:t>(0x08</w:t>
-                      </w:r>
-                      <w:proofErr w:type="gramStart"/>
-                      <w:r>
-                        <w:rPr>
-                          <w:sz w:val="18"/>
-                          <w:szCs w:val="18"/>
-                          <w:lang w:val="en-GB"/>
-                        </w:rPr>
-                        <w:t>);</w:t>
-                      </w:r>
-                      <w:proofErr w:type="gramEnd"/>
-                      <w:r>
-                        <w:rPr>
-                          <w:sz w:val="18"/>
-                          <w:szCs w:val="18"/>
-                          <w:lang w:val="en-GB"/>
-                        </w:rPr>
-                        <w:t xml:space="preserve"> </w:t>
+                        <w:t xml:space="preserve">(0x08); </w:t>
                       </w:r>
                     </w:p>
                     <w:p>
@@ -1351,25 +1115,7 @@
                           <w:szCs w:val="18"/>
                           <w:lang w:val="en-GB"/>
                         </w:rPr>
-                        <w:t>("some text"</w:t>
-                      </w:r>
-                      <w:proofErr w:type="gramStart"/>
-                      <w:r>
-                        <w:rPr>
-                          <w:sz w:val="18"/>
-                          <w:szCs w:val="18"/>
-                          <w:lang w:val="en-GB"/>
-                        </w:rPr>
-                        <w:t>);</w:t>
-                      </w:r>
-                      <w:proofErr w:type="gramEnd"/>
-                      <w:r>
-                        <w:rPr>
-                          <w:sz w:val="18"/>
-                          <w:szCs w:val="18"/>
-                          <w:lang w:val="en-GB"/>
-                        </w:rPr>
-                        <w:t xml:space="preserve">  </w:t>
+                        <w:t xml:space="preserve">("some text");  </w:t>
                       </w:r>
                     </w:p>
                     <w:p>
@@ -1423,25 +1169,7 @@
                           <w:szCs w:val="18"/>
                           <w:lang w:val="en-GB"/>
                         </w:rPr>
-                        <w:t>(0x08, 6</w:t>
-                      </w:r>
-                      <w:proofErr w:type="gramStart"/>
-                      <w:r>
-                        <w:rPr>
-                          <w:sz w:val="18"/>
-                          <w:szCs w:val="18"/>
-                          <w:lang w:val="en-GB"/>
-                        </w:rPr>
-                        <w:t>);</w:t>
-                      </w:r>
-                      <w:proofErr w:type="gramEnd"/>
-                      <w:r>
-                        <w:rPr>
-                          <w:sz w:val="18"/>
-                          <w:szCs w:val="18"/>
-                          <w:lang w:val="en-GB"/>
-                        </w:rPr>
-                        <w:t xml:space="preserve"> </w:t>
+                        <w:t xml:space="preserve">(0x08, 6); </w:t>
                       </w:r>
                     </w:p>
                     <w:p>
@@ -1461,7 +1189,6 @@
                         </w:rPr>
                         <w:t xml:space="preserve">    </w:t>
                       </w:r>
-                      <w:proofErr w:type="gramStart"/>
                       <w:r>
                         <w:rPr>
                           <w:sz w:val="18"/>
@@ -1471,7 +1198,6 @@
                         <w:t>while(</w:t>
                       </w:r>
                       <w:proofErr w:type="spellStart"/>
-                      <w:proofErr w:type="gramEnd"/>
                       <w:r>
                         <w:rPr>
                           <w:sz w:val="18"/>
@@ -1531,25 +1257,7 @@
                           <w:szCs w:val="18"/>
                           <w:lang w:val="en-GB"/>
                         </w:rPr>
-                        <w:t>(</w:t>
-                      </w:r>
-                      <w:proofErr w:type="gramStart"/>
-                      <w:r>
-                        <w:rPr>
-                          <w:sz w:val="18"/>
-                          <w:szCs w:val="18"/>
-                          <w:lang w:val="en-GB"/>
-                        </w:rPr>
-                        <w:t>);</w:t>
-                      </w:r>
-                      <w:proofErr w:type="gramEnd"/>
-                      <w:r>
-                        <w:rPr>
-                          <w:sz w:val="18"/>
-                          <w:szCs w:val="18"/>
-                          <w:lang w:val="en-GB"/>
-                        </w:rPr>
-                        <w:t xml:space="preserve"> </w:t>
+                        <w:t xml:space="preserve">(); </w:t>
                       </w:r>
                     </w:p>
                     <w:p>
@@ -1731,27 +1439,14 @@
       <w:r>
         <w:br/>
       </w:r>
-      <w:r>
-        <w:fldChar w:fldCharType="begin"/>
-      </w:r>
-      <w:r>
-        <w:instrText>HYPERLINK "https://dotnet.microsoft.com/en-us/download/dotnet/6.0"</w:instrText>
-      </w:r>
-      <w:r>
-        <w:fldChar w:fldCharType="separate"/>
-      </w:r>
-      <w:r>
-        <w:rPr>
-          <w:rStyle w:val="Hyperlink"/>
-        </w:rPr>
-        <w:t>https://dotnet.microsoft.com/en-us/download/dotnet/6.0</w:t>
-      </w:r>
-      <w:r>
-        <w:rPr>
-          <w:rStyle w:val="Hyperlink"/>
-        </w:rPr>
-        <w:fldChar w:fldCharType="end"/>
-      </w:r>
+      <w:hyperlink r:id="rId7" w:history="1">
+        <w:r>
+          <w:rPr>
+            <w:rStyle w:val="Hyperlink"/>
+          </w:rPr>
+          <w:t>https://dotnet.microsoft.com/en-us/download/dotnet/6.0</w:t>
+        </w:r>
+      </w:hyperlink>
     </w:p>
     <w:p>
       <w:pPr>
@@ -1801,7 +1496,7 @@
                     <pic:cNvPicPr/>
                   </pic:nvPicPr>
                   <pic:blipFill>
-                    <a:blip r:embed="rId7"/>
+                    <a:blip r:embed="rId8"/>
                     <a:stretch>
                       <a:fillRect/>
                     </a:stretch>
@@ -1869,7 +1564,7 @@
                     <pic:cNvPicPr/>
                   </pic:nvPicPr>
                   <pic:blipFill>
-                    <a:blip r:embed="rId8"/>
+                    <a:blip r:embed="rId9"/>
                     <a:stretch>
                       <a:fillRect/>
                     </a:stretch>
@@ -1922,7 +1617,7 @@
                     <pic:cNvPicPr/>
                   </pic:nvPicPr>
                   <pic:blipFill>
-                    <a:blip r:embed="rId9"/>
+                    <a:blip r:embed="rId10"/>
                     <a:stretch>
                       <a:fillRect/>
                     </a:stretch>
@@ -2035,10 +1730,7 @@
     </w:p>
     <w:p>
       <w:r>
-        <w:t>M</w:t>
-      </w:r>
-      <w:r>
-        <w:t xml:space="preserve">en løsning var min Datatime på min maskine </w:t>
+        <w:t xml:space="preserve">Men løsning var min Datatime på min maskine </w:t>
       </w:r>
     </w:p>
     <w:p>
@@ -2129,7 +1821,7 @@
                     <pic:cNvPicPr/>
                   </pic:nvPicPr>
                   <pic:blipFill>
-                    <a:blip r:embed="rId10">
+                    <a:blip r:embed="rId11">
                       <a:extLst>
                         <a:ext uri="{28A0092B-C50C-407E-A947-70E740481C1C}">
                           <a14:useLocalDpi xmlns:a14="http://schemas.microsoft.com/office/drawing/2010/main" val="0"/>
@@ -2182,7 +1874,7 @@
                     <pic:cNvPicPr/>
                   </pic:nvPicPr>
                   <pic:blipFill>
-                    <a:blip r:embed="rId11">
+                    <a:blip r:embed="rId12">
                       <a:extLst>
                         <a:ext uri="{28A0092B-C50C-407E-A947-70E740481C1C}">
                           <a14:useLocalDpi xmlns:a14="http://schemas.microsoft.com/office/drawing/2010/main" val="0"/>
@@ -2217,13 +1909,7 @@
         <w:t>uddrag af sequence diagram</w:t>
       </w:r>
       <w:r>
-        <w:t xml:space="preserve">er </w:t>
-      </w:r>
-      <w:r>
-        <w:t>over</w:t>
-      </w:r>
-      <w:r>
-        <w:t>:</w:t>
+        <w:t>er over:</w:t>
       </w:r>
     </w:p>
     <w:p>
@@ -2284,6 +1970,39 @@
       </w:pPr>
       <w:r>
         <w:t>Ardunio til bookingApi</w:t>
+      </w:r>
+    </w:p>
+    <w:p/>
+    <w:p/>
+    <w:p/>
+    <w:p>
+      <w:r>
+        <w:lastRenderedPageBreak/>
+        <w:t>03/03/2023 Marius</w:t>
+      </w:r>
+    </w:p>
+    <w:p>
+      <w:r>
+        <w:t xml:space="preserve">Idag har jeg  genlært angular og lavet en setup guide til hvordan man skal grøre for installer angular på sin maskine </w:t>
+      </w:r>
+    </w:p>
+    <w:p>
+      <w:r>
+        <w:t xml:space="preserve">Jeg har lavet en angular webpage som kan hente fra et web api ”elprisligenu.dk” og udskriver det til websiden i en table </w:t>
+      </w:r>
+    </w:p>
+    <w:p>
+      <w:r>
+        <w:t>Jeg hvade problemer med at få bootstrap til virke det løste jeg med denne kommando ”</w:t>
+      </w:r>
+      <w:r>
+        <w:t xml:space="preserve"> </w:t>
+      </w:r>
+      <w:r>
+        <w:t>ng add @ng-bootstrap/ng-bootstrap</w:t>
+      </w:r>
+      <w:r>
+        <w:t xml:space="preserve">” </w:t>
       </w:r>
     </w:p>
     <w:p/>

</xml_diff>

<commit_message>
oploading logbog for 04-03-23
</commit_message>
<xml_diff>
--- a/Logbog/LogBog.docx
+++ b/Logbog/LogBog.docx
@@ -381,7 +381,25 @@
                                 <w:szCs w:val="18"/>
                                 <w:lang w:val="en-GB"/>
                               </w:rPr>
-                              <w:t xml:space="preserve">void setup() { </w:t>
+                              <w:t xml:space="preserve">void </w:t>
+                            </w:r>
+                            <w:proofErr w:type="gramStart"/>
+                            <w:r>
+                              <w:rPr>
+                                <w:sz w:val="18"/>
+                                <w:szCs w:val="18"/>
+                                <w:lang w:val="en-GB"/>
+                              </w:rPr>
+                              <w:t>setup(</w:t>
+                            </w:r>
+                            <w:proofErr w:type="gramEnd"/>
+                            <w:r>
+                              <w:rPr>
+                                <w:sz w:val="18"/>
+                                <w:szCs w:val="18"/>
+                                <w:lang w:val="en-GB"/>
+                              </w:rPr>
+                              <w:t xml:space="preserve">) { </w:t>
                             </w:r>
                           </w:p>
                           <w:p>
@@ -417,7 +435,25 @@
                                 <w:szCs w:val="18"/>
                                 <w:lang w:val="en-GB"/>
                               </w:rPr>
-                              <w:t xml:space="preserve">(); </w:t>
+                              <w:t>(</w:t>
+                            </w:r>
+                            <w:proofErr w:type="gramStart"/>
+                            <w:r>
+                              <w:rPr>
+                                <w:sz w:val="18"/>
+                                <w:szCs w:val="18"/>
+                                <w:lang w:val="en-GB"/>
+                              </w:rPr>
+                              <w:t>);</w:t>
+                            </w:r>
+                            <w:proofErr w:type="gramEnd"/>
+                            <w:r>
+                              <w:rPr>
+                                <w:sz w:val="18"/>
+                                <w:szCs w:val="18"/>
+                                <w:lang w:val="en-GB"/>
+                              </w:rPr>
+                              <w:t xml:space="preserve"> </w:t>
                             </w:r>
                           </w:p>
                           <w:p>
@@ -453,7 +489,25 @@
                                 <w:szCs w:val="18"/>
                                 <w:lang w:val="en-GB"/>
                               </w:rPr>
-                              <w:t xml:space="preserve">(9600); </w:t>
+                              <w:t>(9600</w:t>
+                            </w:r>
+                            <w:proofErr w:type="gramStart"/>
+                            <w:r>
+                              <w:rPr>
+                                <w:sz w:val="18"/>
+                                <w:szCs w:val="18"/>
+                                <w:lang w:val="en-GB"/>
+                              </w:rPr>
+                              <w:t>);</w:t>
+                            </w:r>
+                            <w:proofErr w:type="gramEnd"/>
+                            <w:r>
+                              <w:rPr>
+                                <w:sz w:val="18"/>
+                                <w:szCs w:val="18"/>
+                                <w:lang w:val="en-GB"/>
+                              </w:rPr>
+                              <w:t xml:space="preserve"> </w:t>
                             </w:r>
                           </w:p>
                           <w:p>
@@ -489,7 +543,25 @@
                                 <w:szCs w:val="18"/>
                                 <w:lang w:val="en-GB"/>
                               </w:rPr>
-                              <w:t xml:space="preserve">void loop() { </w:t>
+                              <w:t xml:space="preserve">void </w:t>
+                            </w:r>
+                            <w:proofErr w:type="gramStart"/>
+                            <w:r>
+                              <w:rPr>
+                                <w:sz w:val="18"/>
+                                <w:szCs w:val="18"/>
+                                <w:lang w:val="en-GB"/>
+                              </w:rPr>
+                              <w:t>loop(</w:t>
+                            </w:r>
+                            <w:proofErr w:type="gramEnd"/>
+                            <w:r>
+                              <w:rPr>
+                                <w:sz w:val="18"/>
+                                <w:szCs w:val="18"/>
+                                <w:lang w:val="en-GB"/>
+                              </w:rPr>
+                              <w:t xml:space="preserve">) { </w:t>
                             </w:r>
                           </w:p>
                           <w:p>
@@ -525,7 +597,25 @@
                                 <w:szCs w:val="18"/>
                                 <w:lang w:val="en-GB"/>
                               </w:rPr>
-                              <w:t xml:space="preserve">(0x08); </w:t>
+                              <w:t>(0x08</w:t>
+                            </w:r>
+                            <w:proofErr w:type="gramStart"/>
+                            <w:r>
+                              <w:rPr>
+                                <w:sz w:val="18"/>
+                                <w:szCs w:val="18"/>
+                                <w:lang w:val="en-GB"/>
+                              </w:rPr>
+                              <w:t>);</w:t>
+                            </w:r>
+                            <w:proofErr w:type="gramEnd"/>
+                            <w:r>
+                              <w:rPr>
+                                <w:sz w:val="18"/>
+                                <w:szCs w:val="18"/>
+                                <w:lang w:val="en-GB"/>
+                              </w:rPr>
+                              <w:t xml:space="preserve"> </w:t>
                             </w:r>
                           </w:p>
                           <w:p>
@@ -561,7 +651,25 @@
                                 <w:szCs w:val="18"/>
                                 <w:lang w:val="en-GB"/>
                               </w:rPr>
-                              <w:t xml:space="preserve">("some text");  </w:t>
+                              <w:t>("some text"</w:t>
+                            </w:r>
+                            <w:proofErr w:type="gramStart"/>
+                            <w:r>
+                              <w:rPr>
+                                <w:sz w:val="18"/>
+                                <w:szCs w:val="18"/>
+                                <w:lang w:val="en-GB"/>
+                              </w:rPr>
+                              <w:t>);</w:t>
+                            </w:r>
+                            <w:proofErr w:type="gramEnd"/>
+                            <w:r>
+                              <w:rPr>
+                                <w:sz w:val="18"/>
+                                <w:szCs w:val="18"/>
+                                <w:lang w:val="en-GB"/>
+                              </w:rPr>
+                              <w:t xml:space="preserve">  </w:t>
                             </w:r>
                           </w:p>
                           <w:p>
@@ -615,7 +723,25 @@
                                 <w:szCs w:val="18"/>
                                 <w:lang w:val="en-GB"/>
                               </w:rPr>
-                              <w:t xml:space="preserve">(0x08, 6); </w:t>
+                              <w:t>(0x08, 6</w:t>
+                            </w:r>
+                            <w:proofErr w:type="gramStart"/>
+                            <w:r>
+                              <w:rPr>
+                                <w:sz w:val="18"/>
+                                <w:szCs w:val="18"/>
+                                <w:lang w:val="en-GB"/>
+                              </w:rPr>
+                              <w:t>);</w:t>
+                            </w:r>
+                            <w:proofErr w:type="gramEnd"/>
+                            <w:r>
+                              <w:rPr>
+                                <w:sz w:val="18"/>
+                                <w:szCs w:val="18"/>
+                                <w:lang w:val="en-GB"/>
+                              </w:rPr>
+                              <w:t xml:space="preserve"> </w:t>
                             </w:r>
                           </w:p>
                           <w:p>
@@ -635,6 +761,7 @@
                               </w:rPr>
                               <w:t xml:space="preserve">    </w:t>
                             </w:r>
+                            <w:proofErr w:type="gramStart"/>
                             <w:r>
                               <w:rPr>
                                 <w:sz w:val="18"/>
@@ -644,6 +771,7 @@
                               <w:t>while(</w:t>
                             </w:r>
                             <w:proofErr w:type="spellStart"/>
+                            <w:proofErr w:type="gramEnd"/>
                             <w:r>
                               <w:rPr>
                                 <w:sz w:val="18"/>
@@ -703,7 +831,25 @@
                                 <w:szCs w:val="18"/>
                                 <w:lang w:val="en-GB"/>
                               </w:rPr>
-                              <w:t xml:space="preserve">(); </w:t>
+                              <w:t>(</w:t>
+                            </w:r>
+                            <w:proofErr w:type="gramStart"/>
+                            <w:r>
+                              <w:rPr>
+                                <w:sz w:val="18"/>
+                                <w:szCs w:val="18"/>
+                                <w:lang w:val="en-GB"/>
+                              </w:rPr>
+                              <w:t>);</w:t>
+                            </w:r>
+                            <w:proofErr w:type="gramEnd"/>
+                            <w:r>
+                              <w:rPr>
+                                <w:sz w:val="18"/>
+                                <w:szCs w:val="18"/>
+                                <w:lang w:val="en-GB"/>
+                              </w:rPr>
+                              <w:t xml:space="preserve"> </w:t>
                             </w:r>
                           </w:p>
                           <w:p>
@@ -935,7 +1081,25 @@
                           <w:szCs w:val="18"/>
                           <w:lang w:val="en-GB"/>
                         </w:rPr>
-                        <w:t xml:space="preserve">void setup() { </w:t>
+                        <w:t xml:space="preserve">void </w:t>
+                      </w:r>
+                      <w:proofErr w:type="gramStart"/>
+                      <w:r>
+                        <w:rPr>
+                          <w:sz w:val="18"/>
+                          <w:szCs w:val="18"/>
+                          <w:lang w:val="en-GB"/>
+                        </w:rPr>
+                        <w:t>setup(</w:t>
+                      </w:r>
+                      <w:proofErr w:type="gramEnd"/>
+                      <w:r>
+                        <w:rPr>
+                          <w:sz w:val="18"/>
+                          <w:szCs w:val="18"/>
+                          <w:lang w:val="en-GB"/>
+                        </w:rPr>
+                        <w:t xml:space="preserve">) { </w:t>
                       </w:r>
                     </w:p>
                     <w:p>
@@ -971,7 +1135,25 @@
                           <w:szCs w:val="18"/>
                           <w:lang w:val="en-GB"/>
                         </w:rPr>
-                        <w:t xml:space="preserve">(); </w:t>
+                        <w:t>(</w:t>
+                      </w:r>
+                      <w:proofErr w:type="gramStart"/>
+                      <w:r>
+                        <w:rPr>
+                          <w:sz w:val="18"/>
+                          <w:szCs w:val="18"/>
+                          <w:lang w:val="en-GB"/>
+                        </w:rPr>
+                        <w:t>);</w:t>
+                      </w:r>
+                      <w:proofErr w:type="gramEnd"/>
+                      <w:r>
+                        <w:rPr>
+                          <w:sz w:val="18"/>
+                          <w:szCs w:val="18"/>
+                          <w:lang w:val="en-GB"/>
+                        </w:rPr>
+                        <w:t xml:space="preserve"> </w:t>
                       </w:r>
                     </w:p>
                     <w:p>
@@ -1007,7 +1189,25 @@
                           <w:szCs w:val="18"/>
                           <w:lang w:val="en-GB"/>
                         </w:rPr>
-                        <w:t xml:space="preserve">(9600); </w:t>
+                        <w:t>(9600</w:t>
+                      </w:r>
+                      <w:proofErr w:type="gramStart"/>
+                      <w:r>
+                        <w:rPr>
+                          <w:sz w:val="18"/>
+                          <w:szCs w:val="18"/>
+                          <w:lang w:val="en-GB"/>
+                        </w:rPr>
+                        <w:t>);</w:t>
+                      </w:r>
+                      <w:proofErr w:type="gramEnd"/>
+                      <w:r>
+                        <w:rPr>
+                          <w:sz w:val="18"/>
+                          <w:szCs w:val="18"/>
+                          <w:lang w:val="en-GB"/>
+                        </w:rPr>
+                        <w:t xml:space="preserve"> </w:t>
                       </w:r>
                     </w:p>
                     <w:p>
@@ -1043,7 +1243,25 @@
                           <w:szCs w:val="18"/>
                           <w:lang w:val="en-GB"/>
                         </w:rPr>
-                        <w:t xml:space="preserve">void loop() { </w:t>
+                        <w:t xml:space="preserve">void </w:t>
+                      </w:r>
+                      <w:proofErr w:type="gramStart"/>
+                      <w:r>
+                        <w:rPr>
+                          <w:sz w:val="18"/>
+                          <w:szCs w:val="18"/>
+                          <w:lang w:val="en-GB"/>
+                        </w:rPr>
+                        <w:t>loop(</w:t>
+                      </w:r>
+                      <w:proofErr w:type="gramEnd"/>
+                      <w:r>
+                        <w:rPr>
+                          <w:sz w:val="18"/>
+                          <w:szCs w:val="18"/>
+                          <w:lang w:val="en-GB"/>
+                        </w:rPr>
+                        <w:t xml:space="preserve">) { </w:t>
                       </w:r>
                     </w:p>
                     <w:p>
@@ -1079,7 +1297,25 @@
                           <w:szCs w:val="18"/>
                           <w:lang w:val="en-GB"/>
                         </w:rPr>
-                        <w:t xml:space="preserve">(0x08); </w:t>
+                        <w:t>(0x08</w:t>
+                      </w:r>
+                      <w:proofErr w:type="gramStart"/>
+                      <w:r>
+                        <w:rPr>
+                          <w:sz w:val="18"/>
+                          <w:szCs w:val="18"/>
+                          <w:lang w:val="en-GB"/>
+                        </w:rPr>
+                        <w:t>);</w:t>
+                      </w:r>
+                      <w:proofErr w:type="gramEnd"/>
+                      <w:r>
+                        <w:rPr>
+                          <w:sz w:val="18"/>
+                          <w:szCs w:val="18"/>
+                          <w:lang w:val="en-GB"/>
+                        </w:rPr>
+                        <w:t xml:space="preserve"> </w:t>
                       </w:r>
                     </w:p>
                     <w:p>
@@ -1115,7 +1351,25 @@
                           <w:szCs w:val="18"/>
                           <w:lang w:val="en-GB"/>
                         </w:rPr>
-                        <w:t xml:space="preserve">("some text");  </w:t>
+                        <w:t>("some text"</w:t>
+                      </w:r>
+                      <w:proofErr w:type="gramStart"/>
+                      <w:r>
+                        <w:rPr>
+                          <w:sz w:val="18"/>
+                          <w:szCs w:val="18"/>
+                          <w:lang w:val="en-GB"/>
+                        </w:rPr>
+                        <w:t>);</w:t>
+                      </w:r>
+                      <w:proofErr w:type="gramEnd"/>
+                      <w:r>
+                        <w:rPr>
+                          <w:sz w:val="18"/>
+                          <w:szCs w:val="18"/>
+                          <w:lang w:val="en-GB"/>
+                        </w:rPr>
+                        <w:t xml:space="preserve">  </w:t>
                       </w:r>
                     </w:p>
                     <w:p>
@@ -1169,7 +1423,25 @@
                           <w:szCs w:val="18"/>
                           <w:lang w:val="en-GB"/>
                         </w:rPr>
-                        <w:t xml:space="preserve">(0x08, 6); </w:t>
+                        <w:t>(0x08, 6</w:t>
+                      </w:r>
+                      <w:proofErr w:type="gramStart"/>
+                      <w:r>
+                        <w:rPr>
+                          <w:sz w:val="18"/>
+                          <w:szCs w:val="18"/>
+                          <w:lang w:val="en-GB"/>
+                        </w:rPr>
+                        <w:t>);</w:t>
+                      </w:r>
+                      <w:proofErr w:type="gramEnd"/>
+                      <w:r>
+                        <w:rPr>
+                          <w:sz w:val="18"/>
+                          <w:szCs w:val="18"/>
+                          <w:lang w:val="en-GB"/>
+                        </w:rPr>
+                        <w:t xml:space="preserve"> </w:t>
                       </w:r>
                     </w:p>
                     <w:p>
@@ -1189,6 +1461,7 @@
                         </w:rPr>
                         <w:t xml:space="preserve">    </w:t>
                       </w:r>
+                      <w:proofErr w:type="gramStart"/>
                       <w:r>
                         <w:rPr>
                           <w:sz w:val="18"/>
@@ -1198,6 +1471,7 @@
                         <w:t>while(</w:t>
                       </w:r>
                       <w:proofErr w:type="spellStart"/>
+                      <w:proofErr w:type="gramEnd"/>
                       <w:r>
                         <w:rPr>
                           <w:sz w:val="18"/>
@@ -1257,7 +1531,25 @@
                           <w:szCs w:val="18"/>
                           <w:lang w:val="en-GB"/>
                         </w:rPr>
-                        <w:t xml:space="preserve">(); </w:t>
+                        <w:t>(</w:t>
+                      </w:r>
+                      <w:proofErr w:type="gramStart"/>
+                      <w:r>
+                        <w:rPr>
+                          <w:sz w:val="18"/>
+                          <w:szCs w:val="18"/>
+                          <w:lang w:val="en-GB"/>
+                        </w:rPr>
+                        <w:t>);</w:t>
+                      </w:r>
+                      <w:proofErr w:type="gramEnd"/>
+                      <w:r>
+                        <w:rPr>
+                          <w:sz w:val="18"/>
+                          <w:szCs w:val="18"/>
+                          <w:lang w:val="en-GB"/>
+                        </w:rPr>
+                        <w:t xml:space="preserve"> </w:t>
                       </w:r>
                     </w:p>
                     <w:p>
@@ -1996,15 +2288,29 @@
         <w:t>Jeg hvade problemer med at få bootstrap til virke det løste jeg med denne kommando ”</w:t>
       </w:r>
       <w:r>
-        <w:t xml:space="preserve"> </w:t>
-      </w:r>
-      <w:r>
-        <w:t>ng add @ng-bootstrap/ng-bootstrap</w:t>
+        <w:t xml:space="preserve"> ng add @ng-bootstrap/ng-bootstrap</w:t>
       </w:r>
       <w:r>
         <w:t xml:space="preserve">” </w:t>
       </w:r>
     </w:p>
+    <w:p/>
+    <w:p>
+      <w:r>
+        <w:t>04/03/2023 Marius</w:t>
+      </w:r>
+    </w:p>
+    <w:p>
+      <w:r>
+        <w:t>Idag her jeg lave en aftale list med aflys knap og en lav ny aftale i angular</w:t>
+      </w:r>
+    </w:p>
+    <w:p>
+      <w:r>
+        <w:t xml:space="preserve">Jeg har haft et par små problemer som kom af at manglet line eller 2 i en anden file men ikke stort </w:t>
+      </w:r>
+    </w:p>
+    <w:p/>
     <w:p/>
     <w:sectPr>
       <w:pgSz w:w="11906" w:h="16838"/>

</xml_diff>

<commit_message>
oploading logbog for 06-03-23
</commit_message>
<xml_diff>
--- a/Logbog/LogBog.docx
+++ b/Logbog/LogBog.docx
@@ -1811,7 +1811,7 @@
           <v:shape id="_x0000_i1025" type="#_x0000_t75" style="width:450.9pt;height:56.3pt" o:ole="">
             <v:imagedata r:id="rId13" o:title=""/>
           </v:shape>
-          <o:OLEObject Type="Embed" ProgID="Word.OpenDocumentText.12" ShapeID="_x0000_i1025" DrawAspect="Content" ObjectID="_1739545440" r:id="rId14"/>
+          <o:OLEObject Type="Embed" ProgID="Word.OpenDocumentText.12" ShapeID="_x0000_i1025" DrawAspect="Content" ObjectID="_1739635821" r:id="rId14"/>
         </w:object>
       </w:r>
     </w:p>
@@ -1855,6 +1855,22 @@
     <w:p>
       <w:r>
         <w:t>Jeg har haft problemer med navberen men løste med at gøre det simpler fordi jeg hvade problemer med at lave en løseing som fixede det</w:t>
+      </w:r>
+    </w:p>
+    <w:p/>
+    <w:p>
+      <w:r>
+        <w:t>06/03/2023 Marius</w:t>
+      </w:r>
+    </w:p>
+    <w:p>
+      <w:r>
+        <w:t xml:space="preserve">Idag har jeg gjort som hjemmesiden kan bruger JWT token og ratte nogen ui ting på hjemmeside </w:t>
+      </w:r>
+    </w:p>
+    <w:p>
+      <w:r>
+        <w:t>Jeg har haft problemer med authguard i angular og jeg løste det ved at bruge en ældre måde og lave authguard på</w:t>
       </w:r>
     </w:p>
     <w:sectPr>

</xml_diff>

<commit_message>
logbog mathias 07 & 06 - 03 - 2023
</commit_message>
<xml_diff>
--- a/Logbog/LogBog.docx
+++ b/Logbog/LogBog.docx
@@ -53,7 +53,15 @@
     </w:p>
     <w:p>
       <w:r>
-        <w:t>Fremskaffelse af 3 arduino´er samt opsætning af lokalt netværk.</w:t>
+        <w:t xml:space="preserve">Fremskaffelse af 3 </w:t>
+      </w:r>
+      <w:proofErr w:type="spellStart"/>
+      <w:r>
+        <w:t>arduino´er</w:t>
+      </w:r>
+      <w:proofErr w:type="spellEnd"/>
+      <w:r>
+        <w:t xml:space="preserve"> samt opsætning af lokalt netværk.</w:t>
       </w:r>
     </w:p>
     <w:p/>
@@ -80,32 +88,121 @@
     </w:p>
     <w:p>
       <w:r>
-        <w:t xml:space="preserve">Opsætning og testing af lille vaskemaskinen sammen med arduino og arduino ethernet </w:t>
-      </w:r>
-    </w:p>
-    <w:p>
-      <w:r>
-        <w:t>Dirgram over hvordan den lille vaskemaskine virker med en arduino</w:t>
-      </w:r>
-    </w:p>
-    <w:p>
-      <w:r>
-        <w:t>Støtte på et problem med arduino´en og vaskemaksinen hvor vaskemaskinen ikke ville køre jeg løste det ved at tilføje en trinstor (b547 b133) det der gjore at det virkede med en trinstor var på grund af amparene</w:t>
-      </w:r>
-    </w:p>
-    <w:p>
-      <w:r>
-        <w:t>Fremskaffelse af 3 arduino´er</w:t>
-      </w:r>
+        <w:t xml:space="preserve">Opsætning og </w:t>
+      </w:r>
+      <w:proofErr w:type="spellStart"/>
+      <w:r>
+        <w:t>testing</w:t>
+      </w:r>
+      <w:proofErr w:type="spellEnd"/>
+      <w:r>
+        <w:t xml:space="preserve"> af lille vaskemaskinen sammen med </w:t>
+      </w:r>
+      <w:proofErr w:type="spellStart"/>
+      <w:r>
+        <w:t>arduino</w:t>
+      </w:r>
+      <w:proofErr w:type="spellEnd"/>
+      <w:r>
+        <w:t xml:space="preserve"> og </w:t>
+      </w:r>
+      <w:proofErr w:type="spellStart"/>
+      <w:r>
+        <w:t>arduino</w:t>
+      </w:r>
+      <w:proofErr w:type="spellEnd"/>
+      <w:r>
+        <w:t xml:space="preserve"> </w:t>
+      </w:r>
+      <w:proofErr w:type="spellStart"/>
+      <w:r>
+        <w:t>ethernet</w:t>
+      </w:r>
+      <w:proofErr w:type="spellEnd"/>
+      <w:r>
+        <w:t xml:space="preserve"> </w:t>
+      </w:r>
+    </w:p>
+    <w:p>
+      <w:proofErr w:type="spellStart"/>
+      <w:r>
+        <w:t>Dirgram</w:t>
+      </w:r>
+      <w:proofErr w:type="spellEnd"/>
+      <w:r>
+        <w:t xml:space="preserve"> over hvordan den lille vaskemaskine virker med en </w:t>
+      </w:r>
+      <w:proofErr w:type="spellStart"/>
+      <w:r>
+        <w:t>arduino</w:t>
+      </w:r>
+      <w:proofErr w:type="spellEnd"/>
+    </w:p>
+    <w:p>
+      <w:r>
+        <w:t xml:space="preserve">Støtte på et problem med </w:t>
+      </w:r>
+      <w:proofErr w:type="spellStart"/>
+      <w:r>
+        <w:t>arduino´en</w:t>
+      </w:r>
+      <w:proofErr w:type="spellEnd"/>
+      <w:r>
+        <w:t xml:space="preserve"> og </w:t>
+      </w:r>
+      <w:proofErr w:type="spellStart"/>
+      <w:r>
+        <w:t>vaskemaksinen</w:t>
+      </w:r>
+      <w:proofErr w:type="spellEnd"/>
+      <w:r>
+        <w:t xml:space="preserve"> hvor vaskemaskinen ikke ville køre jeg løste det ved at tilføje en trinstor (b547 b133) det der </w:t>
+      </w:r>
+      <w:proofErr w:type="spellStart"/>
+      <w:r>
+        <w:t>gjore</w:t>
+      </w:r>
+      <w:proofErr w:type="spellEnd"/>
+      <w:r>
+        <w:t xml:space="preserve"> at det virkede med en trinstor var på grund af </w:t>
+      </w:r>
+      <w:proofErr w:type="spellStart"/>
+      <w:r>
+        <w:t>amparene</w:t>
+      </w:r>
+      <w:proofErr w:type="spellEnd"/>
+    </w:p>
+    <w:p>
+      <w:r>
+        <w:t xml:space="preserve">Fremskaffelse af 3 </w:t>
+      </w:r>
+      <w:proofErr w:type="spellStart"/>
+      <w:r>
+        <w:t>arduino´er</w:t>
+      </w:r>
+      <w:proofErr w:type="spellEnd"/>
       <w:r>
         <w:t xml:space="preserve"> og</w:t>
       </w:r>
       <w:r>
-        <w:t xml:space="preserve"> 2 RFID reader </w:t>
-      </w:r>
-      <w:r>
-        <w:t>samt en lille vaskemaskeine</w:t>
-      </w:r>
+        <w:t xml:space="preserve"> 2 RFID </w:t>
+      </w:r>
+      <w:proofErr w:type="spellStart"/>
+      <w:r>
+        <w:t>reader</w:t>
+      </w:r>
+      <w:proofErr w:type="spellEnd"/>
+      <w:r>
+        <w:t xml:space="preserve"> </w:t>
+      </w:r>
+      <w:r>
+        <w:t xml:space="preserve">samt en lille </w:t>
+      </w:r>
+      <w:proofErr w:type="spellStart"/>
+      <w:r>
+        <w:t>vaskemaskeine</w:t>
+      </w:r>
+      <w:proofErr w:type="spellEnd"/>
     </w:p>
     <w:p/>
     <w:p>
@@ -126,12 +223,36 @@
     </w:p>
     <w:p>
       <w:r>
-        <w:t>Påbegyndt skrivelse af kravspecfikation.</w:t>
-      </w:r>
-    </w:p>
-    <w:p>
-      <w:r>
-        <w:t>Gik i gang med at installere microsoft sql server 2022 på windows serveren men stødte på et problem i forhold til at kunne forbinde til sql serveren udefra. Fandt ud af at problemet lå i at der var oprettet 2 sql server instanser som kørte på hver deres port som ikke var åbnet i firewallen.</w:t>
+        <w:t xml:space="preserve">Påbegyndt skrivelse af </w:t>
+      </w:r>
+      <w:proofErr w:type="spellStart"/>
+      <w:r>
+        <w:t>kravspecfikation</w:t>
+      </w:r>
+      <w:proofErr w:type="spellEnd"/>
+      <w:r>
+        <w:t>.</w:t>
+      </w:r>
+    </w:p>
+    <w:p>
+      <w:r>
+        <w:t xml:space="preserve">Gik i gang med at installere </w:t>
+      </w:r>
+      <w:proofErr w:type="spellStart"/>
+      <w:r>
+        <w:t>microsoft</w:t>
+      </w:r>
+      <w:proofErr w:type="spellEnd"/>
+      <w:r>
+        <w:t xml:space="preserve"> sql server 2022 på </w:t>
+      </w:r>
+      <w:proofErr w:type="spellStart"/>
+      <w:r>
+        <w:t>windows</w:t>
+      </w:r>
+      <w:proofErr w:type="spellEnd"/>
+      <w:r>
+        <w:t xml:space="preserve"> serveren men stødte på et problem i forhold til at kunne forbinde til sql serveren udefra. Fandt ud af at problemet lå i at der var oprettet 2 sql server instanser som kørte på hver deres port som ikke var åbnet i firewallen.</w:t>
       </w:r>
     </w:p>
     <w:p>
@@ -141,12 +262,36 @@
     </w:p>
     <w:p>
       <w:r>
-        <w:t>Oprettelse af console app som har til formål at lave api kald til elpriserligenu.dk</w:t>
-      </w:r>
-    </w:p>
-    <w:p>
-      <w:r>
-        <w:t>Begyndt at skrive kode til at lave api kaldene samt skrive til databasen.</w:t>
+        <w:t xml:space="preserve">Oprettelse af </w:t>
+      </w:r>
+      <w:proofErr w:type="spellStart"/>
+      <w:r>
+        <w:t>console</w:t>
+      </w:r>
+      <w:proofErr w:type="spellEnd"/>
+      <w:r>
+        <w:t xml:space="preserve"> app som har til formål at lave </w:t>
+      </w:r>
+      <w:proofErr w:type="spellStart"/>
+      <w:r>
+        <w:t>api</w:t>
+      </w:r>
+      <w:proofErr w:type="spellEnd"/>
+      <w:r>
+        <w:t xml:space="preserve"> kald til elpriserligenu.dk</w:t>
+      </w:r>
+    </w:p>
+    <w:p>
+      <w:r>
+        <w:t xml:space="preserve">Begyndt at skrive kode til at lave </w:t>
+      </w:r>
+      <w:proofErr w:type="spellStart"/>
+      <w:r>
+        <w:t>api</w:t>
+      </w:r>
+      <w:proofErr w:type="spellEnd"/>
+      <w:r>
+        <w:t xml:space="preserve"> kaldene samt skrive til databasen.</w:t>
       </w:r>
     </w:p>
     <w:p/>
@@ -165,18 +310,167 @@
     </w:p>
     <w:p>
       <w:r>
-        <w:t>Påbegyndt skrivelse af kravspecfikation.</w:t>
-      </w:r>
-    </w:p>
-    <w:p>
-      <w:r>
-        <w:t xml:space="preserve">Har opsat RFID reader på en arduino og opsat LED display på en ardurino samt jeg har brugt protkolen I2C som giver muglihed for at kummiker mellem arduinoer over 2 pins </w:t>
-      </w:r>
-    </w:p>
-    <w:p>
-      <w:r>
-        <w:t>Jeg har stød på problemer med RFID readen ikke ville skrive noget fordi arduinoen sallted når man ville opload det løste jeg ved at skifte arduinoen ud jeg har haft problemer med I2C protkoden i form af hvordan den skulle sætte op både hvlike pine der skulle bruges på de forskille arduino typer og hvordan man bare sende en simple bedskde</w:t>
-      </w:r>
+        <w:t xml:space="preserve">Påbegyndt skrivelse af </w:t>
+      </w:r>
+      <w:proofErr w:type="spellStart"/>
+      <w:r>
+        <w:t>kravspecfikation</w:t>
+      </w:r>
+      <w:proofErr w:type="spellEnd"/>
+      <w:r>
+        <w:t>.</w:t>
+      </w:r>
+    </w:p>
+    <w:p>
+      <w:r>
+        <w:t xml:space="preserve">Har opsat RFID </w:t>
+      </w:r>
+      <w:proofErr w:type="spellStart"/>
+      <w:r>
+        <w:t>reader</w:t>
+      </w:r>
+      <w:proofErr w:type="spellEnd"/>
+      <w:r>
+        <w:t xml:space="preserve"> på en </w:t>
+      </w:r>
+      <w:proofErr w:type="spellStart"/>
+      <w:r>
+        <w:t>arduino</w:t>
+      </w:r>
+      <w:proofErr w:type="spellEnd"/>
+      <w:r>
+        <w:t xml:space="preserve"> og opsat LED display på en </w:t>
+      </w:r>
+      <w:proofErr w:type="spellStart"/>
+      <w:r>
+        <w:t>ardurino</w:t>
+      </w:r>
+      <w:proofErr w:type="spellEnd"/>
+      <w:r>
+        <w:t xml:space="preserve"> samt jeg har brugt </w:t>
+      </w:r>
+      <w:proofErr w:type="spellStart"/>
+      <w:r>
+        <w:t>protkolen</w:t>
+      </w:r>
+      <w:proofErr w:type="spellEnd"/>
+      <w:r>
+        <w:t xml:space="preserve"> I2C som giver </w:t>
+      </w:r>
+      <w:proofErr w:type="spellStart"/>
+      <w:r>
+        <w:t>muglihed</w:t>
+      </w:r>
+      <w:proofErr w:type="spellEnd"/>
+      <w:r>
+        <w:t xml:space="preserve"> for at </w:t>
+      </w:r>
+      <w:proofErr w:type="spellStart"/>
+      <w:r>
+        <w:t>kummiker</w:t>
+      </w:r>
+      <w:proofErr w:type="spellEnd"/>
+      <w:r>
+        <w:t xml:space="preserve"> mellem </w:t>
+      </w:r>
+      <w:proofErr w:type="spellStart"/>
+      <w:r>
+        <w:t>arduinoer</w:t>
+      </w:r>
+      <w:proofErr w:type="spellEnd"/>
+      <w:r>
+        <w:t xml:space="preserve"> over 2 </w:t>
+      </w:r>
+      <w:proofErr w:type="spellStart"/>
+      <w:r>
+        <w:t>pins</w:t>
+      </w:r>
+      <w:proofErr w:type="spellEnd"/>
+      <w:r>
+        <w:t xml:space="preserve"> </w:t>
+      </w:r>
+    </w:p>
+    <w:p>
+      <w:r>
+        <w:t xml:space="preserve">Jeg har stød på problemer med RFID </w:t>
+      </w:r>
+      <w:proofErr w:type="spellStart"/>
+      <w:r>
+        <w:t>readen</w:t>
+      </w:r>
+      <w:proofErr w:type="spellEnd"/>
+      <w:r>
+        <w:t xml:space="preserve"> ikke ville skrive noget fordi </w:t>
+      </w:r>
+      <w:proofErr w:type="spellStart"/>
+      <w:r>
+        <w:t>arduinoen</w:t>
+      </w:r>
+      <w:proofErr w:type="spellEnd"/>
+      <w:r>
+        <w:t xml:space="preserve"> </w:t>
+      </w:r>
+      <w:proofErr w:type="spellStart"/>
+      <w:r>
+        <w:t>sallted</w:t>
+      </w:r>
+      <w:proofErr w:type="spellEnd"/>
+      <w:r>
+        <w:t xml:space="preserve"> når man ville </w:t>
+      </w:r>
+      <w:proofErr w:type="spellStart"/>
+      <w:r>
+        <w:t>opload</w:t>
+      </w:r>
+      <w:proofErr w:type="spellEnd"/>
+      <w:r>
+        <w:t xml:space="preserve"> det løste jeg ved at skifte </w:t>
+      </w:r>
+      <w:proofErr w:type="spellStart"/>
+      <w:r>
+        <w:t>arduinoen</w:t>
+      </w:r>
+      <w:proofErr w:type="spellEnd"/>
+      <w:r>
+        <w:t xml:space="preserve"> ud jeg har haft problemer med I2C </w:t>
+      </w:r>
+      <w:proofErr w:type="spellStart"/>
+      <w:r>
+        <w:t>protkoden</w:t>
+      </w:r>
+      <w:proofErr w:type="spellEnd"/>
+      <w:r>
+        <w:t xml:space="preserve"> i form af hvordan den skulle sætte op både </w:t>
+      </w:r>
+      <w:proofErr w:type="spellStart"/>
+      <w:r>
+        <w:t>hvlike</w:t>
+      </w:r>
+      <w:proofErr w:type="spellEnd"/>
+      <w:r>
+        <w:t xml:space="preserve"> pine der skulle bruges på de </w:t>
+      </w:r>
+      <w:proofErr w:type="spellStart"/>
+      <w:r>
+        <w:t>forskille</w:t>
+      </w:r>
+      <w:proofErr w:type="spellEnd"/>
+      <w:r>
+        <w:t xml:space="preserve"> </w:t>
+      </w:r>
+      <w:proofErr w:type="spellStart"/>
+      <w:r>
+        <w:t>arduino</w:t>
+      </w:r>
+      <w:proofErr w:type="spellEnd"/>
+      <w:r>
+        <w:t xml:space="preserve"> typer og hvordan man bare sende en simple </w:t>
+      </w:r>
+      <w:proofErr w:type="spellStart"/>
+      <w:r>
+        <w:t>bedskde</w:t>
+      </w:r>
+      <w:proofErr w:type="spellEnd"/>
     </w:p>
     <w:p/>
     <w:p>
@@ -197,7 +491,15 @@
     </w:p>
     <w:p>
       <w:r>
-        <w:t>Lavet transact sql scripts til op</w:t>
+        <w:t xml:space="preserve">Lavet </w:t>
+      </w:r>
+      <w:proofErr w:type="spellStart"/>
+      <w:r>
+        <w:t>transact</w:t>
+      </w:r>
+      <w:proofErr w:type="spellEnd"/>
+      <w:r>
+        <w:t xml:space="preserve"> sql scripts til op</w:t>
       </w:r>
       <w:r>
         <w:t>rettelse af database, tabel og storeprocedures som skal bruges til klienten.</w:t>
@@ -205,7 +507,87 @@
     </w:p>
     <w:p>
       <w:r>
-        <w:t>Stødte på problemer i forhold til DateTime datoformatet når det bliver læst fra Json til DateTime objekt så er det i default dd-MM-yyyy format men når der læses fra databasen så er det i yyyy-MM-dd format hvilket har givet problemer. Løsningen blev at lave en datoformat konvertering på apiklienten som sker når dataen skrives eller hentes fra databasen.</w:t>
+        <w:t xml:space="preserve">Stødte på problemer i forhold til </w:t>
+      </w:r>
+      <w:proofErr w:type="spellStart"/>
+      <w:r>
+        <w:t>DateTime</w:t>
+      </w:r>
+      <w:proofErr w:type="spellEnd"/>
+      <w:r>
+        <w:t xml:space="preserve"> </w:t>
+      </w:r>
+      <w:proofErr w:type="spellStart"/>
+      <w:r>
+        <w:t>datoformatet</w:t>
+      </w:r>
+      <w:proofErr w:type="spellEnd"/>
+      <w:r>
+        <w:t xml:space="preserve"> når det bliver læst fra </w:t>
+      </w:r>
+      <w:proofErr w:type="spellStart"/>
+      <w:r>
+        <w:t>Json</w:t>
+      </w:r>
+      <w:proofErr w:type="spellEnd"/>
+      <w:r>
+        <w:t xml:space="preserve"> til </w:t>
+      </w:r>
+      <w:proofErr w:type="spellStart"/>
+      <w:r>
+        <w:t>DateTime</w:t>
+      </w:r>
+      <w:proofErr w:type="spellEnd"/>
+      <w:r>
+        <w:t xml:space="preserve"> objekt så er det i default </w:t>
+      </w:r>
+      <w:proofErr w:type="spellStart"/>
+      <w:r>
+        <w:t>dd</w:t>
+      </w:r>
+      <w:proofErr w:type="spellEnd"/>
+      <w:r>
+        <w:t>-MM-</w:t>
+      </w:r>
+      <w:proofErr w:type="spellStart"/>
+      <w:r>
+        <w:t>yyyy</w:t>
+      </w:r>
+      <w:proofErr w:type="spellEnd"/>
+      <w:r>
+        <w:t xml:space="preserve"> format men når der læses fra databasen så er det i </w:t>
+      </w:r>
+      <w:proofErr w:type="spellStart"/>
+      <w:r>
+        <w:t>yyyy</w:t>
+      </w:r>
+      <w:proofErr w:type="spellEnd"/>
+      <w:r>
+        <w:t>-MM-</w:t>
+      </w:r>
+      <w:proofErr w:type="spellStart"/>
+      <w:r>
+        <w:t>dd</w:t>
+      </w:r>
+      <w:proofErr w:type="spellEnd"/>
+      <w:r>
+        <w:t xml:space="preserve"> format hvilket har givet problemer. Løsningen blev at lave en </w:t>
+      </w:r>
+      <w:proofErr w:type="spellStart"/>
+      <w:r>
+        <w:t>datoformat</w:t>
+      </w:r>
+      <w:proofErr w:type="spellEnd"/>
+      <w:r>
+        <w:t xml:space="preserve"> konvertering på apiklienten som sker når </w:t>
+      </w:r>
+      <w:proofErr w:type="spellStart"/>
+      <w:r>
+        <w:t>dataen</w:t>
+      </w:r>
+      <w:proofErr w:type="spellEnd"/>
+      <w:r>
+        <w:t xml:space="preserve"> skrives eller hentes fra databasen.</w:t>
       </w:r>
     </w:p>
     <w:p/>
@@ -317,8 +699,18 @@
                                 <w:szCs w:val="18"/>
                                 <w:lang w:val="en-GB"/>
                               </w:rPr>
-                              <w:t>// Master kode</w:t>
+                              <w:t xml:space="preserve">// Master </w:t>
                             </w:r>
+                            <w:proofErr w:type="spellStart"/>
+                            <w:r>
+                              <w:rPr>
+                                <w:sz w:val="18"/>
+                                <w:szCs w:val="18"/>
+                                <w:lang w:val="en-GB"/>
+                              </w:rPr>
+                              <w:t>kode</w:t>
+                            </w:r>
+                            <w:proofErr w:type="spellEnd"/>
                           </w:p>
                           <w:p>
                             <w:pPr>
@@ -335,7 +727,25 @@
                                 <w:szCs w:val="18"/>
                                 <w:lang w:val="en-GB"/>
                               </w:rPr>
-                              <w:t xml:space="preserve">#include &lt;Wire.h&gt; </w:t>
+                              <w:t>#include &lt;</w:t>
+                            </w:r>
+                            <w:proofErr w:type="spellStart"/>
+                            <w:r>
+                              <w:rPr>
+                                <w:sz w:val="18"/>
+                                <w:szCs w:val="18"/>
+                                <w:lang w:val="en-GB"/>
+                              </w:rPr>
+                              <w:t>Wire.h</w:t>
+                            </w:r>
+                            <w:proofErr w:type="spellEnd"/>
+                            <w:r>
+                              <w:rPr>
+                                <w:sz w:val="18"/>
+                                <w:szCs w:val="18"/>
+                                <w:lang w:val="en-GB"/>
+                              </w:rPr>
+                              <w:t xml:space="preserve">&gt; </w:t>
                             </w:r>
                           </w:p>
                           <w:p>
@@ -373,13 +783,23 @@
                               </w:rPr>
                               <w:t xml:space="preserve">     </w:t>
                             </w:r>
+                            <w:proofErr w:type="spellStart"/>
                             <w:r>
                               <w:rPr>
                                 <w:sz w:val="18"/>
                                 <w:szCs w:val="18"/>
                                 <w:lang w:val="en-GB"/>
                               </w:rPr>
-                              <w:t xml:space="preserve">Wire.begin(); </w:t>
+                              <w:t>Wire.begin</w:t>
+                            </w:r>
+                            <w:proofErr w:type="spellEnd"/>
+                            <w:r>
+                              <w:rPr>
+                                <w:sz w:val="18"/>
+                                <w:szCs w:val="18"/>
+                                <w:lang w:val="en-GB"/>
+                              </w:rPr>
+                              <w:t xml:space="preserve">(); </w:t>
                             </w:r>
                           </w:p>
                           <w:p>
@@ -399,13 +819,23 @@
                               </w:rPr>
                               <w:t xml:space="preserve">     </w:t>
                             </w:r>
+                            <w:proofErr w:type="spellStart"/>
                             <w:r>
                               <w:rPr>
                                 <w:sz w:val="18"/>
                                 <w:szCs w:val="18"/>
                                 <w:lang w:val="en-GB"/>
                               </w:rPr>
-                              <w:t xml:space="preserve">Serial.begin(9600); </w:t>
+                              <w:t>Serial.begin</w:t>
+                            </w:r>
+                            <w:proofErr w:type="spellEnd"/>
+                            <w:r>
+                              <w:rPr>
+                                <w:sz w:val="18"/>
+                                <w:szCs w:val="18"/>
+                                <w:lang w:val="en-GB"/>
+                              </w:rPr>
+                              <w:t xml:space="preserve">(9600); </w:t>
                             </w:r>
                           </w:p>
                           <w:p>
@@ -461,13 +891,23 @@
                               </w:rPr>
                               <w:t xml:space="preserve">     </w:t>
                             </w:r>
+                            <w:proofErr w:type="spellStart"/>
                             <w:r>
                               <w:rPr>
                                 <w:sz w:val="18"/>
                                 <w:szCs w:val="18"/>
                                 <w:lang w:val="en-GB"/>
                               </w:rPr>
-                              <w:t xml:space="preserve">Wire.beginTransmission(0x08); </w:t>
+                              <w:t>Wire.beginTransmission</w:t>
+                            </w:r>
+                            <w:proofErr w:type="spellEnd"/>
+                            <w:r>
+                              <w:rPr>
+                                <w:sz w:val="18"/>
+                                <w:szCs w:val="18"/>
+                                <w:lang w:val="en-GB"/>
+                              </w:rPr>
+                              <w:t xml:space="preserve">(0x08); </w:t>
                             </w:r>
                           </w:p>
                           <w:p>
@@ -487,13 +927,23 @@
                               </w:rPr>
                               <w:t xml:space="preserve">     </w:t>
                             </w:r>
+                            <w:proofErr w:type="spellStart"/>
                             <w:r>
                               <w:rPr>
                                 <w:sz w:val="18"/>
                                 <w:szCs w:val="18"/>
                                 <w:lang w:val="en-GB"/>
                               </w:rPr>
-                              <w:t xml:space="preserve">Wire.write("some text");  </w:t>
+                              <w:t>Wire.write</w:t>
+                            </w:r>
+                            <w:proofErr w:type="spellEnd"/>
+                            <w:r>
+                              <w:rPr>
+                                <w:sz w:val="18"/>
+                                <w:szCs w:val="18"/>
+                                <w:lang w:val="en-GB"/>
+                              </w:rPr>
+                              <w:t xml:space="preserve">("some text");  </w:t>
                             </w:r>
                           </w:p>
                           <w:p>
@@ -531,13 +981,23 @@
                               </w:rPr>
                               <w:t xml:space="preserve">     </w:t>
                             </w:r>
+                            <w:proofErr w:type="spellStart"/>
                             <w:r>
                               <w:rPr>
                                 <w:sz w:val="18"/>
                                 <w:szCs w:val="18"/>
                                 <w:lang w:val="en-GB"/>
                               </w:rPr>
-                              <w:t xml:space="preserve">Wire.requestFrom(0x08, 6); </w:t>
+                              <w:t>Wire.requestFrom</w:t>
+                            </w:r>
+                            <w:proofErr w:type="spellEnd"/>
+                            <w:r>
+                              <w:rPr>
+                                <w:sz w:val="18"/>
+                                <w:szCs w:val="18"/>
+                                <w:lang w:val="en-GB"/>
+                              </w:rPr>
+                              <w:t xml:space="preserve">(0x08, 6); </w:t>
                             </w:r>
                           </w:p>
                           <w:p>
@@ -563,7 +1023,25 @@
                                 <w:szCs w:val="18"/>
                                 <w:lang w:val="en-GB"/>
                               </w:rPr>
-                              <w:t xml:space="preserve">while(Wire.available()) { </w:t>
+                              <w:t>while(</w:t>
+                            </w:r>
+                            <w:proofErr w:type="spellStart"/>
+                            <w:r>
+                              <w:rPr>
+                                <w:sz w:val="18"/>
+                                <w:szCs w:val="18"/>
+                                <w:lang w:val="en-GB"/>
+                              </w:rPr>
+                              <w:t>Wire.available</w:t>
+                            </w:r>
+                            <w:proofErr w:type="spellEnd"/>
+                            <w:r>
+                              <w:rPr>
+                                <w:sz w:val="18"/>
+                                <w:szCs w:val="18"/>
+                                <w:lang w:val="en-GB"/>
+                              </w:rPr>
+                              <w:t xml:space="preserve">()) { </w:t>
                             </w:r>
                           </w:p>
                           <w:p>
@@ -589,7 +1067,25 @@
                                 <w:szCs w:val="18"/>
                                 <w:lang w:val="en-GB"/>
                               </w:rPr>
-                              <w:t xml:space="preserve">char c = Wire.read(); </w:t>
+                              <w:t xml:space="preserve">char c = </w:t>
+                            </w:r>
+                            <w:proofErr w:type="spellStart"/>
+                            <w:r>
+                              <w:rPr>
+                                <w:sz w:val="18"/>
+                                <w:szCs w:val="18"/>
+                                <w:lang w:val="en-GB"/>
+                              </w:rPr>
+                              <w:t>Wire.read</w:t>
+                            </w:r>
+                            <w:proofErr w:type="spellEnd"/>
+                            <w:r>
+                              <w:rPr>
+                                <w:sz w:val="18"/>
+                                <w:szCs w:val="18"/>
+                                <w:lang w:val="en-GB"/>
+                              </w:rPr>
+                              <w:t xml:space="preserve">(); </w:t>
                             </w:r>
                           </w:p>
                           <w:p>
@@ -608,12 +1104,21 @@
                               </w:rPr>
                               <w:t xml:space="preserve">        </w:t>
                             </w:r>
+                            <w:proofErr w:type="spellStart"/>
                             <w:r>
                               <w:rPr>
                                 <w:sz w:val="18"/>
                                 <w:szCs w:val="18"/>
                               </w:rPr>
-                              <w:t>Serial.print(c);</w:t>
+                              <w:t>Serial.print</w:t>
+                            </w:r>
+                            <w:proofErr w:type="spellEnd"/>
+                            <w:r>
+                              <w:rPr>
+                                <w:sz w:val="18"/>
+                                <w:szCs w:val="18"/>
+                              </w:rPr>
+                              <w:t>(c);</w:t>
                             </w:r>
                           </w:p>
                           <w:p>
@@ -654,12 +1159,21 @@
                               </w:rPr>
                               <w:t xml:space="preserve">    </w:t>
                             </w:r>
+                            <w:proofErr w:type="spellStart"/>
                             <w:r>
                               <w:rPr>
                                 <w:sz w:val="18"/>
                                 <w:szCs w:val="18"/>
                               </w:rPr>
-                              <w:t xml:space="preserve">delay(500); </w:t>
+                              <w:t>delay</w:t>
+                            </w:r>
+                            <w:proofErr w:type="spellEnd"/>
+                            <w:r>
+                              <w:rPr>
+                                <w:sz w:val="18"/>
+                                <w:szCs w:val="18"/>
+                              </w:rPr>
+                              <w:t xml:space="preserve">(500); </w:t>
                             </w:r>
                           </w:p>
                           <w:p>
@@ -757,8 +1271,18 @@
                           <w:szCs w:val="18"/>
                           <w:lang w:val="en-GB"/>
                         </w:rPr>
-                        <w:t>// Master kode</w:t>
+                        <w:t xml:space="preserve">// Master </w:t>
                       </w:r>
+                      <w:proofErr w:type="spellStart"/>
+                      <w:r>
+                        <w:rPr>
+                          <w:sz w:val="18"/>
+                          <w:szCs w:val="18"/>
+                          <w:lang w:val="en-GB"/>
+                        </w:rPr>
+                        <w:t>kode</w:t>
+                      </w:r>
+                      <w:proofErr w:type="spellEnd"/>
                     </w:p>
                     <w:p>
                       <w:pPr>
@@ -775,7 +1299,25 @@
                           <w:szCs w:val="18"/>
                           <w:lang w:val="en-GB"/>
                         </w:rPr>
-                        <w:t xml:space="preserve">#include &lt;Wire.h&gt; </w:t>
+                        <w:t>#include &lt;</w:t>
+                      </w:r>
+                      <w:proofErr w:type="spellStart"/>
+                      <w:r>
+                        <w:rPr>
+                          <w:sz w:val="18"/>
+                          <w:szCs w:val="18"/>
+                          <w:lang w:val="en-GB"/>
+                        </w:rPr>
+                        <w:t>Wire.h</w:t>
+                      </w:r>
+                      <w:proofErr w:type="spellEnd"/>
+                      <w:r>
+                        <w:rPr>
+                          <w:sz w:val="18"/>
+                          <w:szCs w:val="18"/>
+                          <w:lang w:val="en-GB"/>
+                        </w:rPr>
+                        <w:t xml:space="preserve">&gt; </w:t>
                       </w:r>
                     </w:p>
                     <w:p>
@@ -813,13 +1355,23 @@
                         </w:rPr>
                         <w:t xml:space="preserve">     </w:t>
                       </w:r>
+                      <w:proofErr w:type="spellStart"/>
                       <w:r>
                         <w:rPr>
                           <w:sz w:val="18"/>
                           <w:szCs w:val="18"/>
                           <w:lang w:val="en-GB"/>
                         </w:rPr>
-                        <w:t xml:space="preserve">Wire.begin(); </w:t>
+                        <w:t>Wire.begin</w:t>
+                      </w:r>
+                      <w:proofErr w:type="spellEnd"/>
+                      <w:r>
+                        <w:rPr>
+                          <w:sz w:val="18"/>
+                          <w:szCs w:val="18"/>
+                          <w:lang w:val="en-GB"/>
+                        </w:rPr>
+                        <w:t xml:space="preserve">(); </w:t>
                       </w:r>
                     </w:p>
                     <w:p>
@@ -839,13 +1391,23 @@
                         </w:rPr>
                         <w:t xml:space="preserve">     </w:t>
                       </w:r>
+                      <w:proofErr w:type="spellStart"/>
                       <w:r>
                         <w:rPr>
                           <w:sz w:val="18"/>
                           <w:szCs w:val="18"/>
                           <w:lang w:val="en-GB"/>
                         </w:rPr>
-                        <w:t xml:space="preserve">Serial.begin(9600); </w:t>
+                        <w:t>Serial.begin</w:t>
+                      </w:r>
+                      <w:proofErr w:type="spellEnd"/>
+                      <w:r>
+                        <w:rPr>
+                          <w:sz w:val="18"/>
+                          <w:szCs w:val="18"/>
+                          <w:lang w:val="en-GB"/>
+                        </w:rPr>
+                        <w:t xml:space="preserve">(9600); </w:t>
                       </w:r>
                     </w:p>
                     <w:p>
@@ -901,13 +1463,23 @@
                         </w:rPr>
                         <w:t xml:space="preserve">     </w:t>
                       </w:r>
+                      <w:proofErr w:type="spellStart"/>
                       <w:r>
                         <w:rPr>
                           <w:sz w:val="18"/>
                           <w:szCs w:val="18"/>
                           <w:lang w:val="en-GB"/>
                         </w:rPr>
-                        <w:t xml:space="preserve">Wire.beginTransmission(0x08); </w:t>
+                        <w:t>Wire.beginTransmission</w:t>
+                      </w:r>
+                      <w:proofErr w:type="spellEnd"/>
+                      <w:r>
+                        <w:rPr>
+                          <w:sz w:val="18"/>
+                          <w:szCs w:val="18"/>
+                          <w:lang w:val="en-GB"/>
+                        </w:rPr>
+                        <w:t xml:space="preserve">(0x08); </w:t>
                       </w:r>
                     </w:p>
                     <w:p>
@@ -927,13 +1499,23 @@
                         </w:rPr>
                         <w:t xml:space="preserve">     </w:t>
                       </w:r>
+                      <w:proofErr w:type="spellStart"/>
                       <w:r>
                         <w:rPr>
                           <w:sz w:val="18"/>
                           <w:szCs w:val="18"/>
                           <w:lang w:val="en-GB"/>
                         </w:rPr>
-                        <w:t xml:space="preserve">Wire.write("some text");  </w:t>
+                        <w:t>Wire.write</w:t>
+                      </w:r>
+                      <w:proofErr w:type="spellEnd"/>
+                      <w:r>
+                        <w:rPr>
+                          <w:sz w:val="18"/>
+                          <w:szCs w:val="18"/>
+                          <w:lang w:val="en-GB"/>
+                        </w:rPr>
+                        <w:t xml:space="preserve">("some text");  </w:t>
                       </w:r>
                     </w:p>
                     <w:p>
@@ -971,13 +1553,23 @@
                         </w:rPr>
                         <w:t xml:space="preserve">     </w:t>
                       </w:r>
+                      <w:proofErr w:type="spellStart"/>
                       <w:r>
                         <w:rPr>
                           <w:sz w:val="18"/>
                           <w:szCs w:val="18"/>
                           <w:lang w:val="en-GB"/>
                         </w:rPr>
-                        <w:t xml:space="preserve">Wire.requestFrom(0x08, 6); </w:t>
+                        <w:t>Wire.requestFrom</w:t>
+                      </w:r>
+                      <w:proofErr w:type="spellEnd"/>
+                      <w:r>
+                        <w:rPr>
+                          <w:sz w:val="18"/>
+                          <w:szCs w:val="18"/>
+                          <w:lang w:val="en-GB"/>
+                        </w:rPr>
+                        <w:t xml:space="preserve">(0x08, 6); </w:t>
                       </w:r>
                     </w:p>
                     <w:p>
@@ -1003,7 +1595,25 @@
                           <w:szCs w:val="18"/>
                           <w:lang w:val="en-GB"/>
                         </w:rPr>
-                        <w:t xml:space="preserve">while(Wire.available()) { </w:t>
+                        <w:t>while(</w:t>
+                      </w:r>
+                      <w:proofErr w:type="spellStart"/>
+                      <w:r>
+                        <w:rPr>
+                          <w:sz w:val="18"/>
+                          <w:szCs w:val="18"/>
+                          <w:lang w:val="en-GB"/>
+                        </w:rPr>
+                        <w:t>Wire.available</w:t>
+                      </w:r>
+                      <w:proofErr w:type="spellEnd"/>
+                      <w:r>
+                        <w:rPr>
+                          <w:sz w:val="18"/>
+                          <w:szCs w:val="18"/>
+                          <w:lang w:val="en-GB"/>
+                        </w:rPr>
+                        <w:t xml:space="preserve">()) { </w:t>
                       </w:r>
                     </w:p>
                     <w:p>
@@ -1029,7 +1639,25 @@
                           <w:szCs w:val="18"/>
                           <w:lang w:val="en-GB"/>
                         </w:rPr>
-                        <w:t xml:space="preserve">char c = Wire.read(); </w:t>
+                        <w:t xml:space="preserve">char c = </w:t>
+                      </w:r>
+                      <w:proofErr w:type="spellStart"/>
+                      <w:r>
+                        <w:rPr>
+                          <w:sz w:val="18"/>
+                          <w:szCs w:val="18"/>
+                          <w:lang w:val="en-GB"/>
+                        </w:rPr>
+                        <w:t>Wire.read</w:t>
+                      </w:r>
+                      <w:proofErr w:type="spellEnd"/>
+                      <w:r>
+                        <w:rPr>
+                          <w:sz w:val="18"/>
+                          <w:szCs w:val="18"/>
+                          <w:lang w:val="en-GB"/>
+                        </w:rPr>
+                        <w:t xml:space="preserve">(); </w:t>
                       </w:r>
                     </w:p>
                     <w:p>
@@ -1048,12 +1676,21 @@
                         </w:rPr>
                         <w:t xml:space="preserve">        </w:t>
                       </w:r>
+                      <w:proofErr w:type="spellStart"/>
                       <w:r>
                         <w:rPr>
                           <w:sz w:val="18"/>
                           <w:szCs w:val="18"/>
                         </w:rPr>
-                        <w:t>Serial.print(c);</w:t>
+                        <w:t>Serial.print</w:t>
+                      </w:r>
+                      <w:proofErr w:type="spellEnd"/>
+                      <w:r>
+                        <w:rPr>
+                          <w:sz w:val="18"/>
+                          <w:szCs w:val="18"/>
+                        </w:rPr>
+                        <w:t>(c);</w:t>
                       </w:r>
                     </w:p>
                     <w:p>
@@ -1094,12 +1731,21 @@
                         </w:rPr>
                         <w:t xml:space="preserve">    </w:t>
                       </w:r>
+                      <w:proofErr w:type="spellStart"/>
                       <w:r>
                         <w:rPr>
                           <w:sz w:val="18"/>
                           <w:szCs w:val="18"/>
                         </w:rPr>
-                        <w:t xml:space="preserve">delay(500); </w:t>
+                        <w:t>delay</w:t>
+                      </w:r>
+                      <w:proofErr w:type="spellEnd"/>
+                      <w:r>
+                        <w:rPr>
+                          <w:sz w:val="18"/>
+                          <w:szCs w:val="18"/>
+                        </w:rPr>
+                        <w:t xml:space="preserve">(500); </w:t>
                       </w:r>
                     </w:p>
                     <w:p>
@@ -1143,13 +1789,58 @@
           </mc:Fallback>
         </mc:AlternateContent>
       </w:r>
-      <w:r>
-        <w:t>idag har jeg lavet I2C forbindelse imellem en master og 2 slaver hvor det ene slave skriver til display og det anden validere på om det master´en sender er validt ved brug af mock data</w:t>
-      </w:r>
-    </w:p>
-    <w:p>
-      <w:r>
-        <w:t xml:space="preserve">jeg støtte på et problem hvordan man skulle få en master til at snakke sammen med 1 slave ved brug af `Wire.requestFrom(xx, 6)` mit problem var at hvordan jeg skulle sende en string med så parammeter det løste jeg ved at skrive koden </w:t>
+      <w:proofErr w:type="spellStart"/>
+      <w:r>
+        <w:t>idag</w:t>
+      </w:r>
+      <w:proofErr w:type="spellEnd"/>
+      <w:r>
+        <w:t xml:space="preserve"> har jeg lavet I2C forbindelse imellem en master og 2 slaver hvor det ene slave skriver til display og det anden validere på om det </w:t>
+      </w:r>
+      <w:proofErr w:type="spellStart"/>
+      <w:r>
+        <w:t>master´en</w:t>
+      </w:r>
+      <w:proofErr w:type="spellEnd"/>
+      <w:r>
+        <w:t xml:space="preserve"> sender er validt ved brug af </w:t>
+      </w:r>
+      <w:proofErr w:type="spellStart"/>
+      <w:r>
+        <w:t>mock</w:t>
+      </w:r>
+      <w:proofErr w:type="spellEnd"/>
+      <w:r>
+        <w:t xml:space="preserve"> data</w:t>
+      </w:r>
+    </w:p>
+    <w:p>
+      <w:r>
+        <w:t>jeg støtte på et problem hvordan man skulle få en master til at snakke sammen med 1 slave ved brug af `</w:t>
+      </w:r>
+      <w:proofErr w:type="spellStart"/>
+      <w:r>
+        <w:t>Wire.requestFrom</w:t>
+      </w:r>
+      <w:proofErr w:type="spellEnd"/>
+      <w:r>
+        <w:t xml:space="preserve">(xx, 6)` mit problem var at hvordan jeg skulle sende en </w:t>
+      </w:r>
+      <w:proofErr w:type="spellStart"/>
+      <w:r>
+        <w:t>string</w:t>
+      </w:r>
+      <w:proofErr w:type="spellEnd"/>
+      <w:r>
+        <w:t xml:space="preserve"> med så </w:t>
+      </w:r>
+      <w:proofErr w:type="spellStart"/>
+      <w:r>
+        <w:t>parammeter</w:t>
+      </w:r>
+      <w:proofErr w:type="spellEnd"/>
+      <w:r>
+        <w:t xml:space="preserve"> det løste jeg ved at skrive koden </w:t>
       </w:r>
       <w:r>
         <w:sym w:font="Wingdings" w:char="F0E0"/>
@@ -1165,17 +1856,97 @@
     </w:p>
     <w:p>
       <w:r>
-        <w:t xml:space="preserve">Det jeg gør er at først sender jeg den text jeg skal ha på slave fra masterne og derefter requester response fra slaven </w:t>
-      </w:r>
-    </w:p>
-    <w:p>
-      <w:r>
-        <w:t>jeg har skrivet dokumition på I2C hvad, hvordan og hvilke pinne man skal bruge</w:t>
-      </w:r>
-    </w:p>
-    <w:p>
-      <w:r>
-        <w:t>jeg har lavet et circuit dirgram over arduino (I2C, RFID og skræm setup)</w:t>
+        <w:t xml:space="preserve">Det jeg gør er at først sender jeg den </w:t>
+      </w:r>
+      <w:proofErr w:type="spellStart"/>
+      <w:r>
+        <w:t>text</w:t>
+      </w:r>
+      <w:proofErr w:type="spellEnd"/>
+      <w:r>
+        <w:t xml:space="preserve"> jeg skal ha på slave fra masterne og derefter </w:t>
+      </w:r>
+      <w:proofErr w:type="spellStart"/>
+      <w:r>
+        <w:t>requester</w:t>
+      </w:r>
+      <w:proofErr w:type="spellEnd"/>
+      <w:r>
+        <w:t xml:space="preserve"> </w:t>
+      </w:r>
+      <w:proofErr w:type="spellStart"/>
+      <w:r>
+        <w:t>response</w:t>
+      </w:r>
+      <w:proofErr w:type="spellEnd"/>
+      <w:r>
+        <w:t xml:space="preserve"> fra slaven </w:t>
+      </w:r>
+    </w:p>
+    <w:p>
+      <w:r>
+        <w:t xml:space="preserve">jeg har </w:t>
+      </w:r>
+      <w:proofErr w:type="spellStart"/>
+      <w:r>
+        <w:t>skrivet</w:t>
+      </w:r>
+      <w:proofErr w:type="spellEnd"/>
+      <w:r>
+        <w:t xml:space="preserve"> </w:t>
+      </w:r>
+      <w:proofErr w:type="spellStart"/>
+      <w:r>
+        <w:t>dokumition</w:t>
+      </w:r>
+      <w:proofErr w:type="spellEnd"/>
+      <w:r>
+        <w:t xml:space="preserve"> på I2C hvad, hvordan og hvilke </w:t>
+      </w:r>
+      <w:proofErr w:type="spellStart"/>
+      <w:r>
+        <w:t>pinne</w:t>
+      </w:r>
+      <w:proofErr w:type="spellEnd"/>
+      <w:r>
+        <w:t xml:space="preserve"> man skal bruge</w:t>
+      </w:r>
+    </w:p>
+    <w:p>
+      <w:r>
+        <w:t xml:space="preserve">jeg har lavet et </w:t>
+      </w:r>
+      <w:proofErr w:type="spellStart"/>
+      <w:r>
+        <w:t>circuit</w:t>
+      </w:r>
+      <w:proofErr w:type="spellEnd"/>
+      <w:r>
+        <w:t xml:space="preserve"> </w:t>
+      </w:r>
+      <w:proofErr w:type="spellStart"/>
+      <w:r>
+        <w:t>dirgram</w:t>
+      </w:r>
+      <w:proofErr w:type="spellEnd"/>
+      <w:r>
+        <w:t xml:space="preserve"> over </w:t>
+      </w:r>
+      <w:proofErr w:type="spellStart"/>
+      <w:r>
+        <w:t>arduino</w:t>
+      </w:r>
+      <w:proofErr w:type="spellEnd"/>
+      <w:r>
+        <w:t xml:space="preserve"> (I2C, RFID og skræm </w:t>
+      </w:r>
+      <w:proofErr w:type="spellStart"/>
+      <w:r>
+        <w:t>setup</w:t>
+      </w:r>
+      <w:proofErr w:type="spellEnd"/>
+      <w:r>
+        <w:t>)</w:t>
       </w:r>
     </w:p>
     <w:p/>
@@ -1186,12 +1957,44 @@
     </w:p>
     <w:p>
       <w:r>
-        <w:t>I dag har jeg primært arbejdet på at installere IIS på serveren. Har igennem hele forløbet stødt på problemer med Standard ”weatherforecast” web api ikke virker når den bliver deployet.</w:t>
-      </w:r>
-    </w:p>
-    <w:p>
-      <w:r>
-        <w:t>Efter en længere debuggingsession fandt jeg frem til at der skulle følgende til.</w:t>
+        <w:t>I dag har jeg primært arbejdet på at installere IIS på serveren. Har igennem hele forløbet stødt på problemer med Standard ”</w:t>
+      </w:r>
+      <w:proofErr w:type="spellStart"/>
+      <w:r>
+        <w:t>weatherforecast</w:t>
+      </w:r>
+      <w:proofErr w:type="spellEnd"/>
+      <w:r>
+        <w:t xml:space="preserve">” web </w:t>
+      </w:r>
+      <w:proofErr w:type="spellStart"/>
+      <w:r>
+        <w:t>api</w:t>
+      </w:r>
+      <w:proofErr w:type="spellEnd"/>
+      <w:r>
+        <w:t xml:space="preserve"> ikke virker når den bliver </w:t>
+      </w:r>
+      <w:proofErr w:type="spellStart"/>
+      <w:r>
+        <w:t>deployet</w:t>
+      </w:r>
+      <w:proofErr w:type="spellEnd"/>
+      <w:r>
+        <w:t>.</w:t>
+      </w:r>
+    </w:p>
+    <w:p>
+      <w:r>
+        <w:t xml:space="preserve">Efter en længere </w:t>
+      </w:r>
+      <w:proofErr w:type="spellStart"/>
+      <w:r>
+        <w:t>debuggingsession</w:t>
+      </w:r>
+      <w:proofErr w:type="spellEnd"/>
+      <w:r>
+        <w:t xml:space="preserve"> fandt jeg frem til at der skulle følgende til.</w:t>
       </w:r>
     </w:p>
     <w:p>
@@ -1202,16 +2005,45 @@
           <w:numId w:val="2"/>
         </w:numPr>
       </w:pPr>
-      <w:r>
-        <w:t xml:space="preserve">dot net core hosting bundle </w:t>
-      </w:r>
-      <w:r>
-        <w:t>til asp dot net core 6.0 skal installeres</w:t>
+      <w:proofErr w:type="spellStart"/>
+      <w:r>
+        <w:t>dot</w:t>
+      </w:r>
+      <w:proofErr w:type="spellEnd"/>
+      <w:r>
+        <w:t xml:space="preserve"> net core </w:t>
+      </w:r>
+      <w:proofErr w:type="spellStart"/>
+      <w:r>
+        <w:t>hosting</w:t>
+      </w:r>
+      <w:proofErr w:type="spellEnd"/>
+      <w:r>
+        <w:t xml:space="preserve"> </w:t>
+      </w:r>
+      <w:proofErr w:type="spellStart"/>
+      <w:r>
+        <w:t>bundle</w:t>
+      </w:r>
+      <w:proofErr w:type="spellEnd"/>
+      <w:r>
+        <w:t xml:space="preserve"> </w:t>
+      </w:r>
+      <w:r>
+        <w:t xml:space="preserve">til asp </w:t>
+      </w:r>
+      <w:proofErr w:type="spellStart"/>
+      <w:r>
+        <w:t>dot</w:t>
+      </w:r>
+      <w:proofErr w:type="spellEnd"/>
+      <w:r>
+        <w:t xml:space="preserve"> net core 6.0 skal installeres</w:t>
       </w:r>
       <w:r>
         <w:br/>
       </w:r>
-      <w:hyperlink r:id="rId7" w:history="1">
+      <w:hyperlink r:id="rId8" w:history="1">
         <w:r>
           <w:rPr>
             <w:rStyle w:val="Hyperlink"/>
@@ -1241,8 +2073,21 @@
         </w:numPr>
       </w:pPr>
       <w:r>
-        <w:t>hvis man ønsker swaggerUI så skal følgende skrives i Program.cs</w:t>
-      </w:r>
+        <w:t xml:space="preserve">hvis man ønsker </w:t>
+      </w:r>
+      <w:proofErr w:type="spellStart"/>
+      <w:r>
+        <w:t>swaggerUI</w:t>
+      </w:r>
+      <w:proofErr w:type="spellEnd"/>
+      <w:r>
+        <w:t xml:space="preserve"> så skal følgende skrives i </w:t>
+      </w:r>
+      <w:proofErr w:type="spellStart"/>
+      <w:r>
+        <w:t>Program.cs</w:t>
+      </w:r>
+      <w:proofErr w:type="spellEnd"/>
     </w:p>
     <w:p>
       <w:pPr>
@@ -1268,7 +2113,7 @@
                     <pic:cNvPicPr/>
                   </pic:nvPicPr>
                   <pic:blipFill>
-                    <a:blip r:embed="rId8"/>
+                    <a:blip r:embed="rId9"/>
                     <a:stretch>
                       <a:fillRect/>
                     </a:stretch>
@@ -1303,7 +2148,23 @@
         </w:numPr>
       </w:pPr>
       <w:r>
-        <w:t>Derefter så kan web api’et blive published med nedenstående indstillinger:</w:t>
+        <w:t xml:space="preserve">Derefter så kan web </w:t>
+      </w:r>
+      <w:proofErr w:type="spellStart"/>
+      <w:r>
+        <w:t>api’et</w:t>
+      </w:r>
+      <w:proofErr w:type="spellEnd"/>
+      <w:r>
+        <w:t xml:space="preserve"> blive </w:t>
+      </w:r>
+      <w:proofErr w:type="spellStart"/>
+      <w:r>
+        <w:t>published</w:t>
+      </w:r>
+      <w:proofErr w:type="spellEnd"/>
+      <w:r>
+        <w:t xml:space="preserve"> med nedenstående indstillinger:</w:t>
       </w:r>
     </w:p>
     <w:p>
@@ -1336,7 +2197,7 @@
                     <pic:cNvPicPr/>
                   </pic:nvPicPr>
                   <pic:blipFill>
-                    <a:blip r:embed="rId9"/>
+                    <a:blip r:embed="rId10"/>
                     <a:stretch>
                       <a:fillRect/>
                     </a:stretch>
@@ -1362,7 +2223,47 @@
         <w:pStyle w:val="ListParagraph"/>
       </w:pPr>
       <w:r>
-        <w:t>Derudover så havde vi en del problemer med at køre apiClienten på Marius maskine han fik en fejl der hed ”cannot convert datetime to nvarchar”, det virkede på min og på serveren. Vi fandt frem at det skyldes hans maskine var sat til ”match Windows Display language” og problemet blev løst ved at sætte regionen til Danish.</w:t>
+        <w:t xml:space="preserve">Derudover så havde vi en del problemer med at køre </w:t>
+      </w:r>
+      <w:proofErr w:type="spellStart"/>
+      <w:r>
+        <w:t>apiClienten</w:t>
+      </w:r>
+      <w:proofErr w:type="spellEnd"/>
+      <w:r>
+        <w:t xml:space="preserve"> på Marius maskine han fik en fejl der hed ”</w:t>
+      </w:r>
+      <w:proofErr w:type="spellStart"/>
+      <w:r>
+        <w:t>cannot</w:t>
+      </w:r>
+      <w:proofErr w:type="spellEnd"/>
+      <w:r>
+        <w:t xml:space="preserve"> </w:t>
+      </w:r>
+      <w:proofErr w:type="spellStart"/>
+      <w:r>
+        <w:t>convert</w:t>
+      </w:r>
+      <w:proofErr w:type="spellEnd"/>
+      <w:r>
+        <w:t xml:space="preserve"> datetime to </w:t>
+      </w:r>
+      <w:proofErr w:type="spellStart"/>
+      <w:r>
+        <w:t>nvarchar</w:t>
+      </w:r>
+      <w:proofErr w:type="spellEnd"/>
+      <w:r>
+        <w:t xml:space="preserve">”, det virkede på min og på serveren. Vi fandt frem at det skyldes hans maskine var sat til ”match Windows Display </w:t>
+      </w:r>
+      <w:proofErr w:type="spellStart"/>
+      <w:r>
+        <w:t>language</w:t>
+      </w:r>
+      <w:proofErr w:type="spellEnd"/>
+      <w:r>
+        <w:t>” og problemet blev løst ved at sætte regionen til Danish.</w:t>
       </w:r>
     </w:p>
     <w:p>
@@ -1389,7 +2290,7 @@
                     <pic:cNvPicPr/>
                   </pic:nvPicPr>
                   <pic:blipFill>
-                    <a:blip r:embed="rId10"/>
+                    <a:blip r:embed="rId11"/>
                     <a:stretch>
                       <a:fillRect/>
                     </a:stretch>
@@ -1431,13 +2332,87 @@
       </w:r>
     </w:p>
     <w:p>
-      <w:r>
-        <w:t>idag har jeg lavet klasse diagram over ApiClient koden og retteded et små ting så som klasse navn på DTO klasse og andre, stave fejl og formatered whitespace</w:t>
-      </w:r>
-    </w:p>
-    <w:p>
-      <w:r>
-        <w:t xml:space="preserve">jeg støtte på en fejl da prøvet at ApiClient koden at "Error converting data type nvarchar to datetime" og kunne ikke forstå hvorfor det ikke virkede fordi det virkede på Mathias´s computer </w:t>
+      <w:proofErr w:type="spellStart"/>
+      <w:r>
+        <w:t>idag</w:t>
+      </w:r>
+      <w:proofErr w:type="spellEnd"/>
+      <w:r>
+        <w:t xml:space="preserve"> har jeg lavet klasse diagram over </w:t>
+      </w:r>
+      <w:proofErr w:type="spellStart"/>
+      <w:r>
+        <w:t>ApiClient</w:t>
+      </w:r>
+      <w:proofErr w:type="spellEnd"/>
+      <w:r>
+        <w:t xml:space="preserve"> koden og </w:t>
+      </w:r>
+      <w:proofErr w:type="spellStart"/>
+      <w:r>
+        <w:t>retteded</w:t>
+      </w:r>
+      <w:proofErr w:type="spellEnd"/>
+      <w:r>
+        <w:t xml:space="preserve"> et små ting så som klasse navn på DTO klasse og andre, stave fejl og </w:t>
+      </w:r>
+      <w:proofErr w:type="spellStart"/>
+      <w:r>
+        <w:t>formatered</w:t>
+      </w:r>
+      <w:proofErr w:type="spellEnd"/>
+      <w:r>
+        <w:t xml:space="preserve"> </w:t>
+      </w:r>
+      <w:proofErr w:type="spellStart"/>
+      <w:r>
+        <w:t>whitespace</w:t>
+      </w:r>
+      <w:proofErr w:type="spellEnd"/>
+    </w:p>
+    <w:p>
+      <w:r>
+        <w:t xml:space="preserve">jeg støtte på en fejl da prøvet at </w:t>
+      </w:r>
+      <w:proofErr w:type="spellStart"/>
+      <w:r>
+        <w:t>ApiClient</w:t>
+      </w:r>
+      <w:proofErr w:type="spellEnd"/>
+      <w:r>
+        <w:t xml:space="preserve"> koden at "</w:t>
+      </w:r>
+      <w:proofErr w:type="spellStart"/>
+      <w:r>
+        <w:t>Error</w:t>
+      </w:r>
+      <w:proofErr w:type="spellEnd"/>
+      <w:r>
+        <w:t xml:space="preserve"> </w:t>
+      </w:r>
+      <w:proofErr w:type="spellStart"/>
+      <w:r>
+        <w:t>converting</w:t>
+      </w:r>
+      <w:proofErr w:type="spellEnd"/>
+      <w:r>
+        <w:t xml:space="preserve"> data type </w:t>
+      </w:r>
+      <w:proofErr w:type="spellStart"/>
+      <w:r>
+        <w:t>nvarchar</w:t>
+      </w:r>
+      <w:proofErr w:type="spellEnd"/>
+      <w:r>
+        <w:t xml:space="preserve"> to datetime" og kunne ikke forstå hvorfor det ikke virkede fordi det virkede på </w:t>
+      </w:r>
+      <w:proofErr w:type="spellStart"/>
+      <w:r>
+        <w:t>Mathias´s</w:t>
+      </w:r>
+      <w:proofErr w:type="spellEnd"/>
+      <w:r>
+        <w:t xml:space="preserve"> computer </w:t>
       </w:r>
     </w:p>
     <w:p>
@@ -1461,7 +2436,39 @@
         </w:numPr>
       </w:pPr>
       <w:r>
-        <w:t xml:space="preserve">jeg har prøvet og afinstallere visual stiduos 2019 og visual stiduos 2017 build tools </w:t>
+        <w:t xml:space="preserve">jeg har prøvet og afinstallere </w:t>
+      </w:r>
+      <w:proofErr w:type="spellStart"/>
+      <w:r>
+        <w:t>visual</w:t>
+      </w:r>
+      <w:proofErr w:type="spellEnd"/>
+      <w:r>
+        <w:t xml:space="preserve"> stiduos 2019 og </w:t>
+      </w:r>
+      <w:proofErr w:type="spellStart"/>
+      <w:r>
+        <w:t>visual</w:t>
+      </w:r>
+      <w:proofErr w:type="spellEnd"/>
+      <w:r>
+        <w:t xml:space="preserve"> stiduos 2017 </w:t>
+      </w:r>
+      <w:proofErr w:type="spellStart"/>
+      <w:r>
+        <w:t>build</w:t>
+      </w:r>
+      <w:proofErr w:type="spellEnd"/>
+      <w:r>
+        <w:t xml:space="preserve"> </w:t>
+      </w:r>
+      <w:proofErr w:type="spellStart"/>
+      <w:r>
+        <w:t>tools</w:t>
+      </w:r>
+      <w:proofErr w:type="spellEnd"/>
+      <w:r>
+        <w:t xml:space="preserve"> </w:t>
       </w:r>
     </w:p>
     <w:p>
@@ -1485,7 +2492,31 @@
         </w:numPr>
       </w:pPr>
       <w:r>
-        <w:t xml:space="preserve">og det virkede stadig ikke så prøvede jeg build et project og lægge det op på vores windows server og det virkede </w:t>
+        <w:t xml:space="preserve">og det virkede stadig ikke så prøvede jeg </w:t>
+      </w:r>
+      <w:proofErr w:type="spellStart"/>
+      <w:r>
+        <w:t>build</w:t>
+      </w:r>
+      <w:proofErr w:type="spellEnd"/>
+      <w:r>
+        <w:t xml:space="preserve"> et </w:t>
+      </w:r>
+      <w:proofErr w:type="spellStart"/>
+      <w:r>
+        <w:t>project</w:t>
+      </w:r>
+      <w:proofErr w:type="spellEnd"/>
+      <w:r>
+        <w:t xml:space="preserve"> og lægge det op på vores </w:t>
+      </w:r>
+      <w:proofErr w:type="spellStart"/>
+      <w:r>
+        <w:t>windows</w:t>
+      </w:r>
+      <w:proofErr w:type="spellEnd"/>
+      <w:r>
+        <w:t xml:space="preserve"> server og det virkede </w:t>
       </w:r>
     </w:p>
     <w:p>
@@ -1497,7 +2528,15 @@
         </w:numPr>
       </w:pPr>
       <w:r>
-        <w:t xml:space="preserve">jeg har prøvet disable norton 360 på min maskine og slukke firewall  </w:t>
+        <w:t xml:space="preserve">jeg har prøvet disable </w:t>
+      </w:r>
+      <w:proofErr w:type="spellStart"/>
+      <w:r>
+        <w:t>norton</w:t>
+      </w:r>
+      <w:proofErr w:type="spellEnd"/>
+      <w:r>
+        <w:t xml:space="preserve"> 360 på min maskine og slukke firewall  </w:t>
       </w:r>
     </w:p>
     <w:p>
@@ -1550,7 +2589,21 @@
         <w:rPr>
           <w:lang w:val="en-GB"/>
         </w:rPr>
-        <w:t>pe "control intl.cpl"</w:t>
+        <w:t xml:space="preserve">pe "control </w:t>
+      </w:r>
+      <w:proofErr w:type="spellStart"/>
+      <w:r>
+        <w:rPr>
+          <w:lang w:val="en-GB"/>
+        </w:rPr>
+        <w:t>intl.cpl</w:t>
+      </w:r>
+      <w:proofErr w:type="spellEnd"/>
+      <w:r>
+        <w:rPr>
+          <w:lang w:val="en-GB"/>
+        </w:rPr>
+        <w:t>"</w:t>
       </w:r>
     </w:p>
     <w:p>
@@ -1579,7 +2632,7 @@
                     <pic:cNvPicPr/>
                   </pic:nvPicPr>
                   <pic:blipFill>
-                    <a:blip r:embed="rId11">
+                    <a:blip r:embed="rId12">
                       <a:extLst>
                         <a:ext uri="{28A0092B-C50C-407E-A947-70E740481C1C}">
                           <a14:useLocalDpi xmlns:a14="http://schemas.microsoft.com/office/drawing/2010/main" val="0"/>
@@ -1632,7 +2685,7 @@
                     <pic:cNvPicPr/>
                   </pic:nvPicPr>
                   <pic:blipFill>
-                    <a:blip r:embed="rId12">
+                    <a:blip r:embed="rId13">
                       <a:extLst>
                         <a:ext uri="{28A0092B-C50C-407E-A947-70E740481C1C}">
                           <a14:useLocalDpi xmlns:a14="http://schemas.microsoft.com/office/drawing/2010/main" val="0"/>
@@ -1664,10 +2717,26 @@
         <w:t xml:space="preserve">vi har lavet </w:t>
       </w:r>
       <w:r>
-        <w:t>uddrag af sequence diagram</w:t>
-      </w:r>
-      <w:r>
-        <w:t>er over:</w:t>
+        <w:t xml:space="preserve">uddrag af </w:t>
+      </w:r>
+      <w:proofErr w:type="spellStart"/>
+      <w:r>
+        <w:t>sequence</w:t>
+      </w:r>
+      <w:proofErr w:type="spellEnd"/>
+      <w:r>
+        <w:t xml:space="preserve"> </w:t>
+      </w:r>
+      <w:proofErr w:type="spellStart"/>
+      <w:r>
+        <w:t>diagram</w:t>
+      </w:r>
+      <w:r>
+        <w:t>er</w:t>
+      </w:r>
+      <w:proofErr w:type="spellEnd"/>
+      <w:r>
+        <w:t xml:space="preserve"> over:</w:t>
       </w:r>
     </w:p>
     <w:p>
@@ -1679,7 +2748,15 @@
         </w:numPr>
       </w:pPr>
       <w:r>
-        <w:t>Website til BookingApi for users</w:t>
+        <w:t xml:space="preserve">Website til </w:t>
+      </w:r>
+      <w:proofErr w:type="spellStart"/>
+      <w:r>
+        <w:t>BookingApi</w:t>
+      </w:r>
+      <w:proofErr w:type="spellEnd"/>
+      <w:r>
+        <w:t xml:space="preserve"> for users</w:t>
       </w:r>
     </w:p>
     <w:p>
@@ -1691,8 +2768,21 @@
         </w:numPr>
       </w:pPr>
       <w:r>
-        <w:t>Website til BookingApi for admin</w:t>
-      </w:r>
+        <w:t xml:space="preserve">Website til </w:t>
+      </w:r>
+      <w:proofErr w:type="spellStart"/>
+      <w:r>
+        <w:t>BookingApi</w:t>
+      </w:r>
+      <w:proofErr w:type="spellEnd"/>
+      <w:r>
+        <w:t xml:space="preserve"> for </w:t>
+      </w:r>
+      <w:proofErr w:type="spellStart"/>
+      <w:r>
+        <w:t>admin</w:t>
+      </w:r>
+      <w:proofErr w:type="spellEnd"/>
     </w:p>
     <w:p>
       <w:pPr>
@@ -1702,8 +2792,13 @@
           <w:numId w:val="4"/>
         </w:numPr>
       </w:pPr>
-      <w:r>
-        <w:t>BookingApi til Database</w:t>
+      <w:proofErr w:type="spellStart"/>
+      <w:r>
+        <w:t>BookingApi</w:t>
+      </w:r>
+      <w:proofErr w:type="spellEnd"/>
+      <w:r>
+        <w:t xml:space="preserve"> til Database</w:t>
       </w:r>
     </w:p>
     <w:p>
@@ -1714,8 +2809,13 @@
           <w:numId w:val="4"/>
         </w:numPr>
       </w:pPr>
-      <w:r>
-        <w:t>ClientApi til Database</w:t>
+      <w:proofErr w:type="spellStart"/>
+      <w:r>
+        <w:t>ClientApi</w:t>
+      </w:r>
+      <w:proofErr w:type="spellEnd"/>
+      <w:r>
+        <w:t xml:space="preserve"> til Database</w:t>
       </w:r>
     </w:p>
     <w:p>
@@ -1726,9 +2826,19 @@
           <w:numId w:val="4"/>
         </w:numPr>
       </w:pPr>
-      <w:r>
-        <w:t>Ardunio til bookingApi</w:t>
-      </w:r>
+      <w:proofErr w:type="spellStart"/>
+      <w:r>
+        <w:t>Ardunio</w:t>
+      </w:r>
+      <w:proofErr w:type="spellEnd"/>
+      <w:r>
+        <w:t xml:space="preserve"> til </w:t>
+      </w:r>
+      <w:proofErr w:type="spellStart"/>
+      <w:r>
+        <w:t>bookingApi</w:t>
+      </w:r>
+      <w:proofErr w:type="spellEnd"/>
     </w:p>
     <w:p/>
     <w:p/>
@@ -1740,21 +2850,114 @@
       </w:r>
     </w:p>
     <w:p>
-      <w:r>
-        <w:t xml:space="preserve">Idag har jeg  genlært angular og lavet en setup guide til hvordan man skal grøre for installer angular på sin maskine </w:t>
-      </w:r>
-    </w:p>
-    <w:p>
-      <w:r>
-        <w:t xml:space="preserve">Jeg har lavet en angular webpage som kan hente fra et web api ”elprisligenu.dk” og udskriver det til websiden i en table </w:t>
-      </w:r>
-    </w:p>
-    <w:p>
-      <w:r>
-        <w:t>Jeg hvade problemer med at få bootstrap til virke det løste jeg med denne kommando ”</w:t>
-      </w:r>
-      <w:r>
-        <w:t xml:space="preserve"> ng add @ng-bootstrap/ng-bootstrap</w:t>
+      <w:proofErr w:type="spellStart"/>
+      <w:r>
+        <w:t>Idag</w:t>
+      </w:r>
+      <w:proofErr w:type="spellEnd"/>
+      <w:r>
+        <w:t xml:space="preserve"> har jeg  genlært </w:t>
+      </w:r>
+      <w:proofErr w:type="spellStart"/>
+      <w:r>
+        <w:t>angular</w:t>
+      </w:r>
+      <w:proofErr w:type="spellEnd"/>
+      <w:r>
+        <w:t xml:space="preserve"> og lavet en </w:t>
+      </w:r>
+      <w:proofErr w:type="spellStart"/>
+      <w:r>
+        <w:t>setup</w:t>
+      </w:r>
+      <w:proofErr w:type="spellEnd"/>
+      <w:r>
+        <w:t xml:space="preserve"> guide til hvordan man skal </w:t>
+      </w:r>
+      <w:proofErr w:type="spellStart"/>
+      <w:r>
+        <w:t>grøre</w:t>
+      </w:r>
+      <w:proofErr w:type="spellEnd"/>
+      <w:r>
+        <w:t xml:space="preserve"> for installer </w:t>
+      </w:r>
+      <w:proofErr w:type="spellStart"/>
+      <w:r>
+        <w:t>angular</w:t>
+      </w:r>
+      <w:proofErr w:type="spellEnd"/>
+      <w:r>
+        <w:t xml:space="preserve"> på sin maskine </w:t>
+      </w:r>
+    </w:p>
+    <w:p>
+      <w:r>
+        <w:t xml:space="preserve">Jeg har lavet en </w:t>
+      </w:r>
+      <w:proofErr w:type="spellStart"/>
+      <w:r>
+        <w:t>angular</w:t>
+      </w:r>
+      <w:proofErr w:type="spellEnd"/>
+      <w:r>
+        <w:t xml:space="preserve"> webpage som kan hente fra et web </w:t>
+      </w:r>
+      <w:proofErr w:type="spellStart"/>
+      <w:r>
+        <w:t>api</w:t>
+      </w:r>
+      <w:proofErr w:type="spellEnd"/>
+      <w:r>
+        <w:t xml:space="preserve"> ”elprisligenu.dk” og udskriver det til websiden i en </w:t>
+      </w:r>
+      <w:proofErr w:type="spellStart"/>
+      <w:r>
+        <w:t>table</w:t>
+      </w:r>
+      <w:proofErr w:type="spellEnd"/>
+      <w:r>
+        <w:t xml:space="preserve"> </w:t>
+      </w:r>
+    </w:p>
+    <w:p>
+      <w:r>
+        <w:t xml:space="preserve">Jeg </w:t>
+      </w:r>
+      <w:proofErr w:type="spellStart"/>
+      <w:r>
+        <w:t>hvade</w:t>
+      </w:r>
+      <w:proofErr w:type="spellEnd"/>
+      <w:r>
+        <w:t xml:space="preserve"> problemer med at få </w:t>
+      </w:r>
+      <w:proofErr w:type="spellStart"/>
+      <w:r>
+        <w:t>bootstrap</w:t>
+      </w:r>
+      <w:proofErr w:type="spellEnd"/>
+      <w:r>
+        <w:t xml:space="preserve"> til virke det løste jeg med denne kommando ”</w:t>
+      </w:r>
+      <w:r>
+        <w:t xml:space="preserve"> </w:t>
+      </w:r>
+      <w:proofErr w:type="spellStart"/>
+      <w:r>
+        <w:t>ng</w:t>
+      </w:r>
+      <w:proofErr w:type="spellEnd"/>
+      <w:r>
+        <w:t xml:space="preserve"> </w:t>
+      </w:r>
+      <w:proofErr w:type="spellStart"/>
+      <w:r>
+        <w:t>add</w:t>
+      </w:r>
+      <w:proofErr w:type="spellEnd"/>
+      <w:r>
+        <w:t xml:space="preserve"> @ng-bootstrap/ng-bootstrap</w:t>
       </w:r>
       <w:r>
         <w:t xml:space="preserve">” </w:t>
@@ -1768,7 +2971,79 @@
     </w:p>
     <w:p>
       <w:r>
-        <w:t>Har i dag arbejdet videre på web api’et. Stødte ind i lidt problemer i forhold til at injekte connectionStringen i Program.cs såeldes at der kun bliver instanteret 1 databaseContext som kan benyttes til alle controllere. De guides jeg fandt på nettet var alle sammen til entityframework, og da vi har valgt at køre alt manuelt igennem stored procedure scripts så kan de guides ikke bruges.</w:t>
+        <w:t xml:space="preserve">Har i dag arbejdet videre på web </w:t>
+      </w:r>
+      <w:proofErr w:type="spellStart"/>
+      <w:r>
+        <w:t>api’et</w:t>
+      </w:r>
+      <w:proofErr w:type="spellEnd"/>
+      <w:r>
+        <w:t xml:space="preserve">. Stødte ind i lidt problemer i forhold til at </w:t>
+      </w:r>
+      <w:proofErr w:type="spellStart"/>
+      <w:r>
+        <w:t>injekte</w:t>
+      </w:r>
+      <w:proofErr w:type="spellEnd"/>
+      <w:r>
+        <w:t xml:space="preserve"> </w:t>
+      </w:r>
+      <w:proofErr w:type="spellStart"/>
+      <w:r>
+        <w:t>connectionStringen</w:t>
+      </w:r>
+      <w:proofErr w:type="spellEnd"/>
+      <w:r>
+        <w:t xml:space="preserve"> i </w:t>
+      </w:r>
+      <w:proofErr w:type="spellStart"/>
+      <w:r>
+        <w:t>Program.cs</w:t>
+      </w:r>
+      <w:proofErr w:type="spellEnd"/>
+      <w:r>
+        <w:t xml:space="preserve"> </w:t>
+      </w:r>
+      <w:proofErr w:type="spellStart"/>
+      <w:r>
+        <w:t>såeldes</w:t>
+      </w:r>
+      <w:proofErr w:type="spellEnd"/>
+      <w:r>
+        <w:t xml:space="preserve"> at der kun bliver </w:t>
+      </w:r>
+      <w:proofErr w:type="spellStart"/>
+      <w:r>
+        <w:t>instanteret</w:t>
+      </w:r>
+      <w:proofErr w:type="spellEnd"/>
+      <w:r>
+        <w:t xml:space="preserve"> 1 </w:t>
+      </w:r>
+      <w:proofErr w:type="spellStart"/>
+      <w:r>
+        <w:t>databaseContext</w:t>
+      </w:r>
+      <w:proofErr w:type="spellEnd"/>
+      <w:r>
+        <w:t xml:space="preserve"> som kan benyttes til alle controllere. De guides jeg fandt på nettet var alle sammen til </w:t>
+      </w:r>
+      <w:proofErr w:type="spellStart"/>
+      <w:r>
+        <w:t>entityframework</w:t>
+      </w:r>
+      <w:proofErr w:type="spellEnd"/>
+      <w:r>
+        <w:t xml:space="preserve">, og da vi har valgt at køre alt manuelt igennem </w:t>
+      </w:r>
+      <w:proofErr w:type="spellStart"/>
+      <w:r>
+        <w:t>stored</w:t>
+      </w:r>
+      <w:proofErr w:type="spellEnd"/>
+      <w:r>
+        <w:t xml:space="preserve"> procedure scripts så kan de guides ikke bruges.</w:t>
       </w:r>
     </w:p>
     <w:p>
@@ -1808,10 +3083,10 @@
             <v:path o:extrusionok="f" gradientshapeok="t" o:connecttype="rect"/>
             <o:lock v:ext="edit" aspectratio="t"/>
           </v:shapetype>
-          <v:shape id="_x0000_i1025" type="#_x0000_t75" style="width:450.9pt;height:56.3pt" o:ole="">
-            <v:imagedata r:id="rId13" o:title=""/>
+          <v:shape id="_x0000_i1025" type="#_x0000_t75" style="width:450.75pt;height:56.25pt" o:ole="">
+            <v:imagedata r:id="rId14" o:title=""/>
           </v:shape>
-          <o:OLEObject Type="Embed" ProgID="Word.OpenDocumentText.12" ShapeID="_x0000_i1025" DrawAspect="Content" ObjectID="_1739635821" r:id="rId14"/>
+          <o:OLEObject Type="Embed" ProgID="Word.OpenDocumentText.12" ShapeID="_x0000_i1025" DrawAspect="Content" ObjectID="_1739707260" r:id="rId15"/>
         </w:object>
       </w:r>
     </w:p>
@@ -1821,9 +3096,19 @@
       </w:r>
     </w:p>
     <w:p>
-      <w:r>
-        <w:t>Idag her jeg lave en aftale list med aflys knap og en lav ny aftale i angular</w:t>
-      </w:r>
+      <w:proofErr w:type="spellStart"/>
+      <w:r>
+        <w:t>Idag</w:t>
+      </w:r>
+      <w:proofErr w:type="spellEnd"/>
+      <w:r>
+        <w:t xml:space="preserve"> her jeg lave en aftale list med aflys knap og en lav ny aftale i </w:t>
+      </w:r>
+      <w:proofErr w:type="spellStart"/>
+      <w:r>
+        <w:t>angular</w:t>
+      </w:r>
+      <w:proofErr w:type="spellEnd"/>
     </w:p>
     <w:p>
       <w:r>
@@ -1838,7 +3123,31 @@
     </w:p>
     <w:p>
       <w:r>
-        <w:t>Har arbejdet videre på Web api’et hvor jeg har tilføjet jwt token håndtering samt implementeret login controller</w:t>
+        <w:t xml:space="preserve">Har arbejdet videre på Web </w:t>
+      </w:r>
+      <w:proofErr w:type="spellStart"/>
+      <w:r>
+        <w:t>api’et</w:t>
+      </w:r>
+      <w:proofErr w:type="spellEnd"/>
+      <w:r>
+        <w:t xml:space="preserve"> hvor jeg har tilføjet </w:t>
+      </w:r>
+      <w:proofErr w:type="spellStart"/>
+      <w:r>
+        <w:t>jwt</w:t>
+      </w:r>
+      <w:proofErr w:type="spellEnd"/>
+      <w:r>
+        <w:t xml:space="preserve"> </w:t>
+      </w:r>
+      <w:proofErr w:type="spellStart"/>
+      <w:r>
+        <w:t>token</w:t>
+      </w:r>
+      <w:proofErr w:type="spellEnd"/>
+      <w:r>
+        <w:t xml:space="preserve"> håndtering samt implementeret login controller</w:t>
       </w:r>
     </w:p>
     <w:p/>
@@ -1848,13 +3157,74 @@
       </w:r>
     </w:p>
     <w:p>
-      <w:r>
-        <w:t xml:space="preserve">Idag har jeg lavet login skærm og gjort hjemmesiden mere samminghenginne og gjort at login side sender dig vilder til home skærmen samt en navbar </w:t>
-      </w:r>
-    </w:p>
-    <w:p>
-      <w:r>
-        <w:t>Jeg har haft problemer med navberen men løste med at gøre det simpler fordi jeg hvade problemer med at lave en løseing som fixede det</w:t>
+      <w:proofErr w:type="spellStart"/>
+      <w:r>
+        <w:t>Idag</w:t>
+      </w:r>
+      <w:proofErr w:type="spellEnd"/>
+      <w:r>
+        <w:t xml:space="preserve"> har jeg lavet login skærm og gjort hjemmesiden mere </w:t>
+      </w:r>
+      <w:proofErr w:type="spellStart"/>
+      <w:r>
+        <w:t>samminghenginne</w:t>
+      </w:r>
+      <w:proofErr w:type="spellEnd"/>
+      <w:r>
+        <w:t xml:space="preserve"> og gjort at login side sender dig </w:t>
+      </w:r>
+      <w:proofErr w:type="spellStart"/>
+      <w:r>
+        <w:t>vilder</w:t>
+      </w:r>
+      <w:proofErr w:type="spellEnd"/>
+      <w:r>
+        <w:t xml:space="preserve"> til home skærmen samt en </w:t>
+      </w:r>
+      <w:proofErr w:type="spellStart"/>
+      <w:r>
+        <w:t>navbar</w:t>
+      </w:r>
+      <w:proofErr w:type="spellEnd"/>
+      <w:r>
+        <w:t xml:space="preserve"> </w:t>
+      </w:r>
+    </w:p>
+    <w:p>
+      <w:r>
+        <w:t xml:space="preserve">Jeg har haft problemer med </w:t>
+      </w:r>
+      <w:proofErr w:type="spellStart"/>
+      <w:r>
+        <w:t>navberen</w:t>
+      </w:r>
+      <w:proofErr w:type="spellEnd"/>
+      <w:r>
+        <w:t xml:space="preserve"> men løste med at gøre det </w:t>
+      </w:r>
+      <w:proofErr w:type="spellStart"/>
+      <w:r>
+        <w:t>simpler</w:t>
+      </w:r>
+      <w:proofErr w:type="spellEnd"/>
+      <w:r>
+        <w:t xml:space="preserve"> fordi jeg </w:t>
+      </w:r>
+      <w:proofErr w:type="spellStart"/>
+      <w:r>
+        <w:t>hvade</w:t>
+      </w:r>
+      <w:proofErr w:type="spellEnd"/>
+      <w:r>
+        <w:t xml:space="preserve"> problemer med at lave en </w:t>
+      </w:r>
+      <w:proofErr w:type="spellStart"/>
+      <w:r>
+        <w:t>løseing</w:t>
+      </w:r>
+      <w:proofErr w:type="spellEnd"/>
+      <w:r>
+        <w:t xml:space="preserve"> som fixede det</w:t>
       </w:r>
     </w:p>
     <w:p/>
@@ -1864,13 +3234,183 @@
       </w:r>
     </w:p>
     <w:p>
-      <w:r>
-        <w:t xml:space="preserve">Idag har jeg gjort som hjemmesiden kan bruger JWT token og ratte nogen ui ting på hjemmeside </w:t>
-      </w:r>
-    </w:p>
-    <w:p>
-      <w:r>
-        <w:t>Jeg har haft problemer med authguard i angular og jeg løste det ved at bruge en ældre måde og lave authguard på</w:t>
+      <w:proofErr w:type="spellStart"/>
+      <w:r>
+        <w:t>Idag</w:t>
+      </w:r>
+      <w:proofErr w:type="spellEnd"/>
+      <w:r>
+        <w:t xml:space="preserve"> har jeg gjort som hjemmesiden kan bruger JWT </w:t>
+      </w:r>
+      <w:proofErr w:type="spellStart"/>
+      <w:r>
+        <w:t>token</w:t>
+      </w:r>
+      <w:proofErr w:type="spellEnd"/>
+      <w:r>
+        <w:t xml:space="preserve"> og </w:t>
+      </w:r>
+      <w:proofErr w:type="spellStart"/>
+      <w:r>
+        <w:t>ratte</w:t>
+      </w:r>
+      <w:proofErr w:type="spellEnd"/>
+      <w:r>
+        <w:t xml:space="preserve"> nogen ui ting på hjemmeside </w:t>
+      </w:r>
+    </w:p>
+    <w:p>
+      <w:r>
+        <w:t xml:space="preserve">Jeg har haft problemer med </w:t>
+      </w:r>
+      <w:proofErr w:type="spellStart"/>
+      <w:r>
+        <w:t>authguard</w:t>
+      </w:r>
+      <w:proofErr w:type="spellEnd"/>
+      <w:r>
+        <w:t xml:space="preserve"> i </w:t>
+      </w:r>
+      <w:proofErr w:type="spellStart"/>
+      <w:r>
+        <w:t>angular</w:t>
+      </w:r>
+      <w:proofErr w:type="spellEnd"/>
+      <w:r>
+        <w:t xml:space="preserve"> og jeg løste det ved at bruge en ældre måde og lave </w:t>
+      </w:r>
+      <w:proofErr w:type="spellStart"/>
+      <w:r>
+        <w:t>authguard</w:t>
+      </w:r>
+      <w:proofErr w:type="spellEnd"/>
+      <w:r>
+        <w:t xml:space="preserve"> på</w:t>
+      </w:r>
+    </w:p>
+    <w:p>
+      <w:r>
+        <w:lastRenderedPageBreak/>
+        <w:t>06/03/2023 Mathias</w:t>
+      </w:r>
+    </w:p>
+    <w:p>
+      <w:r>
+        <w:t xml:space="preserve">I dag har jeg arbejdet videre på Web </w:t>
+      </w:r>
+      <w:proofErr w:type="spellStart"/>
+      <w:r>
+        <w:t>api</w:t>
+      </w:r>
+      <w:proofErr w:type="spellEnd"/>
+      <w:r>
+        <w:t xml:space="preserve"> og implementeret JWT </w:t>
+      </w:r>
+      <w:proofErr w:type="spellStart"/>
+      <w:r>
+        <w:t>token</w:t>
+      </w:r>
+      <w:proofErr w:type="spellEnd"/>
+      <w:r>
+        <w:t xml:space="preserve"> som skal bruges af </w:t>
+      </w:r>
+      <w:proofErr w:type="spellStart"/>
+      <w:r>
+        <w:t>angular</w:t>
+      </w:r>
+      <w:proofErr w:type="spellEnd"/>
+      <w:r>
+        <w:t xml:space="preserve"> siden. Der var lidt problemer med at få CORS til at virke, men vi kendte godt til problematikken. Nedenstående kode giver localhost:4200 (</w:t>
+      </w:r>
+      <w:proofErr w:type="spellStart"/>
+      <w:r>
+        <w:t>angular</w:t>
+      </w:r>
+      <w:proofErr w:type="spellEnd"/>
+      <w:r>
+        <w:t xml:space="preserve"> port) lov til at ramme </w:t>
+      </w:r>
+      <w:proofErr w:type="spellStart"/>
+      <w:r>
+        <w:t>api’ets</w:t>
+      </w:r>
+      <w:proofErr w:type="spellEnd"/>
+      <w:r>
+        <w:t xml:space="preserve"> </w:t>
+      </w:r>
+      <w:proofErr w:type="spellStart"/>
+      <w:r>
+        <w:t>endpoints</w:t>
+      </w:r>
+      <w:proofErr w:type="spellEnd"/>
+      <w:r>
+        <w:t xml:space="preserve"> og skal stå i </w:t>
+      </w:r>
+      <w:proofErr w:type="spellStart"/>
+      <w:r>
+        <w:t>Program.cs</w:t>
+      </w:r>
+      <w:proofErr w:type="spellEnd"/>
+    </w:p>
+    <w:bookmarkStart w:id="1" w:name="_MON_1739706957"/>
+    <w:bookmarkEnd w:id="1"/>
+    <w:p>
+      <w:r>
+        <w:object w:dxaOrig="8516" w:dyaOrig="4754" w14:anchorId="5B0D6987">
+          <v:shape id="_x0000_i1041" type="#_x0000_t75" style="width:426pt;height:237.75pt" o:ole="">
+            <v:imagedata r:id="rId16" o:title=""/>
+          </v:shape>
+          <o:OLEObject Type="Embed" ProgID="Word.Document.12" ShapeID="_x0000_i1041" DrawAspect="Content" ObjectID="_1739707261" r:id="rId17">
+            <o:FieldCodes>\s</o:FieldCodes>
+          </o:OLEObject>
+        </w:object>
+      </w:r>
+    </w:p>
+    <w:p/>
+    <w:p>
+      <w:r>
+        <w:t>07/03/2023 Mathias</w:t>
+      </w:r>
+    </w:p>
+    <w:p>
+      <w:r>
+        <w:t xml:space="preserve">I dag har jeg arbejdet videre på web </w:t>
+      </w:r>
+      <w:proofErr w:type="spellStart"/>
+      <w:r>
+        <w:t>api’et</w:t>
+      </w:r>
+      <w:proofErr w:type="spellEnd"/>
+      <w:r>
+        <w:t xml:space="preserve"> samt design af databasen. Har derudover arbejdet med at </w:t>
+      </w:r>
+      <w:r>
+        <w:t>generere</w:t>
+      </w:r>
+      <w:r>
+        <w:t xml:space="preserve"> en ny API</w:t>
+      </w:r>
+      <w:r>
+        <w:t>-</w:t>
+      </w:r>
+      <w:proofErr w:type="spellStart"/>
+      <w:r>
+        <w:t>key</w:t>
+      </w:r>
+      <w:proofErr w:type="spellEnd"/>
+      <w:r>
+        <w:t xml:space="preserve"> som skal bruges hver gang </w:t>
+      </w:r>
+      <w:r>
+        <w:t xml:space="preserve">der bliver oprettet én ny master </w:t>
+      </w:r>
+      <w:proofErr w:type="spellStart"/>
+      <w:r>
+        <w:t>arduino</w:t>
+      </w:r>
+      <w:proofErr w:type="spellEnd"/>
+      <w:r>
+        <w:t xml:space="preserve"> i databasen.</w:t>
       </w:r>
     </w:p>
     <w:sectPr>
@@ -3130,4 +4670,16 @@
     </a:ext>
   </a:extLst>
 </a:theme>
+</file>
+
+<file path=customXml/item1.xml><?xml version="1.0" encoding="utf-8"?>
+<b:Sources xmlns:b="http://schemas.openxmlformats.org/officeDocument/2006/bibliography" xmlns="http://schemas.openxmlformats.org/officeDocument/2006/bibliography" SelectedStyle="\APASixthEditionOfficeOnline.xsl" StyleName="APA" Version="6"/>
+</file>
+
+<file path=customXml/itemProps1.xml><?xml version="1.0" encoding="utf-8"?>
+<ds:datastoreItem xmlns:ds="http://schemas.openxmlformats.org/officeDocument/2006/customXml" ds:itemID="{0E7AAA65-8DBE-4C36-9A0C-F635D125533F}">
+  <ds:schemaRefs>
+    <ds:schemaRef ds:uri="http://schemas.openxmlformats.org/officeDocument/2006/bibliography"/>
+  </ds:schemaRefs>
+</ds:datastoreItem>
 </file>
</xml_diff>

<commit_message>
oploading logbog 09-03-23 & 08-03-23
</commit_message>
<xml_diff>
--- a/Logbog/LogBog.docx
+++ b/Logbog/LogBog.docx
@@ -317,8 +317,18 @@
                                 <w:szCs w:val="18"/>
                                 <w:lang w:val="en-GB"/>
                               </w:rPr>
-                              <w:t>// Master kode</w:t>
-                            </w:r>
+                              <w:t xml:space="preserve">// Master </w:t>
+                            </w:r>
+                            <w:proofErr w:type="spellStart"/>
+                            <w:r>
+                              <w:rPr>
+                                <w:sz w:val="18"/>
+                                <w:szCs w:val="18"/>
+                                <w:lang w:val="en-GB"/>
+                              </w:rPr>
+                              <w:t>kode</w:t>
+                            </w:r>
+                            <w:proofErr w:type="spellEnd"/>
                           </w:p>
                           <w:p>
                             <w:pPr>
@@ -335,7 +345,25 @@
                                 <w:szCs w:val="18"/>
                                 <w:lang w:val="en-GB"/>
                               </w:rPr>
-                              <w:t xml:space="preserve">#include &lt;Wire.h&gt; </w:t>
+                              <w:t>#include &lt;</w:t>
+                            </w:r>
+                            <w:proofErr w:type="spellStart"/>
+                            <w:r>
+                              <w:rPr>
+                                <w:sz w:val="18"/>
+                                <w:szCs w:val="18"/>
+                                <w:lang w:val="en-GB"/>
+                              </w:rPr>
+                              <w:t>Wire.h</w:t>
+                            </w:r>
+                            <w:proofErr w:type="spellEnd"/>
+                            <w:r>
+                              <w:rPr>
+                                <w:sz w:val="18"/>
+                                <w:szCs w:val="18"/>
+                                <w:lang w:val="en-GB"/>
+                              </w:rPr>
+                              <w:t xml:space="preserve">&gt; </w:t>
                             </w:r>
                           </w:p>
                           <w:p>
@@ -353,7 +381,25 @@
                                 <w:szCs w:val="18"/>
                                 <w:lang w:val="en-GB"/>
                               </w:rPr>
-                              <w:t xml:space="preserve">void setup() { </w:t>
+                              <w:t xml:space="preserve">void </w:t>
+                            </w:r>
+                            <w:proofErr w:type="gramStart"/>
+                            <w:r>
+                              <w:rPr>
+                                <w:sz w:val="18"/>
+                                <w:szCs w:val="18"/>
+                                <w:lang w:val="en-GB"/>
+                              </w:rPr>
+                              <w:t>setup(</w:t>
+                            </w:r>
+                            <w:proofErr w:type="gramEnd"/>
+                            <w:r>
+                              <w:rPr>
+                                <w:sz w:val="18"/>
+                                <w:szCs w:val="18"/>
+                                <w:lang w:val="en-GB"/>
+                              </w:rPr>
+                              <w:t xml:space="preserve">) { </w:t>
                             </w:r>
                           </w:p>
                           <w:p>
@@ -373,13 +419,41 @@
                               </w:rPr>
                               <w:t xml:space="preserve">     </w:t>
                             </w:r>
-                            <w:r>
-                              <w:rPr>
-                                <w:sz w:val="18"/>
-                                <w:szCs w:val="18"/>
-                                <w:lang w:val="en-GB"/>
-                              </w:rPr>
-                              <w:t xml:space="preserve">Wire.begin(); </w:t>
+                            <w:proofErr w:type="spellStart"/>
+                            <w:r>
+                              <w:rPr>
+                                <w:sz w:val="18"/>
+                                <w:szCs w:val="18"/>
+                                <w:lang w:val="en-GB"/>
+                              </w:rPr>
+                              <w:t>Wire.begin</w:t>
+                            </w:r>
+                            <w:proofErr w:type="spellEnd"/>
+                            <w:r>
+                              <w:rPr>
+                                <w:sz w:val="18"/>
+                                <w:szCs w:val="18"/>
+                                <w:lang w:val="en-GB"/>
+                              </w:rPr>
+                              <w:t>(</w:t>
+                            </w:r>
+                            <w:proofErr w:type="gramStart"/>
+                            <w:r>
+                              <w:rPr>
+                                <w:sz w:val="18"/>
+                                <w:szCs w:val="18"/>
+                                <w:lang w:val="en-GB"/>
+                              </w:rPr>
+                              <w:t>);</w:t>
+                            </w:r>
+                            <w:proofErr w:type="gramEnd"/>
+                            <w:r>
+                              <w:rPr>
+                                <w:sz w:val="18"/>
+                                <w:szCs w:val="18"/>
+                                <w:lang w:val="en-GB"/>
+                              </w:rPr>
+                              <w:t xml:space="preserve"> </w:t>
                             </w:r>
                           </w:p>
                           <w:p>
@@ -399,13 +473,41 @@
                               </w:rPr>
                               <w:t xml:space="preserve">     </w:t>
                             </w:r>
-                            <w:r>
-                              <w:rPr>
-                                <w:sz w:val="18"/>
-                                <w:szCs w:val="18"/>
-                                <w:lang w:val="en-GB"/>
-                              </w:rPr>
-                              <w:t xml:space="preserve">Serial.begin(9600); </w:t>
+                            <w:proofErr w:type="spellStart"/>
+                            <w:r>
+                              <w:rPr>
+                                <w:sz w:val="18"/>
+                                <w:szCs w:val="18"/>
+                                <w:lang w:val="en-GB"/>
+                              </w:rPr>
+                              <w:t>Serial.begin</w:t>
+                            </w:r>
+                            <w:proofErr w:type="spellEnd"/>
+                            <w:r>
+                              <w:rPr>
+                                <w:sz w:val="18"/>
+                                <w:szCs w:val="18"/>
+                                <w:lang w:val="en-GB"/>
+                              </w:rPr>
+                              <w:t>(9600</w:t>
+                            </w:r>
+                            <w:proofErr w:type="gramStart"/>
+                            <w:r>
+                              <w:rPr>
+                                <w:sz w:val="18"/>
+                                <w:szCs w:val="18"/>
+                                <w:lang w:val="en-GB"/>
+                              </w:rPr>
+                              <w:t>);</w:t>
+                            </w:r>
+                            <w:proofErr w:type="gramEnd"/>
+                            <w:r>
+                              <w:rPr>
+                                <w:sz w:val="18"/>
+                                <w:szCs w:val="18"/>
+                                <w:lang w:val="en-GB"/>
+                              </w:rPr>
+                              <w:t xml:space="preserve"> </w:t>
                             </w:r>
                           </w:p>
                           <w:p>
@@ -441,7 +543,25 @@
                                 <w:szCs w:val="18"/>
                                 <w:lang w:val="en-GB"/>
                               </w:rPr>
-                              <w:t xml:space="preserve">void loop() { </w:t>
+                              <w:t xml:space="preserve">void </w:t>
+                            </w:r>
+                            <w:proofErr w:type="gramStart"/>
+                            <w:r>
+                              <w:rPr>
+                                <w:sz w:val="18"/>
+                                <w:szCs w:val="18"/>
+                                <w:lang w:val="en-GB"/>
+                              </w:rPr>
+                              <w:t>loop(</w:t>
+                            </w:r>
+                            <w:proofErr w:type="gramEnd"/>
+                            <w:r>
+                              <w:rPr>
+                                <w:sz w:val="18"/>
+                                <w:szCs w:val="18"/>
+                                <w:lang w:val="en-GB"/>
+                              </w:rPr>
+                              <w:t xml:space="preserve">) { </w:t>
                             </w:r>
                           </w:p>
                           <w:p>
@@ -461,13 +581,41 @@
                               </w:rPr>
                               <w:t xml:space="preserve">     </w:t>
                             </w:r>
-                            <w:r>
-                              <w:rPr>
-                                <w:sz w:val="18"/>
-                                <w:szCs w:val="18"/>
-                                <w:lang w:val="en-GB"/>
-                              </w:rPr>
-                              <w:t xml:space="preserve">Wire.beginTransmission(0x08); </w:t>
+                            <w:proofErr w:type="spellStart"/>
+                            <w:r>
+                              <w:rPr>
+                                <w:sz w:val="18"/>
+                                <w:szCs w:val="18"/>
+                                <w:lang w:val="en-GB"/>
+                              </w:rPr>
+                              <w:t>Wire.beginTransmission</w:t>
+                            </w:r>
+                            <w:proofErr w:type="spellEnd"/>
+                            <w:r>
+                              <w:rPr>
+                                <w:sz w:val="18"/>
+                                <w:szCs w:val="18"/>
+                                <w:lang w:val="en-GB"/>
+                              </w:rPr>
+                              <w:t>(0x08</w:t>
+                            </w:r>
+                            <w:proofErr w:type="gramStart"/>
+                            <w:r>
+                              <w:rPr>
+                                <w:sz w:val="18"/>
+                                <w:szCs w:val="18"/>
+                                <w:lang w:val="en-GB"/>
+                              </w:rPr>
+                              <w:t>);</w:t>
+                            </w:r>
+                            <w:proofErr w:type="gramEnd"/>
+                            <w:r>
+                              <w:rPr>
+                                <w:sz w:val="18"/>
+                                <w:szCs w:val="18"/>
+                                <w:lang w:val="en-GB"/>
+                              </w:rPr>
+                              <w:t xml:space="preserve"> </w:t>
                             </w:r>
                           </w:p>
                           <w:p>
@@ -487,13 +635,41 @@
                               </w:rPr>
                               <w:t xml:space="preserve">     </w:t>
                             </w:r>
-                            <w:r>
-                              <w:rPr>
-                                <w:sz w:val="18"/>
-                                <w:szCs w:val="18"/>
-                                <w:lang w:val="en-GB"/>
-                              </w:rPr>
-                              <w:t xml:space="preserve">Wire.write("some text");  </w:t>
+                            <w:proofErr w:type="spellStart"/>
+                            <w:r>
+                              <w:rPr>
+                                <w:sz w:val="18"/>
+                                <w:szCs w:val="18"/>
+                                <w:lang w:val="en-GB"/>
+                              </w:rPr>
+                              <w:t>Wire.write</w:t>
+                            </w:r>
+                            <w:proofErr w:type="spellEnd"/>
+                            <w:r>
+                              <w:rPr>
+                                <w:sz w:val="18"/>
+                                <w:szCs w:val="18"/>
+                                <w:lang w:val="en-GB"/>
+                              </w:rPr>
+                              <w:t>("some text"</w:t>
+                            </w:r>
+                            <w:proofErr w:type="gramStart"/>
+                            <w:r>
+                              <w:rPr>
+                                <w:sz w:val="18"/>
+                                <w:szCs w:val="18"/>
+                                <w:lang w:val="en-GB"/>
+                              </w:rPr>
+                              <w:t>);</w:t>
+                            </w:r>
+                            <w:proofErr w:type="gramEnd"/>
+                            <w:r>
+                              <w:rPr>
+                                <w:sz w:val="18"/>
+                                <w:szCs w:val="18"/>
+                                <w:lang w:val="en-GB"/>
+                              </w:rPr>
+                              <w:t xml:space="preserve">  </w:t>
                             </w:r>
                           </w:p>
                           <w:p>
@@ -531,13 +707,41 @@
                               </w:rPr>
                               <w:t xml:space="preserve">     </w:t>
                             </w:r>
-                            <w:r>
-                              <w:rPr>
-                                <w:sz w:val="18"/>
-                                <w:szCs w:val="18"/>
-                                <w:lang w:val="en-GB"/>
-                              </w:rPr>
-                              <w:t xml:space="preserve">Wire.requestFrom(0x08, 6); </w:t>
+                            <w:proofErr w:type="spellStart"/>
+                            <w:r>
+                              <w:rPr>
+                                <w:sz w:val="18"/>
+                                <w:szCs w:val="18"/>
+                                <w:lang w:val="en-GB"/>
+                              </w:rPr>
+                              <w:t>Wire.requestFrom</w:t>
+                            </w:r>
+                            <w:proofErr w:type="spellEnd"/>
+                            <w:r>
+                              <w:rPr>
+                                <w:sz w:val="18"/>
+                                <w:szCs w:val="18"/>
+                                <w:lang w:val="en-GB"/>
+                              </w:rPr>
+                              <w:t>(0x08, 6</w:t>
+                            </w:r>
+                            <w:proofErr w:type="gramStart"/>
+                            <w:r>
+                              <w:rPr>
+                                <w:sz w:val="18"/>
+                                <w:szCs w:val="18"/>
+                                <w:lang w:val="en-GB"/>
+                              </w:rPr>
+                              <w:t>);</w:t>
+                            </w:r>
+                            <w:proofErr w:type="gramEnd"/>
+                            <w:r>
+                              <w:rPr>
+                                <w:sz w:val="18"/>
+                                <w:szCs w:val="18"/>
+                                <w:lang w:val="en-GB"/>
+                              </w:rPr>
+                              <w:t xml:space="preserve"> </w:t>
                             </w:r>
                           </w:p>
                           <w:p>
@@ -557,13 +761,33 @@
                               </w:rPr>
                               <w:t xml:space="preserve">    </w:t>
                             </w:r>
-                            <w:r>
-                              <w:rPr>
-                                <w:sz w:val="18"/>
-                                <w:szCs w:val="18"/>
-                                <w:lang w:val="en-GB"/>
-                              </w:rPr>
-                              <w:t xml:space="preserve">while(Wire.available()) { </w:t>
+                            <w:proofErr w:type="gramStart"/>
+                            <w:r>
+                              <w:rPr>
+                                <w:sz w:val="18"/>
+                                <w:szCs w:val="18"/>
+                                <w:lang w:val="en-GB"/>
+                              </w:rPr>
+                              <w:t>while(</w:t>
+                            </w:r>
+                            <w:proofErr w:type="spellStart"/>
+                            <w:proofErr w:type="gramEnd"/>
+                            <w:r>
+                              <w:rPr>
+                                <w:sz w:val="18"/>
+                                <w:szCs w:val="18"/>
+                                <w:lang w:val="en-GB"/>
+                              </w:rPr>
+                              <w:t>Wire.available</w:t>
+                            </w:r>
+                            <w:proofErr w:type="spellEnd"/>
+                            <w:r>
+                              <w:rPr>
+                                <w:sz w:val="18"/>
+                                <w:szCs w:val="18"/>
+                                <w:lang w:val="en-GB"/>
+                              </w:rPr>
+                              <w:t xml:space="preserve">()) { </w:t>
                             </w:r>
                           </w:p>
                           <w:p>
@@ -589,7 +813,43 @@
                                 <w:szCs w:val="18"/>
                                 <w:lang w:val="en-GB"/>
                               </w:rPr>
-                              <w:t xml:space="preserve">char c = Wire.read(); </w:t>
+                              <w:t xml:space="preserve">char c = </w:t>
+                            </w:r>
+                            <w:proofErr w:type="spellStart"/>
+                            <w:r>
+                              <w:rPr>
+                                <w:sz w:val="18"/>
+                                <w:szCs w:val="18"/>
+                                <w:lang w:val="en-GB"/>
+                              </w:rPr>
+                              <w:t>Wire.read</w:t>
+                            </w:r>
+                            <w:proofErr w:type="spellEnd"/>
+                            <w:r>
+                              <w:rPr>
+                                <w:sz w:val="18"/>
+                                <w:szCs w:val="18"/>
+                                <w:lang w:val="en-GB"/>
+                              </w:rPr>
+                              <w:t>(</w:t>
+                            </w:r>
+                            <w:proofErr w:type="gramStart"/>
+                            <w:r>
+                              <w:rPr>
+                                <w:sz w:val="18"/>
+                                <w:szCs w:val="18"/>
+                                <w:lang w:val="en-GB"/>
+                              </w:rPr>
+                              <w:t>);</w:t>
+                            </w:r>
+                            <w:proofErr w:type="gramEnd"/>
+                            <w:r>
+                              <w:rPr>
+                                <w:sz w:val="18"/>
+                                <w:szCs w:val="18"/>
+                                <w:lang w:val="en-GB"/>
+                              </w:rPr>
+                              <w:t xml:space="preserve"> </w:t>
                             </w:r>
                           </w:p>
                           <w:p>
@@ -757,8 +1017,18 @@
                           <w:szCs w:val="18"/>
                           <w:lang w:val="en-GB"/>
                         </w:rPr>
-                        <w:t>// Master kode</w:t>
-                      </w:r>
+                        <w:t xml:space="preserve">// Master </w:t>
+                      </w:r>
+                      <w:proofErr w:type="spellStart"/>
+                      <w:r>
+                        <w:rPr>
+                          <w:sz w:val="18"/>
+                          <w:szCs w:val="18"/>
+                          <w:lang w:val="en-GB"/>
+                        </w:rPr>
+                        <w:t>kode</w:t>
+                      </w:r>
+                      <w:proofErr w:type="spellEnd"/>
                     </w:p>
                     <w:p>
                       <w:pPr>
@@ -775,7 +1045,25 @@
                           <w:szCs w:val="18"/>
                           <w:lang w:val="en-GB"/>
                         </w:rPr>
-                        <w:t xml:space="preserve">#include &lt;Wire.h&gt; </w:t>
+                        <w:t>#include &lt;</w:t>
+                      </w:r>
+                      <w:proofErr w:type="spellStart"/>
+                      <w:r>
+                        <w:rPr>
+                          <w:sz w:val="18"/>
+                          <w:szCs w:val="18"/>
+                          <w:lang w:val="en-GB"/>
+                        </w:rPr>
+                        <w:t>Wire.h</w:t>
+                      </w:r>
+                      <w:proofErr w:type="spellEnd"/>
+                      <w:r>
+                        <w:rPr>
+                          <w:sz w:val="18"/>
+                          <w:szCs w:val="18"/>
+                          <w:lang w:val="en-GB"/>
+                        </w:rPr>
+                        <w:t xml:space="preserve">&gt; </w:t>
                       </w:r>
                     </w:p>
                     <w:p>
@@ -793,7 +1081,25 @@
                           <w:szCs w:val="18"/>
                           <w:lang w:val="en-GB"/>
                         </w:rPr>
-                        <w:t xml:space="preserve">void setup() { </w:t>
+                        <w:t xml:space="preserve">void </w:t>
+                      </w:r>
+                      <w:proofErr w:type="gramStart"/>
+                      <w:r>
+                        <w:rPr>
+                          <w:sz w:val="18"/>
+                          <w:szCs w:val="18"/>
+                          <w:lang w:val="en-GB"/>
+                        </w:rPr>
+                        <w:t>setup(</w:t>
+                      </w:r>
+                      <w:proofErr w:type="gramEnd"/>
+                      <w:r>
+                        <w:rPr>
+                          <w:sz w:val="18"/>
+                          <w:szCs w:val="18"/>
+                          <w:lang w:val="en-GB"/>
+                        </w:rPr>
+                        <w:t xml:space="preserve">) { </w:t>
                       </w:r>
                     </w:p>
                     <w:p>
@@ -813,13 +1119,41 @@
                         </w:rPr>
                         <w:t xml:space="preserve">     </w:t>
                       </w:r>
-                      <w:r>
-                        <w:rPr>
-                          <w:sz w:val="18"/>
-                          <w:szCs w:val="18"/>
-                          <w:lang w:val="en-GB"/>
-                        </w:rPr>
-                        <w:t xml:space="preserve">Wire.begin(); </w:t>
+                      <w:proofErr w:type="spellStart"/>
+                      <w:r>
+                        <w:rPr>
+                          <w:sz w:val="18"/>
+                          <w:szCs w:val="18"/>
+                          <w:lang w:val="en-GB"/>
+                        </w:rPr>
+                        <w:t>Wire.begin</w:t>
+                      </w:r>
+                      <w:proofErr w:type="spellEnd"/>
+                      <w:r>
+                        <w:rPr>
+                          <w:sz w:val="18"/>
+                          <w:szCs w:val="18"/>
+                          <w:lang w:val="en-GB"/>
+                        </w:rPr>
+                        <w:t>(</w:t>
+                      </w:r>
+                      <w:proofErr w:type="gramStart"/>
+                      <w:r>
+                        <w:rPr>
+                          <w:sz w:val="18"/>
+                          <w:szCs w:val="18"/>
+                          <w:lang w:val="en-GB"/>
+                        </w:rPr>
+                        <w:t>);</w:t>
+                      </w:r>
+                      <w:proofErr w:type="gramEnd"/>
+                      <w:r>
+                        <w:rPr>
+                          <w:sz w:val="18"/>
+                          <w:szCs w:val="18"/>
+                          <w:lang w:val="en-GB"/>
+                        </w:rPr>
+                        <w:t xml:space="preserve"> </w:t>
                       </w:r>
                     </w:p>
                     <w:p>
@@ -839,13 +1173,41 @@
                         </w:rPr>
                         <w:t xml:space="preserve">     </w:t>
                       </w:r>
-                      <w:r>
-                        <w:rPr>
-                          <w:sz w:val="18"/>
-                          <w:szCs w:val="18"/>
-                          <w:lang w:val="en-GB"/>
-                        </w:rPr>
-                        <w:t xml:space="preserve">Serial.begin(9600); </w:t>
+                      <w:proofErr w:type="spellStart"/>
+                      <w:r>
+                        <w:rPr>
+                          <w:sz w:val="18"/>
+                          <w:szCs w:val="18"/>
+                          <w:lang w:val="en-GB"/>
+                        </w:rPr>
+                        <w:t>Serial.begin</w:t>
+                      </w:r>
+                      <w:proofErr w:type="spellEnd"/>
+                      <w:r>
+                        <w:rPr>
+                          <w:sz w:val="18"/>
+                          <w:szCs w:val="18"/>
+                          <w:lang w:val="en-GB"/>
+                        </w:rPr>
+                        <w:t>(9600</w:t>
+                      </w:r>
+                      <w:proofErr w:type="gramStart"/>
+                      <w:r>
+                        <w:rPr>
+                          <w:sz w:val="18"/>
+                          <w:szCs w:val="18"/>
+                          <w:lang w:val="en-GB"/>
+                        </w:rPr>
+                        <w:t>);</w:t>
+                      </w:r>
+                      <w:proofErr w:type="gramEnd"/>
+                      <w:r>
+                        <w:rPr>
+                          <w:sz w:val="18"/>
+                          <w:szCs w:val="18"/>
+                          <w:lang w:val="en-GB"/>
+                        </w:rPr>
+                        <w:t xml:space="preserve"> </w:t>
                       </w:r>
                     </w:p>
                     <w:p>
@@ -881,7 +1243,25 @@
                           <w:szCs w:val="18"/>
                           <w:lang w:val="en-GB"/>
                         </w:rPr>
-                        <w:t xml:space="preserve">void loop() { </w:t>
+                        <w:t xml:space="preserve">void </w:t>
+                      </w:r>
+                      <w:proofErr w:type="gramStart"/>
+                      <w:r>
+                        <w:rPr>
+                          <w:sz w:val="18"/>
+                          <w:szCs w:val="18"/>
+                          <w:lang w:val="en-GB"/>
+                        </w:rPr>
+                        <w:t>loop(</w:t>
+                      </w:r>
+                      <w:proofErr w:type="gramEnd"/>
+                      <w:r>
+                        <w:rPr>
+                          <w:sz w:val="18"/>
+                          <w:szCs w:val="18"/>
+                          <w:lang w:val="en-GB"/>
+                        </w:rPr>
+                        <w:t xml:space="preserve">) { </w:t>
                       </w:r>
                     </w:p>
                     <w:p>
@@ -901,13 +1281,41 @@
                         </w:rPr>
                         <w:t xml:space="preserve">     </w:t>
                       </w:r>
-                      <w:r>
-                        <w:rPr>
-                          <w:sz w:val="18"/>
-                          <w:szCs w:val="18"/>
-                          <w:lang w:val="en-GB"/>
-                        </w:rPr>
-                        <w:t xml:space="preserve">Wire.beginTransmission(0x08); </w:t>
+                      <w:proofErr w:type="spellStart"/>
+                      <w:r>
+                        <w:rPr>
+                          <w:sz w:val="18"/>
+                          <w:szCs w:val="18"/>
+                          <w:lang w:val="en-GB"/>
+                        </w:rPr>
+                        <w:t>Wire.beginTransmission</w:t>
+                      </w:r>
+                      <w:proofErr w:type="spellEnd"/>
+                      <w:r>
+                        <w:rPr>
+                          <w:sz w:val="18"/>
+                          <w:szCs w:val="18"/>
+                          <w:lang w:val="en-GB"/>
+                        </w:rPr>
+                        <w:t>(0x08</w:t>
+                      </w:r>
+                      <w:proofErr w:type="gramStart"/>
+                      <w:r>
+                        <w:rPr>
+                          <w:sz w:val="18"/>
+                          <w:szCs w:val="18"/>
+                          <w:lang w:val="en-GB"/>
+                        </w:rPr>
+                        <w:t>);</w:t>
+                      </w:r>
+                      <w:proofErr w:type="gramEnd"/>
+                      <w:r>
+                        <w:rPr>
+                          <w:sz w:val="18"/>
+                          <w:szCs w:val="18"/>
+                          <w:lang w:val="en-GB"/>
+                        </w:rPr>
+                        <w:t xml:space="preserve"> </w:t>
                       </w:r>
                     </w:p>
                     <w:p>
@@ -927,13 +1335,41 @@
                         </w:rPr>
                         <w:t xml:space="preserve">     </w:t>
                       </w:r>
-                      <w:r>
-                        <w:rPr>
-                          <w:sz w:val="18"/>
-                          <w:szCs w:val="18"/>
-                          <w:lang w:val="en-GB"/>
-                        </w:rPr>
-                        <w:t xml:space="preserve">Wire.write("some text");  </w:t>
+                      <w:proofErr w:type="spellStart"/>
+                      <w:r>
+                        <w:rPr>
+                          <w:sz w:val="18"/>
+                          <w:szCs w:val="18"/>
+                          <w:lang w:val="en-GB"/>
+                        </w:rPr>
+                        <w:t>Wire.write</w:t>
+                      </w:r>
+                      <w:proofErr w:type="spellEnd"/>
+                      <w:r>
+                        <w:rPr>
+                          <w:sz w:val="18"/>
+                          <w:szCs w:val="18"/>
+                          <w:lang w:val="en-GB"/>
+                        </w:rPr>
+                        <w:t>("some text"</w:t>
+                      </w:r>
+                      <w:proofErr w:type="gramStart"/>
+                      <w:r>
+                        <w:rPr>
+                          <w:sz w:val="18"/>
+                          <w:szCs w:val="18"/>
+                          <w:lang w:val="en-GB"/>
+                        </w:rPr>
+                        <w:t>);</w:t>
+                      </w:r>
+                      <w:proofErr w:type="gramEnd"/>
+                      <w:r>
+                        <w:rPr>
+                          <w:sz w:val="18"/>
+                          <w:szCs w:val="18"/>
+                          <w:lang w:val="en-GB"/>
+                        </w:rPr>
+                        <w:t xml:space="preserve">  </w:t>
                       </w:r>
                     </w:p>
                     <w:p>
@@ -971,13 +1407,41 @@
                         </w:rPr>
                         <w:t xml:space="preserve">     </w:t>
                       </w:r>
-                      <w:r>
-                        <w:rPr>
-                          <w:sz w:val="18"/>
-                          <w:szCs w:val="18"/>
-                          <w:lang w:val="en-GB"/>
-                        </w:rPr>
-                        <w:t xml:space="preserve">Wire.requestFrom(0x08, 6); </w:t>
+                      <w:proofErr w:type="spellStart"/>
+                      <w:r>
+                        <w:rPr>
+                          <w:sz w:val="18"/>
+                          <w:szCs w:val="18"/>
+                          <w:lang w:val="en-GB"/>
+                        </w:rPr>
+                        <w:t>Wire.requestFrom</w:t>
+                      </w:r>
+                      <w:proofErr w:type="spellEnd"/>
+                      <w:r>
+                        <w:rPr>
+                          <w:sz w:val="18"/>
+                          <w:szCs w:val="18"/>
+                          <w:lang w:val="en-GB"/>
+                        </w:rPr>
+                        <w:t>(0x08, 6</w:t>
+                      </w:r>
+                      <w:proofErr w:type="gramStart"/>
+                      <w:r>
+                        <w:rPr>
+                          <w:sz w:val="18"/>
+                          <w:szCs w:val="18"/>
+                          <w:lang w:val="en-GB"/>
+                        </w:rPr>
+                        <w:t>);</w:t>
+                      </w:r>
+                      <w:proofErr w:type="gramEnd"/>
+                      <w:r>
+                        <w:rPr>
+                          <w:sz w:val="18"/>
+                          <w:szCs w:val="18"/>
+                          <w:lang w:val="en-GB"/>
+                        </w:rPr>
+                        <w:t xml:space="preserve"> </w:t>
                       </w:r>
                     </w:p>
                     <w:p>
@@ -997,13 +1461,33 @@
                         </w:rPr>
                         <w:t xml:space="preserve">    </w:t>
                       </w:r>
-                      <w:r>
-                        <w:rPr>
-                          <w:sz w:val="18"/>
-                          <w:szCs w:val="18"/>
-                          <w:lang w:val="en-GB"/>
-                        </w:rPr>
-                        <w:t xml:space="preserve">while(Wire.available()) { </w:t>
+                      <w:proofErr w:type="gramStart"/>
+                      <w:r>
+                        <w:rPr>
+                          <w:sz w:val="18"/>
+                          <w:szCs w:val="18"/>
+                          <w:lang w:val="en-GB"/>
+                        </w:rPr>
+                        <w:t>while(</w:t>
+                      </w:r>
+                      <w:proofErr w:type="spellStart"/>
+                      <w:proofErr w:type="gramEnd"/>
+                      <w:r>
+                        <w:rPr>
+                          <w:sz w:val="18"/>
+                          <w:szCs w:val="18"/>
+                          <w:lang w:val="en-GB"/>
+                        </w:rPr>
+                        <w:t>Wire.available</w:t>
+                      </w:r>
+                      <w:proofErr w:type="spellEnd"/>
+                      <w:r>
+                        <w:rPr>
+                          <w:sz w:val="18"/>
+                          <w:szCs w:val="18"/>
+                          <w:lang w:val="en-GB"/>
+                        </w:rPr>
+                        <w:t xml:space="preserve">()) { </w:t>
                       </w:r>
                     </w:p>
                     <w:p>
@@ -1029,7 +1513,43 @@
                           <w:szCs w:val="18"/>
                           <w:lang w:val="en-GB"/>
                         </w:rPr>
-                        <w:t xml:space="preserve">char c = Wire.read(); </w:t>
+                        <w:t xml:space="preserve">char c = </w:t>
+                      </w:r>
+                      <w:proofErr w:type="spellStart"/>
+                      <w:r>
+                        <w:rPr>
+                          <w:sz w:val="18"/>
+                          <w:szCs w:val="18"/>
+                          <w:lang w:val="en-GB"/>
+                        </w:rPr>
+                        <w:t>Wire.read</w:t>
+                      </w:r>
+                      <w:proofErr w:type="spellEnd"/>
+                      <w:r>
+                        <w:rPr>
+                          <w:sz w:val="18"/>
+                          <w:szCs w:val="18"/>
+                          <w:lang w:val="en-GB"/>
+                        </w:rPr>
+                        <w:t>(</w:t>
+                      </w:r>
+                      <w:proofErr w:type="gramStart"/>
+                      <w:r>
+                        <w:rPr>
+                          <w:sz w:val="18"/>
+                          <w:szCs w:val="18"/>
+                          <w:lang w:val="en-GB"/>
+                        </w:rPr>
+                        <w:t>);</w:t>
+                      </w:r>
+                      <w:proofErr w:type="gramEnd"/>
+                      <w:r>
+                        <w:rPr>
+                          <w:sz w:val="18"/>
+                          <w:szCs w:val="18"/>
+                          <w:lang w:val="en-GB"/>
+                        </w:rPr>
+                        <w:t xml:space="preserve"> </w:t>
                       </w:r>
                     </w:p>
                     <w:p>
@@ -1211,14 +1731,27 @@
       <w:r>
         <w:br/>
       </w:r>
-      <w:hyperlink r:id="rId8" w:history="1">
-        <w:r>
-          <w:rPr>
-            <w:rStyle w:val="Hyperlink"/>
-          </w:rPr>
-          <w:t>https://dotnet.microsoft.com/en-us/download/dotnet/6.0</w:t>
-        </w:r>
-      </w:hyperlink>
+      <w:r>
+        <w:fldChar w:fldCharType="begin"/>
+      </w:r>
+      <w:r>
+        <w:instrText>HYPERLINK "https://dotnet.microsoft.com/en-us/download/dotnet/6.0"</w:instrText>
+      </w:r>
+      <w:r>
+        <w:fldChar w:fldCharType="separate"/>
+      </w:r>
+      <w:r>
+        <w:rPr>
+          <w:rStyle w:val="Hyperlink"/>
+        </w:rPr>
+        <w:t>https://dotnet.microsoft.com/en-us/download/dotnet/6.0</w:t>
+      </w:r>
+      <w:r>
+        <w:rPr>
+          <w:rStyle w:val="Hyperlink"/>
+        </w:rPr>
+        <w:fldChar w:fldCharType="end"/>
+      </w:r>
     </w:p>
     <w:p>
       <w:pPr>
@@ -1268,7 +1801,7 @@
                     <pic:cNvPicPr/>
                   </pic:nvPicPr>
                   <pic:blipFill>
-                    <a:blip r:embed="rId9"/>
+                    <a:blip r:embed="rId8"/>
                     <a:stretch>
                       <a:fillRect/>
                     </a:stretch>
@@ -1336,7 +1869,7 @@
                     <pic:cNvPicPr/>
                   </pic:nvPicPr>
                   <pic:blipFill>
-                    <a:blip r:embed="rId10"/>
+                    <a:blip r:embed="rId9"/>
                     <a:stretch>
                       <a:fillRect/>
                     </a:stretch>
@@ -1389,7 +1922,7 @@
                     <pic:cNvPicPr/>
                   </pic:nvPicPr>
                   <pic:blipFill>
-                    <a:blip r:embed="rId11"/>
+                    <a:blip r:embed="rId10"/>
                     <a:stretch>
                       <a:fillRect/>
                     </a:stretch>
@@ -1550,7 +2083,21 @@
         <w:rPr>
           <w:lang w:val="en-GB"/>
         </w:rPr>
-        <w:t>pe "control intl.cpl"</w:t>
+        <w:t xml:space="preserve">pe "control </w:t>
+      </w:r>
+      <w:proofErr w:type="spellStart"/>
+      <w:r>
+        <w:rPr>
+          <w:lang w:val="en-GB"/>
+        </w:rPr>
+        <w:t>intl.cpl</w:t>
+      </w:r>
+      <w:proofErr w:type="spellEnd"/>
+      <w:r>
+        <w:rPr>
+          <w:lang w:val="en-GB"/>
+        </w:rPr>
+        <w:t>"</w:t>
       </w:r>
     </w:p>
     <w:p>
@@ -1579,7 +2126,7 @@
                     <pic:cNvPicPr/>
                   </pic:nvPicPr>
                   <pic:blipFill>
-                    <a:blip r:embed="rId12">
+                    <a:blip r:embed="rId11">
                       <a:extLst>
                         <a:ext uri="{28A0092B-C50C-407E-A947-70E740481C1C}">
                           <a14:useLocalDpi xmlns:a14="http://schemas.microsoft.com/office/drawing/2010/main" val="0"/>
@@ -1632,7 +2179,7 @@
                     <pic:cNvPicPr/>
                   </pic:nvPicPr>
                   <pic:blipFill>
-                    <a:blip r:embed="rId13">
+                    <a:blip r:embed="rId12">
                       <a:extLst>
                         <a:ext uri="{28A0092B-C50C-407E-A947-70E740481C1C}">
                           <a14:useLocalDpi xmlns:a14="http://schemas.microsoft.com/office/drawing/2010/main" val="0"/>
@@ -1808,10 +2355,10 @@
             <v:path o:extrusionok="f" gradientshapeok="t" o:connecttype="rect"/>
             <o:lock v:ext="edit" aspectratio="t"/>
           </v:shapetype>
-          <v:shape id="_x0000_i1025" type="#_x0000_t75" style="width:450.75pt;height:56.25pt" o:ole="">
-            <v:imagedata r:id="rId14" o:title=""/>
+          <v:shape id="_x0000_i1025" type="#_x0000_t75" style="width:450.6pt;height:56.4pt" o:ole="">
+            <v:imagedata r:id="rId13" o:title=""/>
           </v:shape>
-          <o:OLEObject Type="Embed" ProgID="Word.OpenDocumentText.12" ShapeID="_x0000_i1025" DrawAspect="Content" ObjectID="_1739886362" r:id="rId15"/>
+          <o:OLEObject Type="Embed" ProgID="Word.OpenDocumentText.12" ShapeID="_x0000_i1025" DrawAspect="Content" ObjectID="_1739897172" r:id="rId14"/>
         </w:object>
       </w:r>
     </w:p>
@@ -1889,10 +2436,10 @@
     <w:p>
       <w:r>
         <w:object w:dxaOrig="8516" w:dyaOrig="4754" w14:anchorId="5B0D6987">
-          <v:shape id="_x0000_i1026" type="#_x0000_t75" style="width:426pt;height:237.75pt" o:ole="">
-            <v:imagedata r:id="rId16" o:title=""/>
+          <v:shape id="_x0000_i1026" type="#_x0000_t75" style="width:426pt;height:237.6pt" o:ole="">
+            <v:imagedata r:id="rId15" o:title=""/>
           </v:shape>
-          <o:OLEObject Type="Embed" ProgID="Word.Document.12" ShapeID="_x0000_i1026" DrawAspect="Content" ObjectID="_1739886363" r:id="rId17">
+          <o:OLEObject Type="Embed" ProgID="Word.Document.12" ShapeID="_x0000_i1026" DrawAspect="Content" ObjectID="_1739897173" r:id="rId16">
             <o:FieldCodes>\s</o:FieldCodes>
           </o:OLEObject>
         </w:object>
@@ -1946,6 +2493,22 @@
     <w:p>
       <w:r>
         <w:t xml:space="preserve">linen med fejl : "applicationUrl": </w:t>
+      </w:r>
+      <w:hyperlink r:id="rId17" w:history="1">
+        <w:r>
+          <w:rPr>
+            <w:rStyle w:val="Hyperlink"/>
+          </w:rPr>
+          <w:t>http://192.168.1.103:5147;https://192.168.1.103:7051</w:t>
+        </w:r>
+      </w:hyperlink>
+      <w:r>
+        <w:t>;",</w:t>
+      </w:r>
+    </w:p>
+    <w:p>
+      <w:r>
+        <w:t xml:space="preserve">linen uden fejl : "applicationUrl": </w:t>
       </w:r>
       <w:hyperlink r:id="rId18" w:history="1">
         <w:r>
@@ -1956,22 +2519,6 @@
         </w:r>
       </w:hyperlink>
       <w:r>
-        <w:t>;",</w:t>
-      </w:r>
-    </w:p>
-    <w:p>
-      <w:r>
-        <w:t xml:space="preserve">linen uden fejl : "applicationUrl": </w:t>
-      </w:r>
-      <w:hyperlink r:id="rId19" w:history="1">
-        <w:r>
-          <w:rPr>
-            <w:rStyle w:val="Hyperlink"/>
-          </w:rPr>
-          <w:t>http://192.168.1.103:5147;https://192.168.1.103:7051</w:t>
-        </w:r>
-      </w:hyperlink>
-      <w:r>
         <w:t>",</w:t>
       </w:r>
     </w:p>
@@ -2004,6 +2551,17 @@
     <w:p/>
     <w:p>
       <w:r>
+        <w:t>08/03/2023 Marius</w:t>
+      </w:r>
+    </w:p>
+    <w:p>
+      <w:r>
+        <w:t>idag her jeg lavet http call til vores api fra Mrk1000 og jeg har haft problemer med at lave en https call med ssl med har ikke kunne får det til virke</w:t>
+      </w:r>
+    </w:p>
+    <w:p/>
+    <w:p>
+      <w:r>
         <w:t>09/03/2023 Mathias</w:t>
       </w:r>
     </w:p>
@@ -2012,6 +2570,919 @@
         <w:t>I dag har jeg arbejdet videre med at på web api’et samt udarbejdet flere endpoints og database scripts.</w:t>
       </w:r>
     </w:p>
+    <w:p/>
+    <w:p>
+      <w:r>
+        <w:t>09/03/2023 Marius</w:t>
+      </w:r>
+    </w:p>
+    <w:p>
+      <w:r>
+        <w:t>idag har jeg lavet samling af arduino´s og lavet flowet for screen-slave så nu køre den skræmen og vaskemaskinen når masteren sender en bedsked til via I2C jeg har lavet en knap til at simuler at man lukker vaske maskine jeg havde problemer med at sætte en interrup op fordi den nårdet og køre flere gang inden man fik flytte sin finger jeg har prøvede med:</w:t>
+      </w:r>
+    </w:p>
+    <w:p>
+      <w:r>
+        <w:t xml:space="preserve">* delay </w:t>
+      </w:r>
+    </w:p>
+    <w:p>
+      <w:r>
+        <w:t>* med de forskille parameters (LOW, CHANGE, RISING og HIGH)</w:t>
+      </w:r>
+    </w:p>
+    <w:p>
+      <w:r>
+        <w:t>* med en anden knap</w:t>
+      </w:r>
+    </w:p>
+    <w:p>
+      <w:r>
+        <w:t xml:space="preserve">* med et andet leding setup </w:t>
+      </w:r>
+    </w:p>
+    <w:p>
+      <w:r>
+        <w:t xml:space="preserve">men fik det til at virke med dette stykke kode </w:t>
+      </w:r>
+    </w:p>
+    <w:p>
+      <w:r>
+        <w:rPr>
+          <w:noProof/>
+        </w:rPr>
+        <mc:AlternateContent>
+          <mc:Choice Requires="wps">
+            <w:drawing>
+              <wp:anchor distT="0" distB="0" distL="114300" distR="114300" simplePos="0" relativeHeight="251662336" behindDoc="0" locked="0" layoutInCell="1" allowOverlap="1" wp14:anchorId="2C25F1C1" wp14:editId="342FAA5B">
+                <wp:simplePos x="0" y="0"/>
+                <wp:positionH relativeFrom="margin">
+                  <wp:align>center</wp:align>
+                </wp:positionH>
+                <wp:positionV relativeFrom="paragraph">
+                  <wp:posOffset>67945</wp:posOffset>
+                </wp:positionV>
+                <wp:extent cx="3488690" cy="2186940"/>
+                <wp:effectExtent l="0" t="0" r="22225" b="22860"/>
+                <wp:wrapNone/>
+                <wp:docPr id="7" name="Text Box 7"/>
+                <wp:cNvGraphicFramePr/>
+                <a:graphic xmlns:a="http://schemas.openxmlformats.org/drawingml/2006/main">
+                  <a:graphicData uri="http://schemas.microsoft.com/office/word/2010/wordprocessingShape">
+                    <wps:wsp>
+                      <wps:cNvSpPr txBox="1"/>
+                      <wps:spPr>
+                        <a:xfrm>
+                          <a:off x="0" y="0"/>
+                          <a:ext cx="3482975" cy="2186940"/>
+                        </a:xfrm>
+                        <a:prstGeom prst="rect">
+                          <a:avLst/>
+                        </a:prstGeom>
+                        <a:solidFill>
+                          <a:schemeClr val="lt1"/>
+                        </a:solidFill>
+                        <a:ln w="6350">
+                          <a:solidFill>
+                            <a:prstClr val="black"/>
+                          </a:solidFill>
+                        </a:ln>
+                      </wps:spPr>
+                      <wps:txbx>
+                        <w:txbxContent>
+                          <w:p>
+                            <w:pPr>
+                              <w:spacing w:after="0"/>
+                              <w:rPr>
+                                <w:lang w:val="en-GB"/>
+                              </w:rPr>
+                            </w:pPr>
+                            <w:r>
+                              <w:rPr>
+                                <w:lang w:val="en-GB"/>
+                              </w:rPr>
+                              <w:t xml:space="preserve">void </w:t>
+                            </w:r>
+                            <w:proofErr w:type="spellStart"/>
+                            <w:r>
+                              <w:rPr>
+                                <w:lang w:val="en-GB"/>
+                              </w:rPr>
+                              <w:t>ISR_</w:t>
+                            </w:r>
+                            <w:proofErr w:type="gramStart"/>
+                            <w:r>
+                              <w:rPr>
+                                <w:lang w:val="en-GB"/>
+                              </w:rPr>
+                              <w:t>btnPressed</w:t>
+                            </w:r>
+                            <w:proofErr w:type="spellEnd"/>
+                            <w:r>
+                              <w:rPr>
+                                <w:lang w:val="en-GB"/>
+                              </w:rPr>
+                              <w:t>(</w:t>
+                            </w:r>
+                            <w:proofErr w:type="gramEnd"/>
+                            <w:r>
+                              <w:rPr>
+                                <w:lang w:val="en-GB"/>
+                              </w:rPr>
+                              <w:t>){</w:t>
+                            </w:r>
+                          </w:p>
+                          <w:p>
+                            <w:pPr>
+                              <w:spacing w:after="0"/>
+                              <w:rPr>
+                                <w:lang w:val="en-GB"/>
+                              </w:rPr>
+                            </w:pPr>
+                            <w:r>
+                              <w:rPr>
+                                <w:lang w:val="en-GB"/>
+                              </w:rPr>
+                              <w:t xml:space="preserve">  static unsigned long </w:t>
+                            </w:r>
+                            <w:proofErr w:type="spellStart"/>
+                            <w:r>
+                              <w:rPr>
+                                <w:lang w:val="en-GB"/>
+                              </w:rPr>
+                              <w:t>last_interrupt_time</w:t>
+                            </w:r>
+                            <w:proofErr w:type="spellEnd"/>
+                            <w:r>
+                              <w:rPr>
+                                <w:lang w:val="en-GB"/>
+                              </w:rPr>
+                              <w:t xml:space="preserve"> = 0;</w:t>
+                            </w:r>
+                          </w:p>
+                          <w:p>
+                            <w:pPr>
+                              <w:spacing w:after="0"/>
+                              <w:rPr>
+                                <w:lang w:val="en-GB"/>
+                              </w:rPr>
+                            </w:pPr>
+                            <w:r>
+                              <w:rPr>
+                                <w:lang w:val="en-GB"/>
+                              </w:rPr>
+                              <w:t xml:space="preserve">  unsigned long </w:t>
+                            </w:r>
+                            <w:proofErr w:type="spellStart"/>
+                            <w:r>
+                              <w:rPr>
+                                <w:lang w:val="en-GB"/>
+                              </w:rPr>
+                              <w:t>interrupt_time</w:t>
+                            </w:r>
+                            <w:proofErr w:type="spellEnd"/>
+                            <w:r>
+                              <w:rPr>
+                                <w:lang w:val="en-GB"/>
+                              </w:rPr>
+                              <w:t xml:space="preserve"> = </w:t>
+                            </w:r>
+                            <w:proofErr w:type="spellStart"/>
+                            <w:proofErr w:type="gramStart"/>
+                            <w:r>
+                              <w:rPr>
+                                <w:lang w:val="en-GB"/>
+                              </w:rPr>
+                              <w:t>millis</w:t>
+                            </w:r>
+                            <w:proofErr w:type="spellEnd"/>
+                            <w:r>
+                              <w:rPr>
+                                <w:lang w:val="en-GB"/>
+                              </w:rPr>
+                              <w:t>(</w:t>
+                            </w:r>
+                            <w:proofErr w:type="gramEnd"/>
+                            <w:r>
+                              <w:rPr>
+                                <w:lang w:val="en-GB"/>
+                              </w:rPr>
+                              <w:t>);</w:t>
+                            </w:r>
+                          </w:p>
+                          <w:p>
+                            <w:pPr>
+                              <w:spacing w:after="0"/>
+                              <w:rPr>
+                                <w:lang w:val="en-GB"/>
+                              </w:rPr>
+                            </w:pPr>
+                            <w:r>
+                              <w:rPr>
+                                <w:lang w:val="en-GB"/>
+                              </w:rPr>
+                              <w:t xml:space="preserve">  if (</w:t>
+                            </w:r>
+                            <w:proofErr w:type="spellStart"/>
+                            <w:r>
+                              <w:rPr>
+                                <w:lang w:val="en-GB"/>
+                              </w:rPr>
+                              <w:t>interrupt_time</w:t>
+                            </w:r>
+                            <w:proofErr w:type="spellEnd"/>
+                            <w:r>
+                              <w:rPr>
+                                <w:lang w:val="en-GB"/>
+                              </w:rPr>
+                              <w:t xml:space="preserve"> - </w:t>
+                            </w:r>
+                            <w:proofErr w:type="spellStart"/>
+                            <w:r>
+                              <w:rPr>
+                                <w:lang w:val="en-GB"/>
+                              </w:rPr>
+                              <w:t>last_interrupt_time</w:t>
+                            </w:r>
+                            <w:proofErr w:type="spellEnd"/>
+                            <w:r>
+                              <w:rPr>
+                                <w:lang w:val="en-GB"/>
+                              </w:rPr>
+                              <w:t xml:space="preserve"> &gt; 200) </w:t>
+                            </w:r>
+                          </w:p>
+                          <w:p>
+                            <w:pPr>
+                              <w:spacing w:after="0"/>
+                              <w:rPr>
+                                <w:lang w:val="en-GB"/>
+                              </w:rPr>
+                            </w:pPr>
+                            <w:r>
+                              <w:rPr>
+                                <w:lang w:val="en-GB"/>
+                              </w:rPr>
+                              <w:t xml:space="preserve">  {</w:t>
+                            </w:r>
+                          </w:p>
+                          <w:p>
+                            <w:pPr>
+                              <w:spacing w:after="0"/>
+                              <w:rPr>
+                                <w:lang w:val="en-GB"/>
+                              </w:rPr>
+                            </w:pPr>
+                            <w:r>
+                              <w:rPr>
+                                <w:lang w:val="en-GB"/>
+                              </w:rPr>
+                              <w:t xml:space="preserve">    </w:t>
+                            </w:r>
+                            <w:proofErr w:type="spellStart"/>
+                            <w:r>
+                              <w:rPr>
+                                <w:lang w:val="en-GB"/>
+                              </w:rPr>
+                              <w:t>Serial.println</w:t>
+                            </w:r>
+                            <w:proofErr w:type="spellEnd"/>
+                            <w:r>
+                              <w:rPr>
+                                <w:lang w:val="en-GB"/>
+                              </w:rPr>
+                              <w:t>("</w:t>
+                            </w:r>
+                            <w:proofErr w:type="spellStart"/>
+                            <w:r>
+                              <w:rPr>
+                                <w:lang w:val="en-GB"/>
+                              </w:rPr>
+                              <w:t>btn</w:t>
+                            </w:r>
+                            <w:proofErr w:type="spellEnd"/>
+                            <w:r>
+                              <w:rPr>
+                                <w:lang w:val="en-GB"/>
+                              </w:rPr>
+                              <w:t xml:space="preserve"> pressed </w:t>
+                            </w:r>
+                            <w:proofErr w:type="spellStart"/>
+                            <w:r>
+                              <w:rPr>
+                                <w:lang w:val="en-GB"/>
+                              </w:rPr>
+                              <w:t>doooooooooown</w:t>
+                            </w:r>
+                            <w:proofErr w:type="spellEnd"/>
+                            <w:r>
+                              <w:rPr>
+                                <w:lang w:val="en-GB"/>
+                              </w:rPr>
+                              <w:t xml:space="preserve"> CHANGE"</w:t>
+                            </w:r>
+                            <w:proofErr w:type="gramStart"/>
+                            <w:r>
+                              <w:rPr>
+                                <w:lang w:val="en-GB"/>
+                              </w:rPr>
+                              <w:t>);</w:t>
+                            </w:r>
+                            <w:proofErr w:type="gramEnd"/>
+                          </w:p>
+                          <w:p>
+                            <w:pPr>
+                              <w:spacing w:after="0"/>
+                              <w:rPr>
+                                <w:lang w:val="en-GB"/>
+                              </w:rPr>
+                            </w:pPr>
+                            <w:r>
+                              <w:rPr>
+                                <w:lang w:val="en-GB"/>
+                              </w:rPr>
+                              <w:t xml:space="preserve">    //</w:t>
+                            </w:r>
+                            <w:proofErr w:type="spellStart"/>
+                            <w:r>
+                              <w:rPr>
+                                <w:lang w:val="en-GB"/>
+                              </w:rPr>
+                              <w:t>btnState</w:t>
+                            </w:r>
+                            <w:proofErr w:type="spellEnd"/>
+                            <w:r>
+                              <w:rPr>
+                                <w:lang w:val="en-GB"/>
+                              </w:rPr>
+                              <w:t xml:space="preserve"> = </w:t>
+                            </w:r>
+                            <w:proofErr w:type="gramStart"/>
+                            <w:r>
+                              <w:rPr>
+                                <w:lang w:val="en-GB"/>
+                              </w:rPr>
+                              <w:t>1;</w:t>
+                            </w:r>
+                            <w:proofErr w:type="gramEnd"/>
+                          </w:p>
+                          <w:p>
+                            <w:pPr>
+                              <w:spacing w:after="0"/>
+                              <w:rPr>
+                                <w:lang w:val="en-GB"/>
+                              </w:rPr>
+                            </w:pPr>
+                            <w:r>
+                              <w:rPr>
+                                <w:lang w:val="en-GB"/>
+                              </w:rPr>
+                              <w:t xml:space="preserve">    </w:t>
+                            </w:r>
+                            <w:proofErr w:type="spellStart"/>
+                            <w:r>
+                              <w:rPr>
+                                <w:lang w:val="en-GB"/>
+                              </w:rPr>
+                              <w:t>btnState</w:t>
+                            </w:r>
+                            <w:proofErr w:type="spellEnd"/>
+                            <w:r>
+                              <w:rPr>
+                                <w:lang w:val="en-GB"/>
+                              </w:rPr>
+                              <w:t xml:space="preserve"> </w:t>
+                            </w:r>
+                            <w:proofErr w:type="gramStart"/>
+                            <w:r>
+                              <w:rPr>
+                                <w:lang w:val="en-GB"/>
+                              </w:rPr>
+                              <w:t>= !</w:t>
+                            </w:r>
+                            <w:proofErr w:type="spellStart"/>
+                            <w:r>
+                              <w:rPr>
+                                <w:lang w:val="en-GB"/>
+                              </w:rPr>
+                              <w:t>btnState</w:t>
+                            </w:r>
+                            <w:proofErr w:type="spellEnd"/>
+                            <w:proofErr w:type="gramEnd"/>
+                            <w:r>
+                              <w:rPr>
+                                <w:lang w:val="en-GB"/>
+                              </w:rPr>
+                              <w:t>;</w:t>
+                            </w:r>
+                          </w:p>
+                          <w:p>
+                            <w:pPr>
+                              <w:spacing w:after="0"/>
+                              <w:rPr>
+                                <w:lang w:val="en-GB"/>
+                              </w:rPr>
+                            </w:pPr>
+                            <w:r>
+                              <w:rPr>
+                                <w:lang w:val="en-GB"/>
+                              </w:rPr>
+                              <w:t xml:space="preserve">  }</w:t>
+                            </w:r>
+                          </w:p>
+                          <w:p>
+                            <w:pPr>
+                              <w:spacing w:after="0"/>
+                              <w:rPr>
+                                <w:lang w:val="en-GB"/>
+                              </w:rPr>
+                            </w:pPr>
+                            <w:r>
+                              <w:rPr>
+                                <w:lang w:val="en-GB"/>
+                              </w:rPr>
+                              <w:t xml:space="preserve">  </w:t>
+                            </w:r>
+                            <w:proofErr w:type="spellStart"/>
+                            <w:r>
+                              <w:rPr>
+                                <w:lang w:val="en-GB"/>
+                              </w:rPr>
+                              <w:t>last_interrupt_time</w:t>
+                            </w:r>
+                            <w:proofErr w:type="spellEnd"/>
+                            <w:r>
+                              <w:rPr>
+                                <w:lang w:val="en-GB"/>
+                              </w:rPr>
+                              <w:t xml:space="preserve"> = </w:t>
+                            </w:r>
+                            <w:proofErr w:type="spellStart"/>
+                            <w:r>
+                              <w:rPr>
+                                <w:lang w:val="en-GB"/>
+                              </w:rPr>
+                              <w:t>interrupt_</w:t>
+                            </w:r>
+                            <w:proofErr w:type="gramStart"/>
+                            <w:r>
+                              <w:rPr>
+                                <w:lang w:val="en-GB"/>
+                              </w:rPr>
+                              <w:t>time</w:t>
+                            </w:r>
+                            <w:proofErr w:type="spellEnd"/>
+                            <w:r>
+                              <w:rPr>
+                                <w:lang w:val="en-GB"/>
+                              </w:rPr>
+                              <w:t>;</w:t>
+                            </w:r>
+                            <w:proofErr w:type="gramEnd"/>
+                          </w:p>
+                          <w:p>
+                            <w:pPr>
+                              <w:spacing w:after="0"/>
+                            </w:pPr>
+                            <w:r>
+                              <w:t>}</w:t>
+                            </w:r>
+                          </w:p>
+                          <w:p/>
+                        </w:txbxContent>
+                      </wps:txbx>
+                      <wps:bodyPr rot="0" spcFirstLastPara="0" vertOverflow="clip" horzOverflow="clip" vert="horz" wrap="none" lIns="91440" tIns="45720" rIns="91440" bIns="45720" numCol="1" spcCol="0" rtlCol="0" fromWordArt="0" anchor="t" anchorCtr="0" forceAA="0" compatLnSpc="1">
+                        <a:prstTxWarp prst="textNoShape">
+                          <a:avLst/>
+                        </a:prstTxWarp>
+                        <a:noAutofit/>
+                      </wps:bodyPr>
+                    </wps:wsp>
+                  </a:graphicData>
+                </a:graphic>
+                <wp14:sizeRelH relativeFrom="page">
+                  <wp14:pctWidth>0</wp14:pctWidth>
+                </wp14:sizeRelH>
+                <wp14:sizeRelV relativeFrom="margin">
+                  <wp14:pctHeight>0</wp14:pctHeight>
+                </wp14:sizeRelV>
+              </wp:anchor>
+            </w:drawing>
+          </mc:Choice>
+          <mc:Fallback>
+            <w:pict>
+              <v:shape w14:anchorId="2C25F1C1" id="Text Box 7" o:spid="_x0000_s1027" type="#_x0000_t202" style="position:absolute;margin-left:0;margin-top:5.35pt;width:274.7pt;height:172.2pt;z-index:251662336;visibility:visible;mso-wrap-style:none;mso-width-percent:0;mso-height-percent:0;mso-wrap-distance-left:9pt;mso-wrap-distance-top:0;mso-wrap-distance-right:9pt;mso-wrap-distance-bottom:0;mso-position-horizontal:center;mso-position-horizontal-relative:margin;mso-position-vertical:absolute;mso-position-vertical-relative:text;mso-width-percent:0;mso-height-percent:0;mso-width-relative:page;mso-height-relative:margin;v-text-anchor:top" o:gfxdata="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" fillcolor="white [3201]" strokeweight=".5pt">
+                <v:textbox>
+                  <w:txbxContent>
+                    <w:p>
+                      <w:pPr>
+                        <w:spacing w:after="0"/>
+                        <w:rPr>
+                          <w:lang w:val="en-GB"/>
+                        </w:rPr>
+                      </w:pPr>
+                      <w:r>
+                        <w:rPr>
+                          <w:lang w:val="en-GB"/>
+                        </w:rPr>
+                        <w:t xml:space="preserve">void </w:t>
+                      </w:r>
+                      <w:proofErr w:type="spellStart"/>
+                      <w:r>
+                        <w:rPr>
+                          <w:lang w:val="en-GB"/>
+                        </w:rPr>
+                        <w:t>ISR_</w:t>
+                      </w:r>
+                      <w:proofErr w:type="gramStart"/>
+                      <w:r>
+                        <w:rPr>
+                          <w:lang w:val="en-GB"/>
+                        </w:rPr>
+                        <w:t>btnPressed</w:t>
+                      </w:r>
+                      <w:proofErr w:type="spellEnd"/>
+                      <w:r>
+                        <w:rPr>
+                          <w:lang w:val="en-GB"/>
+                        </w:rPr>
+                        <w:t>(</w:t>
+                      </w:r>
+                      <w:proofErr w:type="gramEnd"/>
+                      <w:r>
+                        <w:rPr>
+                          <w:lang w:val="en-GB"/>
+                        </w:rPr>
+                        <w:t>){</w:t>
+                      </w:r>
+                    </w:p>
+                    <w:p>
+                      <w:pPr>
+                        <w:spacing w:after="0"/>
+                        <w:rPr>
+                          <w:lang w:val="en-GB"/>
+                        </w:rPr>
+                      </w:pPr>
+                      <w:r>
+                        <w:rPr>
+                          <w:lang w:val="en-GB"/>
+                        </w:rPr>
+                        <w:t xml:space="preserve">  static unsigned long </w:t>
+                      </w:r>
+                      <w:proofErr w:type="spellStart"/>
+                      <w:r>
+                        <w:rPr>
+                          <w:lang w:val="en-GB"/>
+                        </w:rPr>
+                        <w:t>last_interrupt_time</w:t>
+                      </w:r>
+                      <w:proofErr w:type="spellEnd"/>
+                      <w:r>
+                        <w:rPr>
+                          <w:lang w:val="en-GB"/>
+                        </w:rPr>
+                        <w:t xml:space="preserve"> = 0;</w:t>
+                      </w:r>
+                    </w:p>
+                    <w:p>
+                      <w:pPr>
+                        <w:spacing w:after="0"/>
+                        <w:rPr>
+                          <w:lang w:val="en-GB"/>
+                        </w:rPr>
+                      </w:pPr>
+                      <w:r>
+                        <w:rPr>
+                          <w:lang w:val="en-GB"/>
+                        </w:rPr>
+                        <w:t xml:space="preserve">  unsigned long </w:t>
+                      </w:r>
+                      <w:proofErr w:type="spellStart"/>
+                      <w:r>
+                        <w:rPr>
+                          <w:lang w:val="en-GB"/>
+                        </w:rPr>
+                        <w:t>interrupt_time</w:t>
+                      </w:r>
+                      <w:proofErr w:type="spellEnd"/>
+                      <w:r>
+                        <w:rPr>
+                          <w:lang w:val="en-GB"/>
+                        </w:rPr>
+                        <w:t xml:space="preserve"> = </w:t>
+                      </w:r>
+                      <w:proofErr w:type="spellStart"/>
+                      <w:proofErr w:type="gramStart"/>
+                      <w:r>
+                        <w:rPr>
+                          <w:lang w:val="en-GB"/>
+                        </w:rPr>
+                        <w:t>millis</w:t>
+                      </w:r>
+                      <w:proofErr w:type="spellEnd"/>
+                      <w:r>
+                        <w:rPr>
+                          <w:lang w:val="en-GB"/>
+                        </w:rPr>
+                        <w:t>(</w:t>
+                      </w:r>
+                      <w:proofErr w:type="gramEnd"/>
+                      <w:r>
+                        <w:rPr>
+                          <w:lang w:val="en-GB"/>
+                        </w:rPr>
+                        <w:t>);</w:t>
+                      </w:r>
+                    </w:p>
+                    <w:p>
+                      <w:pPr>
+                        <w:spacing w:after="0"/>
+                        <w:rPr>
+                          <w:lang w:val="en-GB"/>
+                        </w:rPr>
+                      </w:pPr>
+                      <w:r>
+                        <w:rPr>
+                          <w:lang w:val="en-GB"/>
+                        </w:rPr>
+                        <w:t xml:space="preserve">  if (</w:t>
+                      </w:r>
+                      <w:proofErr w:type="spellStart"/>
+                      <w:r>
+                        <w:rPr>
+                          <w:lang w:val="en-GB"/>
+                        </w:rPr>
+                        <w:t>interrupt_time</w:t>
+                      </w:r>
+                      <w:proofErr w:type="spellEnd"/>
+                      <w:r>
+                        <w:rPr>
+                          <w:lang w:val="en-GB"/>
+                        </w:rPr>
+                        <w:t xml:space="preserve"> - </w:t>
+                      </w:r>
+                      <w:proofErr w:type="spellStart"/>
+                      <w:r>
+                        <w:rPr>
+                          <w:lang w:val="en-GB"/>
+                        </w:rPr>
+                        <w:t>last_interrupt_time</w:t>
+                      </w:r>
+                      <w:proofErr w:type="spellEnd"/>
+                      <w:r>
+                        <w:rPr>
+                          <w:lang w:val="en-GB"/>
+                        </w:rPr>
+                        <w:t xml:space="preserve"> &gt; 200) </w:t>
+                      </w:r>
+                    </w:p>
+                    <w:p>
+                      <w:pPr>
+                        <w:spacing w:after="0"/>
+                        <w:rPr>
+                          <w:lang w:val="en-GB"/>
+                        </w:rPr>
+                      </w:pPr>
+                      <w:r>
+                        <w:rPr>
+                          <w:lang w:val="en-GB"/>
+                        </w:rPr>
+                        <w:t xml:space="preserve">  {</w:t>
+                      </w:r>
+                    </w:p>
+                    <w:p>
+                      <w:pPr>
+                        <w:spacing w:after="0"/>
+                        <w:rPr>
+                          <w:lang w:val="en-GB"/>
+                        </w:rPr>
+                      </w:pPr>
+                      <w:r>
+                        <w:rPr>
+                          <w:lang w:val="en-GB"/>
+                        </w:rPr>
+                        <w:t xml:space="preserve">    </w:t>
+                      </w:r>
+                      <w:proofErr w:type="spellStart"/>
+                      <w:r>
+                        <w:rPr>
+                          <w:lang w:val="en-GB"/>
+                        </w:rPr>
+                        <w:t>Serial.println</w:t>
+                      </w:r>
+                      <w:proofErr w:type="spellEnd"/>
+                      <w:r>
+                        <w:rPr>
+                          <w:lang w:val="en-GB"/>
+                        </w:rPr>
+                        <w:t>("</w:t>
+                      </w:r>
+                      <w:proofErr w:type="spellStart"/>
+                      <w:r>
+                        <w:rPr>
+                          <w:lang w:val="en-GB"/>
+                        </w:rPr>
+                        <w:t>btn</w:t>
+                      </w:r>
+                      <w:proofErr w:type="spellEnd"/>
+                      <w:r>
+                        <w:rPr>
+                          <w:lang w:val="en-GB"/>
+                        </w:rPr>
+                        <w:t xml:space="preserve"> pressed </w:t>
+                      </w:r>
+                      <w:proofErr w:type="spellStart"/>
+                      <w:r>
+                        <w:rPr>
+                          <w:lang w:val="en-GB"/>
+                        </w:rPr>
+                        <w:t>doooooooooown</w:t>
+                      </w:r>
+                      <w:proofErr w:type="spellEnd"/>
+                      <w:r>
+                        <w:rPr>
+                          <w:lang w:val="en-GB"/>
+                        </w:rPr>
+                        <w:t xml:space="preserve"> CHANGE"</w:t>
+                      </w:r>
+                      <w:proofErr w:type="gramStart"/>
+                      <w:r>
+                        <w:rPr>
+                          <w:lang w:val="en-GB"/>
+                        </w:rPr>
+                        <w:t>);</w:t>
+                      </w:r>
+                      <w:proofErr w:type="gramEnd"/>
+                    </w:p>
+                    <w:p>
+                      <w:pPr>
+                        <w:spacing w:after="0"/>
+                        <w:rPr>
+                          <w:lang w:val="en-GB"/>
+                        </w:rPr>
+                      </w:pPr>
+                      <w:r>
+                        <w:rPr>
+                          <w:lang w:val="en-GB"/>
+                        </w:rPr>
+                        <w:t xml:space="preserve">    //</w:t>
+                      </w:r>
+                      <w:proofErr w:type="spellStart"/>
+                      <w:r>
+                        <w:rPr>
+                          <w:lang w:val="en-GB"/>
+                        </w:rPr>
+                        <w:t>btnState</w:t>
+                      </w:r>
+                      <w:proofErr w:type="spellEnd"/>
+                      <w:r>
+                        <w:rPr>
+                          <w:lang w:val="en-GB"/>
+                        </w:rPr>
+                        <w:t xml:space="preserve"> = </w:t>
+                      </w:r>
+                      <w:proofErr w:type="gramStart"/>
+                      <w:r>
+                        <w:rPr>
+                          <w:lang w:val="en-GB"/>
+                        </w:rPr>
+                        <w:t>1;</w:t>
+                      </w:r>
+                      <w:proofErr w:type="gramEnd"/>
+                    </w:p>
+                    <w:p>
+                      <w:pPr>
+                        <w:spacing w:after="0"/>
+                        <w:rPr>
+                          <w:lang w:val="en-GB"/>
+                        </w:rPr>
+                      </w:pPr>
+                      <w:r>
+                        <w:rPr>
+                          <w:lang w:val="en-GB"/>
+                        </w:rPr>
+                        <w:t xml:space="preserve">    </w:t>
+                      </w:r>
+                      <w:proofErr w:type="spellStart"/>
+                      <w:r>
+                        <w:rPr>
+                          <w:lang w:val="en-GB"/>
+                        </w:rPr>
+                        <w:t>btnState</w:t>
+                      </w:r>
+                      <w:proofErr w:type="spellEnd"/>
+                      <w:r>
+                        <w:rPr>
+                          <w:lang w:val="en-GB"/>
+                        </w:rPr>
+                        <w:t xml:space="preserve"> </w:t>
+                      </w:r>
+                      <w:proofErr w:type="gramStart"/>
+                      <w:r>
+                        <w:rPr>
+                          <w:lang w:val="en-GB"/>
+                        </w:rPr>
+                        <w:t>= !</w:t>
+                      </w:r>
+                      <w:proofErr w:type="spellStart"/>
+                      <w:r>
+                        <w:rPr>
+                          <w:lang w:val="en-GB"/>
+                        </w:rPr>
+                        <w:t>btnState</w:t>
+                      </w:r>
+                      <w:proofErr w:type="spellEnd"/>
+                      <w:proofErr w:type="gramEnd"/>
+                      <w:r>
+                        <w:rPr>
+                          <w:lang w:val="en-GB"/>
+                        </w:rPr>
+                        <w:t>;</w:t>
+                      </w:r>
+                    </w:p>
+                    <w:p>
+                      <w:pPr>
+                        <w:spacing w:after="0"/>
+                        <w:rPr>
+                          <w:lang w:val="en-GB"/>
+                        </w:rPr>
+                      </w:pPr>
+                      <w:r>
+                        <w:rPr>
+                          <w:lang w:val="en-GB"/>
+                        </w:rPr>
+                        <w:t xml:space="preserve">  }</w:t>
+                      </w:r>
+                    </w:p>
+                    <w:p>
+                      <w:pPr>
+                        <w:spacing w:after="0"/>
+                        <w:rPr>
+                          <w:lang w:val="en-GB"/>
+                        </w:rPr>
+                      </w:pPr>
+                      <w:r>
+                        <w:rPr>
+                          <w:lang w:val="en-GB"/>
+                        </w:rPr>
+                        <w:t xml:space="preserve">  </w:t>
+                      </w:r>
+                      <w:proofErr w:type="spellStart"/>
+                      <w:r>
+                        <w:rPr>
+                          <w:lang w:val="en-GB"/>
+                        </w:rPr>
+                        <w:t>last_interrupt_time</w:t>
+                      </w:r>
+                      <w:proofErr w:type="spellEnd"/>
+                      <w:r>
+                        <w:rPr>
+                          <w:lang w:val="en-GB"/>
+                        </w:rPr>
+                        <w:t xml:space="preserve"> = </w:t>
+                      </w:r>
+                      <w:proofErr w:type="spellStart"/>
+                      <w:r>
+                        <w:rPr>
+                          <w:lang w:val="en-GB"/>
+                        </w:rPr>
+                        <w:t>interrupt_</w:t>
+                      </w:r>
+                      <w:proofErr w:type="gramStart"/>
+                      <w:r>
+                        <w:rPr>
+                          <w:lang w:val="en-GB"/>
+                        </w:rPr>
+                        <w:t>time</w:t>
+                      </w:r>
+                      <w:proofErr w:type="spellEnd"/>
+                      <w:r>
+                        <w:rPr>
+                          <w:lang w:val="en-GB"/>
+                        </w:rPr>
+                        <w:t>;</w:t>
+                      </w:r>
+                      <w:proofErr w:type="gramEnd"/>
+                    </w:p>
+                    <w:p>
+                      <w:pPr>
+                        <w:spacing w:after="0"/>
+                      </w:pPr>
+                      <w:r>
+                        <w:t>}</w:t>
+                      </w:r>
+                    </w:p>
+                    <w:p/>
+                  </w:txbxContent>
+                </v:textbox>
+                <w10:wrap anchorx="margin"/>
+              </v:shape>
+            </w:pict>
+          </mc:Fallback>
+        </mc:AlternateContent>
+      </w:r>
+    </w:p>
+    <w:p/>
     <w:sectPr>
       <w:pgSz w:w="11906" w:h="16838"/>
       <w:pgMar w:top="1440" w:right="1440" w:bottom="1440" w:left="1440" w:header="708" w:footer="708" w:gutter="0"/>

</xml_diff>

<commit_message>
logbog lørdag søndag mathias
</commit_message>
<xml_diff>
--- a/Logbog/LogBog.docx
+++ b/Logbog/LogBog.docx
@@ -317,18 +317,8 @@
                                 <w:szCs w:val="18"/>
                                 <w:lang w:val="en-GB"/>
                               </w:rPr>
-                              <w:t xml:space="preserve">// Master </w:t>
+                              <w:t>// Master kode</w:t>
                             </w:r>
-                            <w:proofErr w:type="spellStart"/>
-                            <w:r>
-                              <w:rPr>
-                                <w:sz w:val="18"/>
-                                <w:szCs w:val="18"/>
-                                <w:lang w:val="en-GB"/>
-                              </w:rPr>
-                              <w:t>kode</w:t>
-                            </w:r>
-                            <w:proofErr w:type="spellEnd"/>
                           </w:p>
                           <w:p>
                             <w:pPr>
@@ -345,25 +335,7 @@
                                 <w:szCs w:val="18"/>
                                 <w:lang w:val="en-GB"/>
                               </w:rPr>
-                              <w:t>#include &lt;</w:t>
-                            </w:r>
-                            <w:proofErr w:type="spellStart"/>
-                            <w:r>
-                              <w:rPr>
-                                <w:sz w:val="18"/>
-                                <w:szCs w:val="18"/>
-                                <w:lang w:val="en-GB"/>
-                              </w:rPr>
-                              <w:t>Wire.h</w:t>
-                            </w:r>
-                            <w:proofErr w:type="spellEnd"/>
-                            <w:r>
-                              <w:rPr>
-                                <w:sz w:val="18"/>
-                                <w:szCs w:val="18"/>
-                                <w:lang w:val="en-GB"/>
-                              </w:rPr>
-                              <w:t xml:space="preserve">&gt; </w:t>
+                              <w:t xml:space="preserve">#include &lt;Wire.h&gt; </w:t>
                             </w:r>
                           </w:p>
                           <w:p>
@@ -401,23 +373,13 @@
                               </w:rPr>
                               <w:t xml:space="preserve">     </w:t>
                             </w:r>
-                            <w:proofErr w:type="spellStart"/>
                             <w:r>
                               <w:rPr>
                                 <w:sz w:val="18"/>
                                 <w:szCs w:val="18"/>
                                 <w:lang w:val="en-GB"/>
                               </w:rPr>
-                              <w:t>Wire.begin</w:t>
-                            </w:r>
-                            <w:proofErr w:type="spellEnd"/>
-                            <w:r>
-                              <w:rPr>
-                                <w:sz w:val="18"/>
-                                <w:szCs w:val="18"/>
-                                <w:lang w:val="en-GB"/>
-                              </w:rPr>
-                              <w:t xml:space="preserve">(); </w:t>
+                              <w:t xml:space="preserve">Wire.begin(); </w:t>
                             </w:r>
                           </w:p>
                           <w:p>
@@ -437,23 +399,13 @@
                               </w:rPr>
                               <w:t xml:space="preserve">     </w:t>
                             </w:r>
-                            <w:proofErr w:type="spellStart"/>
                             <w:r>
                               <w:rPr>
                                 <w:sz w:val="18"/>
                                 <w:szCs w:val="18"/>
                                 <w:lang w:val="en-GB"/>
                               </w:rPr>
-                              <w:t>Serial.begin</w:t>
-                            </w:r>
-                            <w:proofErr w:type="spellEnd"/>
-                            <w:r>
-                              <w:rPr>
-                                <w:sz w:val="18"/>
-                                <w:szCs w:val="18"/>
-                                <w:lang w:val="en-GB"/>
-                              </w:rPr>
-                              <w:t xml:space="preserve">(9600); </w:t>
+                              <w:t xml:space="preserve">Serial.begin(9600); </w:t>
                             </w:r>
                           </w:p>
                           <w:p>
@@ -509,23 +461,13 @@
                               </w:rPr>
                               <w:t xml:space="preserve">     </w:t>
                             </w:r>
-                            <w:proofErr w:type="spellStart"/>
                             <w:r>
                               <w:rPr>
                                 <w:sz w:val="18"/>
                                 <w:szCs w:val="18"/>
                                 <w:lang w:val="en-GB"/>
                               </w:rPr>
-                              <w:t>Wire.beginTransmission</w:t>
-                            </w:r>
-                            <w:proofErr w:type="spellEnd"/>
-                            <w:r>
-                              <w:rPr>
-                                <w:sz w:val="18"/>
-                                <w:szCs w:val="18"/>
-                                <w:lang w:val="en-GB"/>
-                              </w:rPr>
-                              <w:t xml:space="preserve">(0x08); </w:t>
+                              <w:t xml:space="preserve">Wire.beginTransmission(0x08); </w:t>
                             </w:r>
                           </w:p>
                           <w:p>
@@ -545,23 +487,13 @@
                               </w:rPr>
                               <w:t xml:space="preserve">     </w:t>
                             </w:r>
-                            <w:proofErr w:type="spellStart"/>
                             <w:r>
                               <w:rPr>
                                 <w:sz w:val="18"/>
                                 <w:szCs w:val="18"/>
                                 <w:lang w:val="en-GB"/>
                               </w:rPr>
-                              <w:t>Wire.write</w:t>
-                            </w:r>
-                            <w:proofErr w:type="spellEnd"/>
-                            <w:r>
-                              <w:rPr>
-                                <w:sz w:val="18"/>
-                                <w:szCs w:val="18"/>
-                                <w:lang w:val="en-GB"/>
-                              </w:rPr>
-                              <w:t xml:space="preserve">("some text");  </w:t>
+                              <w:t xml:space="preserve">Wire.write("some text");  </w:t>
                             </w:r>
                           </w:p>
                           <w:p>
@@ -599,23 +531,13 @@
                               </w:rPr>
                               <w:t xml:space="preserve">     </w:t>
                             </w:r>
-                            <w:proofErr w:type="spellStart"/>
                             <w:r>
                               <w:rPr>
                                 <w:sz w:val="18"/>
                                 <w:szCs w:val="18"/>
                                 <w:lang w:val="en-GB"/>
                               </w:rPr>
-                              <w:t>Wire.requestFrom</w:t>
-                            </w:r>
-                            <w:proofErr w:type="spellEnd"/>
-                            <w:r>
-                              <w:rPr>
-                                <w:sz w:val="18"/>
-                                <w:szCs w:val="18"/>
-                                <w:lang w:val="en-GB"/>
-                              </w:rPr>
-                              <w:t xml:space="preserve">(0x08, 6); </w:t>
+                              <w:t xml:space="preserve">Wire.requestFrom(0x08, 6); </w:t>
                             </w:r>
                           </w:p>
                           <w:p>
@@ -641,25 +563,7 @@
                                 <w:szCs w:val="18"/>
                                 <w:lang w:val="en-GB"/>
                               </w:rPr>
-                              <w:t>while(</w:t>
-                            </w:r>
-                            <w:proofErr w:type="spellStart"/>
-                            <w:r>
-                              <w:rPr>
-                                <w:sz w:val="18"/>
-                                <w:szCs w:val="18"/>
-                                <w:lang w:val="en-GB"/>
-                              </w:rPr>
-                              <w:t>Wire.available</w:t>
-                            </w:r>
-                            <w:proofErr w:type="spellEnd"/>
-                            <w:r>
-                              <w:rPr>
-                                <w:sz w:val="18"/>
-                                <w:szCs w:val="18"/>
-                                <w:lang w:val="en-GB"/>
-                              </w:rPr>
-                              <w:t xml:space="preserve">()) { </w:t>
+                              <w:t xml:space="preserve">while(Wire.available()) { </w:t>
                             </w:r>
                           </w:p>
                           <w:p>
@@ -685,25 +589,7 @@
                                 <w:szCs w:val="18"/>
                                 <w:lang w:val="en-GB"/>
                               </w:rPr>
-                              <w:t xml:space="preserve">char c = </w:t>
-                            </w:r>
-                            <w:proofErr w:type="spellStart"/>
-                            <w:r>
-                              <w:rPr>
-                                <w:sz w:val="18"/>
-                                <w:szCs w:val="18"/>
-                                <w:lang w:val="en-GB"/>
-                              </w:rPr>
-                              <w:t>Wire.read</w:t>
-                            </w:r>
-                            <w:proofErr w:type="spellEnd"/>
-                            <w:r>
-                              <w:rPr>
-                                <w:sz w:val="18"/>
-                                <w:szCs w:val="18"/>
-                                <w:lang w:val="en-GB"/>
-                              </w:rPr>
-                              <w:t xml:space="preserve">(); </w:t>
+                              <w:t xml:space="preserve">char c = Wire.read(); </w:t>
                             </w:r>
                           </w:p>
                           <w:p>
@@ -871,18 +757,8 @@
                           <w:szCs w:val="18"/>
                           <w:lang w:val="en-GB"/>
                         </w:rPr>
-                        <w:t xml:space="preserve">// Master </w:t>
+                        <w:t>// Master kode</w:t>
                       </w:r>
-                      <w:proofErr w:type="spellStart"/>
-                      <w:r>
-                        <w:rPr>
-                          <w:sz w:val="18"/>
-                          <w:szCs w:val="18"/>
-                          <w:lang w:val="en-GB"/>
-                        </w:rPr>
-                        <w:t>kode</w:t>
-                      </w:r>
-                      <w:proofErr w:type="spellEnd"/>
                     </w:p>
                     <w:p>
                       <w:pPr>
@@ -899,25 +775,7 @@
                           <w:szCs w:val="18"/>
                           <w:lang w:val="en-GB"/>
                         </w:rPr>
-                        <w:t>#include &lt;</w:t>
-                      </w:r>
-                      <w:proofErr w:type="spellStart"/>
-                      <w:r>
-                        <w:rPr>
-                          <w:sz w:val="18"/>
-                          <w:szCs w:val="18"/>
-                          <w:lang w:val="en-GB"/>
-                        </w:rPr>
-                        <w:t>Wire.h</w:t>
-                      </w:r>
-                      <w:proofErr w:type="spellEnd"/>
-                      <w:r>
-                        <w:rPr>
-                          <w:sz w:val="18"/>
-                          <w:szCs w:val="18"/>
-                          <w:lang w:val="en-GB"/>
-                        </w:rPr>
-                        <w:t xml:space="preserve">&gt; </w:t>
+                        <w:t xml:space="preserve">#include &lt;Wire.h&gt; </w:t>
                       </w:r>
                     </w:p>
                     <w:p>
@@ -955,23 +813,13 @@
                         </w:rPr>
                         <w:t xml:space="preserve">     </w:t>
                       </w:r>
-                      <w:proofErr w:type="spellStart"/>
                       <w:r>
                         <w:rPr>
                           <w:sz w:val="18"/>
                           <w:szCs w:val="18"/>
                           <w:lang w:val="en-GB"/>
                         </w:rPr>
-                        <w:t>Wire.begin</w:t>
-                      </w:r>
-                      <w:proofErr w:type="spellEnd"/>
-                      <w:r>
-                        <w:rPr>
-                          <w:sz w:val="18"/>
-                          <w:szCs w:val="18"/>
-                          <w:lang w:val="en-GB"/>
-                        </w:rPr>
-                        <w:t xml:space="preserve">(); </w:t>
+                        <w:t xml:space="preserve">Wire.begin(); </w:t>
                       </w:r>
                     </w:p>
                     <w:p>
@@ -991,23 +839,13 @@
                         </w:rPr>
                         <w:t xml:space="preserve">     </w:t>
                       </w:r>
-                      <w:proofErr w:type="spellStart"/>
                       <w:r>
                         <w:rPr>
                           <w:sz w:val="18"/>
                           <w:szCs w:val="18"/>
                           <w:lang w:val="en-GB"/>
                         </w:rPr>
-                        <w:t>Serial.begin</w:t>
-                      </w:r>
-                      <w:proofErr w:type="spellEnd"/>
-                      <w:r>
-                        <w:rPr>
-                          <w:sz w:val="18"/>
-                          <w:szCs w:val="18"/>
-                          <w:lang w:val="en-GB"/>
-                        </w:rPr>
-                        <w:t xml:space="preserve">(9600); </w:t>
+                        <w:t xml:space="preserve">Serial.begin(9600); </w:t>
                       </w:r>
                     </w:p>
                     <w:p>
@@ -1063,23 +901,13 @@
                         </w:rPr>
                         <w:t xml:space="preserve">     </w:t>
                       </w:r>
-                      <w:proofErr w:type="spellStart"/>
                       <w:r>
                         <w:rPr>
                           <w:sz w:val="18"/>
                           <w:szCs w:val="18"/>
                           <w:lang w:val="en-GB"/>
                         </w:rPr>
-                        <w:t>Wire.beginTransmission</w:t>
-                      </w:r>
-                      <w:proofErr w:type="spellEnd"/>
-                      <w:r>
-                        <w:rPr>
-                          <w:sz w:val="18"/>
-                          <w:szCs w:val="18"/>
-                          <w:lang w:val="en-GB"/>
-                        </w:rPr>
-                        <w:t xml:space="preserve">(0x08); </w:t>
+                        <w:t xml:space="preserve">Wire.beginTransmission(0x08); </w:t>
                       </w:r>
                     </w:p>
                     <w:p>
@@ -1099,23 +927,13 @@
                         </w:rPr>
                         <w:t xml:space="preserve">     </w:t>
                       </w:r>
-                      <w:proofErr w:type="spellStart"/>
                       <w:r>
                         <w:rPr>
                           <w:sz w:val="18"/>
                           <w:szCs w:val="18"/>
                           <w:lang w:val="en-GB"/>
                         </w:rPr>
-                        <w:t>Wire.write</w:t>
-                      </w:r>
-                      <w:proofErr w:type="spellEnd"/>
-                      <w:r>
-                        <w:rPr>
-                          <w:sz w:val="18"/>
-                          <w:szCs w:val="18"/>
-                          <w:lang w:val="en-GB"/>
-                        </w:rPr>
-                        <w:t xml:space="preserve">("some text");  </w:t>
+                        <w:t xml:space="preserve">Wire.write("some text");  </w:t>
                       </w:r>
                     </w:p>
                     <w:p>
@@ -1153,23 +971,13 @@
                         </w:rPr>
                         <w:t xml:space="preserve">     </w:t>
                       </w:r>
-                      <w:proofErr w:type="spellStart"/>
                       <w:r>
                         <w:rPr>
                           <w:sz w:val="18"/>
                           <w:szCs w:val="18"/>
                           <w:lang w:val="en-GB"/>
                         </w:rPr>
-                        <w:t>Wire.requestFrom</w:t>
-                      </w:r>
-                      <w:proofErr w:type="spellEnd"/>
-                      <w:r>
-                        <w:rPr>
-                          <w:sz w:val="18"/>
-                          <w:szCs w:val="18"/>
-                          <w:lang w:val="en-GB"/>
-                        </w:rPr>
-                        <w:t xml:space="preserve">(0x08, 6); </w:t>
+                        <w:t xml:space="preserve">Wire.requestFrom(0x08, 6); </w:t>
                       </w:r>
                     </w:p>
                     <w:p>
@@ -1195,25 +1003,7 @@
                           <w:szCs w:val="18"/>
                           <w:lang w:val="en-GB"/>
                         </w:rPr>
-                        <w:t>while(</w:t>
-                      </w:r>
-                      <w:proofErr w:type="spellStart"/>
-                      <w:r>
-                        <w:rPr>
-                          <w:sz w:val="18"/>
-                          <w:szCs w:val="18"/>
-                          <w:lang w:val="en-GB"/>
-                        </w:rPr>
-                        <w:t>Wire.available</w:t>
-                      </w:r>
-                      <w:proofErr w:type="spellEnd"/>
-                      <w:r>
-                        <w:rPr>
-                          <w:sz w:val="18"/>
-                          <w:szCs w:val="18"/>
-                          <w:lang w:val="en-GB"/>
-                        </w:rPr>
-                        <w:t xml:space="preserve">()) { </w:t>
+                        <w:t xml:space="preserve">while(Wire.available()) { </w:t>
                       </w:r>
                     </w:p>
                     <w:p>
@@ -1239,25 +1029,7 @@
                           <w:szCs w:val="18"/>
                           <w:lang w:val="en-GB"/>
                         </w:rPr>
-                        <w:t xml:space="preserve">char c = </w:t>
-                      </w:r>
-                      <w:proofErr w:type="spellStart"/>
-                      <w:r>
-                        <w:rPr>
-                          <w:sz w:val="18"/>
-                          <w:szCs w:val="18"/>
-                          <w:lang w:val="en-GB"/>
-                        </w:rPr>
-                        <w:t>Wire.read</w:t>
-                      </w:r>
-                      <w:proofErr w:type="spellEnd"/>
-                      <w:r>
-                        <w:rPr>
-                          <w:sz w:val="18"/>
-                          <w:szCs w:val="18"/>
-                          <w:lang w:val="en-GB"/>
-                        </w:rPr>
-                        <w:t xml:space="preserve">(); </w:t>
+                        <w:t xml:space="preserve">char c = Wire.read(); </w:t>
                       </w:r>
                     </w:p>
                     <w:p>
@@ -1778,21 +1550,7 @@
         <w:rPr>
           <w:lang w:val="en-GB"/>
         </w:rPr>
-        <w:t xml:space="preserve">pe "control </w:t>
-      </w:r>
-      <w:proofErr w:type="spellStart"/>
-      <w:r>
-        <w:rPr>
-          <w:lang w:val="en-GB"/>
-        </w:rPr>
-        <w:t>intl.cpl</w:t>
-      </w:r>
-      <w:proofErr w:type="spellEnd"/>
-      <w:r>
-        <w:rPr>
-          <w:lang w:val="en-GB"/>
-        </w:rPr>
-        <w:t>"</w:t>
+        <w:t>pe "control intl.cpl"</w:t>
       </w:r>
     </w:p>
     <w:p>
@@ -2050,10 +1808,10 @@
             <v:path o:extrusionok="f" gradientshapeok="t" o:connecttype="rect"/>
             <o:lock v:ext="edit" aspectratio="t"/>
           </v:shapetype>
-          <v:shape id="_x0000_i1025" type="#_x0000_t75" style="width:450.25pt;height:56.4pt" o:ole="">
+          <v:shape id="_x0000_i1025" type="#_x0000_t75" style="width:450.75pt;height:56.25pt" o:ole="">
             <v:imagedata r:id="rId14" o:title=""/>
           </v:shape>
-          <o:OLEObject Type="Embed" ProgID="Word.OpenDocumentText.12" ShapeID="_x0000_i1025" DrawAspect="Content" ObjectID="_1740056282" r:id="rId15"/>
+          <o:OLEObject Type="Embed" ProgID="Word.OpenDocumentText.12" ShapeID="_x0000_i1025" DrawAspect="Content" ObjectID="_1740142346" r:id="rId15"/>
         </w:object>
       </w:r>
     </w:p>
@@ -2131,10 +1889,10 @@
     <w:p>
       <w:r>
         <w:object w:dxaOrig="8516" w:dyaOrig="4754" w14:anchorId="5B0D6987">
-          <v:shape id="_x0000_i1026" type="#_x0000_t75" style="width:425.55pt;height:238.05pt" o:ole="">
+          <v:shape id="_x0000_i1026" type="#_x0000_t75" style="width:425.25pt;height:237.75pt" o:ole="">
             <v:imagedata r:id="rId16" o:title=""/>
           </v:shape>
-          <o:OLEObject Type="Embed" ProgID="Word.Document.12" ShapeID="_x0000_i1026" DrawAspect="Content" ObjectID="_1740056283" r:id="rId17">
+          <o:OLEObject Type="Embed" ProgID="Word.Document.12" ShapeID="_x0000_i1026" DrawAspect="Content" ObjectID="_1740142347" r:id="rId17">
             <o:FieldCodes>\s</o:FieldCodes>
           </o:OLEObject>
         </w:object>
@@ -2356,21 +2114,7 @@
                               <w:rPr>
                                 <w:lang w:val="en-GB"/>
                               </w:rPr>
-                              <w:t xml:space="preserve">void </w:t>
-                            </w:r>
-                            <w:proofErr w:type="spellStart"/>
-                            <w:r>
-                              <w:rPr>
-                                <w:lang w:val="en-GB"/>
-                              </w:rPr>
-                              <w:t>ISR_btnPressed</w:t>
-                            </w:r>
-                            <w:proofErr w:type="spellEnd"/>
-                            <w:r>
-                              <w:rPr>
-                                <w:lang w:val="en-GB"/>
-                              </w:rPr>
-                              <w:t>(){</w:t>
+                              <w:t>void ISR_btnPressed(){</w:t>
                             </w:r>
                           </w:p>
                           <w:p>
@@ -2384,21 +2128,7 @@
                               <w:rPr>
                                 <w:lang w:val="en-GB"/>
                               </w:rPr>
-                              <w:t xml:space="preserve">  static unsigned long </w:t>
-                            </w:r>
-                            <w:proofErr w:type="spellStart"/>
-                            <w:r>
-                              <w:rPr>
-                                <w:lang w:val="en-GB"/>
-                              </w:rPr>
-                              <w:t>last_interrupt_time</w:t>
-                            </w:r>
-                            <w:proofErr w:type="spellEnd"/>
-                            <w:r>
-                              <w:rPr>
-                                <w:lang w:val="en-GB"/>
-                              </w:rPr>
-                              <w:t xml:space="preserve"> = 0;</w:t>
+                              <w:t xml:space="preserve">  static unsigned long last_interrupt_time = 0;</w:t>
                             </w:r>
                           </w:p>
                           <w:p>
@@ -2412,35 +2142,7 @@
                               <w:rPr>
                                 <w:lang w:val="en-GB"/>
                               </w:rPr>
-                              <w:t xml:space="preserve">  unsigned long </w:t>
-                            </w:r>
-                            <w:proofErr w:type="spellStart"/>
-                            <w:r>
-                              <w:rPr>
-                                <w:lang w:val="en-GB"/>
-                              </w:rPr>
-                              <w:t>interrupt_time</w:t>
-                            </w:r>
-                            <w:proofErr w:type="spellEnd"/>
-                            <w:r>
-                              <w:rPr>
-                                <w:lang w:val="en-GB"/>
-                              </w:rPr>
-                              <w:t xml:space="preserve"> = </w:t>
-                            </w:r>
-                            <w:proofErr w:type="spellStart"/>
-                            <w:r>
-                              <w:rPr>
-                                <w:lang w:val="en-GB"/>
-                              </w:rPr>
-                              <w:t>millis</w:t>
-                            </w:r>
-                            <w:proofErr w:type="spellEnd"/>
-                            <w:r>
-                              <w:rPr>
-                                <w:lang w:val="en-GB"/>
-                              </w:rPr>
-                              <w:t>();</w:t>
+                              <w:t xml:space="preserve">  unsigned long interrupt_time = millis();</w:t>
                             </w:r>
                           </w:p>
                           <w:p>
@@ -2454,35 +2156,7 @@
                               <w:rPr>
                                 <w:lang w:val="en-GB"/>
                               </w:rPr>
-                              <w:t xml:space="preserve">  if (</w:t>
-                            </w:r>
-                            <w:proofErr w:type="spellStart"/>
-                            <w:r>
-                              <w:rPr>
-                                <w:lang w:val="en-GB"/>
-                              </w:rPr>
-                              <w:t>interrupt_time</w:t>
-                            </w:r>
-                            <w:proofErr w:type="spellEnd"/>
-                            <w:r>
-                              <w:rPr>
-                                <w:lang w:val="en-GB"/>
-                              </w:rPr>
-                              <w:t xml:space="preserve"> - </w:t>
-                            </w:r>
-                            <w:proofErr w:type="spellStart"/>
-                            <w:r>
-                              <w:rPr>
-                                <w:lang w:val="en-GB"/>
-                              </w:rPr>
-                              <w:t>last_interrupt_time</w:t>
-                            </w:r>
-                            <w:proofErr w:type="spellEnd"/>
-                            <w:r>
-                              <w:rPr>
-                                <w:lang w:val="en-GB"/>
-                              </w:rPr>
-                              <w:t xml:space="preserve"> &gt; 200) </w:t>
+                              <w:t xml:space="preserve">  if (interrupt_time - last_interrupt_time &gt; 200) </w:t>
                             </w:r>
                           </w:p>
                           <w:p>
@@ -2510,49 +2184,7 @@
                               <w:rPr>
                                 <w:lang w:val="en-GB"/>
                               </w:rPr>
-                              <w:t xml:space="preserve">    </w:t>
-                            </w:r>
-                            <w:proofErr w:type="spellStart"/>
-                            <w:r>
-                              <w:rPr>
-                                <w:lang w:val="en-GB"/>
-                              </w:rPr>
-                              <w:t>Serial.println</w:t>
-                            </w:r>
-                            <w:proofErr w:type="spellEnd"/>
-                            <w:r>
-                              <w:rPr>
-                                <w:lang w:val="en-GB"/>
-                              </w:rPr>
-                              <w:t>("</w:t>
-                            </w:r>
-                            <w:proofErr w:type="spellStart"/>
-                            <w:r>
-                              <w:rPr>
-                                <w:lang w:val="en-GB"/>
-                              </w:rPr>
-                              <w:t>btn</w:t>
-                            </w:r>
-                            <w:proofErr w:type="spellEnd"/>
-                            <w:r>
-                              <w:rPr>
-                                <w:lang w:val="en-GB"/>
-                              </w:rPr>
-                              <w:t xml:space="preserve"> pressed </w:t>
-                            </w:r>
-                            <w:proofErr w:type="spellStart"/>
-                            <w:r>
-                              <w:rPr>
-                                <w:lang w:val="en-GB"/>
-                              </w:rPr>
-                              <w:t>doooooooooown</w:t>
-                            </w:r>
-                            <w:proofErr w:type="spellEnd"/>
-                            <w:r>
-                              <w:rPr>
-                                <w:lang w:val="en-GB"/>
-                              </w:rPr>
-                              <w:t xml:space="preserve"> CHANGE");</w:t>
+                              <w:t xml:space="preserve">    Serial.println("btn pressed doooooooooown CHANGE");</w:t>
                             </w:r>
                           </w:p>
                           <w:p>
@@ -2566,21 +2198,7 @@
                               <w:rPr>
                                 <w:lang w:val="en-GB"/>
                               </w:rPr>
-                              <w:t xml:space="preserve">    //</w:t>
-                            </w:r>
-                            <w:proofErr w:type="spellStart"/>
-                            <w:r>
-                              <w:rPr>
-                                <w:lang w:val="en-GB"/>
-                              </w:rPr>
-                              <w:t>btnState</w:t>
-                            </w:r>
-                            <w:proofErr w:type="spellEnd"/>
-                            <w:r>
-                              <w:rPr>
-                                <w:lang w:val="en-GB"/>
-                              </w:rPr>
-                              <w:t xml:space="preserve"> = 1;</w:t>
+                              <w:t xml:space="preserve">    //btnState = 1;</w:t>
                             </w:r>
                           </w:p>
                           <w:p>
@@ -2594,35 +2212,7 @@
                               <w:rPr>
                                 <w:lang w:val="en-GB"/>
                               </w:rPr>
-                              <w:t xml:space="preserve">    </w:t>
-                            </w:r>
-                            <w:proofErr w:type="spellStart"/>
-                            <w:r>
-                              <w:rPr>
-                                <w:lang w:val="en-GB"/>
-                              </w:rPr>
-                              <w:t>btnState</w:t>
-                            </w:r>
-                            <w:proofErr w:type="spellEnd"/>
-                            <w:r>
-                              <w:rPr>
-                                <w:lang w:val="en-GB"/>
-                              </w:rPr>
-                              <w:t xml:space="preserve"> = !</w:t>
-                            </w:r>
-                            <w:proofErr w:type="spellStart"/>
-                            <w:r>
-                              <w:rPr>
-                                <w:lang w:val="en-GB"/>
-                              </w:rPr>
-                              <w:t>btnState</w:t>
-                            </w:r>
-                            <w:proofErr w:type="spellEnd"/>
-                            <w:r>
-                              <w:rPr>
-                                <w:lang w:val="en-GB"/>
-                              </w:rPr>
-                              <w:t>;</w:t>
+                              <w:t xml:space="preserve">    btnState = !btnState;</w:t>
                             </w:r>
                           </w:p>
                           <w:p>
@@ -2650,35 +2240,7 @@
                               <w:rPr>
                                 <w:lang w:val="en-GB"/>
                               </w:rPr>
-                              <w:t xml:space="preserve">  </w:t>
-                            </w:r>
-                            <w:proofErr w:type="spellStart"/>
-                            <w:r>
-                              <w:rPr>
-                                <w:lang w:val="en-GB"/>
-                              </w:rPr>
-                              <w:t>last_interrupt_time</w:t>
-                            </w:r>
-                            <w:proofErr w:type="spellEnd"/>
-                            <w:r>
-                              <w:rPr>
-                                <w:lang w:val="en-GB"/>
-                              </w:rPr>
-                              <w:t xml:space="preserve"> = </w:t>
-                            </w:r>
-                            <w:proofErr w:type="spellStart"/>
-                            <w:r>
-                              <w:rPr>
-                                <w:lang w:val="en-GB"/>
-                              </w:rPr>
-                              <w:t>interrupt_time</w:t>
-                            </w:r>
-                            <w:proofErr w:type="spellEnd"/>
-                            <w:r>
-                              <w:rPr>
-                                <w:lang w:val="en-GB"/>
-                              </w:rPr>
-                              <w:t>;</w:t>
+                              <w:t xml:space="preserve">  last_interrupt_time = interrupt_time;</w:t>
                             </w:r>
                           </w:p>
                           <w:p>
@@ -2726,21 +2288,7 @@
                         <w:rPr>
                           <w:lang w:val="en-GB"/>
                         </w:rPr>
-                        <w:t xml:space="preserve">void </w:t>
-                      </w:r>
-                      <w:proofErr w:type="spellStart"/>
-                      <w:r>
-                        <w:rPr>
-                          <w:lang w:val="en-GB"/>
-                        </w:rPr>
-                        <w:t>ISR_btnPressed</w:t>
-                      </w:r>
-                      <w:proofErr w:type="spellEnd"/>
-                      <w:r>
-                        <w:rPr>
-                          <w:lang w:val="en-GB"/>
-                        </w:rPr>
-                        <w:t>(){</w:t>
+                        <w:t>void ISR_btnPressed(){</w:t>
                       </w:r>
                     </w:p>
                     <w:p>
@@ -2754,21 +2302,7 @@
                         <w:rPr>
                           <w:lang w:val="en-GB"/>
                         </w:rPr>
-                        <w:t xml:space="preserve">  static unsigned long </w:t>
-                      </w:r>
-                      <w:proofErr w:type="spellStart"/>
-                      <w:r>
-                        <w:rPr>
-                          <w:lang w:val="en-GB"/>
-                        </w:rPr>
-                        <w:t>last_interrupt_time</w:t>
-                      </w:r>
-                      <w:proofErr w:type="spellEnd"/>
-                      <w:r>
-                        <w:rPr>
-                          <w:lang w:val="en-GB"/>
-                        </w:rPr>
-                        <w:t xml:space="preserve"> = 0;</w:t>
+                        <w:t xml:space="preserve">  static unsigned long last_interrupt_time = 0;</w:t>
                       </w:r>
                     </w:p>
                     <w:p>
@@ -2782,35 +2316,7 @@
                         <w:rPr>
                           <w:lang w:val="en-GB"/>
                         </w:rPr>
-                        <w:t xml:space="preserve">  unsigned long </w:t>
-                      </w:r>
-                      <w:proofErr w:type="spellStart"/>
-                      <w:r>
-                        <w:rPr>
-                          <w:lang w:val="en-GB"/>
-                        </w:rPr>
-                        <w:t>interrupt_time</w:t>
-                      </w:r>
-                      <w:proofErr w:type="spellEnd"/>
-                      <w:r>
-                        <w:rPr>
-                          <w:lang w:val="en-GB"/>
-                        </w:rPr>
-                        <w:t xml:space="preserve"> = </w:t>
-                      </w:r>
-                      <w:proofErr w:type="spellStart"/>
-                      <w:r>
-                        <w:rPr>
-                          <w:lang w:val="en-GB"/>
-                        </w:rPr>
-                        <w:t>millis</w:t>
-                      </w:r>
-                      <w:proofErr w:type="spellEnd"/>
-                      <w:r>
-                        <w:rPr>
-                          <w:lang w:val="en-GB"/>
-                        </w:rPr>
-                        <w:t>();</w:t>
+                        <w:t xml:space="preserve">  unsigned long interrupt_time = millis();</w:t>
                       </w:r>
                     </w:p>
                     <w:p>
@@ -2824,35 +2330,7 @@
                         <w:rPr>
                           <w:lang w:val="en-GB"/>
                         </w:rPr>
-                        <w:t xml:space="preserve">  if (</w:t>
-                      </w:r>
-                      <w:proofErr w:type="spellStart"/>
-                      <w:r>
-                        <w:rPr>
-                          <w:lang w:val="en-GB"/>
-                        </w:rPr>
-                        <w:t>interrupt_time</w:t>
-                      </w:r>
-                      <w:proofErr w:type="spellEnd"/>
-                      <w:r>
-                        <w:rPr>
-                          <w:lang w:val="en-GB"/>
-                        </w:rPr>
-                        <w:t xml:space="preserve"> - </w:t>
-                      </w:r>
-                      <w:proofErr w:type="spellStart"/>
-                      <w:r>
-                        <w:rPr>
-                          <w:lang w:val="en-GB"/>
-                        </w:rPr>
-                        <w:t>last_interrupt_time</w:t>
-                      </w:r>
-                      <w:proofErr w:type="spellEnd"/>
-                      <w:r>
-                        <w:rPr>
-                          <w:lang w:val="en-GB"/>
-                        </w:rPr>
-                        <w:t xml:space="preserve"> &gt; 200) </w:t>
+                        <w:t xml:space="preserve">  if (interrupt_time - last_interrupt_time &gt; 200) </w:t>
                       </w:r>
                     </w:p>
                     <w:p>
@@ -2880,49 +2358,7 @@
                         <w:rPr>
                           <w:lang w:val="en-GB"/>
                         </w:rPr>
-                        <w:t xml:space="preserve">    </w:t>
-                      </w:r>
-                      <w:proofErr w:type="spellStart"/>
-                      <w:r>
-                        <w:rPr>
-                          <w:lang w:val="en-GB"/>
-                        </w:rPr>
-                        <w:t>Serial.println</w:t>
-                      </w:r>
-                      <w:proofErr w:type="spellEnd"/>
-                      <w:r>
-                        <w:rPr>
-                          <w:lang w:val="en-GB"/>
-                        </w:rPr>
-                        <w:t>("</w:t>
-                      </w:r>
-                      <w:proofErr w:type="spellStart"/>
-                      <w:r>
-                        <w:rPr>
-                          <w:lang w:val="en-GB"/>
-                        </w:rPr>
-                        <w:t>btn</w:t>
-                      </w:r>
-                      <w:proofErr w:type="spellEnd"/>
-                      <w:r>
-                        <w:rPr>
-                          <w:lang w:val="en-GB"/>
-                        </w:rPr>
-                        <w:t xml:space="preserve"> pressed </w:t>
-                      </w:r>
-                      <w:proofErr w:type="spellStart"/>
-                      <w:r>
-                        <w:rPr>
-                          <w:lang w:val="en-GB"/>
-                        </w:rPr>
-                        <w:t>doooooooooown</w:t>
-                      </w:r>
-                      <w:proofErr w:type="spellEnd"/>
-                      <w:r>
-                        <w:rPr>
-                          <w:lang w:val="en-GB"/>
-                        </w:rPr>
-                        <w:t xml:space="preserve"> CHANGE");</w:t>
+                        <w:t xml:space="preserve">    Serial.println("btn pressed doooooooooown CHANGE");</w:t>
                       </w:r>
                     </w:p>
                     <w:p>
@@ -2936,21 +2372,7 @@
                         <w:rPr>
                           <w:lang w:val="en-GB"/>
                         </w:rPr>
-                        <w:t xml:space="preserve">    //</w:t>
-                      </w:r>
-                      <w:proofErr w:type="spellStart"/>
-                      <w:r>
-                        <w:rPr>
-                          <w:lang w:val="en-GB"/>
-                        </w:rPr>
-                        <w:t>btnState</w:t>
-                      </w:r>
-                      <w:proofErr w:type="spellEnd"/>
-                      <w:r>
-                        <w:rPr>
-                          <w:lang w:val="en-GB"/>
-                        </w:rPr>
-                        <w:t xml:space="preserve"> = 1;</w:t>
+                        <w:t xml:space="preserve">    //btnState = 1;</w:t>
                       </w:r>
                     </w:p>
                     <w:p>
@@ -2964,35 +2386,7 @@
                         <w:rPr>
                           <w:lang w:val="en-GB"/>
                         </w:rPr>
-                        <w:t xml:space="preserve">    </w:t>
-                      </w:r>
-                      <w:proofErr w:type="spellStart"/>
-                      <w:r>
-                        <w:rPr>
-                          <w:lang w:val="en-GB"/>
-                        </w:rPr>
-                        <w:t>btnState</w:t>
-                      </w:r>
-                      <w:proofErr w:type="spellEnd"/>
-                      <w:r>
-                        <w:rPr>
-                          <w:lang w:val="en-GB"/>
-                        </w:rPr>
-                        <w:t xml:space="preserve"> = !</w:t>
-                      </w:r>
-                      <w:proofErr w:type="spellStart"/>
-                      <w:r>
-                        <w:rPr>
-                          <w:lang w:val="en-GB"/>
-                        </w:rPr>
-                        <w:t>btnState</w:t>
-                      </w:r>
-                      <w:proofErr w:type="spellEnd"/>
-                      <w:r>
-                        <w:rPr>
-                          <w:lang w:val="en-GB"/>
-                        </w:rPr>
-                        <w:t>;</w:t>
+                        <w:t xml:space="preserve">    btnState = !btnState;</w:t>
                       </w:r>
                     </w:p>
                     <w:p>
@@ -3020,35 +2414,7 @@
                         <w:rPr>
                           <w:lang w:val="en-GB"/>
                         </w:rPr>
-                        <w:t xml:space="preserve">  </w:t>
-                      </w:r>
-                      <w:proofErr w:type="spellStart"/>
-                      <w:r>
-                        <w:rPr>
-                          <w:lang w:val="en-GB"/>
-                        </w:rPr>
-                        <w:t>last_interrupt_time</w:t>
-                      </w:r>
-                      <w:proofErr w:type="spellEnd"/>
-                      <w:r>
-                        <w:rPr>
-                          <w:lang w:val="en-GB"/>
-                        </w:rPr>
-                        <w:t xml:space="preserve"> = </w:t>
-                      </w:r>
-                      <w:proofErr w:type="spellStart"/>
-                      <w:r>
-                        <w:rPr>
-                          <w:lang w:val="en-GB"/>
-                        </w:rPr>
-                        <w:t>interrupt_time</w:t>
-                      </w:r>
-                      <w:proofErr w:type="spellEnd"/>
-                      <w:r>
-                        <w:rPr>
-                          <w:lang w:val="en-GB"/>
-                        </w:rPr>
-                        <w:t>;</w:t>
+                        <w:t xml:space="preserve">  last_interrupt_time = interrupt_time;</w:t>
                       </w:r>
                     </w:p>
                     <w:p>
@@ -3197,6 +2563,28 @@
     <w:p>
       <w:r>
         <w:t>idag har jeg lavet om i angular så vores booking side Ui passer til det data der skal sende til api´et og så har jeg updateret circuit dirgram for arduino setup´et</w:t>
+      </w:r>
+    </w:p>
+    <w:p/>
+    <w:p>
+      <w:r>
+        <w:t>11/03/2023 Mathias</w:t>
+      </w:r>
+    </w:p>
+    <w:p>
+      <w:r>
+        <w:t>I dag har jeg arbejdet videre på web api / database. Dertil startet på domænemodel klasse diagram og ER diagram</w:t>
+      </w:r>
+    </w:p>
+    <w:p/>
+    <w:p>
+      <w:r>
+        <w:t>12/03/2023 Mathias</w:t>
+      </w:r>
+    </w:p>
+    <w:p>
+      <w:r>
+        <w:t>I dag har jeg arbejdet videre på domænemodellen mangler at lave den om til det endelige klassediagram. Har færdiggjort ER diagram over databasen og tilføjet logging af info / error til web apiet.</w:t>
       </w:r>
     </w:p>
     <w:sectPr>

</xml_diff>

<commit_message>
mathias logbog 13-03-2023 & 14-03-2023 and api class diagram
</commit_message>
<xml_diff>
--- a/Logbog/LogBog.docx
+++ b/Logbog/LogBog.docx
@@ -2050,10 +2050,10 @@
             <v:path o:extrusionok="f" gradientshapeok="t" o:connecttype="rect"/>
             <o:lock v:ext="edit" aspectratio="t"/>
           </v:shapetype>
-          <v:shape id="_x0000_i1025" type="#_x0000_t75" style="width:450.85pt;height:56.15pt" o:ole="">
+          <v:shape id="_x0000_i1025" type="#_x0000_t75" style="width:451pt;height:56.2pt" o:ole="">
             <v:imagedata r:id="rId14" o:title=""/>
           </v:shape>
-          <o:OLEObject Type="Embed" ProgID="Word.OpenDocumentText.12" ShapeID="_x0000_i1025" DrawAspect="Content" ObjectID="_1740232437" r:id="rId15"/>
+          <o:OLEObject Type="Embed" ProgID="Word.OpenDocumentText.12" ShapeID="_x0000_i1025" DrawAspect="Content" ObjectID="_1740314443" r:id="rId15"/>
         </w:object>
       </w:r>
     </w:p>
@@ -2131,10 +2131,10 @@
     <w:p>
       <w:r>
         <w:object w:dxaOrig="8516" w:dyaOrig="4754" w14:anchorId="5B0D6987">
-          <v:shape id="_x0000_i1026" type="#_x0000_t75" style="width:425.55pt;height:237.45pt" o:ole="">
+          <v:shape id="_x0000_i1026" type="#_x0000_t75" style="width:425.25pt;height:237.35pt" o:ole="">
             <v:imagedata r:id="rId16" o:title=""/>
           </v:shape>
-          <o:OLEObject Type="Embed" ProgID="Word.Document.12" ShapeID="_x0000_i1026" DrawAspect="Content" ObjectID="_1740232438" r:id="rId17">
+          <o:OLEObject Type="Embed" ProgID="Word.Document.12" ShapeID="_x0000_i1026" DrawAspect="Content" ObjectID="_1740314444" r:id="rId17">
             <o:FieldCodes>\s</o:FieldCodes>
           </o:OLEObject>
         </w:object>
@@ -3243,6 +3243,462 @@
         <w:t>idag har ikke være andet end fejl første virkede arduino ikke slev om det gjore i fredags den løste jeg ved at skirft + og - over på master istedet for api-slaven og har vi haft problemer arduino http kald og header fra arduinoen og så slutter vi af med angular og iis fejl det har være de store fejl</w:t>
       </w:r>
     </w:p>
+    <w:p/>
+    <w:p>
+      <w:r>
+        <w:t>13/03/2023 Mathias</w:t>
+      </w:r>
+    </w:p>
+    <w:p>
+      <w:r>
+        <w:lastRenderedPageBreak/>
+        <w:t xml:space="preserve">I dag har jeg </w:t>
+      </w:r>
+      <w:r>
+        <w:t>arbejdet</w:t>
+      </w:r>
+      <w:r>
+        <w:t xml:space="preserve"> på domain model og klasse diagram over web </w:t>
+      </w:r>
+      <w:proofErr w:type="spellStart"/>
+      <w:r>
+        <w:t>api’et</w:t>
+      </w:r>
+      <w:proofErr w:type="spellEnd"/>
+      <w:r>
+        <w:t xml:space="preserve">. Derudover så har der været et par ændringer til nogle </w:t>
+      </w:r>
+      <w:proofErr w:type="spellStart"/>
+      <w:r>
+        <w:t>endpoints</w:t>
+      </w:r>
+      <w:proofErr w:type="spellEnd"/>
+      <w:r>
+        <w:t xml:space="preserve">. Sidst på dagen besluttede Marius og jeg at vi skulle forsøge at hoste vores </w:t>
+      </w:r>
+      <w:proofErr w:type="spellStart"/>
+      <w:r>
+        <w:t>Angular</w:t>
+      </w:r>
+      <w:proofErr w:type="spellEnd"/>
+      <w:r>
+        <w:t xml:space="preserve"> applikation på vores IIS. Det gik ikke så godt vi fik den ene fejl efter den anden men i sidste ende fik vi </w:t>
+      </w:r>
+      <w:proofErr w:type="spellStart"/>
+      <w:r>
+        <w:t>angular</w:t>
+      </w:r>
+      <w:proofErr w:type="spellEnd"/>
+      <w:r>
+        <w:t xml:space="preserve"> siden til at virke korrekt. Der var en del problemer med routing i mellem .html sider fra </w:t>
+      </w:r>
+      <w:proofErr w:type="spellStart"/>
+      <w:r>
+        <w:t>angular</w:t>
+      </w:r>
+      <w:proofErr w:type="spellEnd"/>
+      <w:r>
+        <w:t xml:space="preserve"> til IIS da </w:t>
+      </w:r>
+      <w:proofErr w:type="spellStart"/>
+      <w:r>
+        <w:t>IIS’en</w:t>
+      </w:r>
+      <w:proofErr w:type="spellEnd"/>
+      <w:r>
+        <w:t xml:space="preserve"> forsøger selv at route til en ny .html side, men når det er en </w:t>
+      </w:r>
+      <w:proofErr w:type="spellStart"/>
+      <w:r>
+        <w:t>angular</w:t>
+      </w:r>
+      <w:proofErr w:type="spellEnd"/>
+      <w:r>
+        <w:t xml:space="preserve"> side så skal </w:t>
+      </w:r>
+      <w:proofErr w:type="spellStart"/>
+      <w:r>
+        <w:t>routen</w:t>
+      </w:r>
+      <w:proofErr w:type="spellEnd"/>
+      <w:r>
+        <w:t xml:space="preserve"> ske igennem </w:t>
+      </w:r>
+      <w:proofErr w:type="spellStart"/>
+      <w:r>
+        <w:t>angular</w:t>
+      </w:r>
+      <w:proofErr w:type="spellEnd"/>
+      <w:r>
+        <w:t xml:space="preserve">. </w:t>
+      </w:r>
+    </w:p>
+    <w:p>
+      <w:r>
+        <w:t>Løsning:</w:t>
+      </w:r>
+      <w:r>
+        <w:t xml:space="preserve"> </w:t>
+      </w:r>
+    </w:p>
+    <w:p>
+      <w:pPr>
+        <w:pStyle w:val="ListParagraph"/>
+        <w:numPr>
+          <w:ilvl w:val="0"/>
+          <w:numId w:val="7"/>
+        </w:numPr>
+      </w:pPr>
+      <w:proofErr w:type="spellStart"/>
+      <w:r>
+        <w:t>dot</w:t>
+      </w:r>
+      <w:proofErr w:type="spellEnd"/>
+      <w:r>
+        <w:t xml:space="preserve"> net core </w:t>
+      </w:r>
+      <w:proofErr w:type="spellStart"/>
+      <w:r>
+        <w:t>hosting</w:t>
+      </w:r>
+      <w:proofErr w:type="spellEnd"/>
+      <w:r>
+        <w:t xml:space="preserve"> skal installere</w:t>
+      </w:r>
+      <w:r>
+        <w:t xml:space="preserve">s hvis den allerede er installeret så skal den </w:t>
+      </w:r>
+      <w:proofErr w:type="spellStart"/>
+      <w:r>
+        <w:t>repairs</w:t>
+      </w:r>
+      <w:proofErr w:type="spellEnd"/>
+    </w:p>
+    <w:p>
+      <w:pPr>
+        <w:pStyle w:val="ListParagraph"/>
+      </w:pPr>
+      <w:hyperlink r:id="rId20" w:history="1">
+        <w:r>
+          <w:rPr>
+            <w:rStyle w:val="Hyperlink"/>
+          </w:rPr>
+          <w:t>https://dotnet.microsoft.com/en-us/download/dotnet/thank-you/runtime-aspnetcore-6.0.14-windows-hosting-bundle-installer</w:t>
+        </w:r>
+      </w:hyperlink>
+    </w:p>
+    <w:p>
+      <w:pPr>
+        <w:pStyle w:val="ListParagraph"/>
+      </w:pPr>
+    </w:p>
+    <w:p>
+      <w:pPr>
+        <w:pStyle w:val="ListParagraph"/>
+        <w:numPr>
+          <w:ilvl w:val="0"/>
+          <w:numId w:val="7"/>
+        </w:numPr>
+      </w:pPr>
+      <w:r>
+        <w:t xml:space="preserve">IIS </w:t>
+      </w:r>
+      <w:proofErr w:type="spellStart"/>
+      <w:r>
+        <w:t>rewrite</w:t>
+      </w:r>
+      <w:proofErr w:type="spellEnd"/>
+      <w:r>
+        <w:t xml:space="preserve"> skal installeres på serveren, dette gør at </w:t>
+      </w:r>
+      <w:proofErr w:type="spellStart"/>
+      <w:r>
+        <w:t>IIS’en</w:t>
+      </w:r>
+      <w:proofErr w:type="spellEnd"/>
+      <w:r>
+        <w:t xml:space="preserve"> kan læse </w:t>
+      </w:r>
+      <w:proofErr w:type="spellStart"/>
+      <w:r>
+        <w:t>web.config</w:t>
+      </w:r>
+      <w:proofErr w:type="spellEnd"/>
+      <w:r>
+        <w:t xml:space="preserve"> filer hvor man kan specificere routing</w:t>
+      </w:r>
+      <w:r>
+        <w:br/>
+      </w:r>
+      <w:hyperlink r:id="rId21" w:history="1">
+        <w:r>
+          <w:rPr>
+            <w:rStyle w:val="Hyperlink"/>
+          </w:rPr>
+          <w:t>https://www.iis.net/downloads/microsoft/url-rewrite</w:t>
+        </w:r>
+      </w:hyperlink>
+    </w:p>
+    <w:p>
+      <w:pPr>
+        <w:ind w:left="360"/>
+      </w:pPr>
+    </w:p>
+    <w:p>
+      <w:pPr>
+        <w:pStyle w:val="ListParagraph"/>
+        <w:numPr>
+          <w:ilvl w:val="0"/>
+          <w:numId w:val="7"/>
+        </w:numPr>
+        <w:rPr>
+          <w:lang w:val="en-US"/>
+        </w:rPr>
+      </w:pPr>
+      <w:r>
+        <w:rPr>
+          <w:lang w:val="en-US"/>
+        </w:rPr>
+        <w:t xml:space="preserve">angular index.html </w:t>
+      </w:r>
+      <w:r>
+        <w:rPr>
+          <w:lang w:val="en-US"/>
+        </w:rPr>
+        <w:br/>
+      </w:r>
+      <w:r>
+        <w:rPr>
+          <w:lang w:val="en-US"/>
+        </w:rPr>
+        <w:t xml:space="preserve">  &lt;base </w:t>
+      </w:r>
+      <w:proofErr w:type="spellStart"/>
+      <w:r>
+        <w:rPr>
+          <w:lang w:val="en-US"/>
+        </w:rPr>
+        <w:t>href</w:t>
+      </w:r>
+      <w:proofErr w:type="spellEnd"/>
+      <w:r>
+        <w:rPr>
+          <w:lang w:val="en-US"/>
+        </w:rPr>
+        <w:t>="/"&gt;</w:t>
+      </w:r>
+    </w:p>
+    <w:p>
+      <w:pPr>
+        <w:pStyle w:val="ListParagraph"/>
+        <w:rPr>
+          <w:lang w:val="en-US"/>
+        </w:rPr>
+      </w:pPr>
+    </w:p>
+    <w:p>
+      <w:pPr>
+        <w:pStyle w:val="ListParagraph"/>
+        <w:numPr>
+          <w:ilvl w:val="0"/>
+          <w:numId w:val="7"/>
+        </w:numPr>
+      </w:pPr>
+      <w:proofErr w:type="spellStart"/>
+      <w:r>
+        <w:t>web.config</w:t>
+      </w:r>
+      <w:proofErr w:type="spellEnd"/>
+      <w:r>
+        <w:t xml:space="preserve"> tilføjes til </w:t>
+      </w:r>
+      <w:proofErr w:type="spellStart"/>
+      <w:r>
+        <w:t>src</w:t>
+      </w:r>
+      <w:proofErr w:type="spellEnd"/>
+      <w:r>
+        <w:t>/ folderen</w:t>
+      </w:r>
+    </w:p>
+    <w:p>
+      <w:pPr>
+        <w:pStyle w:val="ListParagraph"/>
+      </w:pPr>
+    </w:p>
+    <w:bookmarkStart w:id="2" w:name="_MON_1740314180"/>
+    <w:bookmarkEnd w:id="2"/>
+    <w:p>
+      <w:pPr>
+        <w:pStyle w:val="ListParagraph"/>
+      </w:pPr>
+      <w:r>
+        <w:object w:dxaOrig="9026" w:dyaOrig="6297" w14:anchorId="32DEA6AD">
+          <v:shape id="_x0000_i1033" type="#_x0000_t75" style="width:451.4pt;height:314.9pt" o:ole="">
+            <v:imagedata r:id="rId22" o:title=""/>
+          </v:shape>
+          <o:OLEObject Type="Embed" ProgID="Word.Document.12" ShapeID="_x0000_i1033" DrawAspect="Content" ObjectID="_1740314445" r:id="rId23">
+            <o:FieldCodes>\s</o:FieldCodes>
+          </o:OLEObject>
+        </w:object>
+      </w:r>
+    </w:p>
+    <w:p>
+      <w:pPr>
+        <w:pStyle w:val="ListParagraph"/>
+        <w:numPr>
+          <w:ilvl w:val="0"/>
+          <w:numId w:val="7"/>
+        </w:numPr>
+      </w:pPr>
+      <w:r>
+        <w:t xml:space="preserve">i </w:t>
+      </w:r>
+      <w:proofErr w:type="spellStart"/>
+      <w:r>
+        <w:t>angular.json</w:t>
+      </w:r>
+      <w:proofErr w:type="spellEnd"/>
+      <w:r>
+        <w:t xml:space="preserve"> tilføjes </w:t>
+      </w:r>
+      <w:proofErr w:type="spellStart"/>
+      <w:r>
+        <w:t>src</w:t>
+      </w:r>
+      <w:proofErr w:type="spellEnd"/>
+      <w:r>
+        <w:t>/</w:t>
+      </w:r>
+      <w:proofErr w:type="spellStart"/>
+      <w:r>
+        <w:t>web.config</w:t>
+      </w:r>
+      <w:proofErr w:type="spellEnd"/>
+      <w:r>
+        <w:t xml:space="preserve"> under elementet ”assets”</w:t>
+      </w:r>
+    </w:p>
+    <w:bookmarkStart w:id="3" w:name="_MON_1740314307"/>
+    <w:bookmarkEnd w:id="3"/>
+    <w:p>
+      <w:pPr>
+        <w:pStyle w:val="ListParagraph"/>
+      </w:pPr>
+      <w:r>
+        <w:object w:dxaOrig="9026" w:dyaOrig="6747" w14:anchorId="75A37872">
+          <v:shape id="_x0000_i1037" type="#_x0000_t75" style="width:451.4pt;height:337.45pt" o:ole="">
+            <v:imagedata r:id="rId24" o:title=""/>
+          </v:shape>
+          <o:OLEObject Type="Embed" ProgID="Word.Document.12" ShapeID="_x0000_i1037" DrawAspect="Content" ObjectID="_1740314446" r:id="rId25">
+            <o:FieldCodes>\s</o:FieldCodes>
+          </o:OLEObject>
+        </w:object>
+      </w:r>
+    </w:p>
+    <w:p>
+      <w:pPr>
+        <w:pStyle w:val="ListParagraph"/>
+        <w:numPr>
+          <w:ilvl w:val="0"/>
+          <w:numId w:val="7"/>
+        </w:numPr>
+      </w:pPr>
+      <w:r>
+        <w:t xml:space="preserve">når </w:t>
+      </w:r>
+      <w:proofErr w:type="spellStart"/>
+      <w:r>
+        <w:t>Angular</w:t>
+      </w:r>
+      <w:proofErr w:type="spellEnd"/>
+      <w:r>
+        <w:t xml:space="preserve"> </w:t>
+      </w:r>
+      <w:proofErr w:type="spellStart"/>
+      <w:r>
+        <w:t>buildes</w:t>
+      </w:r>
+      <w:proofErr w:type="spellEnd"/>
+      <w:r>
+        <w:t xml:space="preserve"> skal den </w:t>
+      </w:r>
+      <w:proofErr w:type="spellStart"/>
+      <w:r>
+        <w:t>b</w:t>
+      </w:r>
+      <w:r>
+        <w:t>uildes</w:t>
+      </w:r>
+      <w:proofErr w:type="spellEnd"/>
+      <w:r>
+        <w:t xml:space="preserve"> med kommandoen</w:t>
+      </w:r>
+      <w:r>
+        <w:br/>
+      </w:r>
+      <w:proofErr w:type="spellStart"/>
+      <w:r>
+        <w:t>ng</w:t>
+      </w:r>
+      <w:proofErr w:type="spellEnd"/>
+      <w:r>
+        <w:t xml:space="preserve"> </w:t>
+      </w:r>
+      <w:proofErr w:type="spellStart"/>
+      <w:r>
+        <w:t>build</w:t>
+      </w:r>
+      <w:proofErr w:type="spellEnd"/>
+      <w:r>
+        <w:t xml:space="preserve"> </w:t>
+      </w:r>
+      <w:r>
+        <w:t>–</w:t>
+      </w:r>
+      <w:proofErr w:type="spellStart"/>
+      <w:r>
+        <w:t>watch</w:t>
+      </w:r>
+      <w:proofErr w:type="spellEnd"/>
+    </w:p>
+    <w:p>
+      <w:r>
+        <w:t>14/03/2023 Mathias</w:t>
+      </w:r>
+    </w:p>
+    <w:p>
+      <w:r>
+        <w:t xml:space="preserve">I dag har jeg arbejdet videre på </w:t>
+      </w:r>
+      <w:r>
+        <w:t xml:space="preserve">web </w:t>
+      </w:r>
+      <w:proofErr w:type="spellStart"/>
+      <w:r>
+        <w:t>api</w:t>
+      </w:r>
+      <w:proofErr w:type="spellEnd"/>
+      <w:r>
+        <w:t xml:space="preserve"> klasse diagram samt </w:t>
+      </w:r>
+      <w:proofErr w:type="spellStart"/>
+      <w:r>
+        <w:t>deployet</w:t>
+      </w:r>
+      <w:proofErr w:type="spellEnd"/>
+      <w:r>
+        <w:t xml:space="preserve"> </w:t>
+      </w:r>
+      <w:proofErr w:type="spellStart"/>
+      <w:r>
+        <w:t>angular</w:t>
+      </w:r>
+      <w:proofErr w:type="spellEnd"/>
+      <w:r>
+        <w:t xml:space="preserve"> applikationen på vores IIS. Derudover så har Marius og jeg gennemgået den dokumentation der skal laves.</w:t>
+      </w:r>
+    </w:p>
     <w:sectPr>
       <w:pgSz w:w="11906" w:h="16838"/>
       <w:pgMar w:top="1440" w:right="1440" w:bottom="1440" w:left="1440" w:header="708" w:footer="708" w:gutter="0"/>
@@ -3709,6 +4165,95 @@
     </w:lvl>
   </w:abstractNum>
   <w:abstractNum w:abstractNumId="4" w15:restartNumberingAfterBreak="0">
+    <w:nsid w:val="5FFF13C3"/>
+    <w:multiLevelType w:val="hybridMultilevel"/>
+    <w:tmpl w:val="0BB458FC"/>
+    <w:lvl w:ilvl="0" w:tplc="0406000F">
+      <w:start w:val="1"/>
+      <w:numFmt w:val="decimal"/>
+      <w:lvlText w:val="%1."/>
+      <w:lvlJc w:val="left"/>
+      <w:pPr>
+        <w:ind w:left="720" w:hanging="360"/>
+      </w:pPr>
+      <w:rPr>
+        <w:rFonts w:hint="default"/>
+      </w:rPr>
+    </w:lvl>
+    <w:lvl w:ilvl="1" w:tplc="04060019" w:tentative="1">
+      <w:start w:val="1"/>
+      <w:numFmt w:val="lowerLetter"/>
+      <w:lvlText w:val="%2."/>
+      <w:lvlJc w:val="left"/>
+      <w:pPr>
+        <w:ind w:left="1440" w:hanging="360"/>
+      </w:pPr>
+    </w:lvl>
+    <w:lvl w:ilvl="2" w:tplc="0406001B" w:tentative="1">
+      <w:start w:val="1"/>
+      <w:numFmt w:val="lowerRoman"/>
+      <w:lvlText w:val="%3."/>
+      <w:lvlJc w:val="right"/>
+      <w:pPr>
+        <w:ind w:left="2160" w:hanging="180"/>
+      </w:pPr>
+    </w:lvl>
+    <w:lvl w:ilvl="3" w:tplc="0406000F" w:tentative="1">
+      <w:start w:val="1"/>
+      <w:numFmt w:val="decimal"/>
+      <w:lvlText w:val="%4."/>
+      <w:lvlJc w:val="left"/>
+      <w:pPr>
+        <w:ind w:left="2880" w:hanging="360"/>
+      </w:pPr>
+    </w:lvl>
+    <w:lvl w:ilvl="4" w:tplc="04060019" w:tentative="1">
+      <w:start w:val="1"/>
+      <w:numFmt w:val="lowerLetter"/>
+      <w:lvlText w:val="%5."/>
+      <w:lvlJc w:val="left"/>
+      <w:pPr>
+        <w:ind w:left="3600" w:hanging="360"/>
+      </w:pPr>
+    </w:lvl>
+    <w:lvl w:ilvl="5" w:tplc="0406001B" w:tentative="1">
+      <w:start w:val="1"/>
+      <w:numFmt w:val="lowerRoman"/>
+      <w:lvlText w:val="%6."/>
+      <w:lvlJc w:val="right"/>
+      <w:pPr>
+        <w:ind w:left="4320" w:hanging="180"/>
+      </w:pPr>
+    </w:lvl>
+    <w:lvl w:ilvl="6" w:tplc="0406000F" w:tentative="1">
+      <w:start w:val="1"/>
+      <w:numFmt w:val="decimal"/>
+      <w:lvlText w:val="%7."/>
+      <w:lvlJc w:val="left"/>
+      <w:pPr>
+        <w:ind w:left="5040" w:hanging="360"/>
+      </w:pPr>
+    </w:lvl>
+    <w:lvl w:ilvl="7" w:tplc="04060019" w:tentative="1">
+      <w:start w:val="1"/>
+      <w:numFmt w:val="lowerLetter"/>
+      <w:lvlText w:val="%8."/>
+      <w:lvlJc w:val="left"/>
+      <w:pPr>
+        <w:ind w:left="5760" w:hanging="360"/>
+      </w:pPr>
+    </w:lvl>
+    <w:lvl w:ilvl="8" w:tplc="0406001B" w:tentative="1">
+      <w:start w:val="1"/>
+      <w:numFmt w:val="lowerRoman"/>
+      <w:lvlText w:val="%9."/>
+      <w:lvlJc w:val="right"/>
+      <w:pPr>
+        <w:ind w:left="6480" w:hanging="180"/>
+      </w:pPr>
+    </w:lvl>
+  </w:abstractNum>
+  <w:abstractNum w:abstractNumId="5" w15:restartNumberingAfterBreak="0">
     <w:nsid w:val="747911E4"/>
     <w:multiLevelType w:val="hybridMultilevel"/>
     <w:tmpl w:val="165C4148"/>
@@ -3797,7 +4342,7 @@
       </w:pPr>
     </w:lvl>
   </w:abstractNum>
-  <w:abstractNum w:abstractNumId="5" w15:restartNumberingAfterBreak="0">
+  <w:abstractNum w:abstractNumId="6" w15:restartNumberingAfterBreak="0">
     <w:nsid w:val="78551A47"/>
     <w:multiLevelType w:val="hybridMultilevel"/>
     <w:tmpl w:val="7B6C6282"/>
@@ -3914,7 +4459,7 @@
     <w:abstractNumId w:val="2"/>
   </w:num>
   <w:num w:numId="2" w16cid:durableId="852841314">
-    <w:abstractNumId w:val="4"/>
+    <w:abstractNumId w:val="5"/>
   </w:num>
   <w:num w:numId="3" w16cid:durableId="962080761">
     <w:abstractNumId w:val="0"/>
@@ -3923,10 +4468,13 @@
     <w:abstractNumId w:val="1"/>
   </w:num>
   <w:num w:numId="5" w16cid:durableId="1773698976">
-    <w:abstractNumId w:val="5"/>
+    <w:abstractNumId w:val="6"/>
   </w:num>
   <w:num w:numId="6" w16cid:durableId="231157228">
     <w:abstractNumId w:val="3"/>
+  </w:num>
+  <w:num w:numId="7" w16cid:durableId="744451592">
+    <w:abstractNumId w:val="4"/>
   </w:num>
 </w:numbering>
 </file>

</xml_diff>

<commit_message>
mathias logbog d. 16 og 17
</commit_message>
<xml_diff>
--- a/Logbog/LogBog.docx
+++ b/Logbog/LogBog.docx
@@ -7,7 +7,7 @@
         <w:jc w:val="center"/>
       </w:pPr>
       <w:r>
-        <w:t>H5 Svendeprøve logbog</w:t>
+        <w:t>Svendeprøve logbog</w:t>
       </w:r>
     </w:p>
     <w:p>
@@ -1731,27 +1731,14 @@
       <w:r>
         <w:br/>
       </w:r>
-      <w:r>
-        <w:fldChar w:fldCharType="begin"/>
-      </w:r>
-      <w:r>
-        <w:instrText>HYPERLINK "https://dotnet.microsoft.com/en-us/download/dotnet/6.0"</w:instrText>
-      </w:r>
-      <w:r>
-        <w:fldChar w:fldCharType="separate"/>
-      </w:r>
-      <w:r>
-        <w:rPr>
-          <w:rStyle w:val="Hyperlink"/>
-        </w:rPr>
-        <w:t>https://dotnet.microsoft.com/en-us/download/dotnet/6.0</w:t>
-      </w:r>
-      <w:r>
-        <w:rPr>
-          <w:rStyle w:val="Hyperlink"/>
-        </w:rPr>
-        <w:fldChar w:fldCharType="end"/>
-      </w:r>
+      <w:hyperlink r:id="rId8" w:history="1">
+        <w:r>
+          <w:rPr>
+            <w:rStyle w:val="Hyperlink"/>
+          </w:rPr>
+          <w:t>https://dotnet.microsoft.com/en-us/download/dotnet/6.0</w:t>
+        </w:r>
+      </w:hyperlink>
     </w:p>
     <w:p>
       <w:pPr>
@@ -1801,7 +1788,7 @@
                     <pic:cNvPicPr/>
                   </pic:nvPicPr>
                   <pic:blipFill>
-                    <a:blip r:embed="rId8"/>
+                    <a:blip r:embed="rId9"/>
                     <a:stretch>
                       <a:fillRect/>
                     </a:stretch>
@@ -1869,7 +1856,7 @@
                     <pic:cNvPicPr/>
                   </pic:nvPicPr>
                   <pic:blipFill>
-                    <a:blip r:embed="rId9"/>
+                    <a:blip r:embed="rId10"/>
                     <a:stretch>
                       <a:fillRect/>
                     </a:stretch>
@@ -1922,7 +1909,7 @@
                     <pic:cNvPicPr/>
                   </pic:nvPicPr>
                   <pic:blipFill>
-                    <a:blip r:embed="rId10"/>
+                    <a:blip r:embed="rId11"/>
                     <a:stretch>
                       <a:fillRect/>
                     </a:stretch>
@@ -2126,7 +2113,7 @@
                     <pic:cNvPicPr/>
                   </pic:nvPicPr>
                   <pic:blipFill>
-                    <a:blip r:embed="rId11">
+                    <a:blip r:embed="rId12">
                       <a:extLst>
                         <a:ext uri="{28A0092B-C50C-407E-A947-70E740481C1C}">
                           <a14:useLocalDpi xmlns:a14="http://schemas.microsoft.com/office/drawing/2010/main" val="0"/>
@@ -2179,7 +2166,7 @@
                     <pic:cNvPicPr/>
                   </pic:nvPicPr>
                   <pic:blipFill>
-                    <a:blip r:embed="rId12">
+                    <a:blip r:embed="rId13">
                       <a:extLst>
                         <a:ext uri="{28A0092B-C50C-407E-A947-70E740481C1C}">
                           <a14:useLocalDpi xmlns:a14="http://schemas.microsoft.com/office/drawing/2010/main" val="0"/>
@@ -2355,10 +2342,10 @@
             <v:path o:extrusionok="f" gradientshapeok="t" o:connecttype="rect"/>
             <o:lock v:ext="edit" aspectratio="t"/>
           </v:shapetype>
-          <v:shape id="_x0000_i1025" type="#_x0000_t75" style="width:451pt;height:56pt" o:ole="">
-            <v:imagedata r:id="rId13" o:title=""/>
+          <v:shape id="_x0000_i1025" type="#_x0000_t75" style="width:450.75pt;height:56.25pt" o:ole="">
+            <v:imagedata r:id="rId14" o:title=""/>
           </v:shape>
-          <o:OLEObject Type="Embed" ProgID="Word.OpenDocumentText.12" ShapeID="_x0000_i1025" DrawAspect="Content" ObjectID="_1740507509" r:id="rId14"/>
+          <o:OLEObject Type="Embed" ProgID="Word.OpenDocumentText.12" ShapeID="_x0000_i1025" DrawAspect="Content" ObjectID="_1740565794" r:id="rId15"/>
         </w:object>
       </w:r>
     </w:p>
@@ -2436,10 +2423,10 @@
     <w:p>
       <w:r>
         <w:object w:dxaOrig="8516" w:dyaOrig="4754" w14:anchorId="5B0D6987">
-          <v:shape id="_x0000_i1026" type="#_x0000_t75" style="width:425.5pt;height:237.5pt" o:ole="">
-            <v:imagedata r:id="rId15" o:title=""/>
+          <v:shape id="_x0000_i1026" type="#_x0000_t75" style="width:425.25pt;height:237.75pt" o:ole="">
+            <v:imagedata r:id="rId16" o:title=""/>
           </v:shape>
-          <o:OLEObject Type="Embed" ProgID="Word.Document.12" ShapeID="_x0000_i1026" DrawAspect="Content" ObjectID="_1740507510" r:id="rId16">
+          <o:OLEObject Type="Embed" ProgID="Word.Document.12" ShapeID="_x0000_i1026" DrawAspect="Content" ObjectID="_1740565795" r:id="rId17">
             <o:FieldCodes>\s</o:FieldCodes>
           </o:OLEObject>
         </w:object>
@@ -2494,7 +2481,7 @@
       <w:r>
         <w:t xml:space="preserve">linen med fejl : "applicationUrl": </w:t>
       </w:r>
-      <w:hyperlink r:id="rId17" w:history="1">
+      <w:hyperlink r:id="rId18" w:history="1">
         <w:r>
           <w:rPr>
             <w:rStyle w:val="Hyperlink"/>
@@ -2508,29 +2495,32 @@
     </w:p>
     <w:p>
       <w:r>
-        <w:t xml:space="preserve">linen uden fejl : "applicationUrl": </w:t>
-      </w:r>
-      <w:r>
-        <w:fldChar w:fldCharType="begin"/>
-      </w:r>
-      <w:r>
-        <w:instrText>HYPERLINK "http://192.168.1.103:5147;https://192.168.1.103:7051"</w:instrText>
-      </w:r>
-      <w:r>
-        <w:fldChar w:fldCharType="separate"/>
-      </w:r>
-      <w:r>
-        <w:rPr>
-          <w:rStyle w:val="Hyperlink"/>
-        </w:rPr>
-        <w:t>http://192.168.1.103:5147;https://192.168.1.103:7051</w:t>
-      </w:r>
-      <w:r>
-        <w:rPr>
-          <w:rStyle w:val="Hyperlink"/>
-        </w:rPr>
-        <w:fldChar w:fldCharType="end"/>
-      </w:r>
+        <w:t xml:space="preserve">linen uden </w:t>
+      </w:r>
+      <w:proofErr w:type="gramStart"/>
+      <w:r>
+        <w:t>fejl :</w:t>
+      </w:r>
+      <w:proofErr w:type="gramEnd"/>
+      <w:r>
+        <w:t xml:space="preserve"> "</w:t>
+      </w:r>
+      <w:proofErr w:type="spellStart"/>
+      <w:r>
+        <w:t>applicationUrl</w:t>
+      </w:r>
+      <w:proofErr w:type="spellEnd"/>
+      <w:r>
+        <w:t xml:space="preserve">": </w:t>
+      </w:r>
+      <w:hyperlink r:id="rId19" w:history="1">
+        <w:r>
+          <w:rPr>
+            <w:rStyle w:val="Hyperlink"/>
+          </w:rPr>
+          <w:t>http://192.168.1.103:5147;https://192.168.1.103:7051</w:t>
+        </w:r>
+      </w:hyperlink>
       <w:r>
         <w:t>",</w:t>
       </w:r>
@@ -3730,7 +3720,7 @@
       <w:pPr>
         <w:pStyle w:val="ListParagraph"/>
       </w:pPr>
-      <w:hyperlink r:id="rId18" w:history="1">
+      <w:hyperlink r:id="rId20" w:history="1">
         <w:r>
           <w:rPr>
             <w:rStyle w:val="Hyperlink"/>
@@ -3758,27 +3748,14 @@
       <w:r>
         <w:br/>
       </w:r>
-      <w:r>
-        <w:fldChar w:fldCharType="begin"/>
-      </w:r>
-      <w:r>
-        <w:instrText>HYPERLINK "https://www.iis.net/downloads/microsoft/url-rewrite"</w:instrText>
-      </w:r>
-      <w:r>
-        <w:fldChar w:fldCharType="separate"/>
-      </w:r>
-      <w:r>
-        <w:rPr>
-          <w:rStyle w:val="Hyperlink"/>
-        </w:rPr>
-        <w:t>https://www.iis.net/downloads/microsoft/url-rewrite</w:t>
-      </w:r>
-      <w:r>
-        <w:rPr>
-          <w:rStyle w:val="Hyperlink"/>
-        </w:rPr>
-        <w:fldChar w:fldCharType="end"/>
-      </w:r>
+      <w:hyperlink r:id="rId21" w:history="1">
+        <w:r>
+          <w:rPr>
+            <w:rStyle w:val="Hyperlink"/>
+          </w:rPr>
+          <w:t>https://www.iis.net/downloads/microsoft/url-rewrite</w:t>
+        </w:r>
+      </w:hyperlink>
     </w:p>
     <w:p>
       <w:pPr>
@@ -3861,9 +3838,9 @@
       <w:r>
         <w:object w:dxaOrig="9026" w:dyaOrig="6297" w14:anchorId="32DEA6AD">
           <v:shape id="_x0000_i1027" type="#_x0000_t75" style="width:451.5pt;height:315pt" o:ole="">
-            <v:imagedata r:id="rId19" o:title=""/>
+            <v:imagedata r:id="rId22" o:title=""/>
           </v:shape>
-          <o:OLEObject Type="Embed" ProgID="Word.Document.12" ShapeID="_x0000_i1027" DrawAspect="Content" ObjectID="_1740507511" r:id="rId20">
+          <o:OLEObject Type="Embed" ProgID="Word.Document.12" ShapeID="_x0000_i1027" DrawAspect="Content" ObjectID="_1740565796" r:id="rId23">
             <o:FieldCodes>\s</o:FieldCodes>
           </o:OLEObject>
         </w:object>
@@ -3890,9 +3867,9 @@
       <w:r>
         <w:object w:dxaOrig="9026" w:dyaOrig="6747" w14:anchorId="75A37872">
           <v:shape id="_x0000_i1028" type="#_x0000_t75" style="width:451.5pt;height:337.5pt" o:ole="">
-            <v:imagedata r:id="rId21" o:title=""/>
+            <v:imagedata r:id="rId24" o:title=""/>
           </v:shape>
-          <o:OLEObject Type="Embed" ProgID="Word.Document.12" ShapeID="_x0000_i1028" DrawAspect="Content" ObjectID="_1740507512" r:id="rId22">
+          <o:OLEObject Type="Embed" ProgID="Word.Document.12" ShapeID="_x0000_i1028" DrawAspect="Content" ObjectID="_1740565797" r:id="rId25">
             <o:FieldCodes>\s</o:FieldCodes>
           </o:OLEObject>
         </w:object>
@@ -3965,20 +3942,132 @@
       </w:r>
     </w:p>
     <w:p/>
-    <w:p/>
-    <w:p/>
-    <w:p/>
-    <w:p>
-      <w:r>
-        <w:lastRenderedPageBreak/>
+    <w:p>
+      <w:r>
+        <w:t>15/03/2023 Mathias</w:t>
+      </w:r>
+    </w:p>
+    <w:p>
+      <w:r>
+        <w:t xml:space="preserve">I dag har jeg arbejdet på at få global </w:t>
+      </w:r>
+      <w:proofErr w:type="spellStart"/>
+      <w:r>
+        <w:t>exception</w:t>
+      </w:r>
+      <w:proofErr w:type="spellEnd"/>
+      <w:r>
+        <w:t xml:space="preserve"> handling på web </w:t>
+      </w:r>
+      <w:proofErr w:type="spellStart"/>
+      <w:r>
+        <w:t>api’et</w:t>
+      </w:r>
+      <w:proofErr w:type="spellEnd"/>
+      <w:r>
+        <w:t xml:space="preserve"> samt skrevet unit tests. Derudover skrevet videre på vores </w:t>
+      </w:r>
+      <w:proofErr w:type="spellStart"/>
+      <w:r>
+        <w:t>kravspecfikation</w:t>
+      </w:r>
+      <w:proofErr w:type="spellEnd"/>
+      <w:r>
+        <w:t>.</w:t>
+      </w:r>
+    </w:p>
+    <w:p/>
+    <w:p/>
+    <w:p/>
+    <w:p>
+      <w:r>
         <w:t>16/03/2023 Marius</w:t>
       </w:r>
     </w:p>
     <w:p>
       <w:r>
-        <w:t>Idag jeg har jeg lavet dirgrammer state dirgram som ikke skulle bruge adligevel og ratte domian model vi havde mis forstådet det og skulle så ikke lave dem adligevel også har ratte flow dirgram for arduinoen og SSD dirgrammer og SD dirgram over login</w:t>
-      </w:r>
-    </w:p>
+        <w:t xml:space="preserve">Idag jeg har jeg lavet dirgrammer state dirgram som ikke skulle bruge adligevel og ratte domian model vi havde mis forstådet det og skulle så ikke lave dem adligevel også har ratte flow dirgram for arduinoen og SSD dirgrammer og SD </w:t>
+      </w:r>
+      <w:proofErr w:type="spellStart"/>
+      <w:r>
+        <w:t>dirgram</w:t>
+      </w:r>
+      <w:proofErr w:type="spellEnd"/>
+      <w:r>
+        <w:t xml:space="preserve"> over login</w:t>
+      </w:r>
+    </w:p>
+    <w:p/>
+    <w:p>
+      <w:r>
+        <w:t>16/03/2023 Mathias</w:t>
+      </w:r>
+    </w:p>
+    <w:p>
+      <w:r>
+        <w:t xml:space="preserve">Fortsat skrevet unit tests samt lavet </w:t>
+      </w:r>
+      <w:proofErr w:type="spellStart"/>
+      <w:r>
+        <w:t>exceptionhandling</w:t>
+      </w:r>
+      <w:proofErr w:type="spellEnd"/>
+      <w:r>
+        <w:t xml:space="preserve"> i de klasser der blev testet.</w:t>
+      </w:r>
+    </w:p>
+    <w:p/>
+    <w:p>
+      <w:r>
+        <w:t>17/03/2023 Mathias</w:t>
+      </w:r>
+    </w:p>
+    <w:p>
+      <w:r>
+        <w:t xml:space="preserve">I dag har jeg skrevet de sidste unittests for </w:t>
+      </w:r>
+      <w:proofErr w:type="spellStart"/>
+      <w:r>
+        <w:t>angular</w:t>
+      </w:r>
+      <w:proofErr w:type="spellEnd"/>
+      <w:r>
+        <w:t xml:space="preserve"> </w:t>
+      </w:r>
+      <w:proofErr w:type="spellStart"/>
+      <w:r>
+        <w:t>create</w:t>
+      </w:r>
+      <w:proofErr w:type="spellEnd"/>
+      <w:r>
+        <w:t xml:space="preserve"> booking og </w:t>
+      </w:r>
+      <w:proofErr w:type="spellStart"/>
+      <w:r>
+        <w:t>washingmachine</w:t>
+      </w:r>
+      <w:proofErr w:type="spellEnd"/>
+      <w:r>
+        <w:t xml:space="preserve"> scan </w:t>
+      </w:r>
+      <w:proofErr w:type="spellStart"/>
+      <w:r>
+        <w:t>rfid</w:t>
+      </w:r>
+      <w:proofErr w:type="spellEnd"/>
+      <w:r>
+        <w:t xml:space="preserve">. Derudover skrevet videre på </w:t>
+      </w:r>
+      <w:proofErr w:type="spellStart"/>
+      <w:r>
+        <w:t>kravspecfikation</w:t>
+      </w:r>
+      <w:proofErr w:type="spellEnd"/>
+      <w:r>
+        <w:t xml:space="preserve"> og samlet vores diagrammer.</w:t>
+      </w:r>
+    </w:p>
+    <w:p/>
     <w:sectPr>
       <w:pgSz w:w="11906" w:h="16838"/>
       <w:pgMar w:top="1440" w:right="1440" w:bottom="1440" w:left="1440" w:header="708" w:footer="708" w:gutter="0"/>

</xml_diff>

<commit_message>
mathias logbog 18 & 19. derudover processrapport skrivning
</commit_message>
<xml_diff>
--- a/Logbog/LogBog.docx
+++ b/Logbog/LogBog.docx
@@ -1,6 +1,6 @@
 
 <file path=word/document.xml><?xml version="1.0" encoding="utf-8"?>
-<w:document xmlns:wpc="http://schemas.microsoft.com/office/word/2010/wordprocessingCanvas" xmlns:cx="http://schemas.microsoft.com/office/drawing/2014/chartex" xmlns:cx1="http://schemas.microsoft.com/office/drawing/2015/9/8/chartex" xmlns:cx2="http://schemas.microsoft.com/office/drawing/2015/10/21/chartex" xmlns:cx3="http://schemas.microsoft.com/office/drawing/2016/5/9/chartex" xmlns:cx4="http://schemas.microsoft.com/office/drawing/2016/5/10/chartex" xmlns:cx5="http://schemas.microsoft.com/office/drawing/2016/5/11/chartex" xmlns:cx6="http://schemas.microsoft.com/office/drawing/2016/5/12/chartex" xmlns:cx7="http://schemas.microsoft.com/office/drawing/2016/5/13/chartex" xmlns:cx8="http://schemas.microsoft.com/office/drawing/2016/5/14/chartex" xmlns:mc="http://schemas.openxmlformats.org/markup-compatibility/2006" xmlns:aink="http://schemas.microsoft.com/office/drawing/2016/ink" xmlns:am3d="http://schemas.microsoft.com/office/drawing/2017/model3d" xmlns:o="urn:schemas-microsoft-com:office:office" xmlns:oel="http://schemas.microsoft.com/office/2019/extlst" xmlns:r="http://schemas.openxmlformats.org/officeDocument/2006/relationships" xmlns:m="http://schemas.openxmlformats.org/officeDocument/2006/math" xmlns:v="urn:schemas-microsoft-com:vml" xmlns:wp14="http://schemas.microsoft.com/office/word/2010/wordprocessingDrawing" xmlns:wp="http://schemas.openxmlformats.org/drawingml/2006/wordprocessingDrawing" xmlns:w10="urn:schemas-microsoft-com:office:word" xmlns:w="http://schemas.openxmlformats.org/wordprocessingml/2006/main" xmlns:w14="http://schemas.microsoft.com/office/word/2010/wordml" xmlns:w15="http://schemas.microsoft.com/office/word/2012/wordml" xmlns:w16cex="http://schemas.microsoft.com/office/word/2018/wordml/cex" xmlns:w16cid="http://schemas.microsoft.com/office/word/2016/wordml/cid" xmlns:w16="http://schemas.microsoft.com/office/word/2018/wordml" xmlns:w16du="http://schemas.microsoft.com/office/word/2023/wordml/word16du" xmlns:w16sdtdh="http://schemas.microsoft.com/office/word/2020/wordml/sdtdatahash" xmlns:w16se="http://schemas.microsoft.com/office/word/2015/wordml/symex" xmlns:wpg="http://schemas.microsoft.com/office/word/2010/wordprocessingGroup" xmlns:wpi="http://schemas.microsoft.com/office/word/2010/wordprocessingInk" xmlns:wne="http://schemas.microsoft.com/office/word/2006/wordml" xmlns:wps="http://schemas.microsoft.com/office/word/2010/wordprocessingShape" mc:Ignorable="w14 w15 w16se w16cid w16 w16cex w16sdtdh wp14">
+<w:document xmlns:wpc="http://schemas.microsoft.com/office/word/2010/wordprocessingCanvas" xmlns:cx="http://schemas.microsoft.com/office/drawing/2014/chartex" xmlns:cx1="http://schemas.microsoft.com/office/drawing/2015/9/8/chartex" xmlns:cx2="http://schemas.microsoft.com/office/drawing/2015/10/21/chartex" xmlns:cx3="http://schemas.microsoft.com/office/drawing/2016/5/9/chartex" xmlns:cx4="http://schemas.microsoft.com/office/drawing/2016/5/10/chartex" xmlns:cx5="http://schemas.microsoft.com/office/drawing/2016/5/11/chartex" xmlns:cx6="http://schemas.microsoft.com/office/drawing/2016/5/12/chartex" xmlns:cx7="http://schemas.microsoft.com/office/drawing/2016/5/13/chartex" xmlns:cx8="http://schemas.microsoft.com/office/drawing/2016/5/14/chartex" xmlns:mc="http://schemas.openxmlformats.org/markup-compatibility/2006" xmlns:aink="http://schemas.microsoft.com/office/drawing/2016/ink" xmlns:am3d="http://schemas.microsoft.com/office/drawing/2017/model3d" xmlns:o="urn:schemas-microsoft-com:office:office" xmlns:oel="http://schemas.microsoft.com/office/2019/extlst" xmlns:r="http://schemas.openxmlformats.org/officeDocument/2006/relationships" xmlns:m="http://schemas.openxmlformats.org/officeDocument/2006/math" xmlns:v="urn:schemas-microsoft-com:vml" xmlns:wp14="http://schemas.microsoft.com/office/word/2010/wordprocessingDrawing" xmlns:wp="http://schemas.openxmlformats.org/drawingml/2006/wordprocessingDrawing" xmlns:w10="urn:schemas-microsoft-com:office:word" xmlns:w="http://schemas.openxmlformats.org/wordprocessingml/2006/main" xmlns:w14="http://schemas.microsoft.com/office/word/2010/wordml" xmlns:w15="http://schemas.microsoft.com/office/word/2012/wordml" xmlns:w16cex="http://schemas.microsoft.com/office/word/2018/wordml/cex" xmlns:w16cid="http://schemas.microsoft.com/office/word/2016/wordml/cid" xmlns:w16="http://schemas.microsoft.com/office/word/2018/wordml" xmlns:w16sdtdh="http://schemas.microsoft.com/office/word/2020/wordml/sdtdatahash" xmlns:w16se="http://schemas.microsoft.com/office/word/2015/wordml/symex" xmlns:wpg="http://schemas.microsoft.com/office/word/2010/wordprocessingGroup" xmlns:wpi="http://schemas.microsoft.com/office/word/2010/wordprocessingInk" xmlns:wne="http://schemas.microsoft.com/office/word/2006/wordml" xmlns:wps="http://schemas.microsoft.com/office/word/2010/wordprocessingShape" mc:Ignorable="w14 w15 w16se w16cid w16 w16cex w16sdtdh wp14">
   <w:body>
     <w:p>
       <w:pPr>
@@ -1196,7 +1196,7 @@
     </w:p>
     <w:p>
       <w:pPr>
-        <w:pStyle w:val="Listeafsnit"/>
+        <w:pStyle w:val="ListParagraph"/>
         <w:numPr>
           <w:ilvl w:val="0"/>
           <w:numId w:val="2"/>
@@ -1222,7 +1222,7 @@
     </w:p>
     <w:p>
       <w:pPr>
-        <w:pStyle w:val="Listeafsnit"/>
+        <w:pStyle w:val="ListParagraph"/>
         <w:numPr>
           <w:ilvl w:val="0"/>
           <w:numId w:val="2"/>
@@ -1234,7 +1234,7 @@
     </w:p>
     <w:p>
       <w:pPr>
-        <w:pStyle w:val="Listeafsnit"/>
+        <w:pStyle w:val="ListParagraph"/>
         <w:numPr>
           <w:ilvl w:val="0"/>
           <w:numId w:val="2"/>
@@ -1246,7 +1246,7 @@
     </w:p>
     <w:p>
       <w:pPr>
-        <w:pStyle w:val="Listeafsnit"/>
+        <w:pStyle w:val="ListParagraph"/>
       </w:pPr>
       <w:r>
         <w:rPr>
@@ -1291,12 +1291,12 @@
     </w:p>
     <w:p>
       <w:pPr>
-        <w:pStyle w:val="Listeafsnit"/>
-      </w:pPr>
-    </w:p>
-    <w:p>
-      <w:pPr>
-        <w:pStyle w:val="Listeafsnit"/>
+        <w:pStyle w:val="ListParagraph"/>
+      </w:pPr>
+    </w:p>
+    <w:p>
+      <w:pPr>
+        <w:pStyle w:val="ListParagraph"/>
         <w:numPr>
           <w:ilvl w:val="0"/>
           <w:numId w:val="2"/>
@@ -1308,12 +1308,12 @@
     </w:p>
     <w:p>
       <w:pPr>
-        <w:pStyle w:val="Listeafsnit"/>
-      </w:pPr>
-    </w:p>
-    <w:p>
-      <w:pPr>
-        <w:pStyle w:val="Listeafsnit"/>
+        <w:pStyle w:val="ListParagraph"/>
+      </w:pPr>
+    </w:p>
+    <w:p>
+      <w:pPr>
+        <w:pStyle w:val="ListParagraph"/>
       </w:pPr>
       <w:r>
         <w:rPr>
@@ -1359,7 +1359,7 @@
     </w:p>
     <w:p>
       <w:pPr>
-        <w:pStyle w:val="Listeafsnit"/>
+        <w:pStyle w:val="ListParagraph"/>
       </w:pPr>
       <w:r>
         <w:t>Derudover så havde vi en del problemer med at køre apiClienten på Marius maskine han fik en fejl der hed ”cannot convert datetime to nvarchar”, det virkede på min og på serveren. Vi fandt frem at det skyldes hans maskine var sat til ”match Windows Display language” og problemet blev løst ved at sætte regionen til Danish.</w:t>
@@ -1367,7 +1367,7 @@
     </w:p>
     <w:p>
       <w:pPr>
-        <w:pStyle w:val="Listeafsnit"/>
+        <w:pStyle w:val="ListParagraph"/>
       </w:pPr>
       <w:r>
         <w:rPr>
@@ -1412,7 +1412,7 @@
     </w:p>
     <w:p>
       <w:pPr>
-        <w:pStyle w:val="Listeafsnit"/>
+        <w:pStyle w:val="ListParagraph"/>
       </w:pPr>
     </w:p>
     <w:p/>
@@ -1442,7 +1442,7 @@
     </w:p>
     <w:p>
       <w:pPr>
-        <w:pStyle w:val="Listeafsnit"/>
+        <w:pStyle w:val="ListParagraph"/>
         <w:numPr>
           <w:ilvl w:val="0"/>
           <w:numId w:val="4"/>
@@ -1454,7 +1454,7 @@
     </w:p>
     <w:p>
       <w:pPr>
-        <w:pStyle w:val="Listeafsnit"/>
+        <w:pStyle w:val="ListParagraph"/>
         <w:numPr>
           <w:ilvl w:val="0"/>
           <w:numId w:val="4"/>
@@ -1466,7 +1466,7 @@
     </w:p>
     <w:p>
       <w:pPr>
-        <w:pStyle w:val="Listeafsnit"/>
+        <w:pStyle w:val="ListParagraph"/>
         <w:numPr>
           <w:ilvl w:val="0"/>
           <w:numId w:val="4"/>
@@ -1478,7 +1478,7 @@
     </w:p>
     <w:p>
       <w:pPr>
-        <w:pStyle w:val="Listeafsnit"/>
+        <w:pStyle w:val="ListParagraph"/>
         <w:numPr>
           <w:ilvl w:val="0"/>
           <w:numId w:val="4"/>
@@ -1490,7 +1490,7 @@
     </w:p>
     <w:p>
       <w:pPr>
-        <w:pStyle w:val="Listeafsnit"/>
+        <w:pStyle w:val="ListParagraph"/>
         <w:numPr>
           <w:ilvl w:val="0"/>
           <w:numId w:val="4"/>
@@ -1507,7 +1507,7 @@
     </w:p>
     <w:p>
       <w:pPr>
-        <w:pStyle w:val="Listeafsnit"/>
+        <w:pStyle w:val="ListParagraph"/>
         <w:numPr>
           <w:ilvl w:val="0"/>
           <w:numId w:val="3"/>
@@ -1531,7 +1531,7 @@
     </w:p>
     <w:p>
       <w:pPr>
-        <w:pStyle w:val="Listeafsnit"/>
+        <w:pStyle w:val="ListParagraph"/>
         <w:numPr>
           <w:ilvl w:val="0"/>
           <w:numId w:val="3"/>
@@ -1550,21 +1550,7 @@
         <w:rPr>
           <w:lang w:val="en-GB"/>
         </w:rPr>
-        <w:t xml:space="preserve">pe "control </w:t>
-      </w:r>
-      <w:proofErr w:type="spellStart"/>
-      <w:r>
-        <w:rPr>
-          <w:lang w:val="en-GB"/>
-        </w:rPr>
-        <w:t>intl.cpl</w:t>
-      </w:r>
-      <w:proofErr w:type="spellEnd"/>
-      <w:r>
-        <w:rPr>
-          <w:lang w:val="en-GB"/>
-        </w:rPr>
-        <w:t>"</w:t>
+        <w:t>pe "control intl.cpl"</w:t>
       </w:r>
     </w:p>
     <w:p>
@@ -1686,7 +1672,7 @@
     </w:p>
     <w:p>
       <w:pPr>
-        <w:pStyle w:val="Listeafsnit"/>
+        <w:pStyle w:val="ListParagraph"/>
         <w:numPr>
           <w:ilvl w:val="0"/>
           <w:numId w:val="4"/>
@@ -1698,7 +1684,7 @@
     </w:p>
     <w:p>
       <w:pPr>
-        <w:pStyle w:val="Listeafsnit"/>
+        <w:pStyle w:val="ListParagraph"/>
         <w:numPr>
           <w:ilvl w:val="0"/>
           <w:numId w:val="4"/>
@@ -1710,7 +1696,7 @@
     </w:p>
     <w:p>
       <w:pPr>
-        <w:pStyle w:val="Listeafsnit"/>
+        <w:pStyle w:val="ListParagraph"/>
         <w:numPr>
           <w:ilvl w:val="0"/>
           <w:numId w:val="4"/>
@@ -1722,7 +1708,7 @@
     </w:p>
     <w:p>
       <w:pPr>
-        <w:pStyle w:val="Listeafsnit"/>
+        <w:pStyle w:val="ListParagraph"/>
         <w:numPr>
           <w:ilvl w:val="0"/>
           <w:numId w:val="4"/>
@@ -1734,7 +1720,7 @@
     </w:p>
     <w:p>
       <w:pPr>
-        <w:pStyle w:val="Listeafsnit"/>
+        <w:pStyle w:val="ListParagraph"/>
         <w:numPr>
           <w:ilvl w:val="0"/>
           <w:numId w:val="4"/>
@@ -1822,10 +1808,10 @@
             <v:path o:extrusionok="f" gradientshapeok="t" o:connecttype="rect"/>
             <o:lock v:ext="edit" aspectratio="t"/>
           </v:shapetype>
-          <v:shape id="_x0000_i1025" type="#_x0000_t75" style="width:450.8pt;height:56.4pt" o:ole="">
+          <v:shape id="_x0000_i1025" type="#_x0000_t75" style="width:453.6pt;height:57.6pt" o:ole="">
             <v:imagedata r:id="rId14" o:title=""/>
           </v:shape>
-          <o:OLEObject Type="Embed" ProgID="Word.OpenDocumentText.12" ShapeID="_x0000_i1025" DrawAspect="Content" ObjectID="_1740680230" r:id="rId15"/>
+          <o:OLEObject Type="Embed" ProgID="Word.OpenDocumentText.12" ShapeID="_x0000_i1025" DrawAspect="Content" ObjectID="_1740742869" r:id="rId15"/>
         </w:object>
       </w:r>
     </w:p>
@@ -1903,10 +1889,10 @@
     <w:p>
       <w:r>
         <w:object w:dxaOrig="8516" w:dyaOrig="4754" w14:anchorId="5B0D6987">
-          <v:shape id="_x0000_i1026" type="#_x0000_t75" style="width:424.95pt;height:238.05pt" o:ole="">
+          <v:shape id="_x0000_i1026" type="#_x0000_t75" style="width:424.8pt;height:237.6pt" o:ole="">
             <v:imagedata r:id="rId16" o:title=""/>
           </v:shape>
-          <o:OLEObject Type="Embed" ProgID="Word.Document.12" ShapeID="_x0000_i1026" DrawAspect="Content" ObjectID="_1740680231" r:id="rId17">
+          <o:OLEObject Type="Embed" ProgID="Word.Document.12" ShapeID="_x0000_i1026" DrawAspect="Content" ObjectID="_1740742870" r:id="rId17">
             <o:FieldCodes>\s</o:FieldCodes>
           </o:OLEObject>
         </w:object>
@@ -1946,7 +1932,13 @@
     </w:p>
     <w:p>
       <w:r>
-        <w:t xml:space="preserve">I dag har jeg lavet videre på angular siden og fådet den til køre login skærmen JWT token så man bliver smit af hvis token er udløbet og når man logger ind bliver token lagt i loclal storage i broswer så hvis man ikke har en token og man prøver og til gå en anden side end login bliver man redircted til login </w:t>
+        <w:t xml:space="preserve">I dag har jeg lavet videre på angular siden og fådet den til køre </w:t>
+      </w:r>
+      <w:r>
+        <w:t>loginskærmen</w:t>
+      </w:r>
+      <w:r>
+        <w:t xml:space="preserve"> JWT token så man bliver smit af hvis token er udløbet og når man logger ind bliver token lagt i loclal storage i broswer så hvis man ikke har en token og man prøver og til gå en anden side end login bliver man redircted til login </w:t>
       </w:r>
     </w:p>
     <w:p>
@@ -1975,15 +1967,7 @@
     </w:p>
     <w:p>
       <w:r>
-        <w:t>linen uden fejl : "</w:t>
-      </w:r>
-      <w:proofErr w:type="spellStart"/>
-      <w:r>
-        <w:t>applicationUrl</w:t>
-      </w:r>
-      <w:proofErr w:type="spellEnd"/>
-      <w:r>
-        <w:t xml:space="preserve">": </w:t>
+        <w:t xml:space="preserve">linen uden fejl : "applicationUrl": </w:t>
       </w:r>
       <w:hyperlink r:id="rId19" w:history="1">
         <w:r>
@@ -2477,7 +2461,7 @@
     </w:p>
     <w:p>
       <w:pPr>
-        <w:pStyle w:val="Listeafsnit"/>
+        <w:pStyle w:val="ListParagraph"/>
         <w:numPr>
           <w:ilvl w:val="0"/>
           <w:numId w:val="6"/>
@@ -2489,7 +2473,7 @@
     </w:p>
     <w:p>
       <w:pPr>
-        <w:pStyle w:val="Listeafsnit"/>
+        <w:pStyle w:val="ListParagraph"/>
         <w:numPr>
           <w:ilvl w:val="0"/>
           <w:numId w:val="6"/>
@@ -2501,7 +2485,7 @@
     </w:p>
     <w:p>
       <w:pPr>
-        <w:pStyle w:val="Listeafsnit"/>
+        <w:pStyle w:val="ListParagraph"/>
         <w:numPr>
           <w:ilvl w:val="0"/>
           <w:numId w:val="6"/>
@@ -2513,7 +2497,7 @@
     </w:p>
     <w:p>
       <w:pPr>
-        <w:pStyle w:val="Listeafsnit"/>
+        <w:pStyle w:val="ListParagraph"/>
         <w:numPr>
           <w:ilvl w:val="0"/>
           <w:numId w:val="6"/>
@@ -2525,7 +2509,7 @@
     </w:p>
     <w:p>
       <w:pPr>
-        <w:pStyle w:val="Listeafsnit"/>
+        <w:pStyle w:val="ListParagraph"/>
         <w:numPr>
           <w:ilvl w:val="0"/>
           <w:numId w:val="6"/>
@@ -2537,7 +2521,7 @@
     </w:p>
     <w:p>
       <w:pPr>
-        <w:pStyle w:val="Listeafsnit"/>
+        <w:pStyle w:val="ListParagraph"/>
         <w:numPr>
           <w:ilvl w:val="0"/>
           <w:numId w:val="6"/>
@@ -2549,7 +2533,7 @@
     </w:p>
     <w:p>
       <w:pPr>
-        <w:pStyle w:val="Listeafsnit"/>
+        <w:pStyle w:val="ListParagraph"/>
         <w:numPr>
           <w:ilvl w:val="0"/>
           <w:numId w:val="6"/>
@@ -2561,7 +2545,7 @@
     </w:p>
     <w:p>
       <w:pPr>
-        <w:pStyle w:val="Listeafsnit"/>
+        <w:pStyle w:val="ListParagraph"/>
         <w:numPr>
           <w:ilvl w:val="0"/>
           <w:numId w:val="6"/>
@@ -2659,7 +2643,7 @@
     </w:p>
     <w:p>
       <w:pPr>
-        <w:pStyle w:val="Listeafsnit"/>
+        <w:pStyle w:val="ListParagraph"/>
         <w:numPr>
           <w:ilvl w:val="0"/>
           <w:numId w:val="7"/>
@@ -2674,7 +2658,7 @@
     </w:p>
     <w:p>
       <w:pPr>
-        <w:pStyle w:val="Listeafsnit"/>
+        <w:pStyle w:val="ListParagraph"/>
       </w:pPr>
       <w:hyperlink r:id="rId20" w:history="1">
         <w:r>
@@ -2687,12 +2671,12 @@
     </w:p>
     <w:p>
       <w:pPr>
-        <w:pStyle w:val="Listeafsnit"/>
-      </w:pPr>
-    </w:p>
-    <w:p>
-      <w:pPr>
-        <w:pStyle w:val="Listeafsnit"/>
+        <w:pStyle w:val="ListParagraph"/>
+      </w:pPr>
+    </w:p>
+    <w:p>
+      <w:pPr>
+        <w:pStyle w:val="ListParagraph"/>
         <w:numPr>
           <w:ilvl w:val="0"/>
           <w:numId w:val="7"/>
@@ -2720,7 +2704,7 @@
     </w:p>
     <w:p>
       <w:pPr>
-        <w:pStyle w:val="Listeafsnit"/>
+        <w:pStyle w:val="ListParagraph"/>
         <w:numPr>
           <w:ilvl w:val="0"/>
           <w:numId w:val="7"/>
@@ -2740,34 +2724,20 @@
           <w:lang w:val="en-US"/>
         </w:rPr>
         <w:br/>
-        <w:t xml:space="preserve">  &lt;base </w:t>
-      </w:r>
-      <w:proofErr w:type="spellStart"/>
-      <w:r>
+        <w:t xml:space="preserve">  &lt;base href="/"&gt;</w:t>
+      </w:r>
+    </w:p>
+    <w:p>
+      <w:pPr>
+        <w:pStyle w:val="ListParagraph"/>
         <w:rPr>
           <w:lang w:val="en-US"/>
         </w:rPr>
-        <w:t>href</w:t>
-      </w:r>
-      <w:proofErr w:type="spellEnd"/>
-      <w:r>
-        <w:rPr>
-          <w:lang w:val="en-US"/>
-        </w:rPr>
-        <w:t>="/"&gt;</w:t>
-      </w:r>
-    </w:p>
-    <w:p>
-      <w:pPr>
-        <w:pStyle w:val="Listeafsnit"/>
-        <w:rPr>
-          <w:lang w:val="en-US"/>
-        </w:rPr>
-      </w:pPr>
-    </w:p>
-    <w:p>
-      <w:pPr>
-        <w:pStyle w:val="Listeafsnit"/>
+      </w:pPr>
+    </w:p>
+    <w:p>
+      <w:pPr>
+        <w:pStyle w:val="ListParagraph"/>
         <w:numPr>
           <w:ilvl w:val="0"/>
           <w:numId w:val="7"/>
@@ -2782,21 +2752,21 @@
     </w:p>
     <w:p>
       <w:pPr>
-        <w:pStyle w:val="Listeafsnit"/>
+        <w:pStyle w:val="ListParagraph"/>
       </w:pPr>
     </w:p>
     <w:bookmarkStart w:id="2" w:name="_MON_1740314180"/>
     <w:bookmarkEnd w:id="2"/>
     <w:p>
       <w:pPr>
-        <w:pStyle w:val="Listeafsnit"/>
+        <w:pStyle w:val="ListParagraph"/>
       </w:pPr>
       <w:r>
         <w:object w:dxaOrig="9026" w:dyaOrig="6297" w14:anchorId="32DEA6AD">
-          <v:shape id="_x0000_i1027" type="#_x0000_t75" style="width:451.7pt;height:315.05pt" o:ole="">
+          <v:shape id="_x0000_i1027" type="#_x0000_t75" style="width:453.6pt;height:316.8pt" o:ole="">
             <v:imagedata r:id="rId22" o:title=""/>
           </v:shape>
-          <o:OLEObject Type="Embed" ProgID="Word.Document.12" ShapeID="_x0000_i1027" DrawAspect="Content" ObjectID="_1740680232" r:id="rId23">
+          <o:OLEObject Type="Embed" ProgID="Word.Document.12" ShapeID="_x0000_i1027" DrawAspect="Content" ObjectID="_1740742871" r:id="rId23">
             <o:FieldCodes>\s</o:FieldCodes>
           </o:OLEObject>
         </w:object>
@@ -2804,7 +2774,7 @@
     </w:p>
     <w:p>
       <w:pPr>
-        <w:pStyle w:val="Listeafsnit"/>
+        <w:pStyle w:val="ListParagraph"/>
         <w:numPr>
           <w:ilvl w:val="0"/>
           <w:numId w:val="7"/>
@@ -2818,14 +2788,14 @@
     <w:bookmarkEnd w:id="3"/>
     <w:p>
       <w:pPr>
-        <w:pStyle w:val="Listeafsnit"/>
+        <w:pStyle w:val="ListParagraph"/>
       </w:pPr>
       <w:r>
         <w:object w:dxaOrig="9026" w:dyaOrig="6747" w14:anchorId="75A37872">
-          <v:shape id="_x0000_i1028" type="#_x0000_t75" style="width:451.7pt;height:337.65pt" o:ole="">
+          <v:shape id="_x0000_i1028" type="#_x0000_t75" style="width:453.6pt;height:338.4pt" o:ole="">
             <v:imagedata r:id="rId24" o:title=""/>
           </v:shape>
-          <o:OLEObject Type="Embed" ProgID="Word.Document.12" ShapeID="_x0000_i1028" DrawAspect="Content" ObjectID="_1740680233" r:id="rId25">
+          <o:OLEObject Type="Embed" ProgID="Word.Document.12" ShapeID="_x0000_i1028" DrawAspect="Content" ObjectID="_1740742872" r:id="rId25">
             <o:FieldCodes>\s</o:FieldCodes>
           </o:OLEObject>
         </w:object>
@@ -2833,7 +2803,7 @@
     </w:p>
     <w:p>
       <w:pPr>
-        <w:pStyle w:val="Listeafsnit"/>
+        <w:pStyle w:val="ListParagraph"/>
         <w:numPr>
           <w:ilvl w:val="0"/>
           <w:numId w:val="7"/>
@@ -2905,31 +2875,7 @@
     </w:p>
     <w:p>
       <w:r>
-        <w:t xml:space="preserve">I dag har jeg arbejdet på at få global </w:t>
-      </w:r>
-      <w:proofErr w:type="spellStart"/>
-      <w:r>
-        <w:t>exception</w:t>
-      </w:r>
-      <w:proofErr w:type="spellEnd"/>
-      <w:r>
-        <w:t xml:space="preserve"> handling på web </w:t>
-      </w:r>
-      <w:proofErr w:type="spellStart"/>
-      <w:r>
-        <w:t>api’et</w:t>
-      </w:r>
-      <w:proofErr w:type="spellEnd"/>
-      <w:r>
-        <w:t xml:space="preserve"> samt skrevet unit tests. Derudover skrevet videre på vores </w:t>
-      </w:r>
-      <w:proofErr w:type="spellStart"/>
-      <w:r>
-        <w:t>kravspecfikation</w:t>
-      </w:r>
-      <w:proofErr w:type="spellEnd"/>
-      <w:r>
-        <w:t>.</w:t>
+        <w:t>I dag har jeg arbejdet på at få global exception handling på web api’et samt skrevet unit tests. Derudover skrevet videre på vores kravspecfikation.</w:t>
       </w:r>
     </w:p>
     <w:p/>
@@ -2942,31 +2888,7 @@
     </w:p>
     <w:p>
       <w:r>
-        <w:t xml:space="preserve">Idag jeg har jeg lavet dirgrammer state dirgram som ikke skulle bruge adligevel og ratte domian model vi havde mis forstådet det og skulle så ikke lave dem adligevel også har ratte flow dirgram for </w:t>
-      </w:r>
-      <w:proofErr w:type="spellStart"/>
-      <w:r>
-        <w:t>arduinoen</w:t>
-      </w:r>
-      <w:proofErr w:type="spellEnd"/>
-      <w:r>
-        <w:t xml:space="preserve"> og SSD </w:t>
-      </w:r>
-      <w:proofErr w:type="spellStart"/>
-      <w:r>
-        <w:t>dirgrammer</w:t>
-      </w:r>
-      <w:proofErr w:type="spellEnd"/>
-      <w:r>
-        <w:t xml:space="preserve"> og SD </w:t>
-      </w:r>
-      <w:proofErr w:type="spellStart"/>
-      <w:r>
-        <w:t>dirgram</w:t>
-      </w:r>
-      <w:proofErr w:type="spellEnd"/>
-      <w:r>
-        <w:t xml:space="preserve"> over login</w:t>
+        <w:t>Idag jeg har jeg lavet dirgrammer state dirgram som ikke skulle bruge adligevel og ratte domian model vi havde mis forstådet det og skulle så ikke lave dem adligevel også har ratte flow dirgram for arduinoen og SSD dirgrammer og SD dirgram over login</w:t>
       </w:r>
     </w:p>
     <w:p/>
@@ -2977,15 +2899,7 @@
     </w:p>
     <w:p>
       <w:r>
-        <w:t xml:space="preserve">Fortsat skrevet unit tests samt lavet </w:t>
-      </w:r>
-      <w:proofErr w:type="spellStart"/>
-      <w:r>
-        <w:t>exceptionhandling</w:t>
-      </w:r>
-      <w:proofErr w:type="spellEnd"/>
-      <w:r>
-        <w:t xml:space="preserve"> i de klasser der blev testet.</w:t>
+        <w:t>Fortsat skrevet unit tests samt lavet exceptionhandling i de klasser der blev testet.</w:t>
       </w:r>
     </w:p>
     <w:p/>
@@ -2996,47 +2910,7 @@
     </w:p>
     <w:p>
       <w:r>
-        <w:t xml:space="preserve">I dag har jeg skrevet de sidste unittests for </w:t>
-      </w:r>
-      <w:proofErr w:type="spellStart"/>
-      <w:r>
-        <w:t>angular</w:t>
-      </w:r>
-      <w:proofErr w:type="spellEnd"/>
-      <w:r>
-        <w:t xml:space="preserve"> </w:t>
-      </w:r>
-      <w:proofErr w:type="spellStart"/>
-      <w:r>
-        <w:t>create</w:t>
-      </w:r>
-      <w:proofErr w:type="spellEnd"/>
-      <w:r>
-        <w:t xml:space="preserve"> booking og </w:t>
-      </w:r>
-      <w:proofErr w:type="spellStart"/>
-      <w:r>
-        <w:t>washingmachine</w:t>
-      </w:r>
-      <w:proofErr w:type="spellEnd"/>
-      <w:r>
-        <w:t xml:space="preserve"> scan </w:t>
-      </w:r>
-      <w:proofErr w:type="spellStart"/>
-      <w:r>
-        <w:t>rfid</w:t>
-      </w:r>
-      <w:proofErr w:type="spellEnd"/>
-      <w:r>
-        <w:t xml:space="preserve">. Derudover skrevet videre på </w:t>
-      </w:r>
-      <w:proofErr w:type="spellStart"/>
-      <w:r>
-        <w:t>kravspecfikation</w:t>
-      </w:r>
-      <w:proofErr w:type="spellEnd"/>
-      <w:r>
-        <w:t xml:space="preserve"> og samlet vores diagrammer.</w:t>
+        <w:t>I dag har jeg skrevet de sidste unittests for angular create booking og washingmachine scan rfid. Derudover skrevet videre på kravspecfikation og samlet vores diagrammer.</w:t>
       </w:r>
     </w:p>
     <w:p/>
@@ -3046,59 +2920,9 @@
       </w:r>
     </w:p>
     <w:p>
-      <w:proofErr w:type="spellStart"/>
-      <w:r>
-        <w:t>idag</w:t>
-      </w:r>
-      <w:proofErr w:type="spellEnd"/>
-      <w:r>
-        <w:t xml:space="preserve"> jeg lavet SD </w:t>
-      </w:r>
-      <w:proofErr w:type="spellStart"/>
-      <w:r>
-        <w:t>dirgramer</w:t>
-      </w:r>
-      <w:proofErr w:type="spellEnd"/>
-      <w:r>
-        <w:t xml:space="preserve"> over </w:t>
-      </w:r>
-      <w:proofErr w:type="spellStart"/>
-      <w:r>
-        <w:t>use</w:t>
-      </w:r>
-      <w:proofErr w:type="spellEnd"/>
-      <w:r>
-        <w:t xml:space="preserve">-case 2(booking ny tid) og 3(scan RFID kort) der efter har jeg lavet </w:t>
-      </w:r>
-      <w:proofErr w:type="spellStart"/>
-      <w:r>
-        <w:t>use</w:t>
-      </w:r>
-      <w:proofErr w:type="spellEnd"/>
-      <w:r>
-        <w:t xml:space="preserve">-case </w:t>
-      </w:r>
-      <w:proofErr w:type="spellStart"/>
-      <w:r>
-        <w:t>dirgram</w:t>
-      </w:r>
-      <w:proofErr w:type="spellEnd"/>
-      <w:r>
-        <w:t xml:space="preserve"> og </w:t>
-      </w:r>
-      <w:proofErr w:type="spellStart"/>
-      <w:r>
-        <w:t>deployment</w:t>
-      </w:r>
-      <w:proofErr w:type="spellEnd"/>
-      <w:r>
-        <w:t xml:space="preserve"> </w:t>
-      </w:r>
-      <w:proofErr w:type="spellStart"/>
-      <w:r>
-        <w:t>dirgram</w:t>
-      </w:r>
-      <w:proofErr w:type="spellEnd"/>
+      <w:r>
+        <w:t>idag jeg lavet SD dirgramer over use-case 2(booking ny tid) og 3(scan RFID kort) der efter har jeg lavet use-case dirgram og deployment dirgram</w:t>
+      </w:r>
     </w:p>
     <w:p/>
     <w:p>
@@ -3107,27 +2931,30 @@
       </w:r>
     </w:p>
     <w:p>
-      <w:proofErr w:type="spellStart"/>
-      <w:r>
-        <w:t>idag</w:t>
-      </w:r>
-      <w:proofErr w:type="spellEnd"/>
-      <w:r>
-        <w:t xml:space="preserve"> har jeg lavet en Estimeret tidsplan over vores </w:t>
-      </w:r>
-      <w:proofErr w:type="spellStart"/>
-      <w:r>
-        <w:t>project</w:t>
-      </w:r>
-      <w:proofErr w:type="spellEnd"/>
-      <w:r>
-        <w:t xml:space="preserve"> og en forside til </w:t>
-      </w:r>
-      <w:proofErr w:type="spellStart"/>
-      <w:r>
-        <w:t>proscessreporten</w:t>
-      </w:r>
-      <w:proofErr w:type="spellEnd"/>
+      <w:r>
+        <w:t>idag har jeg lavet en Estimeret tidsplan over vores project og en forside til proscessreporten</w:t>
+      </w:r>
+    </w:p>
+    <w:p/>
+    <w:p>
+      <w:r>
+        <w:t>18/03/2023 Mathias</w:t>
+      </w:r>
+    </w:p>
+    <w:p>
+      <w:r>
+        <w:t>I dag har jeg arbejdet på processrapporten</w:t>
+      </w:r>
+    </w:p>
+    <w:p>
+      <w:r>
+        <w:t>19/03/2023 Mathias</w:t>
+      </w:r>
+    </w:p>
+    <w:p>
+      <w:r>
+        <w:t>Arbejdet på processrapport og produkt rapport</w:t>
+      </w:r>
     </w:p>
     <w:sectPr>
       <w:pgSz w:w="11906" w:h="16838"/>
@@ -3140,7 +2967,7 @@
 </file>
 
 <file path=word/endnotes.xml><?xml version="1.0" encoding="utf-8"?>
-<w:endnotes xmlns:wpc="http://schemas.microsoft.com/office/word/2010/wordprocessingCanvas" xmlns:cx="http://schemas.microsoft.com/office/drawing/2014/chartex" xmlns:cx1="http://schemas.microsoft.com/office/drawing/2015/9/8/chartex" xmlns:cx2="http://schemas.microsoft.com/office/drawing/2015/10/21/chartex" xmlns:cx3="http://schemas.microsoft.com/office/drawing/2016/5/9/chartex" xmlns:cx4="http://schemas.microsoft.com/office/drawing/2016/5/10/chartex" xmlns:cx5="http://schemas.microsoft.com/office/drawing/2016/5/11/chartex" xmlns:cx6="http://schemas.microsoft.com/office/drawing/2016/5/12/chartex" xmlns:cx7="http://schemas.microsoft.com/office/drawing/2016/5/13/chartex" xmlns:cx8="http://schemas.microsoft.com/office/drawing/2016/5/14/chartex" xmlns:mc="http://schemas.openxmlformats.org/markup-compatibility/2006" xmlns:aink="http://schemas.microsoft.com/office/drawing/2016/ink" xmlns:am3d="http://schemas.microsoft.com/office/drawing/2017/model3d" xmlns:o="urn:schemas-microsoft-com:office:office" xmlns:oel="http://schemas.microsoft.com/office/2019/extlst" xmlns:r="http://schemas.openxmlformats.org/officeDocument/2006/relationships" xmlns:m="http://schemas.openxmlformats.org/officeDocument/2006/math" xmlns:v="urn:schemas-microsoft-com:vml" xmlns:wp14="http://schemas.microsoft.com/office/word/2010/wordprocessingDrawing" xmlns:wp="http://schemas.openxmlformats.org/drawingml/2006/wordprocessingDrawing" xmlns:w10="urn:schemas-microsoft-com:office:word" xmlns:w="http://schemas.openxmlformats.org/wordprocessingml/2006/main" xmlns:w14="http://schemas.microsoft.com/office/word/2010/wordml" xmlns:w15="http://schemas.microsoft.com/office/word/2012/wordml" xmlns:w16cex="http://schemas.microsoft.com/office/word/2018/wordml/cex" xmlns:w16cid="http://schemas.microsoft.com/office/word/2016/wordml/cid" xmlns:w16="http://schemas.microsoft.com/office/word/2018/wordml" xmlns:w16du="http://schemas.microsoft.com/office/word/2023/wordml/word16du" xmlns:w16sdtdh="http://schemas.microsoft.com/office/word/2020/wordml/sdtdatahash" xmlns:w16se="http://schemas.microsoft.com/office/word/2015/wordml/symex" xmlns:wpg="http://schemas.microsoft.com/office/word/2010/wordprocessingGroup" xmlns:wpi="http://schemas.microsoft.com/office/word/2010/wordprocessingInk" xmlns:wne="http://schemas.microsoft.com/office/word/2006/wordml" xmlns:wps="http://schemas.microsoft.com/office/word/2010/wordprocessingShape" mc:Ignorable="w14 w15 w16se w16cid w16 w16cex w16sdtdh wp14">
+<w:endnotes xmlns:wpc="http://schemas.microsoft.com/office/word/2010/wordprocessingCanvas" xmlns:cx="http://schemas.microsoft.com/office/drawing/2014/chartex" xmlns:cx1="http://schemas.microsoft.com/office/drawing/2015/9/8/chartex" xmlns:cx2="http://schemas.microsoft.com/office/drawing/2015/10/21/chartex" xmlns:cx3="http://schemas.microsoft.com/office/drawing/2016/5/9/chartex" xmlns:cx4="http://schemas.microsoft.com/office/drawing/2016/5/10/chartex" xmlns:cx5="http://schemas.microsoft.com/office/drawing/2016/5/11/chartex" xmlns:cx6="http://schemas.microsoft.com/office/drawing/2016/5/12/chartex" xmlns:cx7="http://schemas.microsoft.com/office/drawing/2016/5/13/chartex" xmlns:cx8="http://schemas.microsoft.com/office/drawing/2016/5/14/chartex" xmlns:mc="http://schemas.openxmlformats.org/markup-compatibility/2006" xmlns:aink="http://schemas.microsoft.com/office/drawing/2016/ink" xmlns:am3d="http://schemas.microsoft.com/office/drawing/2017/model3d" xmlns:o="urn:schemas-microsoft-com:office:office" xmlns:oel="http://schemas.microsoft.com/office/2019/extlst" xmlns:r="http://schemas.openxmlformats.org/officeDocument/2006/relationships" xmlns:m="http://schemas.openxmlformats.org/officeDocument/2006/math" xmlns:v="urn:schemas-microsoft-com:vml" xmlns:wp14="http://schemas.microsoft.com/office/word/2010/wordprocessingDrawing" xmlns:wp="http://schemas.openxmlformats.org/drawingml/2006/wordprocessingDrawing" xmlns:w10="urn:schemas-microsoft-com:office:word" xmlns:w="http://schemas.openxmlformats.org/wordprocessingml/2006/main" xmlns:w14="http://schemas.microsoft.com/office/word/2010/wordml" xmlns:w15="http://schemas.microsoft.com/office/word/2012/wordml" xmlns:w16cex="http://schemas.microsoft.com/office/word/2018/wordml/cex" xmlns:w16cid="http://schemas.microsoft.com/office/word/2016/wordml/cid" xmlns:w16="http://schemas.microsoft.com/office/word/2018/wordml" xmlns:w16sdtdh="http://schemas.microsoft.com/office/word/2020/wordml/sdtdatahash" xmlns:w16se="http://schemas.microsoft.com/office/word/2015/wordml/symex" xmlns:wpg="http://schemas.microsoft.com/office/word/2010/wordprocessingGroup" xmlns:wpi="http://schemas.microsoft.com/office/word/2010/wordprocessingInk" xmlns:wne="http://schemas.microsoft.com/office/word/2006/wordml" xmlns:wps="http://schemas.microsoft.com/office/word/2010/wordprocessingShape" mc:Ignorable="w14 w15 w16se w16cid w16 w16cex w16sdtdh wp14">
   <w:endnote w:type="separator" w:id="-1">
     <w:p>
       <w:pPr>
@@ -3165,7 +2992,7 @@
 </file>
 
 <file path=word/footnotes.xml><?xml version="1.0" encoding="utf-8"?>
-<w:footnotes xmlns:wpc="http://schemas.microsoft.com/office/word/2010/wordprocessingCanvas" xmlns:cx="http://schemas.microsoft.com/office/drawing/2014/chartex" xmlns:cx1="http://schemas.microsoft.com/office/drawing/2015/9/8/chartex" xmlns:cx2="http://schemas.microsoft.com/office/drawing/2015/10/21/chartex" xmlns:cx3="http://schemas.microsoft.com/office/drawing/2016/5/9/chartex" xmlns:cx4="http://schemas.microsoft.com/office/drawing/2016/5/10/chartex" xmlns:cx5="http://schemas.microsoft.com/office/drawing/2016/5/11/chartex" xmlns:cx6="http://schemas.microsoft.com/office/drawing/2016/5/12/chartex" xmlns:cx7="http://schemas.microsoft.com/office/drawing/2016/5/13/chartex" xmlns:cx8="http://schemas.microsoft.com/office/drawing/2016/5/14/chartex" xmlns:mc="http://schemas.openxmlformats.org/markup-compatibility/2006" xmlns:aink="http://schemas.microsoft.com/office/drawing/2016/ink" xmlns:am3d="http://schemas.microsoft.com/office/drawing/2017/model3d" xmlns:o="urn:schemas-microsoft-com:office:office" xmlns:oel="http://schemas.microsoft.com/office/2019/extlst" xmlns:r="http://schemas.openxmlformats.org/officeDocument/2006/relationships" xmlns:m="http://schemas.openxmlformats.org/officeDocument/2006/math" xmlns:v="urn:schemas-microsoft-com:vml" xmlns:wp14="http://schemas.microsoft.com/office/word/2010/wordprocessingDrawing" xmlns:wp="http://schemas.openxmlformats.org/drawingml/2006/wordprocessingDrawing" xmlns:w10="urn:schemas-microsoft-com:office:word" xmlns:w="http://schemas.openxmlformats.org/wordprocessingml/2006/main" xmlns:w14="http://schemas.microsoft.com/office/word/2010/wordml" xmlns:w15="http://schemas.microsoft.com/office/word/2012/wordml" xmlns:w16cex="http://schemas.microsoft.com/office/word/2018/wordml/cex" xmlns:w16cid="http://schemas.microsoft.com/office/word/2016/wordml/cid" xmlns:w16="http://schemas.microsoft.com/office/word/2018/wordml" xmlns:w16du="http://schemas.microsoft.com/office/word/2023/wordml/word16du" xmlns:w16sdtdh="http://schemas.microsoft.com/office/word/2020/wordml/sdtdatahash" xmlns:w16se="http://schemas.microsoft.com/office/word/2015/wordml/symex" xmlns:wpg="http://schemas.microsoft.com/office/word/2010/wordprocessingGroup" xmlns:wpi="http://schemas.microsoft.com/office/word/2010/wordprocessingInk" xmlns:wne="http://schemas.microsoft.com/office/word/2006/wordml" xmlns:wps="http://schemas.microsoft.com/office/word/2010/wordprocessingShape" mc:Ignorable="w14 w15 w16se w16cid w16 w16cex w16sdtdh wp14">
+<w:footnotes xmlns:wpc="http://schemas.microsoft.com/office/word/2010/wordprocessingCanvas" xmlns:cx="http://schemas.microsoft.com/office/drawing/2014/chartex" xmlns:cx1="http://schemas.microsoft.com/office/drawing/2015/9/8/chartex" xmlns:cx2="http://schemas.microsoft.com/office/drawing/2015/10/21/chartex" xmlns:cx3="http://schemas.microsoft.com/office/drawing/2016/5/9/chartex" xmlns:cx4="http://schemas.microsoft.com/office/drawing/2016/5/10/chartex" xmlns:cx5="http://schemas.microsoft.com/office/drawing/2016/5/11/chartex" xmlns:cx6="http://schemas.microsoft.com/office/drawing/2016/5/12/chartex" xmlns:cx7="http://schemas.microsoft.com/office/drawing/2016/5/13/chartex" xmlns:cx8="http://schemas.microsoft.com/office/drawing/2016/5/14/chartex" xmlns:mc="http://schemas.openxmlformats.org/markup-compatibility/2006" xmlns:aink="http://schemas.microsoft.com/office/drawing/2016/ink" xmlns:am3d="http://schemas.microsoft.com/office/drawing/2017/model3d" xmlns:o="urn:schemas-microsoft-com:office:office" xmlns:oel="http://schemas.microsoft.com/office/2019/extlst" xmlns:r="http://schemas.openxmlformats.org/officeDocument/2006/relationships" xmlns:m="http://schemas.openxmlformats.org/officeDocument/2006/math" xmlns:v="urn:schemas-microsoft-com:vml" xmlns:wp14="http://schemas.microsoft.com/office/word/2010/wordprocessingDrawing" xmlns:wp="http://schemas.openxmlformats.org/drawingml/2006/wordprocessingDrawing" xmlns:w10="urn:schemas-microsoft-com:office:word" xmlns:w="http://schemas.openxmlformats.org/wordprocessingml/2006/main" xmlns:w14="http://schemas.microsoft.com/office/word/2010/wordml" xmlns:w15="http://schemas.microsoft.com/office/word/2012/wordml" xmlns:w16cex="http://schemas.microsoft.com/office/word/2018/wordml/cex" xmlns:w16cid="http://schemas.microsoft.com/office/word/2016/wordml/cid" xmlns:w16="http://schemas.microsoft.com/office/word/2018/wordml" xmlns:w16sdtdh="http://schemas.microsoft.com/office/word/2020/wordml/sdtdatahash" xmlns:w16se="http://schemas.microsoft.com/office/word/2015/wordml/symex" xmlns:wpg="http://schemas.microsoft.com/office/word/2010/wordprocessingGroup" xmlns:wpi="http://schemas.microsoft.com/office/word/2010/wordprocessingInk" xmlns:wne="http://schemas.microsoft.com/office/word/2006/wordml" xmlns:wps="http://schemas.microsoft.com/office/word/2010/wordprocessingShape" mc:Ignorable="w14 w15 w16se w16cid w16 w16cex w16sdtdh wp14">
   <w:footnote w:type="separator" w:id="-1">
     <w:p>
       <w:pPr>
@@ -3190,7 +3017,7 @@
 </file>
 
 <file path=word/numbering.xml><?xml version="1.0" encoding="utf-8"?>
-<w:numbering xmlns:wpc="http://schemas.microsoft.com/office/word/2010/wordprocessingCanvas" xmlns:cx="http://schemas.microsoft.com/office/drawing/2014/chartex" xmlns:cx1="http://schemas.microsoft.com/office/drawing/2015/9/8/chartex" xmlns:cx2="http://schemas.microsoft.com/office/drawing/2015/10/21/chartex" xmlns:cx3="http://schemas.microsoft.com/office/drawing/2016/5/9/chartex" xmlns:cx4="http://schemas.microsoft.com/office/drawing/2016/5/10/chartex" xmlns:cx5="http://schemas.microsoft.com/office/drawing/2016/5/11/chartex" xmlns:cx6="http://schemas.microsoft.com/office/drawing/2016/5/12/chartex" xmlns:cx7="http://schemas.microsoft.com/office/drawing/2016/5/13/chartex" xmlns:cx8="http://schemas.microsoft.com/office/drawing/2016/5/14/chartex" xmlns:mc="http://schemas.openxmlformats.org/markup-compatibility/2006" xmlns:aink="http://schemas.microsoft.com/office/drawing/2016/ink" xmlns:am3d="http://schemas.microsoft.com/office/drawing/2017/model3d" xmlns:o="urn:schemas-microsoft-com:office:office" xmlns:oel="http://schemas.microsoft.com/office/2019/extlst" xmlns:r="http://schemas.openxmlformats.org/officeDocument/2006/relationships" xmlns:m="http://schemas.openxmlformats.org/officeDocument/2006/math" xmlns:v="urn:schemas-microsoft-com:vml" xmlns:wp14="http://schemas.microsoft.com/office/word/2010/wordprocessingDrawing" xmlns:wp="http://schemas.openxmlformats.org/drawingml/2006/wordprocessingDrawing" xmlns:w10="urn:schemas-microsoft-com:office:word" xmlns:w="http://schemas.openxmlformats.org/wordprocessingml/2006/main" xmlns:w14="http://schemas.microsoft.com/office/word/2010/wordml" xmlns:w15="http://schemas.microsoft.com/office/word/2012/wordml" xmlns:w16cex="http://schemas.microsoft.com/office/word/2018/wordml/cex" xmlns:w16cid="http://schemas.microsoft.com/office/word/2016/wordml/cid" xmlns:w16="http://schemas.microsoft.com/office/word/2018/wordml" xmlns:w16du="http://schemas.microsoft.com/office/word/2023/wordml/word16du" xmlns:w16sdtdh="http://schemas.microsoft.com/office/word/2020/wordml/sdtdatahash" xmlns:w16se="http://schemas.microsoft.com/office/word/2015/wordml/symex" xmlns:wpg="http://schemas.microsoft.com/office/word/2010/wordprocessingGroup" xmlns:wpi="http://schemas.microsoft.com/office/word/2010/wordprocessingInk" xmlns:wne="http://schemas.microsoft.com/office/word/2006/wordml" xmlns:wps="http://schemas.microsoft.com/office/word/2010/wordprocessingShape" mc:Ignorable="w14 w15 w16se w16cid w16 w16cex w16sdtdh wp14">
+<w:numbering xmlns:wpc="http://schemas.microsoft.com/office/word/2010/wordprocessingCanvas" xmlns:cx="http://schemas.microsoft.com/office/drawing/2014/chartex" xmlns:cx1="http://schemas.microsoft.com/office/drawing/2015/9/8/chartex" xmlns:cx2="http://schemas.microsoft.com/office/drawing/2015/10/21/chartex" xmlns:cx3="http://schemas.microsoft.com/office/drawing/2016/5/9/chartex" xmlns:cx4="http://schemas.microsoft.com/office/drawing/2016/5/10/chartex" xmlns:cx5="http://schemas.microsoft.com/office/drawing/2016/5/11/chartex" xmlns:cx6="http://schemas.microsoft.com/office/drawing/2016/5/12/chartex" xmlns:cx7="http://schemas.microsoft.com/office/drawing/2016/5/13/chartex" xmlns:cx8="http://schemas.microsoft.com/office/drawing/2016/5/14/chartex" xmlns:mc="http://schemas.openxmlformats.org/markup-compatibility/2006" xmlns:aink="http://schemas.microsoft.com/office/drawing/2016/ink" xmlns:am3d="http://schemas.microsoft.com/office/drawing/2017/model3d" xmlns:o="urn:schemas-microsoft-com:office:office" xmlns:oel="http://schemas.microsoft.com/office/2019/extlst" xmlns:r="http://schemas.openxmlformats.org/officeDocument/2006/relationships" xmlns:m="http://schemas.openxmlformats.org/officeDocument/2006/math" xmlns:v="urn:schemas-microsoft-com:vml" xmlns:wp14="http://schemas.microsoft.com/office/word/2010/wordprocessingDrawing" xmlns:wp="http://schemas.openxmlformats.org/drawingml/2006/wordprocessingDrawing" xmlns:w10="urn:schemas-microsoft-com:office:word" xmlns:w="http://schemas.openxmlformats.org/wordprocessingml/2006/main" xmlns:w14="http://schemas.microsoft.com/office/word/2010/wordml" xmlns:w15="http://schemas.microsoft.com/office/word/2012/wordml" xmlns:w16cex="http://schemas.microsoft.com/office/word/2018/wordml/cex" xmlns:w16cid="http://schemas.microsoft.com/office/word/2016/wordml/cid" xmlns:w16="http://schemas.microsoft.com/office/word/2018/wordml" xmlns:w16sdtdh="http://schemas.microsoft.com/office/word/2020/wordml/sdtdatahash" xmlns:w16se="http://schemas.microsoft.com/office/word/2015/wordml/symex" xmlns:wpg="http://schemas.microsoft.com/office/word/2010/wordprocessingGroup" xmlns:wpi="http://schemas.microsoft.com/office/word/2010/wordprocessingInk" xmlns:wne="http://schemas.microsoft.com/office/word/2006/wordml" xmlns:wps="http://schemas.microsoft.com/office/word/2010/wordprocessingShape" mc:Ignorable="w14 w15 w16se w16cid w16 w16cex w16sdtdh wp14">
   <w:abstractNum w:abstractNumId="0" w15:restartNumberingAfterBreak="0">
     <w:nsid w:val="180E7F2B"/>
     <w:multiLevelType w:val="hybridMultilevel"/>
@@ -4308,13 +4135,13 @@
     <w:name w:val="Normal"/>
     <w:qFormat/>
   </w:style>
-  <w:style w:type="character" w:default="1" w:styleId="Standardskrifttypeiafsnit">
+  <w:style w:type="character" w:default="1" w:styleId="DefaultParagraphFont">
     <w:name w:val="Default Paragraph Font"/>
     <w:uiPriority w:val="1"/>
     <w:semiHidden/>
     <w:unhideWhenUsed/>
   </w:style>
-  <w:style w:type="table" w:default="1" w:styleId="Tabel-Normal">
+  <w:style w:type="table" w:default="1" w:styleId="TableNormal">
     <w:name w:val="Normal Table"/>
     <w:uiPriority w:val="99"/>
     <w:semiHidden/>
@@ -4329,16 +4156,16 @@
       </w:tblCellMar>
     </w:tblPr>
   </w:style>
-  <w:style w:type="numbering" w:default="1" w:styleId="Ingenoversigt">
+  <w:style w:type="numbering" w:default="1" w:styleId="NoList">
     <w:name w:val="No List"/>
     <w:uiPriority w:val="99"/>
     <w:semiHidden/>
     <w:unhideWhenUsed/>
   </w:style>
-  <w:style w:type="paragraph" w:styleId="Sidehoved">
+  <w:style w:type="paragraph" w:styleId="Header">
     <w:name w:val="header"/>
     <w:basedOn w:val="Normal"/>
-    <w:link w:val="SidehovedTegn"/>
+    <w:link w:val="HeaderChar"/>
     <w:uiPriority w:val="99"/>
     <w:unhideWhenUsed/>
     <w:rsid w:val="00484868"/>
@@ -4350,17 +4177,17 @@
       <w:spacing w:after="0" w:line="240" w:lineRule="auto"/>
     </w:pPr>
   </w:style>
-  <w:style w:type="character" w:customStyle="1" w:styleId="SidehovedTegn">
-    <w:name w:val="Sidehoved Tegn"/>
-    <w:basedOn w:val="Standardskrifttypeiafsnit"/>
-    <w:link w:val="Sidehoved"/>
+  <w:style w:type="character" w:customStyle="1" w:styleId="HeaderChar">
+    <w:name w:val="Header Char"/>
+    <w:basedOn w:val="DefaultParagraphFont"/>
+    <w:link w:val="Header"/>
     <w:uiPriority w:val="99"/>
     <w:rsid w:val="00484868"/>
   </w:style>
-  <w:style w:type="paragraph" w:styleId="Sidefod">
+  <w:style w:type="paragraph" w:styleId="Footer">
     <w:name w:val="footer"/>
     <w:basedOn w:val="Normal"/>
-    <w:link w:val="SidefodTegn"/>
+    <w:link w:val="FooterChar"/>
     <w:uiPriority w:val="99"/>
     <w:unhideWhenUsed/>
     <w:rsid w:val="00484868"/>
@@ -4372,14 +4199,14 @@
       <w:spacing w:after="0" w:line="240" w:lineRule="auto"/>
     </w:pPr>
   </w:style>
-  <w:style w:type="character" w:customStyle="1" w:styleId="SidefodTegn">
-    <w:name w:val="Sidefod Tegn"/>
-    <w:basedOn w:val="Standardskrifttypeiafsnit"/>
-    <w:link w:val="Sidefod"/>
+  <w:style w:type="character" w:customStyle="1" w:styleId="FooterChar">
+    <w:name w:val="Footer Char"/>
+    <w:basedOn w:val="DefaultParagraphFont"/>
+    <w:link w:val="Footer"/>
     <w:uiPriority w:val="99"/>
     <w:rsid w:val="00484868"/>
   </w:style>
-  <w:style w:type="paragraph" w:styleId="Listeafsnit">
+  <w:style w:type="paragraph" w:styleId="ListParagraph">
     <w:name w:val="List Paragraph"/>
     <w:basedOn w:val="Normal"/>
     <w:uiPriority w:val="34"/>
@@ -4392,7 +4219,7 @@
   </w:style>
   <w:style w:type="character" w:styleId="Hyperlink">
     <w:name w:val="Hyperlink"/>
-    <w:basedOn w:val="Standardskrifttypeiafsnit"/>
+    <w:basedOn w:val="DefaultParagraphFont"/>
     <w:uiPriority w:val="99"/>
     <w:unhideWhenUsed/>
     <w:rsid w:val="00962F35"/>
@@ -4401,9 +4228,9 @@
       <w:u w:val="single"/>
     </w:rPr>
   </w:style>
-  <w:style w:type="character" w:styleId="Ulstomtale">
+  <w:style w:type="character" w:styleId="UnresolvedMention">
     <w:name w:val="Unresolved Mention"/>
-    <w:basedOn w:val="Standardskrifttypeiafsnit"/>
+    <w:basedOn w:val="DefaultParagraphFont"/>
     <w:uiPriority w:val="99"/>
     <w:semiHidden/>
     <w:unhideWhenUsed/>

</xml_diff>

<commit_message>
Mathias logbog and produktrapport
</commit_message>
<xml_diff>
--- a/Logbog/LogBog.docx
+++ b/Logbog/LogBog.docx
@@ -1211,27 +1211,14 @@
       <w:r>
         <w:br/>
       </w:r>
-      <w:r>
-        <w:fldChar w:fldCharType="begin"/>
-      </w:r>
-      <w:r>
-        <w:instrText>HYPERLINK "https://dotnet.microsoft.com/en-us/download/dotnet/6.0"</w:instrText>
-      </w:r>
-      <w:r>
-        <w:fldChar w:fldCharType="separate"/>
-      </w:r>
-      <w:r>
-        <w:rPr>
-          <w:rStyle w:val="Hyperlink"/>
-        </w:rPr>
-        <w:t>https://dotnet.microsoft.com/en-us/download/dotnet/6.0</w:t>
-      </w:r>
-      <w:r>
-        <w:rPr>
-          <w:rStyle w:val="Hyperlink"/>
-        </w:rPr>
-        <w:fldChar w:fldCharType="end"/>
-      </w:r>
+      <w:hyperlink r:id="rId8" w:history="1">
+        <w:r>
+          <w:rPr>
+            <w:rStyle w:val="Hyperlink"/>
+          </w:rPr>
+          <w:t>https://dotnet.microsoft.com/en-us/download/dotnet/6.0</w:t>
+        </w:r>
+      </w:hyperlink>
     </w:p>
     <w:p>
       <w:pPr>
@@ -1281,7 +1268,7 @@
                     <pic:cNvPicPr/>
                   </pic:nvPicPr>
                   <pic:blipFill>
-                    <a:blip r:embed="rId8"/>
+                    <a:blip r:embed="rId9"/>
                     <a:stretch>
                       <a:fillRect/>
                     </a:stretch>
@@ -1349,7 +1336,7 @@
                     <pic:cNvPicPr/>
                   </pic:nvPicPr>
                   <pic:blipFill>
-                    <a:blip r:embed="rId9"/>
+                    <a:blip r:embed="rId10"/>
                     <a:stretch>
                       <a:fillRect/>
                     </a:stretch>
@@ -1402,7 +1389,7 @@
                     <pic:cNvPicPr/>
                   </pic:nvPicPr>
                   <pic:blipFill>
-                    <a:blip r:embed="rId10"/>
+                    <a:blip r:embed="rId11"/>
                     <a:stretch>
                       <a:fillRect/>
                     </a:stretch>
@@ -1606,7 +1593,7 @@
                     <pic:cNvPicPr/>
                   </pic:nvPicPr>
                   <pic:blipFill>
-                    <a:blip r:embed="rId11">
+                    <a:blip r:embed="rId12">
                       <a:extLst>
                         <a:ext uri="{28A0092B-C50C-407E-A947-70E740481C1C}">
                           <a14:useLocalDpi xmlns:a14="http://schemas.microsoft.com/office/drawing/2010/main" val="0"/>
@@ -1659,7 +1646,7 @@
                     <pic:cNvPicPr/>
                   </pic:nvPicPr>
                   <pic:blipFill>
-                    <a:blip r:embed="rId12">
+                    <a:blip r:embed="rId13">
                       <a:extLst>
                         <a:ext uri="{28A0092B-C50C-407E-A947-70E740481C1C}">
                           <a14:useLocalDpi xmlns:a14="http://schemas.microsoft.com/office/drawing/2010/main" val="0"/>
@@ -1841,10 +1828,10 @@
             <v:path o:extrusionok="f" gradientshapeok="t" o:connecttype="rect"/>
             <o:lock v:ext="edit" aspectratio="t"/>
           </v:shapetype>
-          <v:shape id="_x0000_i1025" type="#_x0000_t75" style="width:453.7pt;height:57.7pt" o:ole="">
-            <v:imagedata r:id="rId13" o:title=""/>
+          <v:shape id="_x0000_i1025" type="#_x0000_t75" style="width:453.75pt;height:57.75pt" o:ole="">
+            <v:imagedata r:id="rId14" o:title=""/>
           </v:shape>
-          <o:OLEObject Type="Embed" ProgID="Word.OpenDocumentText.12" ShapeID="_x0000_i1025" DrawAspect="Content" ObjectID="_1740852088" r:id="rId14"/>
+          <o:OLEObject Type="Embed" ProgID="Word.OpenDocumentText.12" ShapeID="_x0000_i1025" DrawAspect="Content" ObjectID="_1740923819" r:id="rId15"/>
         </w:object>
       </w:r>
     </w:p>
@@ -1922,10 +1909,10 @@
     <w:p>
       <w:r>
         <w:object w:dxaOrig="8516" w:dyaOrig="4754" w14:anchorId="5B0D6987">
-          <v:shape id="_x0000_i1026" type="#_x0000_t75" style="width:425.55pt;height:237.7pt" o:ole="">
-            <v:imagedata r:id="rId15" o:title=""/>
+          <v:shape id="_x0000_i1026" type="#_x0000_t75" style="width:425.3pt;height:237.75pt" o:ole="">
+            <v:imagedata r:id="rId16" o:title=""/>
           </v:shape>
-          <o:OLEObject Type="Embed" ProgID="Word.Document.12" ShapeID="_x0000_i1026" DrawAspect="Content" ObjectID="_1740852089" r:id="rId16">
+          <o:OLEObject Type="Embed" ProgID="Word.Document.12" ShapeID="_x0000_i1026" DrawAspect="Content" ObjectID="_1740923820" r:id="rId17">
             <o:FieldCodes>\s</o:FieldCodes>
           </o:OLEObject>
         </w:object>
@@ -1984,58 +1971,48 @@
     </w:p>
     <w:p>
       <w:r>
-        <w:t xml:space="preserve">linen med fejl : "applicationUrl": </w:t>
-      </w:r>
-      <w:r>
-        <w:fldChar w:fldCharType="begin"/>
-      </w:r>
-      <w:r>
-        <w:instrText>HYPERLINK "http://192.168.1.103:5147;https://192.168.1.103:7051"</w:instrText>
-      </w:r>
-      <w:r>
-        <w:fldChar w:fldCharType="separate"/>
-      </w:r>
-      <w:r>
-        <w:rPr>
-          <w:rStyle w:val="Hyperlink"/>
-        </w:rPr>
-        <w:t>http://192.168.1.103:5147;https://192.168.1.103:7051</w:t>
-      </w:r>
-      <w:r>
-        <w:rPr>
-          <w:rStyle w:val="Hyperlink"/>
-        </w:rPr>
-        <w:fldChar w:fldCharType="end"/>
-      </w:r>
+        <w:t>linen med fejl : "</w:t>
+      </w:r>
+      <w:proofErr w:type="spellStart"/>
+      <w:r>
+        <w:t>applicationUrl</w:t>
+      </w:r>
+      <w:proofErr w:type="spellEnd"/>
+      <w:r>
+        <w:t xml:space="preserve">": </w:t>
+      </w:r>
+      <w:hyperlink r:id="rId18" w:history="1">
+        <w:r>
+          <w:rPr>
+            <w:rStyle w:val="Hyperlink"/>
+          </w:rPr>
+          <w:t>http://192.168.1.103:5147;https://192.168.1.103:7051</w:t>
+        </w:r>
+      </w:hyperlink>
       <w:r>
         <w:t>;",</w:t>
       </w:r>
     </w:p>
     <w:p>
       <w:r>
-        <w:t xml:space="preserve">linen uden fejl : "applicationUrl": </w:t>
-      </w:r>
-      <w:r>
-        <w:fldChar w:fldCharType="begin"/>
-      </w:r>
-      <w:r>
-        <w:instrText>HYPERLINK "http://192.168.1.103:5147;https://192.168.1.103:7051"</w:instrText>
-      </w:r>
-      <w:r>
-        <w:fldChar w:fldCharType="separate"/>
-      </w:r>
-      <w:r>
-        <w:rPr>
-          <w:rStyle w:val="Hyperlink"/>
-        </w:rPr>
-        <w:t>http://192.168.1.103:5147;https://192.168.1.103:7051</w:t>
-      </w:r>
-      <w:r>
-        <w:rPr>
-          <w:rStyle w:val="Hyperlink"/>
-        </w:rPr>
-        <w:fldChar w:fldCharType="end"/>
-      </w:r>
+        <w:t>linen uden fejl : "</w:t>
+      </w:r>
+      <w:proofErr w:type="spellStart"/>
+      <w:r>
+        <w:t>applicationUrl</w:t>
+      </w:r>
+      <w:proofErr w:type="spellEnd"/>
+      <w:r>
+        <w:t xml:space="preserve">": </w:t>
+      </w:r>
+      <w:hyperlink r:id="rId19" w:history="1">
+        <w:r>
+          <w:rPr>
+            <w:rStyle w:val="Hyperlink"/>
+          </w:rPr>
+          <w:t>http://192.168.1.103:5147;https://192.168.1.103:7051</w:t>
+        </w:r>
+      </w:hyperlink>
       <w:r>
         <w:t>",</w:t>
       </w:r>
@@ -2179,13 +2156,7 @@
                               <w:rPr>
                                 <w:lang w:val="en-GB"/>
                               </w:rPr>
-                              <w:t>void ISR_</w:t>
-                            </w:r>
-                            <w:r>
-                              <w:rPr>
-                                <w:lang w:val="en-GB"/>
-                              </w:rPr>
-                              <w:t>btnPressed(){</w:t>
+                              <w:t>void ISR_btnPressed(){</w:t>
                             </w:r>
                           </w:p>
                           <w:p>
@@ -2359,13 +2330,7 @@
                         <w:rPr>
                           <w:lang w:val="en-GB"/>
                         </w:rPr>
-                        <w:t>void ISR_</w:t>
-                      </w:r>
-                      <w:r>
-                        <w:rPr>
-                          <w:lang w:val="en-GB"/>
-                        </w:rPr>
-                        <w:t>btnPressed(){</w:t>
+                        <w:t>void ISR_btnPressed(){</w:t>
                       </w:r>
                     </w:p>
                     <w:p>
@@ -2731,7 +2696,7 @@
       <w:pPr>
         <w:pStyle w:val="ListParagraph"/>
       </w:pPr>
-      <w:hyperlink r:id="rId17" w:history="1">
+      <w:hyperlink r:id="rId20" w:history="1">
         <w:r>
           <w:rPr>
             <w:rStyle w:val="Hyperlink"/>
@@ -2759,27 +2724,14 @@
       <w:r>
         <w:br/>
       </w:r>
-      <w:r>
-        <w:fldChar w:fldCharType="begin"/>
-      </w:r>
-      <w:r>
-        <w:instrText>HYPERLINK "https://www.iis.net/downloads/microsoft/url-rewrite"</w:instrText>
-      </w:r>
-      <w:r>
-        <w:fldChar w:fldCharType="separate"/>
-      </w:r>
-      <w:r>
-        <w:rPr>
-          <w:rStyle w:val="Hyperlink"/>
-        </w:rPr>
-        <w:t>https://www.iis.net/downloads/microsoft/url-rewrite</w:t>
-      </w:r>
-      <w:r>
-        <w:rPr>
-          <w:rStyle w:val="Hyperlink"/>
-        </w:rPr>
-        <w:fldChar w:fldCharType="end"/>
-      </w:r>
+      <w:hyperlink r:id="rId21" w:history="1">
+        <w:r>
+          <w:rPr>
+            <w:rStyle w:val="Hyperlink"/>
+          </w:rPr>
+          <w:t>https://www.iis.net/downloads/microsoft/url-rewrite</w:t>
+        </w:r>
+      </w:hyperlink>
     </w:p>
     <w:p>
       <w:pPr>
@@ -2861,10 +2813,10 @@
       </w:pPr>
       <w:r>
         <w:object w:dxaOrig="9026" w:dyaOrig="6297" w14:anchorId="32DEA6AD">
-          <v:shape id="_x0000_i1027" type="#_x0000_t75" style="width:453.7pt;height:316.6pt" o:ole="">
-            <v:imagedata r:id="rId18" o:title=""/>
+          <v:shape id="_x0000_i1027" type="#_x0000_t75" style="width:453.75pt;height:316.45pt" o:ole="">
+            <v:imagedata r:id="rId22" o:title=""/>
           </v:shape>
-          <o:OLEObject Type="Embed" ProgID="Word.Document.12" ShapeID="_x0000_i1027" DrawAspect="Content" ObjectID="_1740852090" r:id="rId19">
+          <o:OLEObject Type="Embed" ProgID="Word.Document.12" ShapeID="_x0000_i1027" DrawAspect="Content" ObjectID="_1740923821" r:id="rId23">
             <o:FieldCodes>\s</o:FieldCodes>
           </o:OLEObject>
         </w:object>
@@ -2890,10 +2842,10 @@
       </w:pPr>
       <w:r>
         <w:object w:dxaOrig="9026" w:dyaOrig="6747" w14:anchorId="75A37872">
-          <v:shape id="_x0000_i1028" type="#_x0000_t75" style="width:453.7pt;height:338.3pt" o:ole="">
-            <v:imagedata r:id="rId20" o:title=""/>
+          <v:shape id="_x0000_i1028" type="#_x0000_t75" style="width:453.75pt;height:338.25pt" o:ole="">
+            <v:imagedata r:id="rId24" o:title=""/>
           </v:shape>
-          <o:OLEObject Type="Embed" ProgID="Word.Document.12" ShapeID="_x0000_i1028" DrawAspect="Content" ObjectID="_1740852091" r:id="rId21">
+          <o:OLEObject Type="Embed" ProgID="Word.Document.12" ShapeID="_x0000_i1028" DrawAspect="Content" ObjectID="_1740923822" r:id="rId25">
             <o:FieldCodes>\s</o:FieldCodes>
           </o:OLEObject>
         </w:object>
@@ -3076,7 +3028,45 @@
     </w:p>
     <w:p>
       <w:r>
-        <w:t>idag har jeg lavet samling af alle vores diagrammer som skal med i process raporten og så publish booking webapi til vores IIS og started på at refactorer ardurino kode så køre med de nye ting der er lavet i vorse database</w:t>
+        <w:t xml:space="preserve">idag har jeg lavet samling af alle vores diagrammer som skal med i process raporten og så publish booking webapi til vores IIS og started på at refactorer ardurino kode så køre med de nye ting der er lavet i </w:t>
+      </w:r>
+      <w:proofErr w:type="spellStart"/>
+      <w:r>
+        <w:t>vorse</w:t>
+      </w:r>
+      <w:proofErr w:type="spellEnd"/>
+      <w:r>
+        <w:t xml:space="preserve"> database</w:t>
+      </w:r>
+    </w:p>
+    <w:p/>
+    <w:p>
+      <w:r>
+        <w:t>20/03/2023 Mathias</w:t>
+      </w:r>
+    </w:p>
+    <w:p>
+      <w:r>
+        <w:t xml:space="preserve">I dag har jeg arbejdet på lidt forskellige ting men primært </w:t>
+      </w:r>
+      <w:proofErr w:type="spellStart"/>
+      <w:r>
+        <w:t>process</w:t>
+      </w:r>
+      <w:proofErr w:type="spellEnd"/>
+      <w:r>
+        <w:t xml:space="preserve"> rapport og produkt rapport</w:t>
+      </w:r>
+    </w:p>
+    <w:p/>
+    <w:p>
+      <w:r>
+        <w:t>21/03/2023 Mathias</w:t>
+      </w:r>
+    </w:p>
+    <w:p>
+      <w:r>
+        <w:t>I dag har jeg arbejdet på produktrapporten, samlet den og skrevet test cases.</w:t>
       </w:r>
     </w:p>
     <w:sectPr>

</xml_diff>